<commit_message>
Updating progress tracking form
</commit_message>
<xml_diff>
--- a/2017 Project Progress Tracking Form.docx
+++ b/2017 Project Progress Tracking Form.docx
@@ -111,8 +111,15 @@
                 <w:lang w:eastAsia="en-GB"/>
               </w:rPr>
             </w:pPr>
-            <w:bookmarkStart w:id="0" w:name="_GoBack"/>
-            <w:bookmarkEnd w:id="0"/>
+            <w:r>
+              <w:rPr>
+                <w:rFonts w:ascii="Calibri" w:hAnsi="Calibri" w:cs="Times New Roman"/>
+                <w:sz w:val="22"/>
+                <w:szCs w:val="22"/>
+                <w:lang w:eastAsia="en-GB"/>
+              </w:rPr>
+              <w:t>??????????????</w:t>
+            </w:r>
           </w:p>
         </w:tc>
       </w:tr>
@@ -347,6 +354,15 @@
               </w:rPr>
               <w:t> </w:t>
             </w:r>
+            <w:r>
+              <w:rPr>
+                <w:rFonts w:ascii="Calibri" w:hAnsi="Calibri" w:cs="Times New Roman"/>
+                <w:sz w:val="22"/>
+                <w:szCs w:val="22"/>
+                <w:lang w:eastAsia="en-GB"/>
+              </w:rPr>
+              <w:t>Develop a handyman/worker/more app matching customers with workers</w:t>
+            </w:r>
           </w:p>
         </w:tc>
       </w:tr>
@@ -447,7 +463,15 @@
               </w:rPr>
               <w:t xml:space="preserve">Professor Frederic </w:t>
             </w:r>
-            <w:proofErr w:type="spellStart"/>
+            <w:r>
+              <w:rPr>
+                <w:rFonts w:ascii="Calibri" w:hAnsi="Calibri" w:cs="Times New Roman"/>
+                <w:sz w:val="22"/>
+                <w:szCs w:val="22"/>
+                <w:lang w:eastAsia="en-GB"/>
+              </w:rPr>
+              <w:t xml:space="preserve">Fol </w:t>
+            </w:r>
             <w:r>
               <w:rPr>
                 <w:rFonts w:ascii="Calibri" w:hAnsi="Calibri" w:cs="Times New Roman"/>
@@ -457,7 +481,6 @@
               </w:rPr>
               <w:t>Leymarie</w:t>
             </w:r>
-            <w:proofErr w:type="spellEnd"/>
           </w:p>
         </w:tc>
       </w:tr>
@@ -527,6 +550,15 @@
                 <w:lang w:eastAsia="en-GB"/>
               </w:rPr>
             </w:pPr>
+            <w:r>
+              <w:rPr>
+                <w:rFonts w:ascii="Calibri" w:hAnsi="Calibri" w:cs="Times New Roman"/>
+                <w:sz w:val="22"/>
+                <w:szCs w:val="22"/>
+                <w:lang w:eastAsia="en-GB"/>
+              </w:rPr>
+              <w:t>Cleon Grant</w:t>
+            </w:r>
           </w:p>
         </w:tc>
       </w:tr>
@@ -1076,6 +1108,15 @@
         </w:rPr>
         <w:t xml:space="preserve">To </w:t>
       </w:r>
+      <w:r>
+        <w:rPr>
+          <w:rFonts w:ascii="Calibri" w:eastAsia="Times New Roman" w:hAnsi="Calibri" w:cs="Times New Roman"/>
+          <w:sz w:val="22"/>
+          <w:szCs w:val="22"/>
+          <w:lang w:eastAsia="en-GB"/>
+        </w:rPr>
+        <w:t>brainstorm ideas</w:t>
+      </w:r>
     </w:p>
     <w:p>
       <w:pPr>
@@ -1100,6 +1141,49 @@
           <w:lang w:eastAsia="en-GB"/>
         </w:rPr>
         <w:t xml:space="preserve">To </w:t>
+      </w:r>
+      <w:r>
+        <w:rPr>
+          <w:rFonts w:ascii="Calibri" w:eastAsia="Times New Roman" w:hAnsi="Calibri" w:cs="Times New Roman"/>
+          <w:sz w:val="22"/>
+          <w:szCs w:val="22"/>
+          <w:lang w:eastAsia="en-GB"/>
+        </w:rPr>
+        <w:t>decide on a concept and discuss details, think about stakeholders etc.</w:t>
+      </w:r>
+      <w:r>
+        <w:rPr>
+          <w:rFonts w:ascii="Calibri" w:eastAsia="Times New Roman" w:hAnsi="Calibri" w:cs="Times New Roman"/>
+          <w:sz w:val="22"/>
+          <w:szCs w:val="22"/>
+          <w:lang w:eastAsia="en-GB"/>
+        </w:rPr>
+        <w:t xml:space="preserve"> Also meet supervisor.</w:t>
+      </w:r>
+    </w:p>
+    <w:p>
+      <w:pPr>
+        <w:numPr>
+          <w:ilvl w:val="0"/>
+          <w:numId w:val="1"/>
+        </w:numPr>
+        <w:ind w:left="540"/>
+        <w:textAlignment w:val="center"/>
+        <w:rPr>
+          <w:rFonts w:ascii="Calibri" w:eastAsia="Times New Roman" w:hAnsi="Calibri" w:cs="Times New Roman"/>
+          <w:sz w:val="22"/>
+          <w:szCs w:val="22"/>
+          <w:lang w:eastAsia="en-GB"/>
+        </w:rPr>
+      </w:pPr>
+      <w:r>
+        <w:rPr>
+          <w:rFonts w:ascii="Calibri" w:eastAsia="Times New Roman" w:hAnsi="Calibri" w:cs="Times New Roman"/>
+          <w:sz w:val="22"/>
+          <w:szCs w:val="22"/>
+          <w:lang w:eastAsia="en-GB"/>
+        </w:rPr>
+        <w:t>Create personas and draw diagrams.</w:t>
       </w:r>
     </w:p>
     <w:p>
@@ -1160,10 +1244,10 @@
         <w:tblDescription w:val=""/>
       </w:tblPr>
       <w:tblGrid>
-        <w:gridCol w:w="971"/>
-        <w:gridCol w:w="909"/>
-        <w:gridCol w:w="4680"/>
-        <w:gridCol w:w="2440"/>
+        <w:gridCol w:w="1009"/>
+        <w:gridCol w:w="906"/>
+        <w:gridCol w:w="4655"/>
+        <w:gridCol w:w="2430"/>
       </w:tblGrid>
       <w:tr>
         <w:tc>
@@ -1348,6 +1432,24 @@
                 <w:lang w:eastAsia="en-GB"/>
               </w:rPr>
             </w:pPr>
+            <w:r>
+              <w:rPr>
+                <w:rFonts w:ascii="Calibri" w:hAnsi="Calibri" w:cs="Times New Roman"/>
+                <w:sz w:val="22"/>
+                <w:szCs w:val="22"/>
+                <w:lang w:eastAsia="en-GB"/>
+              </w:rPr>
+              <w:t>10/10/</w:t>
+            </w:r>
+            <w:r>
+              <w:rPr>
+                <w:rFonts w:ascii="Calibri" w:hAnsi="Calibri" w:cs="Times New Roman"/>
+                <w:sz w:val="22"/>
+                <w:szCs w:val="22"/>
+                <w:lang w:eastAsia="en-GB"/>
+              </w:rPr>
+              <w:t>17</w:t>
+            </w:r>
           </w:p>
         </w:tc>
         <w:tc>
@@ -1376,6 +1478,15 @@
                 <w:lang w:eastAsia="en-GB"/>
               </w:rPr>
             </w:pPr>
+            <w:r>
+              <w:rPr>
+                <w:rFonts w:ascii="Calibri" w:hAnsi="Calibri" w:cs="Times New Roman"/>
+                <w:sz w:val="22"/>
+                <w:szCs w:val="22"/>
+                <w:lang w:eastAsia="en-GB"/>
+              </w:rPr>
+              <w:t>1</w:t>
+            </w:r>
           </w:p>
         </w:tc>
         <w:tc>
@@ -1397,6 +1508,24 @@
                 <w:lang w:eastAsia="en-GB"/>
               </w:rPr>
             </w:pPr>
+            <w:r>
+              <w:rPr>
+                <w:rFonts w:ascii="Calibri" w:hAnsi="Calibri" w:cs="Times New Roman"/>
+                <w:sz w:val="22"/>
+                <w:szCs w:val="22"/>
+                <w:lang w:eastAsia="en-GB"/>
+              </w:rPr>
+              <w:t>C</w:t>
+            </w:r>
+            <w:r>
+              <w:rPr>
+                <w:rFonts w:ascii="Calibri" w:hAnsi="Calibri" w:cs="Times New Roman"/>
+                <w:sz w:val="22"/>
+                <w:szCs w:val="22"/>
+                <w:lang w:eastAsia="en-GB"/>
+              </w:rPr>
+              <w:t>omplete</w:t>
+            </w:r>
           </w:p>
         </w:tc>
         <w:tc>
@@ -1418,6 +1547,42 @@
                 <w:lang w:eastAsia="en-GB"/>
               </w:rPr>
             </w:pPr>
+            <w:r>
+              <w:rPr>
+                <w:rFonts w:ascii="Calibri" w:hAnsi="Calibri" w:cs="Times New Roman"/>
+                <w:sz w:val="22"/>
+                <w:szCs w:val="22"/>
+                <w:lang w:eastAsia="en-GB"/>
+              </w:rPr>
+              <w:t>O</w:t>
+            </w:r>
+            <w:r>
+              <w:rPr>
+                <w:rFonts w:ascii="Calibri" w:hAnsi="Calibri" w:cs="Times New Roman"/>
+                <w:sz w:val="22"/>
+                <w:szCs w:val="22"/>
+                <w:lang w:eastAsia="en-GB"/>
+              </w:rPr>
+              <w:t>riginal group members –</w:t>
+            </w:r>
+            <w:r>
+              <w:rPr>
+                <w:rFonts w:ascii="Calibri" w:hAnsi="Calibri" w:cs="Times New Roman"/>
+                <w:sz w:val="22"/>
+                <w:szCs w:val="22"/>
+                <w:lang w:eastAsia="en-GB"/>
+              </w:rPr>
+              <w:t xml:space="preserve"> 6</w:t>
+            </w:r>
+            <w:r>
+              <w:rPr>
+                <w:rFonts w:ascii="Calibri" w:hAnsi="Calibri" w:cs="Times New Roman"/>
+                <w:sz w:val="22"/>
+                <w:szCs w:val="22"/>
+                <w:lang w:eastAsia="en-GB"/>
+              </w:rPr>
+              <w:t xml:space="preserve"> hours</w:t>
+            </w:r>
           </w:p>
         </w:tc>
       </w:tr>
@@ -1457,6 +1622,15 @@
               </w:rPr>
               <w:t> </w:t>
             </w:r>
+            <w:r>
+              <w:rPr>
+                <w:rFonts w:ascii="Calibri" w:hAnsi="Calibri" w:cs="Times New Roman"/>
+                <w:sz w:val="22"/>
+                <w:szCs w:val="22"/>
+                <w:lang w:eastAsia="en-GB"/>
+              </w:rPr>
+              <w:t>17/10/17</w:t>
+            </w:r>
           </w:p>
         </w:tc>
         <w:tc>
@@ -1494,6 +1668,15 @@
               </w:rPr>
               <w:t> </w:t>
             </w:r>
+            <w:r>
+              <w:rPr>
+                <w:rFonts w:ascii="Calibri" w:hAnsi="Calibri" w:cs="Times New Roman"/>
+                <w:sz w:val="22"/>
+                <w:szCs w:val="22"/>
+                <w:lang w:eastAsia="en-GB"/>
+              </w:rPr>
+              <w:t>2</w:t>
+            </w:r>
           </w:p>
         </w:tc>
         <w:tc>
@@ -1515,6 +1698,15 @@
                 <w:lang w:eastAsia="en-GB"/>
               </w:rPr>
             </w:pPr>
+            <w:r>
+              <w:rPr>
+                <w:rFonts w:ascii="Calibri" w:hAnsi="Calibri" w:cs="Times New Roman"/>
+                <w:sz w:val="22"/>
+                <w:szCs w:val="22"/>
+                <w:lang w:eastAsia="en-GB"/>
+              </w:rPr>
+              <w:t>Complete</w:t>
+            </w:r>
           </w:p>
         </w:tc>
         <w:tc>
@@ -1536,6 +1728,33 @@
                 <w:lang w:eastAsia="en-GB"/>
               </w:rPr>
             </w:pPr>
+            <w:r>
+              <w:rPr>
+                <w:rFonts w:ascii="Calibri" w:hAnsi="Calibri" w:cs="Times New Roman"/>
+                <w:sz w:val="22"/>
+                <w:szCs w:val="22"/>
+                <w:lang w:eastAsia="en-GB"/>
+              </w:rPr>
+              <w:t xml:space="preserve">Full group – </w:t>
+            </w:r>
+            <w:r>
+              <w:rPr>
+                <w:rFonts w:ascii="Calibri" w:hAnsi="Calibri" w:cs="Times New Roman"/>
+                <w:sz w:val="22"/>
+                <w:szCs w:val="22"/>
+                <w:lang w:eastAsia="en-GB"/>
+              </w:rPr>
+              <w:t>21</w:t>
+            </w:r>
+            <w:r>
+              <w:rPr>
+                <w:rFonts w:ascii="Calibri" w:hAnsi="Calibri" w:cs="Times New Roman"/>
+                <w:sz w:val="22"/>
+                <w:szCs w:val="22"/>
+                <w:lang w:eastAsia="en-GB"/>
+              </w:rPr>
+              <w:t xml:space="preserve"> hours</w:t>
+            </w:r>
           </w:p>
         </w:tc>
       </w:tr>
@@ -1573,7 +1792,7 @@
                 <w:szCs w:val="22"/>
                 <w:lang w:eastAsia="en-GB"/>
               </w:rPr>
-              <w:t> </w:t>
+              <w:t>17/10/17</w:t>
             </w:r>
           </w:p>
         </w:tc>
@@ -1610,7 +1829,7 @@
                 <w:szCs w:val="22"/>
                 <w:lang w:eastAsia="en-GB"/>
               </w:rPr>
-              <w:t> </w:t>
+              <w:t>3</w:t>
             </w:r>
           </w:p>
         </w:tc>
@@ -1633,6 +1852,15 @@
                 <w:lang w:eastAsia="en-GB"/>
               </w:rPr>
             </w:pPr>
+            <w:r>
+              <w:rPr>
+                <w:rFonts w:ascii="Calibri" w:hAnsi="Calibri" w:cs="Times New Roman"/>
+                <w:sz w:val="22"/>
+                <w:szCs w:val="22"/>
+                <w:lang w:eastAsia="en-GB"/>
+              </w:rPr>
+              <w:t>Not started</w:t>
+            </w:r>
           </w:p>
         </w:tc>
         <w:tc>
@@ -3425,6 +3653,15 @@
                 <w:lang w:eastAsia="en-GB"/>
               </w:rPr>
             </w:pPr>
+            <w:r>
+              <w:rPr>
+                <w:rFonts w:ascii="Calibri" w:hAnsi="Calibri" w:cs="Times New Roman"/>
+                <w:sz w:val="22"/>
+                <w:szCs w:val="22"/>
+                <w:lang w:eastAsia="en-GB"/>
+              </w:rPr>
+              <w:t>Time</w:t>
+            </w:r>
           </w:p>
         </w:tc>
         <w:tc>
@@ -3444,6 +3681,15 @@
                 <w:lang w:eastAsia="en-GB"/>
               </w:rPr>
             </w:pPr>
+            <w:r>
+              <w:rPr>
+                <w:rFonts w:ascii="Calibri" w:hAnsi="Calibri" w:cs="Times New Roman"/>
+                <w:sz w:val="22"/>
+                <w:szCs w:val="22"/>
+                <w:lang w:eastAsia="en-GB"/>
+              </w:rPr>
+              <w:t>27</w:t>
+            </w:r>
           </w:p>
         </w:tc>
         <w:tc>
@@ -3463,6 +3709,8 @@
                 <w:lang w:eastAsia="en-GB"/>
               </w:rPr>
             </w:pPr>
+            <w:bookmarkStart w:id="0" w:name="_GoBack"/>
+            <w:bookmarkEnd w:id="0"/>
           </w:p>
         </w:tc>
         <w:tc>

</xml_diff>

<commit_message>
Updating tracking form and minor edits to seq dia
</commit_message>
<xml_diff>
--- a/2017 Project Progress Tracking Form.docx
+++ b/2017 Project Progress Tracking Form.docx
@@ -1,6 +1,6 @@
 
 <file path=word/document.xml><?xml version="1.0" encoding="utf-8"?>
-<w:document xmlns:wpc="http://schemas.microsoft.com/office/word/2010/wordprocessingCanvas" xmlns:mc="http://schemas.openxmlformats.org/markup-compatibility/2006" xmlns:o="urn:schemas-microsoft-com:office:office" xmlns:r="http://schemas.openxmlformats.org/officeDocument/2006/relationships" xmlns:m="http://schemas.openxmlformats.org/officeDocument/2006/math" xmlns:v="urn:schemas-microsoft-com:vml" xmlns:wp14="http://schemas.microsoft.com/office/word/2010/wordprocessingDrawing" xmlns:wp="http://schemas.openxmlformats.org/drawingml/2006/wordprocessingDrawing" xmlns:w10="urn:schemas-microsoft-com:office:word" xmlns:w="http://schemas.openxmlformats.org/wordprocessingml/2006/main" xmlns:w14="http://schemas.microsoft.com/office/word/2010/wordml" xmlns:w15="http://schemas.microsoft.com/office/word/2012/wordml" xmlns:wpg="http://schemas.microsoft.com/office/word/2010/wordprocessingGroup" xmlns:wpi="http://schemas.microsoft.com/office/word/2010/wordprocessingInk" xmlns:wne="http://schemas.microsoft.com/office/word/2006/wordml" xmlns:wps="http://schemas.microsoft.com/office/word/2010/wordprocessingShape" mc:Ignorable="w14 w15 wp14">
+<w:document xmlns:wpc="http://schemas.microsoft.com/office/word/2010/wordprocessingCanvas" xmlns:mc="http://schemas.openxmlformats.org/markup-compatibility/2006" xmlns:o="urn:schemas-microsoft-com:office:office" xmlns:r="http://schemas.openxmlformats.org/officeDocument/2006/relationships" xmlns:m="http://schemas.openxmlformats.org/officeDocument/2006/math" xmlns:v="urn:schemas-microsoft-com:vml" xmlns:wp14="http://schemas.microsoft.com/office/word/2010/wordprocessingDrawing" xmlns:wp="http://schemas.openxmlformats.org/drawingml/2006/wordprocessingDrawing" xmlns:w10="urn:schemas-microsoft-com:office:word" xmlns:w="http://schemas.openxmlformats.org/wordprocessingml/2006/main" xmlns:w14="http://schemas.microsoft.com/office/word/2010/wordml" xmlns:wpg="http://schemas.microsoft.com/office/word/2010/wordprocessingGroup" xmlns:wpi="http://schemas.microsoft.com/office/word/2010/wordprocessingInk" xmlns:wne="http://schemas.microsoft.com/office/word/2006/wordml" xmlns:wps="http://schemas.microsoft.com/office/word/2010/wordprocessingShape" mc:Ignorable="w14 wp14">
   <w:body>
     <w:p>
       <w:pPr>
@@ -1183,7 +1183,25 @@
           <w:szCs w:val="22"/>
           <w:lang w:eastAsia="en-GB"/>
         </w:rPr>
-        <w:t>Create personas and draw diagrams.</w:t>
+        <w:t>Create personas and draw</w:t>
+      </w:r>
+      <w:r>
+        <w:rPr>
+          <w:rFonts w:ascii="Calibri" w:eastAsia="Times New Roman" w:hAnsi="Calibri" w:cs="Times New Roman"/>
+          <w:sz w:val="22"/>
+          <w:szCs w:val="22"/>
+          <w:lang w:eastAsia="en-GB"/>
+        </w:rPr>
+        <w:t xml:space="preserve"> process</w:t>
+      </w:r>
+      <w:r>
+        <w:rPr>
+          <w:rFonts w:ascii="Calibri" w:eastAsia="Times New Roman" w:hAnsi="Calibri" w:cs="Times New Roman"/>
+          <w:sz w:val="22"/>
+          <w:szCs w:val="22"/>
+          <w:lang w:eastAsia="en-GB"/>
+        </w:rPr>
+        <w:t xml:space="preserve"> diagrams.</w:t>
       </w:r>
     </w:p>
     <w:p>
@@ -1245,9 +1263,9 @@
       </w:tblPr>
       <w:tblGrid>
         <w:gridCol w:w="1009"/>
-        <w:gridCol w:w="906"/>
-        <w:gridCol w:w="4655"/>
-        <w:gridCol w:w="2430"/>
+        <w:gridCol w:w="909"/>
+        <w:gridCol w:w="4680"/>
+        <w:gridCol w:w="2440"/>
       </w:tblGrid>
       <w:tr>
         <w:tc>
@@ -1792,7 +1810,16 @@
                 <w:szCs w:val="22"/>
                 <w:lang w:eastAsia="en-GB"/>
               </w:rPr>
-              <w:t>17/10/17</w:t>
+              <w:t>19</w:t>
+            </w:r>
+            <w:r>
+              <w:rPr>
+                <w:rFonts w:ascii="Calibri" w:hAnsi="Calibri" w:cs="Times New Roman"/>
+                <w:sz w:val="22"/>
+                <w:szCs w:val="22"/>
+                <w:lang w:eastAsia="en-GB"/>
+              </w:rPr>
+              <w:t>/10/17</w:t>
             </w:r>
           </w:p>
         </w:tc>
@@ -1859,7 +1886,7 @@
                 <w:szCs w:val="22"/>
                 <w:lang w:eastAsia="en-GB"/>
               </w:rPr>
-              <w:t>Not started</w:t>
+              <w:t>In Progress</w:t>
             </w:r>
           </w:p>
         </w:tc>
@@ -1882,6 +1909,15 @@
                 <w:lang w:eastAsia="en-GB"/>
               </w:rPr>
             </w:pPr>
+            <w:r>
+              <w:rPr>
+                <w:rFonts w:ascii="Calibri" w:hAnsi="Calibri" w:cs="Times New Roman"/>
+                <w:sz w:val="22"/>
+                <w:szCs w:val="22"/>
+                <w:lang w:eastAsia="en-GB"/>
+              </w:rPr>
+              <w:t>6/7 of group – 6 hours</w:t>
+            </w:r>
           </w:p>
         </w:tc>
       </w:tr>
@@ -3688,29 +3724,29 @@
                 <w:szCs w:val="22"/>
                 <w:lang w:eastAsia="en-GB"/>
               </w:rPr>
-              <w:t>27</w:t>
-            </w:r>
-          </w:p>
-        </w:tc>
-        <w:tc>
-          <w:tcPr>
-            <w:tcW w:w="1350" w:type="dxa"/>
-            <w:tcBorders>
-              <w:left w:val="single" w:sz="8" w:space="0" w:color="A3A3A3"/>
-              <w:right w:val="single" w:sz="8" w:space="0" w:color="A3A3A3"/>
-            </w:tcBorders>
-          </w:tcPr>
-          <w:p>
-            <w:pPr>
-              <w:rPr>
-                <w:rFonts w:ascii="Calibri" w:hAnsi="Calibri" w:cs="Times New Roman"/>
-                <w:sz w:val="22"/>
-                <w:szCs w:val="22"/>
-                <w:lang w:eastAsia="en-GB"/>
-              </w:rPr>
-            </w:pPr>
+              <w:t>33</w:t>
+            </w:r>
             <w:bookmarkStart w:id="0" w:name="_GoBack"/>
             <w:bookmarkEnd w:id="0"/>
+          </w:p>
+        </w:tc>
+        <w:tc>
+          <w:tcPr>
+            <w:tcW w:w="1350" w:type="dxa"/>
+            <w:tcBorders>
+              <w:left w:val="single" w:sz="8" w:space="0" w:color="A3A3A3"/>
+              <w:right w:val="single" w:sz="8" w:space="0" w:color="A3A3A3"/>
+            </w:tcBorders>
+          </w:tcPr>
+          <w:p>
+            <w:pPr>
+              <w:rPr>
+                <w:rFonts w:ascii="Calibri" w:hAnsi="Calibri" w:cs="Times New Roman"/>
+                <w:sz w:val="22"/>
+                <w:szCs w:val="22"/>
+                <w:lang w:eastAsia="en-GB"/>
+              </w:rPr>
+            </w:pPr>
           </w:p>
         </w:tc>
         <w:tc>
@@ -4170,8 +4206,8 @@
 </file>
 
 <file path=word/numbering.xml><?xml version="1.0" encoding="utf-8"?>
-<w:numbering xmlns:wpc="http://schemas.microsoft.com/office/word/2010/wordprocessingCanvas" xmlns:mc="http://schemas.openxmlformats.org/markup-compatibility/2006" xmlns:o="urn:schemas-microsoft-com:office:office" xmlns:r="http://schemas.openxmlformats.org/officeDocument/2006/relationships" xmlns:m="http://schemas.openxmlformats.org/officeDocument/2006/math" xmlns:v="urn:schemas-microsoft-com:vml" xmlns:wp14="http://schemas.microsoft.com/office/word/2010/wordprocessingDrawing" xmlns:wp="http://schemas.openxmlformats.org/drawingml/2006/wordprocessingDrawing" xmlns:w10="urn:schemas-microsoft-com:office:word" xmlns:w="http://schemas.openxmlformats.org/wordprocessingml/2006/main" xmlns:w14="http://schemas.microsoft.com/office/word/2010/wordml" xmlns:w15="http://schemas.microsoft.com/office/word/2012/wordml" xmlns:wpg="http://schemas.microsoft.com/office/word/2010/wordprocessingGroup" xmlns:wpi="http://schemas.microsoft.com/office/word/2010/wordprocessingInk" xmlns:wne="http://schemas.microsoft.com/office/word/2006/wordml" xmlns:wps="http://schemas.microsoft.com/office/word/2010/wordprocessingShape" mc:Ignorable="w14 w15 wp14">
-  <w:abstractNum w:abstractNumId="0" w15:restartNumberingAfterBreak="0">
+<w:numbering xmlns:wpc="http://schemas.microsoft.com/office/word/2010/wordprocessingCanvas" xmlns:mc="http://schemas.openxmlformats.org/markup-compatibility/2006" xmlns:o="urn:schemas-microsoft-com:office:office" xmlns:r="http://schemas.openxmlformats.org/officeDocument/2006/relationships" xmlns:m="http://schemas.openxmlformats.org/officeDocument/2006/math" xmlns:v="urn:schemas-microsoft-com:vml" xmlns:wp14="http://schemas.microsoft.com/office/word/2010/wordprocessingDrawing" xmlns:wp="http://schemas.openxmlformats.org/drawingml/2006/wordprocessingDrawing" xmlns:w10="urn:schemas-microsoft-com:office:word" xmlns:w="http://schemas.openxmlformats.org/wordprocessingml/2006/main" xmlns:w14="http://schemas.microsoft.com/office/word/2010/wordml" xmlns:wpg="http://schemas.microsoft.com/office/word/2010/wordprocessingGroup" xmlns:wpi="http://schemas.microsoft.com/office/word/2010/wordprocessingInk" xmlns:wne="http://schemas.microsoft.com/office/word/2006/wordml" xmlns:wps="http://schemas.microsoft.com/office/word/2010/wordprocessingShape" mc:Ignorable="w14 wp14">
+  <w:abstractNum w:abstractNumId="0">
     <w:nsid w:val="62B6398C"/>
     <w:multiLevelType w:val="multilevel"/>
     <w:tmpl w:val="EEA4C1C0"/>
@@ -4294,7 +4330,7 @@
 </file>
 
 <file path=word/styles.xml><?xml version="1.0" encoding="utf-8"?>
-<w:styles xmlns:mc="http://schemas.openxmlformats.org/markup-compatibility/2006" xmlns:r="http://schemas.openxmlformats.org/officeDocument/2006/relationships" xmlns:w="http://schemas.openxmlformats.org/wordprocessingml/2006/main" xmlns:w14="http://schemas.microsoft.com/office/word/2010/wordml" xmlns:w15="http://schemas.microsoft.com/office/word/2012/wordml" mc:Ignorable="w14 w15">
+<w:styles xmlns:mc="http://schemas.openxmlformats.org/markup-compatibility/2006" xmlns:r="http://schemas.openxmlformats.org/officeDocument/2006/relationships" xmlns:w="http://schemas.openxmlformats.org/wordprocessingml/2006/main" xmlns:w14="http://schemas.microsoft.com/office/word/2010/wordml" mc:Ignorable="w14">
   <w:docDefaults>
     <w:rPrDefault>
       <w:rPr>
@@ -4306,378 +4342,424 @@
     </w:rPrDefault>
     <w:pPrDefault/>
   </w:docDefaults>
-  <w:latentStyles w:defLockedState="0" w:defUIPriority="99" w:defSemiHidden="0" w:defUnhideWhenUsed="0" w:defQFormat="0" w:count="371">
-    <w:lsdException w:name="Normal" w:uiPriority="0" w:qFormat="1"/>
-    <w:lsdException w:name="heading 1" w:uiPriority="9" w:qFormat="1"/>
-    <w:lsdException w:name="heading 2" w:semiHidden="1" w:uiPriority="9" w:unhideWhenUsed="1" w:qFormat="1"/>
-    <w:lsdException w:name="heading 3" w:semiHidden="1" w:uiPriority="9" w:unhideWhenUsed="1" w:qFormat="1"/>
-    <w:lsdException w:name="heading 4" w:semiHidden="1" w:uiPriority="9" w:unhideWhenUsed="1" w:qFormat="1"/>
-    <w:lsdException w:name="heading 5" w:semiHidden="1" w:uiPriority="9" w:unhideWhenUsed="1" w:qFormat="1"/>
-    <w:lsdException w:name="heading 6" w:semiHidden="1" w:uiPriority="9" w:unhideWhenUsed="1" w:qFormat="1"/>
-    <w:lsdException w:name="heading 7" w:semiHidden="1" w:uiPriority="9" w:unhideWhenUsed="1" w:qFormat="1"/>
-    <w:lsdException w:name="heading 8" w:semiHidden="1" w:uiPriority="9" w:unhideWhenUsed="1" w:qFormat="1"/>
-    <w:lsdException w:name="heading 9" w:semiHidden="1" w:uiPriority="9" w:unhideWhenUsed="1" w:qFormat="1"/>
-    <w:lsdException w:name="index 1" w:semiHidden="1" w:unhideWhenUsed="1"/>
-    <w:lsdException w:name="index 2" w:semiHidden="1" w:unhideWhenUsed="1"/>
-    <w:lsdException w:name="index 3" w:semiHidden="1" w:unhideWhenUsed="1"/>
-    <w:lsdException w:name="index 4" w:semiHidden="1" w:unhideWhenUsed="1"/>
-    <w:lsdException w:name="index 5" w:semiHidden="1" w:unhideWhenUsed="1"/>
-    <w:lsdException w:name="index 6" w:semiHidden="1" w:unhideWhenUsed="1"/>
-    <w:lsdException w:name="index 7" w:semiHidden="1" w:unhideWhenUsed="1"/>
-    <w:lsdException w:name="index 8" w:semiHidden="1" w:unhideWhenUsed="1"/>
-    <w:lsdException w:name="index 9" w:semiHidden="1" w:unhideWhenUsed="1"/>
-    <w:lsdException w:name="toc 1" w:semiHidden="1" w:uiPriority="39" w:unhideWhenUsed="1"/>
-    <w:lsdException w:name="toc 2" w:semiHidden="1" w:uiPriority="39" w:unhideWhenUsed="1"/>
-    <w:lsdException w:name="toc 3" w:semiHidden="1" w:uiPriority="39" w:unhideWhenUsed="1"/>
-    <w:lsdException w:name="toc 4" w:semiHidden="1" w:uiPriority="39" w:unhideWhenUsed="1"/>
-    <w:lsdException w:name="toc 5" w:semiHidden="1" w:uiPriority="39" w:unhideWhenUsed="1"/>
-    <w:lsdException w:name="toc 6" w:semiHidden="1" w:uiPriority="39" w:unhideWhenUsed="1"/>
-    <w:lsdException w:name="toc 7" w:semiHidden="1" w:uiPriority="39" w:unhideWhenUsed="1"/>
-    <w:lsdException w:name="toc 8" w:semiHidden="1" w:uiPriority="39" w:unhideWhenUsed="1"/>
-    <w:lsdException w:name="toc 9" w:semiHidden="1" w:uiPriority="39" w:unhideWhenUsed="1"/>
-    <w:lsdException w:name="Normal Indent" w:semiHidden="1" w:unhideWhenUsed="1"/>
-    <w:lsdException w:name="footnote text" w:semiHidden="1" w:unhideWhenUsed="1"/>
-    <w:lsdException w:name="annotation text" w:semiHidden="1" w:unhideWhenUsed="1"/>
-    <w:lsdException w:name="header" w:semiHidden="1" w:unhideWhenUsed="1"/>
-    <w:lsdException w:name="footer" w:semiHidden="1" w:unhideWhenUsed="1"/>
-    <w:lsdException w:name="index heading" w:semiHidden="1" w:unhideWhenUsed="1"/>
-    <w:lsdException w:name="caption" w:semiHidden="1" w:uiPriority="35" w:unhideWhenUsed="1" w:qFormat="1"/>
-    <w:lsdException w:name="table of figures" w:semiHidden="1" w:unhideWhenUsed="1"/>
-    <w:lsdException w:name="envelope address" w:semiHidden="1" w:unhideWhenUsed="1"/>
-    <w:lsdException w:name="envelope return" w:semiHidden="1" w:unhideWhenUsed="1"/>
-    <w:lsdException w:name="footnote reference" w:semiHidden="1" w:unhideWhenUsed="1"/>
-    <w:lsdException w:name="annotation reference" w:semiHidden="1" w:unhideWhenUsed="1"/>
-    <w:lsdException w:name="line number" w:semiHidden="1" w:unhideWhenUsed="1"/>
-    <w:lsdException w:name="page number" w:semiHidden="1" w:unhideWhenUsed="1"/>
-    <w:lsdException w:name="endnote reference" w:semiHidden="1" w:unhideWhenUsed="1"/>
-    <w:lsdException w:name="endnote text" w:semiHidden="1" w:unhideWhenUsed="1"/>
-    <w:lsdException w:name="table of authorities" w:semiHidden="1" w:unhideWhenUsed="1"/>
-    <w:lsdException w:name="macro" w:semiHidden="1" w:unhideWhenUsed="1"/>
-    <w:lsdException w:name="toa heading" w:semiHidden="1" w:unhideWhenUsed="1"/>
-    <w:lsdException w:name="List" w:semiHidden="1" w:unhideWhenUsed="1"/>
-    <w:lsdException w:name="List Bullet" w:semiHidden="1" w:unhideWhenUsed="1"/>
-    <w:lsdException w:name="List Number" w:semiHidden="1" w:unhideWhenUsed="1"/>
-    <w:lsdException w:name="List 2" w:semiHidden="1" w:unhideWhenUsed="1"/>
-    <w:lsdException w:name="List 3" w:semiHidden="1" w:unhideWhenUsed="1"/>
-    <w:lsdException w:name="List 4" w:semiHidden="1" w:unhideWhenUsed="1"/>
-    <w:lsdException w:name="List 5" w:semiHidden="1" w:unhideWhenUsed="1"/>
-    <w:lsdException w:name="List Bullet 2" w:semiHidden="1" w:unhideWhenUsed="1"/>
-    <w:lsdException w:name="List Bullet 3" w:semiHidden="1" w:unhideWhenUsed="1"/>
-    <w:lsdException w:name="List Bullet 4" w:semiHidden="1" w:unhideWhenUsed="1"/>
-    <w:lsdException w:name="List Bullet 5" w:semiHidden="1" w:unhideWhenUsed="1"/>
-    <w:lsdException w:name="List Number 2" w:semiHidden="1" w:unhideWhenUsed="1"/>
-    <w:lsdException w:name="List Number 3" w:semiHidden="1" w:unhideWhenUsed="1"/>
-    <w:lsdException w:name="List Number 4" w:semiHidden="1" w:unhideWhenUsed="1"/>
-    <w:lsdException w:name="List Number 5" w:semiHidden="1" w:unhideWhenUsed="1"/>
-    <w:lsdException w:name="Title" w:uiPriority="10" w:qFormat="1"/>
-    <w:lsdException w:name="Closing" w:semiHidden="1" w:unhideWhenUsed="1"/>
-    <w:lsdException w:name="Signature" w:semiHidden="1" w:unhideWhenUsed="1"/>
-    <w:lsdException w:name="Default Paragraph Font" w:semiHidden="1" w:uiPriority="1" w:unhideWhenUsed="1"/>
-    <w:lsdException w:name="Body Text" w:semiHidden="1" w:unhideWhenUsed="1"/>
-    <w:lsdException w:name="Body Text Indent" w:semiHidden="1" w:unhideWhenUsed="1"/>
-    <w:lsdException w:name="List Continue" w:semiHidden="1" w:unhideWhenUsed="1"/>
-    <w:lsdException w:name="List Continue 2" w:semiHidden="1" w:unhideWhenUsed="1"/>
-    <w:lsdException w:name="List Continue 3" w:semiHidden="1" w:unhideWhenUsed="1"/>
-    <w:lsdException w:name="List Continue 4" w:semiHidden="1" w:unhideWhenUsed="1"/>
-    <w:lsdException w:name="List Continue 5" w:semiHidden="1" w:unhideWhenUsed="1"/>
-    <w:lsdException w:name="Message Header" w:semiHidden="1" w:unhideWhenUsed="1"/>
-    <w:lsdException w:name="Subtitle" w:uiPriority="11" w:qFormat="1"/>
-    <w:lsdException w:name="Salutation" w:semiHidden="1" w:unhideWhenUsed="1"/>
-    <w:lsdException w:name="Date" w:semiHidden="1" w:unhideWhenUsed="1"/>
-    <w:lsdException w:name="Body Text First Indent" w:semiHidden="1" w:unhideWhenUsed="1"/>
-    <w:lsdException w:name="Body Text First Indent 2" w:semiHidden="1" w:unhideWhenUsed="1"/>
-    <w:lsdException w:name="Note Heading" w:semiHidden="1" w:unhideWhenUsed="1"/>
-    <w:lsdException w:name="Body Text 2" w:semiHidden="1" w:unhideWhenUsed="1"/>
-    <w:lsdException w:name="Body Text 3" w:semiHidden="1" w:unhideWhenUsed="1"/>
-    <w:lsdException w:name="Body Text Indent 2" w:semiHidden="1" w:unhideWhenUsed="1"/>
-    <w:lsdException w:name="Body Text Indent 3" w:semiHidden="1" w:unhideWhenUsed="1"/>
-    <w:lsdException w:name="Block Text" w:semiHidden="1" w:unhideWhenUsed="1"/>
-    <w:lsdException w:name="Hyperlink" w:semiHidden="1" w:unhideWhenUsed="1"/>
-    <w:lsdException w:name="FollowedHyperlink" w:semiHidden="1" w:unhideWhenUsed="1"/>
-    <w:lsdException w:name="Strong" w:uiPriority="22" w:qFormat="1"/>
-    <w:lsdException w:name="Emphasis" w:uiPriority="20" w:qFormat="1"/>
-    <w:lsdException w:name="Document Map" w:semiHidden="1" w:unhideWhenUsed="1"/>
-    <w:lsdException w:name="Plain Text" w:semiHidden="1" w:unhideWhenUsed="1"/>
-    <w:lsdException w:name="E-mail Signature" w:semiHidden="1" w:unhideWhenUsed="1"/>
-    <w:lsdException w:name="HTML Top of Form" w:semiHidden="1" w:unhideWhenUsed="1"/>
-    <w:lsdException w:name="HTML Bottom of Form" w:semiHidden="1" w:unhideWhenUsed="1"/>
-    <w:lsdException w:name="Normal (Web)" w:semiHidden="1" w:unhideWhenUsed="1"/>
-    <w:lsdException w:name="HTML Acronym" w:semiHidden="1" w:unhideWhenUsed="1"/>
-    <w:lsdException w:name="HTML Address" w:semiHidden="1" w:unhideWhenUsed="1"/>
-    <w:lsdException w:name="HTML Cite" w:semiHidden="1" w:unhideWhenUsed="1"/>
-    <w:lsdException w:name="HTML Code" w:semiHidden="1" w:unhideWhenUsed="1"/>
-    <w:lsdException w:name="HTML Definition" w:semiHidden="1" w:unhideWhenUsed="1"/>
-    <w:lsdException w:name="HTML Keyboard" w:semiHidden="1" w:unhideWhenUsed="1"/>
-    <w:lsdException w:name="HTML Preformatted" w:semiHidden="1" w:unhideWhenUsed="1"/>
-    <w:lsdException w:name="HTML Sample" w:semiHidden="1" w:unhideWhenUsed="1"/>
-    <w:lsdException w:name="HTML Typewriter" w:semiHidden="1" w:unhideWhenUsed="1"/>
-    <w:lsdException w:name="HTML Variable" w:semiHidden="1" w:unhideWhenUsed="1"/>
-    <w:lsdException w:name="Normal Table" w:semiHidden="1" w:unhideWhenUsed="1"/>
-    <w:lsdException w:name="annotation subject" w:semiHidden="1" w:unhideWhenUsed="1"/>
-    <w:lsdException w:name="No List" w:semiHidden="1" w:unhideWhenUsed="1"/>
-    <w:lsdException w:name="Outline List 1" w:semiHidden="1" w:unhideWhenUsed="1"/>
-    <w:lsdException w:name="Outline List 2" w:semiHidden="1" w:unhideWhenUsed="1"/>
-    <w:lsdException w:name="Outline List 3" w:semiHidden="1" w:unhideWhenUsed="1"/>
-    <w:lsdException w:name="Table Simple 1" w:semiHidden="1" w:unhideWhenUsed="1"/>
-    <w:lsdException w:name="Table Simple 2" w:semiHidden="1" w:unhideWhenUsed="1"/>
-    <w:lsdException w:name="Table Simple 3" w:semiHidden="1" w:unhideWhenUsed="1"/>
-    <w:lsdException w:name="Table Classic 1" w:semiHidden="1" w:unhideWhenUsed="1"/>
-    <w:lsdException w:name="Table Classic 2" w:semiHidden="1" w:unhideWhenUsed="1"/>
-    <w:lsdException w:name="Table Classic 3" w:semiHidden="1" w:unhideWhenUsed="1"/>
-    <w:lsdException w:name="Table Classic 4" w:semiHidden="1" w:unhideWhenUsed="1"/>
-    <w:lsdException w:name="Table Colorful 1" w:semiHidden="1" w:unhideWhenUsed="1"/>
-    <w:lsdException w:name="Table Colorful 2" w:semiHidden="1" w:unhideWhenUsed="1"/>
-    <w:lsdException w:name="Table Colorful 3" w:semiHidden="1" w:unhideWhenUsed="1"/>
-    <w:lsdException w:name="Table Columns 1" w:semiHidden="1" w:unhideWhenUsed="1"/>
-    <w:lsdException w:name="Table Columns 2" w:semiHidden="1" w:unhideWhenUsed="1"/>
-    <w:lsdException w:name="Table Columns 3" w:semiHidden="1" w:unhideWhenUsed="1"/>
-    <w:lsdException w:name="Table Columns 4" w:semiHidden="1" w:unhideWhenUsed="1"/>
-    <w:lsdException w:name="Table Columns 5" w:semiHidden="1" w:unhideWhenUsed="1"/>
-    <w:lsdException w:name="Table Grid 1" w:semiHidden="1" w:unhideWhenUsed="1"/>
-    <w:lsdException w:name="Table Grid 2" w:semiHidden="1" w:unhideWhenUsed="1"/>
-    <w:lsdException w:name="Table Grid 3" w:semiHidden="1" w:unhideWhenUsed="1"/>
-    <w:lsdException w:name="Table Grid 4" w:semiHidden="1" w:unhideWhenUsed="1"/>
-    <w:lsdException w:name="Table Grid 5" w:semiHidden="1" w:unhideWhenUsed="1"/>
-    <w:lsdException w:name="Table Grid 6" w:semiHidden="1" w:unhideWhenUsed="1"/>
-    <w:lsdException w:name="Table Grid 7" w:semiHidden="1" w:unhideWhenUsed="1"/>
-    <w:lsdException w:name="Table Grid 8" w:semiHidden="1" w:unhideWhenUsed="1"/>
-    <w:lsdException w:name="Table List 1" w:semiHidden="1" w:unhideWhenUsed="1"/>
-    <w:lsdException w:name="Table List 2" w:semiHidden="1" w:unhideWhenUsed="1"/>
-    <w:lsdException w:name="Table List 3" w:semiHidden="1" w:unhideWhenUsed="1"/>
-    <w:lsdException w:name="Table List 4" w:semiHidden="1" w:unhideWhenUsed="1"/>
-    <w:lsdException w:name="Table List 5" w:semiHidden="1" w:unhideWhenUsed="1"/>
-    <w:lsdException w:name="Table List 6" w:semiHidden="1" w:unhideWhenUsed="1"/>
-    <w:lsdException w:name="Table List 7" w:semiHidden="1" w:unhideWhenUsed="1"/>
-    <w:lsdException w:name="Table List 8" w:semiHidden="1" w:unhideWhenUsed="1"/>
-    <w:lsdException w:name="Table 3D effects 1" w:semiHidden="1" w:unhideWhenUsed="1"/>
-    <w:lsdException w:name="Table 3D effects 2" w:semiHidden="1" w:unhideWhenUsed="1"/>
-    <w:lsdException w:name="Table 3D effects 3" w:semiHidden="1" w:unhideWhenUsed="1"/>
-    <w:lsdException w:name="Table Contemporary" w:semiHidden="1" w:unhideWhenUsed="1"/>
-    <w:lsdException w:name="Table Elegant" w:semiHidden="1" w:unhideWhenUsed="1"/>
-    <w:lsdException w:name="Table Professional" w:semiHidden="1" w:unhideWhenUsed="1"/>
-    <w:lsdException w:name="Table Subtle 1" w:semiHidden="1" w:unhideWhenUsed="1"/>
-    <w:lsdException w:name="Table Subtle 2" w:semiHidden="1" w:unhideWhenUsed="1"/>
-    <w:lsdException w:name="Table Web 1" w:semiHidden="1" w:unhideWhenUsed="1"/>
-    <w:lsdException w:name="Table Web 2" w:semiHidden="1" w:unhideWhenUsed="1"/>
-    <w:lsdException w:name="Table Web 3" w:semiHidden="1" w:unhideWhenUsed="1"/>
-    <w:lsdException w:name="Balloon Text" w:semiHidden="1" w:unhideWhenUsed="1"/>
-    <w:lsdException w:name="Table Grid" w:uiPriority="39"/>
-    <w:lsdException w:name="Table Theme" w:semiHidden="1" w:unhideWhenUsed="1"/>
-    <w:lsdException w:name="Placeholder Text" w:semiHidden="1"/>
-    <w:lsdException w:name="No Spacing" w:uiPriority="1" w:qFormat="1"/>
-    <w:lsdException w:name="Light Shading" w:uiPriority="60"/>
-    <w:lsdException w:name="Light List" w:uiPriority="61"/>
-    <w:lsdException w:name="Light Grid" w:uiPriority="62"/>
-    <w:lsdException w:name="Medium Shading 1" w:uiPriority="63"/>
-    <w:lsdException w:name="Medium Shading 2" w:uiPriority="64"/>
-    <w:lsdException w:name="Medium List 1" w:uiPriority="65"/>
-    <w:lsdException w:name="Medium List 2" w:uiPriority="66"/>
-    <w:lsdException w:name="Medium Grid 1" w:uiPriority="67"/>
-    <w:lsdException w:name="Medium Grid 2" w:uiPriority="68"/>
-    <w:lsdException w:name="Medium Grid 3" w:uiPriority="69"/>
-    <w:lsdException w:name="Dark List" w:uiPriority="70"/>
-    <w:lsdException w:name="Colorful Shading" w:uiPriority="71"/>
-    <w:lsdException w:name="Colorful List" w:uiPriority="72"/>
-    <w:lsdException w:name="Colorful Grid" w:uiPriority="73"/>
-    <w:lsdException w:name="Light Shading Accent 1" w:uiPriority="60"/>
-    <w:lsdException w:name="Light List Accent 1" w:uiPriority="61"/>
-    <w:lsdException w:name="Light Grid Accent 1" w:uiPriority="62"/>
-    <w:lsdException w:name="Medium Shading 1 Accent 1" w:uiPriority="63"/>
-    <w:lsdException w:name="Medium Shading 2 Accent 1" w:uiPriority="64"/>
-    <w:lsdException w:name="Medium List 1 Accent 1" w:uiPriority="65"/>
-    <w:lsdException w:name="Revision" w:semiHidden="1"/>
-    <w:lsdException w:name="List Paragraph" w:uiPriority="34" w:qFormat="1"/>
-    <w:lsdException w:name="Quote" w:uiPriority="29" w:qFormat="1"/>
-    <w:lsdException w:name="Intense Quote" w:uiPriority="30" w:qFormat="1"/>
-    <w:lsdException w:name="Medium List 2 Accent 1" w:uiPriority="66"/>
-    <w:lsdException w:name="Medium Grid 1 Accent 1" w:uiPriority="67"/>
-    <w:lsdException w:name="Medium Grid 2 Accent 1" w:uiPriority="68"/>
-    <w:lsdException w:name="Medium Grid 3 Accent 1" w:uiPriority="69"/>
-    <w:lsdException w:name="Dark List Accent 1" w:uiPriority="70"/>
-    <w:lsdException w:name="Colorful Shading Accent 1" w:uiPriority="71"/>
-    <w:lsdException w:name="Colorful List Accent 1" w:uiPriority="72"/>
-    <w:lsdException w:name="Colorful Grid Accent 1" w:uiPriority="73"/>
-    <w:lsdException w:name="Light Shading Accent 2" w:uiPriority="60"/>
-    <w:lsdException w:name="Light List Accent 2" w:uiPriority="61"/>
-    <w:lsdException w:name="Light Grid Accent 2" w:uiPriority="62"/>
-    <w:lsdException w:name="Medium Shading 1 Accent 2" w:uiPriority="63"/>
-    <w:lsdException w:name="Medium Shading 2 Accent 2" w:uiPriority="64"/>
-    <w:lsdException w:name="Medium List 1 Accent 2" w:uiPriority="65"/>
-    <w:lsdException w:name="Medium List 2 Accent 2" w:uiPriority="66"/>
-    <w:lsdException w:name="Medium Grid 1 Accent 2" w:uiPriority="67"/>
-    <w:lsdException w:name="Medium Grid 2 Accent 2" w:uiPriority="68"/>
-    <w:lsdException w:name="Medium Grid 3 Accent 2" w:uiPriority="69"/>
-    <w:lsdException w:name="Dark List Accent 2" w:uiPriority="70"/>
-    <w:lsdException w:name="Colorful Shading Accent 2" w:uiPriority="71"/>
-    <w:lsdException w:name="Colorful List Accent 2" w:uiPriority="72"/>
-    <w:lsdException w:name="Colorful Grid Accent 2" w:uiPriority="73"/>
-    <w:lsdException w:name="Light Shading Accent 3" w:uiPriority="60"/>
-    <w:lsdException w:name="Light List Accent 3" w:uiPriority="61"/>
-    <w:lsdException w:name="Light Grid Accent 3" w:uiPriority="62"/>
-    <w:lsdException w:name="Medium Shading 1 Accent 3" w:uiPriority="63"/>
-    <w:lsdException w:name="Medium Shading 2 Accent 3" w:uiPriority="64"/>
-    <w:lsdException w:name="Medium List 1 Accent 3" w:uiPriority="65"/>
-    <w:lsdException w:name="Medium List 2 Accent 3" w:uiPriority="66"/>
-    <w:lsdException w:name="Medium Grid 1 Accent 3" w:uiPriority="67"/>
-    <w:lsdException w:name="Medium Grid 2 Accent 3" w:uiPriority="68"/>
-    <w:lsdException w:name="Medium Grid 3 Accent 3" w:uiPriority="69"/>
-    <w:lsdException w:name="Dark List Accent 3" w:uiPriority="70"/>
-    <w:lsdException w:name="Colorful Shading Accent 3" w:uiPriority="71"/>
-    <w:lsdException w:name="Colorful List Accent 3" w:uiPriority="72"/>
-    <w:lsdException w:name="Colorful Grid Accent 3" w:uiPriority="73"/>
-    <w:lsdException w:name="Light Shading Accent 4" w:uiPriority="60"/>
-    <w:lsdException w:name="Light List Accent 4" w:uiPriority="61"/>
-    <w:lsdException w:name="Light Grid Accent 4" w:uiPriority="62"/>
-    <w:lsdException w:name="Medium Shading 1 Accent 4" w:uiPriority="63"/>
-    <w:lsdException w:name="Medium Shading 2 Accent 4" w:uiPriority="64"/>
-    <w:lsdException w:name="Medium List 1 Accent 4" w:uiPriority="65"/>
-    <w:lsdException w:name="Medium List 2 Accent 4" w:uiPriority="66"/>
-    <w:lsdException w:name="Medium Grid 1 Accent 4" w:uiPriority="67"/>
-    <w:lsdException w:name="Medium Grid 2 Accent 4" w:uiPriority="68"/>
-    <w:lsdException w:name="Medium Grid 3 Accent 4" w:uiPriority="69"/>
-    <w:lsdException w:name="Dark List Accent 4" w:uiPriority="70"/>
-    <w:lsdException w:name="Colorful Shading Accent 4" w:uiPriority="71"/>
-    <w:lsdException w:name="Colorful List Accent 4" w:uiPriority="72"/>
-    <w:lsdException w:name="Colorful Grid Accent 4" w:uiPriority="73"/>
-    <w:lsdException w:name="Light Shading Accent 5" w:uiPriority="60"/>
-    <w:lsdException w:name="Light List Accent 5" w:uiPriority="61"/>
-    <w:lsdException w:name="Light Grid Accent 5" w:uiPriority="62"/>
-    <w:lsdException w:name="Medium Shading 1 Accent 5" w:uiPriority="63"/>
-    <w:lsdException w:name="Medium Shading 2 Accent 5" w:uiPriority="64"/>
-    <w:lsdException w:name="Medium List 1 Accent 5" w:uiPriority="65"/>
-    <w:lsdException w:name="Medium List 2 Accent 5" w:uiPriority="66"/>
-    <w:lsdException w:name="Medium Grid 1 Accent 5" w:uiPriority="67"/>
-    <w:lsdException w:name="Medium Grid 2 Accent 5" w:uiPriority="68"/>
-    <w:lsdException w:name="Medium Grid 3 Accent 5" w:uiPriority="69"/>
-    <w:lsdException w:name="Dark List Accent 5" w:uiPriority="70"/>
-    <w:lsdException w:name="Colorful Shading Accent 5" w:uiPriority="71"/>
-    <w:lsdException w:name="Colorful List Accent 5" w:uiPriority="72"/>
-    <w:lsdException w:name="Colorful Grid Accent 5" w:uiPriority="73"/>
-    <w:lsdException w:name="Light Shading Accent 6" w:uiPriority="60"/>
-    <w:lsdException w:name="Light List Accent 6" w:uiPriority="61"/>
-    <w:lsdException w:name="Light Grid Accent 6" w:uiPriority="62"/>
-    <w:lsdException w:name="Medium Shading 1 Accent 6" w:uiPriority="63"/>
-    <w:lsdException w:name="Medium Shading 2 Accent 6" w:uiPriority="64"/>
-    <w:lsdException w:name="Medium List 1 Accent 6" w:uiPriority="65"/>
-    <w:lsdException w:name="Medium List 2 Accent 6" w:uiPriority="66"/>
-    <w:lsdException w:name="Medium Grid 1 Accent 6" w:uiPriority="67"/>
-    <w:lsdException w:name="Medium Grid 2 Accent 6" w:uiPriority="68"/>
-    <w:lsdException w:name="Medium Grid 3 Accent 6" w:uiPriority="69"/>
-    <w:lsdException w:name="Dark List Accent 6" w:uiPriority="70"/>
-    <w:lsdException w:name="Colorful Shading Accent 6" w:uiPriority="71"/>
-    <w:lsdException w:name="Colorful List Accent 6" w:uiPriority="72"/>
-    <w:lsdException w:name="Colorful Grid Accent 6" w:uiPriority="73"/>
-    <w:lsdException w:name="Subtle Emphasis" w:uiPriority="19" w:qFormat="1"/>
-    <w:lsdException w:name="Intense Emphasis" w:uiPriority="21" w:qFormat="1"/>
-    <w:lsdException w:name="Subtle Reference" w:uiPriority="31" w:qFormat="1"/>
-    <w:lsdException w:name="Intense Reference" w:uiPriority="32" w:qFormat="1"/>
-    <w:lsdException w:name="Book Title" w:uiPriority="33" w:qFormat="1"/>
-    <w:lsdException w:name="Bibliography" w:semiHidden="1" w:uiPriority="37" w:unhideWhenUsed="1"/>
-    <w:lsdException w:name="TOC Heading" w:semiHidden="1" w:uiPriority="39" w:unhideWhenUsed="1" w:qFormat="1"/>
-    <w:lsdException w:name="Plain Table 1" w:uiPriority="41"/>
-    <w:lsdException w:name="Plain Table 2" w:uiPriority="42"/>
-    <w:lsdException w:name="Plain Table 3" w:uiPriority="43"/>
-    <w:lsdException w:name="Plain Table 4" w:uiPriority="44"/>
-    <w:lsdException w:name="Plain Table 5" w:uiPriority="45"/>
-    <w:lsdException w:name="Grid Table Light" w:uiPriority="40"/>
-    <w:lsdException w:name="Grid Table 1 Light" w:uiPriority="46"/>
-    <w:lsdException w:name="Grid Table 2" w:uiPriority="47"/>
-    <w:lsdException w:name="Grid Table 3" w:uiPriority="48"/>
-    <w:lsdException w:name="Grid Table 4" w:uiPriority="49"/>
-    <w:lsdException w:name="Grid Table 5 Dark" w:uiPriority="50"/>
-    <w:lsdException w:name="Grid Table 6 Colorful" w:uiPriority="51"/>
-    <w:lsdException w:name="Grid Table 7 Colorful" w:uiPriority="52"/>
-    <w:lsdException w:name="Grid Table 1 Light Accent 1" w:uiPriority="46"/>
-    <w:lsdException w:name="Grid Table 2 Accent 1" w:uiPriority="47"/>
-    <w:lsdException w:name="Grid Table 3 Accent 1" w:uiPriority="48"/>
-    <w:lsdException w:name="Grid Table 4 Accent 1" w:uiPriority="49"/>
-    <w:lsdException w:name="Grid Table 5 Dark Accent 1" w:uiPriority="50"/>
-    <w:lsdException w:name="Grid Table 6 Colorful Accent 1" w:uiPriority="51"/>
-    <w:lsdException w:name="Grid Table 7 Colorful Accent 1" w:uiPriority="52"/>
-    <w:lsdException w:name="Grid Table 1 Light Accent 2" w:uiPriority="46"/>
-    <w:lsdException w:name="Grid Table 2 Accent 2" w:uiPriority="47"/>
-    <w:lsdException w:name="Grid Table 3 Accent 2" w:uiPriority="48"/>
-    <w:lsdException w:name="Grid Table 4 Accent 2" w:uiPriority="49"/>
-    <w:lsdException w:name="Grid Table 5 Dark Accent 2" w:uiPriority="50"/>
-    <w:lsdException w:name="Grid Table 6 Colorful Accent 2" w:uiPriority="51"/>
-    <w:lsdException w:name="Grid Table 7 Colorful Accent 2" w:uiPriority="52"/>
-    <w:lsdException w:name="Grid Table 1 Light Accent 3" w:uiPriority="46"/>
-    <w:lsdException w:name="Grid Table 2 Accent 3" w:uiPriority="47"/>
-    <w:lsdException w:name="Grid Table 3 Accent 3" w:uiPriority="48"/>
-    <w:lsdException w:name="Grid Table 4 Accent 3" w:uiPriority="49"/>
-    <w:lsdException w:name="Grid Table 5 Dark Accent 3" w:uiPriority="50"/>
-    <w:lsdException w:name="Grid Table 6 Colorful Accent 3" w:uiPriority="51"/>
-    <w:lsdException w:name="Grid Table 7 Colorful Accent 3" w:uiPriority="52"/>
-    <w:lsdException w:name="Grid Table 1 Light Accent 4" w:uiPriority="46"/>
-    <w:lsdException w:name="Grid Table 2 Accent 4" w:uiPriority="47"/>
-    <w:lsdException w:name="Grid Table 3 Accent 4" w:uiPriority="48"/>
-    <w:lsdException w:name="Grid Table 4 Accent 4" w:uiPriority="49"/>
-    <w:lsdException w:name="Grid Table 5 Dark Accent 4" w:uiPriority="50"/>
-    <w:lsdException w:name="Grid Table 6 Colorful Accent 4" w:uiPriority="51"/>
-    <w:lsdException w:name="Grid Table 7 Colorful Accent 4" w:uiPriority="52"/>
-    <w:lsdException w:name="Grid Table 1 Light Accent 5" w:uiPriority="46"/>
-    <w:lsdException w:name="Grid Table 2 Accent 5" w:uiPriority="47"/>
-    <w:lsdException w:name="Grid Table 3 Accent 5" w:uiPriority="48"/>
-    <w:lsdException w:name="Grid Table 4 Accent 5" w:uiPriority="49"/>
-    <w:lsdException w:name="Grid Table 5 Dark Accent 5" w:uiPriority="50"/>
-    <w:lsdException w:name="Grid Table 6 Colorful Accent 5" w:uiPriority="51"/>
-    <w:lsdException w:name="Grid Table 7 Colorful Accent 5" w:uiPriority="52"/>
-    <w:lsdException w:name="Grid Table 1 Light Accent 6" w:uiPriority="46"/>
-    <w:lsdException w:name="Grid Table 2 Accent 6" w:uiPriority="47"/>
-    <w:lsdException w:name="Grid Table 3 Accent 6" w:uiPriority="48"/>
-    <w:lsdException w:name="Grid Table 4 Accent 6" w:uiPriority="49"/>
-    <w:lsdException w:name="Grid Table 5 Dark Accent 6" w:uiPriority="50"/>
-    <w:lsdException w:name="Grid Table 6 Colorful Accent 6" w:uiPriority="51"/>
-    <w:lsdException w:name="Grid Table 7 Colorful Accent 6" w:uiPriority="52"/>
-    <w:lsdException w:name="List Table 1 Light" w:uiPriority="46"/>
-    <w:lsdException w:name="List Table 2" w:uiPriority="47"/>
-    <w:lsdException w:name="List Table 3" w:uiPriority="48"/>
-    <w:lsdException w:name="List Table 4" w:uiPriority="49"/>
-    <w:lsdException w:name="List Table 5 Dark" w:uiPriority="50"/>
-    <w:lsdException w:name="List Table 6 Colorful" w:uiPriority="51"/>
-    <w:lsdException w:name="List Table 7 Colorful" w:uiPriority="52"/>
-    <w:lsdException w:name="List Table 1 Light Accent 1" w:uiPriority="46"/>
-    <w:lsdException w:name="List Table 2 Accent 1" w:uiPriority="47"/>
-    <w:lsdException w:name="List Table 3 Accent 1" w:uiPriority="48"/>
-    <w:lsdException w:name="List Table 4 Accent 1" w:uiPriority="49"/>
-    <w:lsdException w:name="List Table 5 Dark Accent 1" w:uiPriority="50"/>
-    <w:lsdException w:name="List Table 6 Colorful Accent 1" w:uiPriority="51"/>
-    <w:lsdException w:name="List Table 7 Colorful Accent 1" w:uiPriority="52"/>
-    <w:lsdException w:name="List Table 1 Light Accent 2" w:uiPriority="46"/>
-    <w:lsdException w:name="List Table 2 Accent 2" w:uiPriority="47"/>
-    <w:lsdException w:name="List Table 3 Accent 2" w:uiPriority="48"/>
-    <w:lsdException w:name="List Table 4 Accent 2" w:uiPriority="49"/>
-    <w:lsdException w:name="List Table 5 Dark Accent 2" w:uiPriority="50"/>
-    <w:lsdException w:name="List Table 6 Colorful Accent 2" w:uiPriority="51"/>
-    <w:lsdException w:name="List Table 7 Colorful Accent 2" w:uiPriority="52"/>
-    <w:lsdException w:name="List Table 1 Light Accent 3" w:uiPriority="46"/>
-    <w:lsdException w:name="List Table 2 Accent 3" w:uiPriority="47"/>
-    <w:lsdException w:name="List Table 3 Accent 3" w:uiPriority="48"/>
-    <w:lsdException w:name="List Table 4 Accent 3" w:uiPriority="49"/>
-    <w:lsdException w:name="List Table 5 Dark Accent 3" w:uiPriority="50"/>
-    <w:lsdException w:name="List Table 6 Colorful Accent 3" w:uiPriority="51"/>
-    <w:lsdException w:name="List Table 7 Colorful Accent 3" w:uiPriority="52"/>
-    <w:lsdException w:name="List Table 1 Light Accent 4" w:uiPriority="46"/>
-    <w:lsdException w:name="List Table 2 Accent 4" w:uiPriority="47"/>
-    <w:lsdException w:name="List Table 3 Accent 4" w:uiPriority="48"/>
-    <w:lsdException w:name="List Table 4 Accent 4" w:uiPriority="49"/>
-    <w:lsdException w:name="List Table 5 Dark Accent 4" w:uiPriority="50"/>
-    <w:lsdException w:name="List Table 6 Colorful Accent 4" w:uiPriority="51"/>
-    <w:lsdException w:name="List Table 7 Colorful Accent 4" w:uiPriority="52"/>
-    <w:lsdException w:name="List Table 1 Light Accent 5" w:uiPriority="46"/>
-    <w:lsdException w:name="List Table 2 Accent 5" w:uiPriority="47"/>
-    <w:lsdException w:name="List Table 3 Accent 5" w:uiPriority="48"/>
-    <w:lsdException w:name="List Table 4 Accent 5" w:uiPriority="49"/>
-    <w:lsdException w:name="List Table 5 Dark Accent 5" w:uiPriority="50"/>
-    <w:lsdException w:name="List Table 6 Colorful Accent 5" w:uiPriority="51"/>
-    <w:lsdException w:name="List Table 7 Colorful Accent 5" w:uiPriority="52"/>
-    <w:lsdException w:name="List Table 1 Light Accent 6" w:uiPriority="46"/>
-    <w:lsdException w:name="List Table 2 Accent 6" w:uiPriority="47"/>
-    <w:lsdException w:name="List Table 3 Accent 6" w:uiPriority="48"/>
-    <w:lsdException w:name="List Table 4 Accent 6" w:uiPriority="49"/>
-    <w:lsdException w:name="List Table 5 Dark Accent 6" w:uiPriority="50"/>
-    <w:lsdException w:name="List Table 6 Colorful Accent 6" w:uiPriority="51"/>
-    <w:lsdException w:name="List Table 7 Colorful Accent 6" w:uiPriority="52"/>
+  <w:latentStyles w:defLockedState="0" w:defUIPriority="99" w:defSemiHidden="1" w:defUnhideWhenUsed="1" w:defQFormat="0" w:count="267">
+    <w:lsdException w:name="Normal" w:semiHidden="0" w:uiPriority="0" w:unhideWhenUsed="0" w:qFormat="1"/>
+    <w:lsdException w:name="heading 1" w:semiHidden="0" w:uiPriority="9" w:unhideWhenUsed="0" w:qFormat="1"/>
+    <w:lsdException w:name="heading 2" w:uiPriority="9" w:qFormat="1"/>
+    <w:lsdException w:name="heading 3" w:uiPriority="9" w:qFormat="1"/>
+    <w:lsdException w:name="heading 4" w:uiPriority="9" w:qFormat="1"/>
+    <w:lsdException w:name="heading 5" w:uiPriority="9" w:qFormat="1"/>
+    <w:lsdException w:name="heading 6" w:uiPriority="9" w:qFormat="1"/>
+    <w:lsdException w:name="heading 7" w:uiPriority="9" w:qFormat="1"/>
+    <w:lsdException w:name="heading 8" w:uiPriority="9" w:qFormat="1"/>
+    <w:lsdException w:name="heading 9" w:uiPriority="9" w:qFormat="1"/>
+    <w:lsdException w:name="toc 1" w:uiPriority="39"/>
+    <w:lsdException w:name="toc 2" w:uiPriority="39"/>
+    <w:lsdException w:name="toc 3" w:uiPriority="39"/>
+    <w:lsdException w:name="toc 4" w:uiPriority="39"/>
+    <w:lsdException w:name="toc 5" w:uiPriority="39"/>
+    <w:lsdException w:name="toc 6" w:uiPriority="39"/>
+    <w:lsdException w:name="toc 7" w:uiPriority="39"/>
+    <w:lsdException w:name="toc 8" w:uiPriority="39"/>
+    <w:lsdException w:name="toc 9" w:uiPriority="39"/>
+    <w:lsdException w:name="caption" w:uiPriority="35" w:qFormat="1"/>
+    <w:lsdException w:name="Title" w:semiHidden="0" w:uiPriority="10" w:unhideWhenUsed="0" w:qFormat="1"/>
+    <w:lsdException w:name="Default Paragraph Font" w:uiPriority="1"/>
+    <w:lsdException w:name="Subtitle" w:semiHidden="0" w:uiPriority="11" w:unhideWhenUsed="0" w:qFormat="1"/>
+    <w:lsdException w:name="Strong" w:semiHidden="0" w:uiPriority="22" w:unhideWhenUsed="0" w:qFormat="1"/>
+    <w:lsdException w:name="Emphasis" w:semiHidden="0" w:uiPriority="20" w:unhideWhenUsed="0" w:qFormat="1"/>
+    <w:lsdException w:name="Table Grid" w:semiHidden="0" w:uiPriority="39" w:unhideWhenUsed="0"/>
+    <w:lsdException w:name="Placeholder Text" w:unhideWhenUsed="0"/>
+    <w:lsdException w:name="No Spacing" w:semiHidden="0" w:uiPriority="1" w:unhideWhenUsed="0" w:qFormat="1"/>
+    <w:lsdException w:name="Light Shading" w:semiHidden="0" w:uiPriority="60" w:unhideWhenUsed="0"/>
+    <w:lsdException w:name="Light List" w:semiHidden="0" w:uiPriority="61" w:unhideWhenUsed="0"/>
+    <w:lsdException w:name="Light Grid" w:semiHidden="0" w:uiPriority="62" w:unhideWhenUsed="0"/>
+    <w:lsdException w:name="Medium Shading 1" w:semiHidden="0" w:uiPriority="63" w:unhideWhenUsed="0"/>
+    <w:lsdException w:name="Medium Shading 2" w:semiHidden="0" w:uiPriority="64" w:unhideWhenUsed="0"/>
+    <w:lsdException w:name="Medium List 1" w:semiHidden="0" w:uiPriority="65" w:unhideWhenUsed="0"/>
+    <w:lsdException w:name="Medium List 2" w:semiHidden="0" w:uiPriority="66" w:unhideWhenUsed="0"/>
+    <w:lsdException w:name="Medium Grid 1" w:semiHidden="0" w:uiPriority="67" w:unhideWhenUsed="0"/>
+    <w:lsdException w:name="Medium Grid 2" w:semiHidden="0" w:uiPriority="68" w:unhideWhenUsed="0"/>
+    <w:lsdException w:name="Medium Grid 3" w:semiHidden="0" w:uiPriority="69" w:unhideWhenUsed="0"/>
+    <w:lsdException w:name="Dark List" w:semiHidden="0" w:uiPriority="70" w:unhideWhenUsed="0"/>
+    <w:lsdException w:name="Colorful Shading" w:semiHidden="0" w:uiPriority="71" w:unhideWhenUsed="0"/>
+    <w:lsdException w:name="Colorful List" w:semiHidden="0" w:uiPriority="72" w:unhideWhenUsed="0"/>
+    <w:lsdException w:name="Colorful Grid" w:semiHidden="0" w:uiPriority="73" w:unhideWhenUsed="0"/>
+    <w:lsdException w:name="Light Shading Accent 1" w:semiHidden="0" w:uiPriority="60" w:unhideWhenUsed="0"/>
+    <w:lsdException w:name="Light List Accent 1" w:semiHidden="0" w:uiPriority="61" w:unhideWhenUsed="0"/>
+    <w:lsdException w:name="Light Grid Accent 1" w:semiHidden="0" w:uiPriority="62" w:unhideWhenUsed="0"/>
+    <w:lsdException w:name="Medium Shading 1 Accent 1" w:semiHidden="0" w:uiPriority="63" w:unhideWhenUsed="0"/>
+    <w:lsdException w:name="Medium Shading 2 Accent 1" w:semiHidden="0" w:uiPriority="64" w:unhideWhenUsed="0"/>
+    <w:lsdException w:name="Medium List 1 Accent 1" w:semiHidden="0" w:uiPriority="65" w:unhideWhenUsed="0"/>
+    <w:lsdException w:name="Revision" w:unhideWhenUsed="0"/>
+    <w:lsdException w:name="List Paragraph" w:semiHidden="0" w:uiPriority="34" w:unhideWhenUsed="0" w:qFormat="1"/>
+    <w:lsdException w:name="Quote" w:semiHidden="0" w:uiPriority="29" w:unhideWhenUsed="0" w:qFormat="1"/>
+    <w:lsdException w:name="Intense Quote" w:semiHidden="0" w:uiPriority="30" w:unhideWhenUsed="0" w:qFormat="1"/>
+    <w:lsdException w:name="Medium List 2 Accent 1" w:semiHidden="0" w:uiPriority="66" w:unhideWhenUsed="0"/>
+    <w:lsdException w:name="Medium Grid 1 Accent 1" w:semiHidden="0" w:uiPriority="67" w:unhideWhenUsed="0"/>
+    <w:lsdException w:name="Medium Grid 2 Accent 1" w:semiHidden="0" w:uiPriority="68" w:unhideWhenUsed="0"/>
+    <w:lsdException w:name="Medium Grid 3 Accent 1" w:semiHidden="0" w:uiPriority="69" w:unhideWhenUsed="0"/>
+    <w:lsdException w:name="Dark List Accent 1" w:semiHidden="0" w:uiPriority="70" w:unhideWhenUsed="0"/>
+    <w:lsdException w:name="Colorful Shading Accent 1" w:semiHidden="0" w:uiPriority="71" w:unhideWhenUsed="0"/>
+    <w:lsdException w:name="Colorful List Accent 1" w:semiHidden="0" w:uiPriority="72" w:unhideWhenUsed="0"/>
+    <w:lsdException w:name="Colorful Grid Accent 1" w:semiHidden="0" w:uiPriority="73" w:unhideWhenUsed="0"/>
+    <w:lsdException w:name="Light Shading Accent 2" w:semiHidden="0" w:uiPriority="60" w:unhideWhenUsed="0"/>
+    <w:lsdException w:name="Light List Accent 2" w:semiHidden="0" w:uiPriority="61" w:unhideWhenUsed="0"/>
+    <w:lsdException w:name="Light Grid Accent 2" w:semiHidden="0" w:uiPriority="62" w:unhideWhenUsed="0"/>
+    <w:lsdException w:name="Medium Shading 1 Accent 2" w:semiHidden="0" w:uiPriority="63" w:unhideWhenUsed="0"/>
+    <w:lsdException w:name="Medium Shading 2 Accent 2" w:semiHidden="0" w:uiPriority="64" w:unhideWhenUsed="0"/>
+    <w:lsdException w:name="Medium List 1 Accent 2" w:semiHidden="0" w:uiPriority="65" w:unhideWhenUsed="0"/>
+    <w:lsdException w:name="Medium List 2 Accent 2" w:semiHidden="0" w:uiPriority="66" w:unhideWhenUsed="0"/>
+    <w:lsdException w:name="Medium Grid 1 Accent 2" w:semiHidden="0" w:uiPriority="67" w:unhideWhenUsed="0"/>
+    <w:lsdException w:name="Medium Grid 2 Accent 2" w:semiHidden="0" w:uiPriority="68" w:unhideWhenUsed="0"/>
+    <w:lsdException w:name="Medium Grid 3 Accent 2" w:semiHidden="0" w:uiPriority="69" w:unhideWhenUsed="0"/>
+    <w:lsdException w:name="Dark List Accent 2" w:semiHidden="0" w:uiPriority="70" w:unhideWhenUsed="0"/>
+    <w:lsdException w:name="Colorful Shading Accent 2" w:semiHidden="0" w:uiPriority="71" w:unhideWhenUsed="0"/>
+    <w:lsdException w:name="Colorful List Accent 2" w:semiHidden="0" w:uiPriority="72" w:unhideWhenUsed="0"/>
+    <w:lsdException w:name="Colorful Grid Accent 2" w:semiHidden="0" w:uiPriority="73" w:unhideWhenUsed="0"/>
+    <w:lsdException w:name="Light Shading Accent 3" w:semiHidden="0" w:uiPriority="60" w:unhideWhenUsed="0"/>
+    <w:lsdException w:name="Light List Accent 3" w:semiHidden="0" w:uiPriority="61" w:unhideWhenUsed="0"/>
+    <w:lsdException w:name="Light Grid Accent 3" w:semiHidden="0" w:uiPriority="62" w:unhideWhenUsed="0"/>
+    <w:lsdException w:name="Medium Shading 1 Accent 3" w:semiHidden="0" w:uiPriority="63" w:unhideWhenUsed="0"/>
+    <w:lsdException w:name="Medium Shading 2 Accent 3" w:semiHidden="0" w:uiPriority="64" w:unhideWhenUsed="0"/>
+    <w:lsdException w:name="Medium List 1 Accent 3" w:semiHidden="0" w:uiPriority="65" w:unhideWhenUsed="0"/>
+    <w:lsdException w:name="Medium List 2 Accent 3" w:semiHidden="0" w:uiPriority="66" w:unhideWhenUsed="0"/>
+    <w:lsdException w:name="Medium Grid 1 Accent 3" w:semiHidden="0" w:uiPriority="67" w:unhideWhenUsed="0"/>
+    <w:lsdException w:name="Medium Grid 2 Accent 3" w:semiHidden="0" w:uiPriority="68" w:unhideWhenUsed="0"/>
+    <w:lsdException w:name="Medium Grid 3 Accent 3" w:semiHidden="0" w:uiPriority="69" w:unhideWhenUsed="0"/>
+    <w:lsdException w:name="Dark List Accent 3" w:semiHidden="0" w:uiPriority="70" w:unhideWhenUsed="0"/>
+    <w:lsdException w:name="Colorful Shading Accent 3" w:semiHidden="0" w:uiPriority="71" w:unhideWhenUsed="0"/>
+    <w:lsdException w:name="Colorful List Accent 3" w:semiHidden="0" w:uiPriority="72" w:unhideWhenUsed="0"/>
+    <w:lsdException w:name="Colorful Grid Accent 3" w:semiHidden="0" w:uiPriority="73" w:unhideWhenUsed="0"/>
+    <w:lsdException w:name="Light Shading Accent 4" w:semiHidden="0" w:uiPriority="60" w:unhideWhenUsed="0"/>
+    <w:lsdException w:name="Light List Accent 4" w:semiHidden="0" w:uiPriority="61" w:unhideWhenUsed="0"/>
+    <w:lsdException w:name="Light Grid Accent 4" w:semiHidden="0" w:uiPriority="62" w:unhideWhenUsed="0"/>
+    <w:lsdException w:name="Medium Shading 1 Accent 4" w:semiHidden="0" w:uiPriority="63" w:unhideWhenUsed="0"/>
+    <w:lsdException w:name="Medium Shading 2 Accent 4" w:semiHidden="0" w:uiPriority="64" w:unhideWhenUsed="0"/>
+    <w:lsdException w:name="Medium List 1 Accent 4" w:semiHidden="0" w:uiPriority="65" w:unhideWhenUsed="0"/>
+    <w:lsdException w:name="Medium List 2 Accent 4" w:semiHidden="0" w:uiPriority="66" w:unhideWhenUsed="0"/>
+    <w:lsdException w:name="Medium Grid 1 Accent 4" w:semiHidden="0" w:uiPriority="67" w:unhideWhenUsed="0"/>
+    <w:lsdException w:name="Medium Grid 2 Accent 4" w:semiHidden="0" w:uiPriority="68" w:unhideWhenUsed="0"/>
+    <w:lsdException w:name="Medium Grid 3 Accent 4" w:semiHidden="0" w:uiPriority="69" w:unhideWhenUsed="0"/>
+    <w:lsdException w:name="Dark List Accent 4" w:semiHidden="0" w:uiPriority="70" w:unhideWhenUsed="0"/>
+    <w:lsdException w:name="Colorful Shading Accent 4" w:semiHidden="0" w:uiPriority="71" w:unhideWhenUsed="0"/>
+    <w:lsdException w:name="Colorful List Accent 4" w:semiHidden="0" w:uiPriority="72" w:unhideWhenUsed="0"/>
+    <w:lsdException w:name="Colorful Grid Accent 4" w:semiHidden="0" w:uiPriority="73" w:unhideWhenUsed="0"/>
+    <w:lsdException w:name="Light Shading Accent 5" w:semiHidden="0" w:uiPriority="60" w:unhideWhenUsed="0"/>
+    <w:lsdException w:name="Light List Accent 5" w:semiHidden="0" w:uiPriority="61" w:unhideWhenUsed="0"/>
+    <w:lsdException w:name="Light Grid Accent 5" w:semiHidden="0" w:uiPriority="62" w:unhideWhenUsed="0"/>
+    <w:lsdException w:name="Medium Shading 1 Accent 5" w:semiHidden="0" w:uiPriority="63" w:unhideWhenUsed="0"/>
+    <w:lsdException w:name="Medium Shading 2 Accent 5" w:semiHidden="0" w:uiPriority="64" w:unhideWhenUsed="0"/>
+    <w:lsdException w:name="Medium List 1 Accent 5" w:semiHidden="0" w:uiPriority="65" w:unhideWhenUsed="0"/>
+    <w:lsdException w:name="Medium List 2 Accent 5" w:semiHidden="0" w:uiPriority="66" w:unhideWhenUsed="0"/>
+    <w:lsdException w:name="Medium Grid 1 Accent 5" w:semiHidden="0" w:uiPriority="67" w:unhideWhenUsed="0"/>
+    <w:lsdException w:name="Medium Grid 2 Accent 5" w:semiHidden="0" w:uiPriority="68" w:unhideWhenUsed="0"/>
+    <w:lsdException w:name="Medium Grid 3 Accent 5" w:semiHidden="0" w:uiPriority="69" w:unhideWhenUsed="0"/>
+    <w:lsdException w:name="Dark List Accent 5" w:semiHidden="0" w:uiPriority="70" w:unhideWhenUsed="0"/>
+    <w:lsdException w:name="Colorful Shading Accent 5" w:semiHidden="0" w:uiPriority="71" w:unhideWhenUsed="0"/>
+    <w:lsdException w:name="Colorful List Accent 5" w:semiHidden="0" w:uiPriority="72" w:unhideWhenUsed="0"/>
+    <w:lsdException w:name="Colorful Grid Accent 5" w:semiHidden="0" w:uiPriority="73" w:unhideWhenUsed="0"/>
+    <w:lsdException w:name="Light Shading Accent 6" w:semiHidden="0" w:uiPriority="60" w:unhideWhenUsed="0"/>
+    <w:lsdException w:name="Light List Accent 6" w:semiHidden="0" w:uiPriority="61" w:unhideWhenUsed="0"/>
+    <w:lsdException w:name="Light Grid Accent 6" w:semiHidden="0" w:uiPriority="62" w:unhideWhenUsed="0"/>
+    <w:lsdException w:name="Medium Shading 1 Accent 6" w:semiHidden="0" w:uiPriority="63" w:unhideWhenUsed="0"/>
+    <w:lsdException w:name="Medium Shading 2 Accent 6" w:semiHidden="0" w:uiPriority="64" w:unhideWhenUsed="0"/>
+    <w:lsdException w:name="Medium List 1 Accent 6" w:semiHidden="0" w:uiPriority="65" w:unhideWhenUsed="0"/>
+    <w:lsdException w:name="Medium List 2 Accent 6" w:semiHidden="0" w:uiPriority="66" w:unhideWhenUsed="0"/>
+    <w:lsdException w:name="Medium Grid 1 Accent 6" w:semiHidden="0" w:uiPriority="67" w:unhideWhenUsed="0"/>
+    <w:lsdException w:name="Medium Grid 2 Accent 6" w:semiHidden="0" w:uiPriority="68" w:unhideWhenUsed="0"/>
+    <w:lsdException w:name="Medium Grid 3 Accent 6" w:semiHidden="0" w:uiPriority="69" w:unhideWhenUsed="0"/>
+    <w:lsdException w:name="Dark List Accent 6" w:semiHidden="0" w:uiPriority="70" w:unhideWhenUsed="0"/>
+    <w:lsdException w:name="Colorful Shading Accent 6" w:semiHidden="0" w:uiPriority="71" w:unhideWhenUsed="0"/>
+    <w:lsdException w:name="Colorful List Accent 6" w:semiHidden="0" w:uiPriority="72" w:unhideWhenUsed="0"/>
+    <w:lsdException w:name="Colorful Grid Accent 6" w:semiHidden="0" w:uiPriority="73" w:unhideWhenUsed="0"/>
+    <w:lsdException w:name="Subtle Emphasis" w:semiHidden="0" w:uiPriority="19" w:unhideWhenUsed="0" w:qFormat="1"/>
+    <w:lsdException w:name="Intense Emphasis" w:semiHidden="0" w:uiPriority="21" w:unhideWhenUsed="0" w:qFormat="1"/>
+    <w:lsdException w:name="Subtle Reference" w:semiHidden="0" w:uiPriority="31" w:unhideWhenUsed="0" w:qFormat="1"/>
+    <w:lsdException w:name="Intense Reference" w:semiHidden="0" w:uiPriority="32" w:unhideWhenUsed="0" w:qFormat="1"/>
+    <w:lsdException w:name="Book Title" w:semiHidden="0" w:uiPriority="33" w:unhideWhenUsed="0" w:qFormat="1"/>
+    <w:lsdException w:name="Bibliography" w:uiPriority="37"/>
+    <w:lsdException w:name="TOC Heading" w:uiPriority="39" w:qFormat="1"/>
+  </w:latentStyles>
+  <w:style w:type="paragraph" w:default="1" w:styleId="Normal">
+    <w:name w:val="Normal"/>
+    <w:qFormat/>
+  </w:style>
+  <w:style w:type="paragraph" w:styleId="Heading1">
+    <w:name w:val="heading 1"/>
+    <w:basedOn w:val="Normal"/>
+    <w:next w:val="Normal"/>
+    <w:link w:val="Heading1Char"/>
+    <w:uiPriority w:val="9"/>
+    <w:qFormat/>
+    <w:rsid w:val="00166399"/>
+    <w:pPr>
+      <w:keepNext/>
+      <w:keepLines/>
+      <w:spacing w:before="240"/>
+      <w:outlineLvl w:val="0"/>
+    </w:pPr>
+    <w:rPr>
+      <w:rFonts w:asciiTheme="majorHAnsi" w:eastAsiaTheme="majorEastAsia" w:hAnsiTheme="majorHAnsi" w:cstheme="majorBidi"/>
+      <w:color w:val="2F5496" w:themeColor="accent1" w:themeShade="BF"/>
+      <w:sz w:val="32"/>
+      <w:szCs w:val="32"/>
+    </w:rPr>
+  </w:style>
+  <w:style w:type="character" w:default="1" w:styleId="DefaultParagraphFont">
+    <w:name w:val="Default Paragraph Font"/>
+    <w:uiPriority w:val="1"/>
+    <w:semiHidden/>
+    <w:unhideWhenUsed/>
+  </w:style>
+  <w:style w:type="table" w:default="1" w:styleId="TableNormal">
+    <w:name w:val="Normal Table"/>
+    <w:uiPriority w:val="99"/>
+    <w:semiHidden/>
+    <w:unhideWhenUsed/>
+    <w:tblPr>
+      <w:tblInd w:w="0" w:type="dxa"/>
+      <w:tblCellMar>
+        <w:top w:w="0" w:type="dxa"/>
+        <w:left w:w="108" w:type="dxa"/>
+        <w:bottom w:w="0" w:type="dxa"/>
+        <w:right w:w="108" w:type="dxa"/>
+      </w:tblCellMar>
+    </w:tblPr>
+  </w:style>
+  <w:style w:type="numbering" w:default="1" w:styleId="NoList">
+    <w:name w:val="No List"/>
+    <w:uiPriority w:val="99"/>
+    <w:semiHidden/>
+    <w:unhideWhenUsed/>
+  </w:style>
+  <w:style w:type="character" w:styleId="Hyperlink">
+    <w:name w:val="Hyperlink"/>
+    <w:basedOn w:val="DefaultParagraphFont"/>
+    <w:uiPriority w:val="99"/>
+    <w:semiHidden/>
+    <w:unhideWhenUsed/>
+    <w:rsid w:val="00F875C2"/>
+    <w:rPr>
+      <w:color w:val="0000FF"/>
+      <w:u w:val="single"/>
+    </w:rPr>
+  </w:style>
+  <w:style w:type="paragraph" w:styleId="NormalWeb">
+    <w:name w:val="Normal (Web)"/>
+    <w:basedOn w:val="Normal"/>
+    <w:uiPriority w:val="99"/>
+    <w:semiHidden/>
+    <w:unhideWhenUsed/>
+    <w:rsid w:val="00F875C2"/>
+    <w:pPr>
+      <w:spacing w:before="100" w:beforeAutospacing="1" w:after="100" w:afterAutospacing="1"/>
+    </w:pPr>
+    <w:rPr>
+      <w:rFonts w:ascii="Times New Roman" w:hAnsi="Times New Roman" w:cs="Times New Roman"/>
+      <w:lang w:eastAsia="en-GB"/>
+    </w:rPr>
+  </w:style>
+  <w:style w:type="character" w:customStyle="1" w:styleId="Heading1Char">
+    <w:name w:val="Heading 1 Char"/>
+    <w:basedOn w:val="DefaultParagraphFont"/>
+    <w:link w:val="Heading1"/>
+    <w:uiPriority w:val="9"/>
+    <w:rsid w:val="00166399"/>
+    <w:rPr>
+      <w:rFonts w:asciiTheme="majorHAnsi" w:eastAsiaTheme="majorEastAsia" w:hAnsiTheme="majorHAnsi" w:cstheme="majorBidi"/>
+      <w:color w:val="2F5496" w:themeColor="accent1" w:themeShade="BF"/>
+      <w:sz w:val="32"/>
+      <w:szCs w:val="32"/>
+    </w:rPr>
+  </w:style>
+  <w:style w:type="paragraph" w:styleId="Title">
+    <w:name w:val="Title"/>
+    <w:basedOn w:val="Normal"/>
+    <w:next w:val="Normal"/>
+    <w:link w:val="TitleChar"/>
+    <w:uiPriority w:val="10"/>
+    <w:qFormat/>
+    <w:rsid w:val="00166399"/>
+    <w:pPr>
+      <w:contextualSpacing/>
+    </w:pPr>
+    <w:rPr>
+      <w:rFonts w:asciiTheme="majorHAnsi" w:eastAsiaTheme="majorEastAsia" w:hAnsiTheme="majorHAnsi" w:cstheme="majorBidi"/>
+      <w:spacing w:val="-10"/>
+      <w:kern w:val="28"/>
+      <w:sz w:val="56"/>
+      <w:szCs w:val="56"/>
+    </w:rPr>
+  </w:style>
+  <w:style w:type="character" w:customStyle="1" w:styleId="TitleChar">
+    <w:name w:val="Title Char"/>
+    <w:basedOn w:val="DefaultParagraphFont"/>
+    <w:link w:val="Title"/>
+    <w:uiPriority w:val="10"/>
+    <w:rsid w:val="00166399"/>
+    <w:rPr>
+      <w:rFonts w:asciiTheme="majorHAnsi" w:eastAsiaTheme="majorEastAsia" w:hAnsiTheme="majorHAnsi" w:cstheme="majorBidi"/>
+      <w:spacing w:val="-10"/>
+      <w:kern w:val="28"/>
+      <w:sz w:val="56"/>
+      <w:szCs w:val="56"/>
+    </w:rPr>
+  </w:style>
+</w:styles>
+</file>
+
+<file path=word/stylesWithEffects.xml><?xml version="1.0" encoding="utf-8"?>
+<w:styles xmlns:wpc="http://schemas.microsoft.com/office/word/2010/wordprocessingCanvas" xmlns:mc="http://schemas.openxmlformats.org/markup-compatibility/2006" xmlns:o="urn:schemas-microsoft-com:office:office" xmlns:r="http://schemas.openxmlformats.org/officeDocument/2006/relationships" xmlns:m="http://schemas.openxmlformats.org/officeDocument/2006/math" xmlns:v="urn:schemas-microsoft-com:vml" xmlns:wp14="http://schemas.microsoft.com/office/word/2010/wordprocessingDrawing" xmlns:wp="http://schemas.openxmlformats.org/drawingml/2006/wordprocessingDrawing" xmlns:w10="urn:schemas-microsoft-com:office:word" xmlns:w="http://schemas.openxmlformats.org/wordprocessingml/2006/main" xmlns:w14="http://schemas.microsoft.com/office/word/2010/wordml" xmlns:wpg="http://schemas.microsoft.com/office/word/2010/wordprocessingGroup" xmlns:wpi="http://schemas.microsoft.com/office/word/2010/wordprocessingInk" xmlns:wne="http://schemas.microsoft.com/office/word/2006/wordml" xmlns:wps="http://schemas.microsoft.com/office/word/2010/wordprocessingShape" mc:Ignorable="w14 wp14">
+  <w:docDefaults>
+    <w:rPrDefault>
+      <w:rPr>
+        <w:rFonts w:asciiTheme="minorHAnsi" w:eastAsiaTheme="minorHAnsi" w:hAnsiTheme="minorHAnsi" w:cstheme="minorBidi"/>
+        <w:sz w:val="24"/>
+        <w:szCs w:val="24"/>
+        <w:lang w:val="en-GB" w:eastAsia="en-US" w:bidi="ar-SA"/>
+      </w:rPr>
+    </w:rPrDefault>
+    <w:pPrDefault/>
+  </w:docDefaults>
+  <w:latentStyles w:defLockedState="0" w:defUIPriority="99" w:defSemiHidden="1" w:defUnhideWhenUsed="1" w:defQFormat="0" w:count="267">
+    <w:lsdException w:name="Normal" w:semiHidden="0" w:uiPriority="0" w:unhideWhenUsed="0" w:qFormat="1"/>
+    <w:lsdException w:name="heading 1" w:semiHidden="0" w:uiPriority="9" w:unhideWhenUsed="0" w:qFormat="1"/>
+    <w:lsdException w:name="heading 2" w:uiPriority="9" w:qFormat="1"/>
+    <w:lsdException w:name="heading 3" w:uiPriority="9" w:qFormat="1"/>
+    <w:lsdException w:name="heading 4" w:uiPriority="9" w:qFormat="1"/>
+    <w:lsdException w:name="heading 5" w:uiPriority="9" w:qFormat="1"/>
+    <w:lsdException w:name="heading 6" w:uiPriority="9" w:qFormat="1"/>
+    <w:lsdException w:name="heading 7" w:uiPriority="9" w:qFormat="1"/>
+    <w:lsdException w:name="heading 8" w:uiPriority="9" w:qFormat="1"/>
+    <w:lsdException w:name="heading 9" w:uiPriority="9" w:qFormat="1"/>
+    <w:lsdException w:name="toc 1" w:uiPriority="39"/>
+    <w:lsdException w:name="toc 2" w:uiPriority="39"/>
+    <w:lsdException w:name="toc 3" w:uiPriority="39"/>
+    <w:lsdException w:name="toc 4" w:uiPriority="39"/>
+    <w:lsdException w:name="toc 5" w:uiPriority="39"/>
+    <w:lsdException w:name="toc 6" w:uiPriority="39"/>
+    <w:lsdException w:name="toc 7" w:uiPriority="39"/>
+    <w:lsdException w:name="toc 8" w:uiPriority="39"/>
+    <w:lsdException w:name="toc 9" w:uiPriority="39"/>
+    <w:lsdException w:name="caption" w:uiPriority="35" w:qFormat="1"/>
+    <w:lsdException w:name="Title" w:semiHidden="0" w:uiPriority="10" w:unhideWhenUsed="0" w:qFormat="1"/>
+    <w:lsdException w:name="Default Paragraph Font" w:uiPriority="1"/>
+    <w:lsdException w:name="Subtitle" w:semiHidden="0" w:uiPriority="11" w:unhideWhenUsed="0" w:qFormat="1"/>
+    <w:lsdException w:name="Strong" w:semiHidden="0" w:uiPriority="22" w:unhideWhenUsed="0" w:qFormat="1"/>
+    <w:lsdException w:name="Emphasis" w:semiHidden="0" w:uiPriority="20" w:unhideWhenUsed="0" w:qFormat="1"/>
+    <w:lsdException w:name="Table Grid" w:semiHidden="0" w:uiPriority="39" w:unhideWhenUsed="0"/>
+    <w:lsdException w:name="Placeholder Text" w:unhideWhenUsed="0"/>
+    <w:lsdException w:name="No Spacing" w:semiHidden="0" w:uiPriority="1" w:unhideWhenUsed="0" w:qFormat="1"/>
+    <w:lsdException w:name="Light Shading" w:semiHidden="0" w:uiPriority="60" w:unhideWhenUsed="0"/>
+    <w:lsdException w:name="Light List" w:semiHidden="0" w:uiPriority="61" w:unhideWhenUsed="0"/>
+    <w:lsdException w:name="Light Grid" w:semiHidden="0" w:uiPriority="62" w:unhideWhenUsed="0"/>
+    <w:lsdException w:name="Medium Shading 1" w:semiHidden="0" w:uiPriority="63" w:unhideWhenUsed="0"/>
+    <w:lsdException w:name="Medium Shading 2" w:semiHidden="0" w:uiPriority="64" w:unhideWhenUsed="0"/>
+    <w:lsdException w:name="Medium List 1" w:semiHidden="0" w:uiPriority="65" w:unhideWhenUsed="0"/>
+    <w:lsdException w:name="Medium List 2" w:semiHidden="0" w:uiPriority="66" w:unhideWhenUsed="0"/>
+    <w:lsdException w:name="Medium Grid 1" w:semiHidden="0" w:uiPriority="67" w:unhideWhenUsed="0"/>
+    <w:lsdException w:name="Medium Grid 2" w:semiHidden="0" w:uiPriority="68" w:unhideWhenUsed="0"/>
+    <w:lsdException w:name="Medium Grid 3" w:semiHidden="0" w:uiPriority="69" w:unhideWhenUsed="0"/>
+    <w:lsdException w:name="Dark List" w:semiHidden="0" w:uiPriority="70" w:unhideWhenUsed="0"/>
+    <w:lsdException w:name="Colorful Shading" w:semiHidden="0" w:uiPriority="71" w:unhideWhenUsed="0"/>
+    <w:lsdException w:name="Colorful List" w:semiHidden="0" w:uiPriority="72" w:unhideWhenUsed="0"/>
+    <w:lsdException w:name="Colorful Grid" w:semiHidden="0" w:uiPriority="73" w:unhideWhenUsed="0"/>
+    <w:lsdException w:name="Light Shading Accent 1" w:semiHidden="0" w:uiPriority="60" w:unhideWhenUsed="0"/>
+    <w:lsdException w:name="Light List Accent 1" w:semiHidden="0" w:uiPriority="61" w:unhideWhenUsed="0"/>
+    <w:lsdException w:name="Light Grid Accent 1" w:semiHidden="0" w:uiPriority="62" w:unhideWhenUsed="0"/>
+    <w:lsdException w:name="Medium Shading 1 Accent 1" w:semiHidden="0" w:uiPriority="63" w:unhideWhenUsed="0"/>
+    <w:lsdException w:name="Medium Shading 2 Accent 1" w:semiHidden="0" w:uiPriority="64" w:unhideWhenUsed="0"/>
+    <w:lsdException w:name="Medium List 1 Accent 1" w:semiHidden="0" w:uiPriority="65" w:unhideWhenUsed="0"/>
+    <w:lsdException w:name="Revision" w:unhideWhenUsed="0"/>
+    <w:lsdException w:name="List Paragraph" w:semiHidden="0" w:uiPriority="34" w:unhideWhenUsed="0" w:qFormat="1"/>
+    <w:lsdException w:name="Quote" w:semiHidden="0" w:uiPriority="29" w:unhideWhenUsed="0" w:qFormat="1"/>
+    <w:lsdException w:name="Intense Quote" w:semiHidden="0" w:uiPriority="30" w:unhideWhenUsed="0" w:qFormat="1"/>
+    <w:lsdException w:name="Medium List 2 Accent 1" w:semiHidden="0" w:uiPriority="66" w:unhideWhenUsed="0"/>
+    <w:lsdException w:name="Medium Grid 1 Accent 1" w:semiHidden="0" w:uiPriority="67" w:unhideWhenUsed="0"/>
+    <w:lsdException w:name="Medium Grid 2 Accent 1" w:semiHidden="0" w:uiPriority="68" w:unhideWhenUsed="0"/>
+    <w:lsdException w:name="Medium Grid 3 Accent 1" w:semiHidden="0" w:uiPriority="69" w:unhideWhenUsed="0"/>
+    <w:lsdException w:name="Dark List Accent 1" w:semiHidden="0" w:uiPriority="70" w:unhideWhenUsed="0"/>
+    <w:lsdException w:name="Colorful Shading Accent 1" w:semiHidden="0" w:uiPriority="71" w:unhideWhenUsed="0"/>
+    <w:lsdException w:name="Colorful List Accent 1" w:semiHidden="0" w:uiPriority="72" w:unhideWhenUsed="0"/>
+    <w:lsdException w:name="Colorful Grid Accent 1" w:semiHidden="0" w:uiPriority="73" w:unhideWhenUsed="0"/>
+    <w:lsdException w:name="Light Shading Accent 2" w:semiHidden="0" w:uiPriority="60" w:unhideWhenUsed="0"/>
+    <w:lsdException w:name="Light List Accent 2" w:semiHidden="0" w:uiPriority="61" w:unhideWhenUsed="0"/>
+    <w:lsdException w:name="Light Grid Accent 2" w:semiHidden="0" w:uiPriority="62" w:unhideWhenUsed="0"/>
+    <w:lsdException w:name="Medium Shading 1 Accent 2" w:semiHidden="0" w:uiPriority="63" w:unhideWhenUsed="0"/>
+    <w:lsdException w:name="Medium Shading 2 Accent 2" w:semiHidden="0" w:uiPriority="64" w:unhideWhenUsed="0"/>
+    <w:lsdException w:name="Medium List 1 Accent 2" w:semiHidden="0" w:uiPriority="65" w:unhideWhenUsed="0"/>
+    <w:lsdException w:name="Medium List 2 Accent 2" w:semiHidden="0" w:uiPriority="66" w:unhideWhenUsed="0"/>
+    <w:lsdException w:name="Medium Grid 1 Accent 2" w:semiHidden="0" w:uiPriority="67" w:unhideWhenUsed="0"/>
+    <w:lsdException w:name="Medium Grid 2 Accent 2" w:semiHidden="0" w:uiPriority="68" w:unhideWhenUsed="0"/>
+    <w:lsdException w:name="Medium Grid 3 Accent 2" w:semiHidden="0" w:uiPriority="69" w:unhideWhenUsed="0"/>
+    <w:lsdException w:name="Dark List Accent 2" w:semiHidden="0" w:uiPriority="70" w:unhideWhenUsed="0"/>
+    <w:lsdException w:name="Colorful Shading Accent 2" w:semiHidden="0" w:uiPriority="71" w:unhideWhenUsed="0"/>
+    <w:lsdException w:name="Colorful List Accent 2" w:semiHidden="0" w:uiPriority="72" w:unhideWhenUsed="0"/>
+    <w:lsdException w:name="Colorful Grid Accent 2" w:semiHidden="0" w:uiPriority="73" w:unhideWhenUsed="0"/>
+    <w:lsdException w:name="Light Shading Accent 3" w:semiHidden="0" w:uiPriority="60" w:unhideWhenUsed="0"/>
+    <w:lsdException w:name="Light List Accent 3" w:semiHidden="0" w:uiPriority="61" w:unhideWhenUsed="0"/>
+    <w:lsdException w:name="Light Grid Accent 3" w:semiHidden="0" w:uiPriority="62" w:unhideWhenUsed="0"/>
+    <w:lsdException w:name="Medium Shading 1 Accent 3" w:semiHidden="0" w:uiPriority="63" w:unhideWhenUsed="0"/>
+    <w:lsdException w:name="Medium Shading 2 Accent 3" w:semiHidden="0" w:uiPriority="64" w:unhideWhenUsed="0"/>
+    <w:lsdException w:name="Medium List 1 Accent 3" w:semiHidden="0" w:uiPriority="65" w:unhideWhenUsed="0"/>
+    <w:lsdException w:name="Medium List 2 Accent 3" w:semiHidden="0" w:uiPriority="66" w:unhideWhenUsed="0"/>
+    <w:lsdException w:name="Medium Grid 1 Accent 3" w:semiHidden="0" w:uiPriority="67" w:unhideWhenUsed="0"/>
+    <w:lsdException w:name="Medium Grid 2 Accent 3" w:semiHidden="0" w:uiPriority="68" w:unhideWhenUsed="0"/>
+    <w:lsdException w:name="Medium Grid 3 Accent 3" w:semiHidden="0" w:uiPriority="69" w:unhideWhenUsed="0"/>
+    <w:lsdException w:name="Dark List Accent 3" w:semiHidden="0" w:uiPriority="70" w:unhideWhenUsed="0"/>
+    <w:lsdException w:name="Colorful Shading Accent 3" w:semiHidden="0" w:uiPriority="71" w:unhideWhenUsed="0"/>
+    <w:lsdException w:name="Colorful List Accent 3" w:semiHidden="0" w:uiPriority="72" w:unhideWhenUsed="0"/>
+    <w:lsdException w:name="Colorful Grid Accent 3" w:semiHidden="0" w:uiPriority="73" w:unhideWhenUsed="0"/>
+    <w:lsdException w:name="Light Shading Accent 4" w:semiHidden="0" w:uiPriority="60" w:unhideWhenUsed="0"/>
+    <w:lsdException w:name="Light List Accent 4" w:semiHidden="0" w:uiPriority="61" w:unhideWhenUsed="0"/>
+    <w:lsdException w:name="Light Grid Accent 4" w:semiHidden="0" w:uiPriority="62" w:unhideWhenUsed="0"/>
+    <w:lsdException w:name="Medium Shading 1 Accent 4" w:semiHidden="0" w:uiPriority="63" w:unhideWhenUsed="0"/>
+    <w:lsdException w:name="Medium Shading 2 Accent 4" w:semiHidden="0" w:uiPriority="64" w:unhideWhenUsed="0"/>
+    <w:lsdException w:name="Medium List 1 Accent 4" w:semiHidden="0" w:uiPriority="65" w:unhideWhenUsed="0"/>
+    <w:lsdException w:name="Medium List 2 Accent 4" w:semiHidden="0" w:uiPriority="66" w:unhideWhenUsed="0"/>
+    <w:lsdException w:name="Medium Grid 1 Accent 4" w:semiHidden="0" w:uiPriority="67" w:unhideWhenUsed="0"/>
+    <w:lsdException w:name="Medium Grid 2 Accent 4" w:semiHidden="0" w:uiPriority="68" w:unhideWhenUsed="0"/>
+    <w:lsdException w:name="Medium Grid 3 Accent 4" w:semiHidden="0" w:uiPriority="69" w:unhideWhenUsed="0"/>
+    <w:lsdException w:name="Dark List Accent 4" w:semiHidden="0" w:uiPriority="70" w:unhideWhenUsed="0"/>
+    <w:lsdException w:name="Colorful Shading Accent 4" w:semiHidden="0" w:uiPriority="71" w:unhideWhenUsed="0"/>
+    <w:lsdException w:name="Colorful List Accent 4" w:semiHidden="0" w:uiPriority="72" w:unhideWhenUsed="0"/>
+    <w:lsdException w:name="Colorful Grid Accent 4" w:semiHidden="0" w:uiPriority="73" w:unhideWhenUsed="0"/>
+    <w:lsdException w:name="Light Shading Accent 5" w:semiHidden="0" w:uiPriority="60" w:unhideWhenUsed="0"/>
+    <w:lsdException w:name="Light List Accent 5" w:semiHidden="0" w:uiPriority="61" w:unhideWhenUsed="0"/>
+    <w:lsdException w:name="Light Grid Accent 5" w:semiHidden="0" w:uiPriority="62" w:unhideWhenUsed="0"/>
+    <w:lsdException w:name="Medium Shading 1 Accent 5" w:semiHidden="0" w:uiPriority="63" w:unhideWhenUsed="0"/>
+    <w:lsdException w:name="Medium Shading 2 Accent 5" w:semiHidden="0" w:uiPriority="64" w:unhideWhenUsed="0"/>
+    <w:lsdException w:name="Medium List 1 Accent 5" w:semiHidden="0" w:uiPriority="65" w:unhideWhenUsed="0"/>
+    <w:lsdException w:name="Medium List 2 Accent 5" w:semiHidden="0" w:uiPriority="66" w:unhideWhenUsed="0"/>
+    <w:lsdException w:name="Medium Grid 1 Accent 5" w:semiHidden="0" w:uiPriority="67" w:unhideWhenUsed="0"/>
+    <w:lsdException w:name="Medium Grid 2 Accent 5" w:semiHidden="0" w:uiPriority="68" w:unhideWhenUsed="0"/>
+    <w:lsdException w:name="Medium Grid 3 Accent 5" w:semiHidden="0" w:uiPriority="69" w:unhideWhenUsed="0"/>
+    <w:lsdException w:name="Dark List Accent 5" w:semiHidden="0" w:uiPriority="70" w:unhideWhenUsed="0"/>
+    <w:lsdException w:name="Colorful Shading Accent 5" w:semiHidden="0" w:uiPriority="71" w:unhideWhenUsed="0"/>
+    <w:lsdException w:name="Colorful List Accent 5" w:semiHidden="0" w:uiPriority="72" w:unhideWhenUsed="0"/>
+    <w:lsdException w:name="Colorful Grid Accent 5" w:semiHidden="0" w:uiPriority="73" w:unhideWhenUsed="0"/>
+    <w:lsdException w:name="Light Shading Accent 6" w:semiHidden="0" w:uiPriority="60" w:unhideWhenUsed="0"/>
+    <w:lsdException w:name="Light List Accent 6" w:semiHidden="0" w:uiPriority="61" w:unhideWhenUsed="0"/>
+    <w:lsdException w:name="Light Grid Accent 6" w:semiHidden="0" w:uiPriority="62" w:unhideWhenUsed="0"/>
+    <w:lsdException w:name="Medium Shading 1 Accent 6" w:semiHidden="0" w:uiPriority="63" w:unhideWhenUsed="0"/>
+    <w:lsdException w:name="Medium Shading 2 Accent 6" w:semiHidden="0" w:uiPriority="64" w:unhideWhenUsed="0"/>
+    <w:lsdException w:name="Medium List 1 Accent 6" w:semiHidden="0" w:uiPriority="65" w:unhideWhenUsed="0"/>
+    <w:lsdException w:name="Medium List 2 Accent 6" w:semiHidden="0" w:uiPriority="66" w:unhideWhenUsed="0"/>
+    <w:lsdException w:name="Medium Grid 1 Accent 6" w:semiHidden="0" w:uiPriority="67" w:unhideWhenUsed="0"/>
+    <w:lsdException w:name="Medium Grid 2 Accent 6" w:semiHidden="0" w:uiPriority="68" w:unhideWhenUsed="0"/>
+    <w:lsdException w:name="Medium Grid 3 Accent 6" w:semiHidden="0" w:uiPriority="69" w:unhideWhenUsed="0"/>
+    <w:lsdException w:name="Dark List Accent 6" w:semiHidden="0" w:uiPriority="70" w:unhideWhenUsed="0"/>
+    <w:lsdException w:name="Colorful Shading Accent 6" w:semiHidden="0" w:uiPriority="71" w:unhideWhenUsed="0"/>
+    <w:lsdException w:name="Colorful List Accent 6" w:semiHidden="0" w:uiPriority="72" w:unhideWhenUsed="0"/>
+    <w:lsdException w:name="Colorful Grid Accent 6" w:semiHidden="0" w:uiPriority="73" w:unhideWhenUsed="0"/>
+    <w:lsdException w:name="Subtle Emphasis" w:semiHidden="0" w:uiPriority="19" w:unhideWhenUsed="0" w:qFormat="1"/>
+    <w:lsdException w:name="Intense Emphasis" w:semiHidden="0" w:uiPriority="21" w:unhideWhenUsed="0" w:qFormat="1"/>
+    <w:lsdException w:name="Subtle Reference" w:semiHidden="0" w:uiPriority="31" w:unhideWhenUsed="0" w:qFormat="1"/>
+    <w:lsdException w:name="Intense Reference" w:semiHidden="0" w:uiPriority="32" w:unhideWhenUsed="0" w:qFormat="1"/>
+    <w:lsdException w:name="Book Title" w:semiHidden="0" w:uiPriority="33" w:unhideWhenUsed="0" w:qFormat="1"/>
+    <w:lsdException w:name="Bibliography" w:uiPriority="37"/>
+    <w:lsdException w:name="TOC Heading" w:uiPriority="39" w:qFormat="1"/>
   </w:latentStyles>
   <w:style w:type="paragraph" w:default="1" w:styleId="Normal">
     <w:name w:val="Normal"/>
@@ -5062,7 +5144,7 @@
   <a:extraClrSchemeLst/>
   <a:extLst>
     <a:ext uri="{05A4C25C-085E-4340-85A3-A5531E510DB2}">
-      <thm15:themeFamily xmlns:thm15="http://schemas.microsoft.com/office/thememl/2012/main" name="Office Theme" id="{62F939B6-93AF-4DB8-9C6B-D6C7DFDC589F}" vid="{4A3C46E8-61CC-4603-A589-7422A47A8E4A}"/>
+      <thm15:themeFamily xmlns:thm15="http://schemas.microsoft.com/office/thememl/2012/main" xmlns="" name="Office Theme" id="{62F939B6-93AF-4DB8-9C6B-D6C7DFDC589F}" vid="{4A3C46E8-61CC-4603-A589-7422A47A8E4A}"/>
     </a:ext>
   </a:extLst>
 </a:theme>

</xml_diff>

<commit_message>
updating progress post meeeting
</commit_message>
<xml_diff>
--- a/2017 Project Progress Tracking Form.docx
+++ b/2017 Project Progress Tracking Form.docx
@@ -1417,6 +1417,40 @@
     </w:p>
     <w:p>
       <w:pPr>
+        <w:numPr>
+          <w:ilvl w:val="0"/>
+          <w:numId w:val="1"/>
+        </w:numPr>
+        <w:ind w:left="540"/>
+        <w:textAlignment w:val="center"/>
+        <w:rPr>
+          <w:rFonts w:ascii="Calibri" w:eastAsia="Times New Roman" w:hAnsi="Calibri" w:cs="Times New Roman"/>
+          <w:sz w:val="22"/>
+          <w:szCs w:val="22"/>
+          <w:lang w:eastAsia="en-GB"/>
+        </w:rPr>
+      </w:pPr>
+      <w:r>
+        <w:rPr>
+          <w:rFonts w:ascii="Calibri" w:eastAsia="Times New Roman" w:hAnsi="Calibri" w:cs="Times New Roman"/>
+          <w:sz w:val="22"/>
+          <w:szCs w:val="22"/>
+          <w:lang w:eastAsia="en-GB"/>
+        </w:rPr>
+        <w:t>Revaluate core ideas of the a</w:t>
+      </w:r>
+      <w:r>
+        <w:rPr>
+          <w:rFonts w:ascii="Calibri" w:eastAsia="Times New Roman" w:hAnsi="Calibri" w:cs="Times New Roman"/>
+          <w:sz w:val="22"/>
+          <w:szCs w:val="22"/>
+          <w:lang w:eastAsia="en-GB"/>
+        </w:rPr>
+        <w:t>pp after research into concerns, discuss with supervisor.</w:t>
+      </w:r>
+    </w:p>
+    <w:p>
+      <w:pPr>
         <w:rPr>
           <w:rFonts w:ascii="Calibri" w:hAnsi="Calibri" w:cs="Times New Roman"/>
           <w:sz w:val="22"/>
@@ -1783,16 +1817,16 @@
                 <w:szCs w:val="22"/>
                 <w:lang w:eastAsia="en-GB"/>
               </w:rPr>
-              <w:t>O</w:t>
-            </w:r>
-            <w:r>
-              <w:rPr>
-                <w:rFonts w:ascii="Calibri" w:hAnsi="Calibri" w:cs="Times New Roman"/>
-                <w:sz w:val="22"/>
-                <w:szCs w:val="22"/>
-                <w:lang w:eastAsia="en-GB"/>
-              </w:rPr>
-              <w:t>riginal group members –</w:t>
+              <w:t xml:space="preserve">Full group </w:t>
+            </w:r>
+            <w:r>
+              <w:rPr>
+                <w:rFonts w:ascii="Calibri" w:hAnsi="Calibri" w:cs="Times New Roman"/>
+                <w:sz w:val="22"/>
+                <w:szCs w:val="22"/>
+                <w:lang w:eastAsia="en-GB"/>
+              </w:rPr>
+              <w:t>–</w:t>
             </w:r>
             <w:r>
               <w:rPr>
@@ -1821,8 +1855,6 @@
               </w:rPr>
               <w:t xml:space="preserve"> each</w:t>
             </w:r>
-            <w:bookmarkStart w:id="0" w:name="_GoBack"/>
-            <w:bookmarkEnd w:id="0"/>
           </w:p>
         </w:tc>
       </w:tr>
@@ -1906,15 +1938,6 @@
                 <w:szCs w:val="22"/>
                 <w:lang w:eastAsia="en-GB"/>
               </w:rPr>
-              <w:t> </w:t>
-            </w:r>
-            <w:r>
-              <w:rPr>
-                <w:rFonts w:ascii="Calibri" w:hAnsi="Calibri" w:cs="Times New Roman"/>
-                <w:sz w:val="22"/>
-                <w:szCs w:val="22"/>
-                <w:lang w:eastAsia="en-GB"/>
-              </w:rPr>
               <w:t>2</w:t>
             </w:r>
           </w:p>
@@ -2003,6 +2026,15 @@
                 <w:lang w:eastAsia="en-GB"/>
               </w:rPr>
               <w:t xml:space="preserve"> ea</w:t>
+            </w:r>
+            <w:r>
+              <w:rPr>
+                <w:rFonts w:ascii="Calibri" w:hAnsi="Calibri" w:cs="Times New Roman"/>
+                <w:sz w:val="22"/>
+                <w:szCs w:val="22"/>
+                <w:lang w:eastAsia="en-GB"/>
+              </w:rPr>
+              <w:t>.</w:t>
             </w:r>
           </w:p>
         </w:tc>
@@ -2158,6 +2190,15 @@
               </w:rPr>
               <w:t>1h ea</w:t>
             </w:r>
+            <w:r>
+              <w:rPr>
+                <w:rFonts w:ascii="Calibri" w:hAnsi="Calibri" w:cs="Times New Roman"/>
+                <w:sz w:val="22"/>
+                <w:szCs w:val="22"/>
+                <w:lang w:eastAsia="en-GB"/>
+              </w:rPr>
+              <w:t>.</w:t>
+            </w:r>
           </w:p>
         </w:tc>
       </w:tr>
@@ -2301,7 +2342,7 @@
                 <w:szCs w:val="22"/>
                 <w:lang w:eastAsia="en-GB"/>
               </w:rPr>
-              <w:t>Ethan 0.5 hours</w:t>
+              <w:t>Ethan 0.5 h</w:t>
             </w:r>
           </w:p>
         </w:tc>
@@ -2342,6 +2383,15 @@
               </w:rPr>
               <w:t> </w:t>
             </w:r>
+            <w:r>
+              <w:rPr>
+                <w:rFonts w:ascii="Calibri" w:hAnsi="Calibri" w:cs="Times New Roman"/>
+                <w:sz w:val="22"/>
+                <w:szCs w:val="22"/>
+                <w:lang w:eastAsia="en-GB"/>
+              </w:rPr>
+              <w:t>24/10/17</w:t>
+            </w:r>
           </w:p>
         </w:tc>
         <w:tc>
@@ -2377,7 +2427,7 @@
                 <w:szCs w:val="22"/>
                 <w:lang w:eastAsia="en-GB"/>
               </w:rPr>
-              <w:t> </w:t>
+              <w:t>5</w:t>
             </w:r>
           </w:p>
         </w:tc>
@@ -2400,6 +2450,15 @@
                 <w:lang w:eastAsia="en-GB"/>
               </w:rPr>
             </w:pPr>
+            <w:r>
+              <w:rPr>
+                <w:rFonts w:ascii="Calibri" w:hAnsi="Calibri" w:cs="Times New Roman"/>
+                <w:sz w:val="22"/>
+                <w:szCs w:val="22"/>
+                <w:lang w:eastAsia="en-GB"/>
+              </w:rPr>
+              <w:t>Complete</w:t>
+            </w:r>
           </w:p>
         </w:tc>
         <w:tc>
@@ -2421,6 +2480,42 @@
                 <w:lang w:eastAsia="en-GB"/>
               </w:rPr>
             </w:pPr>
+            <w:r>
+              <w:rPr>
+                <w:rFonts w:ascii="Calibri" w:hAnsi="Calibri" w:cs="Times New Roman"/>
+                <w:sz w:val="22"/>
+                <w:szCs w:val="22"/>
+                <w:lang w:eastAsia="en-GB"/>
+              </w:rPr>
+              <w:t xml:space="preserve">Full group </w:t>
+            </w:r>
+            <w:r>
+              <w:rPr>
+                <w:rFonts w:ascii="Calibri" w:hAnsi="Calibri" w:cs="Times New Roman"/>
+                <w:sz w:val="22"/>
+                <w:szCs w:val="22"/>
+                <w:lang w:eastAsia="en-GB"/>
+              </w:rPr>
+              <w:t xml:space="preserve">2h </w:t>
+            </w:r>
+            <w:r>
+              <w:rPr>
+                <w:rFonts w:ascii="Calibri" w:hAnsi="Calibri" w:cs="Times New Roman"/>
+                <w:sz w:val="22"/>
+                <w:szCs w:val="22"/>
+                <w:lang w:eastAsia="en-GB"/>
+              </w:rPr>
+              <w:t>ea</w:t>
+            </w:r>
+            <w:r>
+              <w:rPr>
+                <w:rFonts w:ascii="Calibri" w:hAnsi="Calibri" w:cs="Times New Roman"/>
+                <w:sz w:val="22"/>
+                <w:szCs w:val="22"/>
+                <w:lang w:eastAsia="en-GB"/>
+              </w:rPr>
+              <w:t>.</w:t>
+            </w:r>
           </w:p>
         </w:tc>
       </w:tr>
@@ -3963,7 +4058,7 @@
                 <w:szCs w:val="22"/>
                 <w:lang w:eastAsia="en-GB"/>
               </w:rPr>
-              <w:t>Time</w:t>
+              <w:t>Ethan’s time</w:t>
             </w:r>
           </w:p>
         </w:tc>
@@ -3991,16 +4086,7 @@
                 <w:szCs w:val="22"/>
                 <w:lang w:eastAsia="en-GB"/>
               </w:rPr>
-              <w:t>33</w:t>
-            </w:r>
-            <w:r>
-              <w:rPr>
-                <w:rFonts w:ascii="Calibri" w:hAnsi="Calibri" w:cs="Times New Roman"/>
-                <w:sz w:val="22"/>
-                <w:szCs w:val="22"/>
-                <w:lang w:eastAsia="en-GB"/>
-              </w:rPr>
-              <w:t>.5</w:t>
+              <w:t>8</w:t>
             </w:r>
           </w:p>
         </w:tc>
@@ -4021,15 +4107,6 @@
                 <w:lang w:eastAsia="en-GB"/>
               </w:rPr>
             </w:pPr>
-            <w:r>
-              <w:rPr>
-                <w:rFonts w:ascii="Calibri" w:hAnsi="Calibri" w:cs="Times New Roman"/>
-                <w:sz w:val="22"/>
-                <w:szCs w:val="22"/>
-                <w:lang w:eastAsia="en-GB"/>
-              </w:rPr>
-              <w:t>A lot</w:t>
-            </w:r>
           </w:p>
         </w:tc>
         <w:tc>
@@ -4076,6 +4153,15 @@
                 <w:lang w:eastAsia="en-GB"/>
               </w:rPr>
             </w:pPr>
+            <w:r>
+              <w:rPr>
+                <w:rFonts w:ascii="Calibri" w:hAnsi="Calibri" w:cs="Times New Roman"/>
+                <w:sz w:val="22"/>
+                <w:szCs w:val="22"/>
+                <w:lang w:eastAsia="en-GB"/>
+              </w:rPr>
+              <w:t>Cleon’s time</w:t>
+            </w:r>
           </w:p>
         </w:tc>
         <w:tc>
@@ -4095,6 +4181,24 @@
                 <w:lang w:eastAsia="en-GB"/>
               </w:rPr>
             </w:pPr>
+            <w:r>
+              <w:rPr>
+                <w:rFonts w:ascii="Calibri" w:hAnsi="Calibri" w:cs="Times New Roman"/>
+                <w:sz w:val="22"/>
+                <w:szCs w:val="22"/>
+                <w:lang w:eastAsia="en-GB"/>
+              </w:rPr>
+              <w:t>7</w:t>
+            </w:r>
+            <w:r>
+              <w:rPr>
+                <w:rFonts w:ascii="Calibri" w:hAnsi="Calibri" w:cs="Times New Roman"/>
+                <w:sz w:val="22"/>
+                <w:szCs w:val="22"/>
+                <w:lang w:eastAsia="en-GB"/>
+              </w:rPr>
+              <w:t>.5</w:t>
+            </w:r>
           </w:p>
         </w:tc>
         <w:tc>
@@ -4160,6 +4264,15 @@
                 <w:lang w:eastAsia="en-GB"/>
               </w:rPr>
             </w:pPr>
+            <w:r>
+              <w:rPr>
+                <w:rFonts w:ascii="Calibri" w:hAnsi="Calibri" w:cs="Times New Roman"/>
+                <w:sz w:val="22"/>
+                <w:szCs w:val="22"/>
+                <w:lang w:eastAsia="en-GB"/>
+              </w:rPr>
+              <w:t>Tanzum’s time</w:t>
+            </w:r>
           </w:p>
         </w:tc>
         <w:tc>
@@ -4179,6 +4292,15 @@
                 <w:lang w:eastAsia="en-GB"/>
               </w:rPr>
             </w:pPr>
+            <w:r>
+              <w:rPr>
+                <w:rFonts w:ascii="Calibri" w:hAnsi="Calibri" w:cs="Times New Roman"/>
+                <w:sz w:val="22"/>
+                <w:szCs w:val="22"/>
+                <w:lang w:eastAsia="en-GB"/>
+              </w:rPr>
+              <w:t>5</w:t>
+            </w:r>
           </w:p>
         </w:tc>
         <w:tc>
@@ -4244,6 +4366,15 @@
                 <w:lang w:eastAsia="en-GB"/>
               </w:rPr>
             </w:pPr>
+            <w:r>
+              <w:rPr>
+                <w:rFonts w:ascii="Calibri" w:hAnsi="Calibri" w:cs="Times New Roman"/>
+                <w:sz w:val="22"/>
+                <w:szCs w:val="22"/>
+                <w:lang w:eastAsia="en-GB"/>
+              </w:rPr>
+              <w:t>Ifrah’s time</w:t>
+            </w:r>
           </w:p>
         </w:tc>
         <w:tc>
@@ -4263,6 +4394,24 @@
                 <w:lang w:eastAsia="en-GB"/>
               </w:rPr>
             </w:pPr>
+            <w:r>
+              <w:rPr>
+                <w:rFonts w:ascii="Calibri" w:hAnsi="Calibri" w:cs="Times New Roman"/>
+                <w:sz w:val="22"/>
+                <w:szCs w:val="22"/>
+                <w:lang w:eastAsia="en-GB"/>
+              </w:rPr>
+              <w:t>7</w:t>
+            </w:r>
+            <w:r>
+              <w:rPr>
+                <w:rFonts w:ascii="Calibri" w:hAnsi="Calibri" w:cs="Times New Roman"/>
+                <w:sz w:val="22"/>
+                <w:szCs w:val="22"/>
+                <w:lang w:eastAsia="en-GB"/>
+              </w:rPr>
+              <w:t>.5</w:t>
+            </w:r>
           </w:p>
         </w:tc>
         <w:tc>
@@ -4328,6 +4477,15 @@
                 <w:lang w:eastAsia="en-GB"/>
               </w:rPr>
             </w:pPr>
+            <w:r>
+              <w:rPr>
+                <w:rFonts w:ascii="Calibri" w:hAnsi="Calibri" w:cs="Times New Roman"/>
+                <w:sz w:val="22"/>
+                <w:szCs w:val="22"/>
+                <w:lang w:eastAsia="en-GB"/>
+              </w:rPr>
+              <w:t>Liban’s time</w:t>
+            </w:r>
           </w:p>
         </w:tc>
         <w:tc>
@@ -4347,6 +4505,24 @@
                 <w:lang w:eastAsia="en-GB"/>
               </w:rPr>
             </w:pPr>
+            <w:r>
+              <w:rPr>
+                <w:rFonts w:ascii="Calibri" w:hAnsi="Calibri" w:cs="Times New Roman"/>
+                <w:sz w:val="22"/>
+                <w:szCs w:val="22"/>
+                <w:lang w:eastAsia="en-GB"/>
+              </w:rPr>
+              <w:t>7</w:t>
+            </w:r>
+            <w:r>
+              <w:rPr>
+                <w:rFonts w:ascii="Calibri" w:hAnsi="Calibri" w:cs="Times New Roman"/>
+                <w:sz w:val="22"/>
+                <w:szCs w:val="22"/>
+                <w:lang w:eastAsia="en-GB"/>
+              </w:rPr>
+              <w:t>.5</w:t>
+            </w:r>
           </w:p>
         </w:tc>
         <w:tc>
@@ -4389,30 +4565,41 @@
         </w:tc>
       </w:tr>
       <w:tr>
+        <w:trPr>
+          <w:trHeight w:val="20"/>
+        </w:trPr>
         <w:tc>
           <w:tcPr>
             <w:tcW w:w="5120" w:type="dxa"/>
             <w:tcBorders>
               <w:left w:val="single" w:sz="8" w:space="0" w:color="A3A3A3"/>
-              <w:bottom w:val="single" w:sz="8" w:space="0" w:color="A3A3A3"/>
-              <w:right w:val="single" w:sz="8" w:space="0" w:color="A3A3A3"/>
-            </w:tcBorders>
-            <w:tcMar>
-              <w:top w:w="40" w:type="dxa"/>
-              <w:left w:w="60" w:type="dxa"/>
-              <w:bottom w:w="40" w:type="dxa"/>
-              <w:right w:w="60" w:type="dxa"/>
-            </w:tcMar>
-          </w:tcPr>
-          <w:p>
-            <w:pPr>
-              <w:rPr>
-                <w:rFonts w:ascii="Calibri" w:hAnsi="Calibri" w:cs="Times New Roman"/>
-                <w:sz w:val="22"/>
-                <w:szCs w:val="22"/>
-                <w:lang w:eastAsia="en-GB"/>
-              </w:rPr>
-            </w:pPr>
+              <w:right w:val="single" w:sz="8" w:space="0" w:color="A3A3A3"/>
+            </w:tcBorders>
+            <w:tcMar>
+              <w:top w:w="40" w:type="dxa"/>
+              <w:left w:w="60" w:type="dxa"/>
+              <w:bottom w:w="40" w:type="dxa"/>
+              <w:right w:w="60" w:type="dxa"/>
+            </w:tcMar>
+          </w:tcPr>
+          <w:p>
+            <w:pPr>
+              <w:rPr>
+                <w:rFonts w:ascii="Calibri" w:hAnsi="Calibri" w:cs="Times New Roman"/>
+                <w:sz w:val="22"/>
+                <w:szCs w:val="22"/>
+                <w:lang w:eastAsia="en-GB"/>
+              </w:rPr>
+            </w:pPr>
+            <w:r>
+              <w:rPr>
+                <w:rFonts w:ascii="Calibri" w:hAnsi="Calibri" w:cs="Times New Roman"/>
+                <w:sz w:val="22"/>
+                <w:szCs w:val="22"/>
+                <w:lang w:eastAsia="en-GB"/>
+              </w:rPr>
+              <w:t>Jibril’s time</w:t>
+            </w:r>
           </w:p>
         </w:tc>
         <w:tc>
@@ -4420,19 +4607,154 @@
             <w:tcW w:w="1350" w:type="dxa"/>
             <w:tcBorders>
               <w:left w:val="single" w:sz="8" w:space="0" w:color="A3A3A3"/>
-              <w:bottom w:val="single" w:sz="8" w:space="0" w:color="A3A3A3"/>
-              <w:right w:val="single" w:sz="8" w:space="0" w:color="A3A3A3"/>
-            </w:tcBorders>
-          </w:tcPr>
-          <w:p>
-            <w:pPr>
-              <w:rPr>
-                <w:rFonts w:ascii="Calibri" w:hAnsi="Calibri" w:cs="Times New Roman"/>
-                <w:sz w:val="22"/>
-                <w:szCs w:val="22"/>
-                <w:lang w:eastAsia="en-GB"/>
-              </w:rPr>
-            </w:pPr>
+              <w:right w:val="single" w:sz="8" w:space="0" w:color="A3A3A3"/>
+            </w:tcBorders>
+          </w:tcPr>
+          <w:p>
+            <w:pPr>
+              <w:rPr>
+                <w:rFonts w:ascii="Calibri" w:hAnsi="Calibri" w:cs="Times New Roman"/>
+                <w:sz w:val="22"/>
+                <w:szCs w:val="22"/>
+                <w:lang w:eastAsia="en-GB"/>
+              </w:rPr>
+            </w:pPr>
+            <w:r>
+              <w:rPr>
+                <w:rFonts w:ascii="Calibri" w:hAnsi="Calibri" w:cs="Times New Roman"/>
+                <w:sz w:val="22"/>
+                <w:szCs w:val="22"/>
+                <w:lang w:eastAsia="en-GB"/>
+              </w:rPr>
+              <w:t>7</w:t>
+            </w:r>
+            <w:r>
+              <w:rPr>
+                <w:rFonts w:ascii="Calibri" w:hAnsi="Calibri" w:cs="Times New Roman"/>
+                <w:sz w:val="22"/>
+                <w:szCs w:val="22"/>
+                <w:lang w:eastAsia="en-GB"/>
+              </w:rPr>
+              <w:t>.5</w:t>
+            </w:r>
+          </w:p>
+        </w:tc>
+        <w:tc>
+          <w:tcPr>
+            <w:tcW w:w="1350" w:type="dxa"/>
+            <w:tcBorders>
+              <w:left w:val="single" w:sz="8" w:space="0" w:color="A3A3A3"/>
+              <w:right w:val="single" w:sz="8" w:space="0" w:color="A3A3A3"/>
+            </w:tcBorders>
+          </w:tcPr>
+          <w:p>
+            <w:pPr>
+              <w:rPr>
+                <w:rFonts w:ascii="Calibri" w:hAnsi="Calibri" w:cs="Times New Roman"/>
+                <w:sz w:val="22"/>
+                <w:szCs w:val="22"/>
+                <w:lang w:eastAsia="en-GB"/>
+              </w:rPr>
+            </w:pPr>
+          </w:p>
+        </w:tc>
+        <w:tc>
+          <w:tcPr>
+            <w:tcW w:w="1260" w:type="dxa"/>
+            <w:tcBorders>
+              <w:left w:val="single" w:sz="8" w:space="0" w:color="A3A3A3"/>
+              <w:right w:val="single" w:sz="8" w:space="0" w:color="A3A3A3"/>
+            </w:tcBorders>
+          </w:tcPr>
+          <w:p>
+            <w:pPr>
+              <w:rPr>
+                <w:rFonts w:ascii="Calibri" w:hAnsi="Calibri" w:cs="Times New Roman"/>
+                <w:sz w:val="22"/>
+                <w:szCs w:val="22"/>
+                <w:lang w:eastAsia="en-GB"/>
+              </w:rPr>
+            </w:pPr>
+          </w:p>
+        </w:tc>
+      </w:tr>
+      <w:tr>
+        <w:trPr>
+          <w:trHeight w:val="20"/>
+        </w:trPr>
+        <w:tc>
+          <w:tcPr>
+            <w:tcW w:w="5120" w:type="dxa"/>
+            <w:tcBorders>
+              <w:left w:val="single" w:sz="8" w:space="0" w:color="A3A3A3"/>
+              <w:bottom w:val="single" w:sz="8" w:space="0" w:color="A3A3A3"/>
+              <w:right w:val="single" w:sz="8" w:space="0" w:color="A3A3A3"/>
+            </w:tcBorders>
+            <w:tcMar>
+              <w:top w:w="40" w:type="dxa"/>
+              <w:left w:w="60" w:type="dxa"/>
+              <w:bottom w:w="40" w:type="dxa"/>
+              <w:right w:w="60" w:type="dxa"/>
+            </w:tcMar>
+          </w:tcPr>
+          <w:p>
+            <w:pPr>
+              <w:rPr>
+                <w:rFonts w:ascii="Calibri" w:hAnsi="Calibri" w:cs="Times New Roman"/>
+                <w:sz w:val="22"/>
+                <w:szCs w:val="22"/>
+                <w:lang w:eastAsia="en-GB"/>
+              </w:rPr>
+            </w:pPr>
+            <w:r>
+              <w:rPr>
+                <w:rFonts w:ascii="Calibri" w:hAnsi="Calibri" w:cs="Times New Roman"/>
+                <w:sz w:val="22"/>
+                <w:szCs w:val="22"/>
+                <w:lang w:eastAsia="en-GB"/>
+              </w:rPr>
+              <w:t>Shah’s time</w:t>
+            </w:r>
+          </w:p>
+        </w:tc>
+        <w:tc>
+          <w:tcPr>
+            <w:tcW w:w="1350" w:type="dxa"/>
+            <w:tcBorders>
+              <w:left w:val="single" w:sz="8" w:space="0" w:color="A3A3A3"/>
+              <w:bottom w:val="single" w:sz="8" w:space="0" w:color="A3A3A3"/>
+              <w:right w:val="single" w:sz="8" w:space="0" w:color="A3A3A3"/>
+            </w:tcBorders>
+          </w:tcPr>
+          <w:p>
+            <w:pPr>
+              <w:rPr>
+                <w:rFonts w:ascii="Calibri" w:hAnsi="Calibri" w:cs="Times New Roman"/>
+                <w:sz w:val="22"/>
+                <w:szCs w:val="22"/>
+                <w:lang w:eastAsia="en-GB"/>
+              </w:rPr>
+            </w:pPr>
+            <w:r>
+              <w:rPr>
+                <w:rFonts w:ascii="Calibri" w:hAnsi="Calibri" w:cs="Times New Roman"/>
+                <w:sz w:val="22"/>
+                <w:szCs w:val="22"/>
+                <w:lang w:eastAsia="en-GB"/>
+              </w:rPr>
+              <w:t>7</w:t>
+            </w:r>
+            <w:r>
+              <w:rPr>
+                <w:rFonts w:ascii="Calibri" w:hAnsi="Calibri" w:cs="Times New Roman"/>
+                <w:sz w:val="22"/>
+                <w:szCs w:val="22"/>
+                <w:lang w:eastAsia="en-GB"/>
+              </w:rPr>
+              <w:t>.5</w:t>
+            </w:r>
+            <w:bookmarkStart w:id="0" w:name="_GoBack"/>
+            <w:bookmarkEnd w:id="0"/>
           </w:p>
         </w:tc>
         <w:tc>

</xml_diff>

<commit_message>
updating progress tracker from meeting
</commit_message>
<xml_diff>
--- a/2017 Project Progress Tracking Form.docx
+++ b/2017 Project Progress Tracking Form.docx
@@ -1492,6 +1492,31 @@
     </w:p>
     <w:p>
       <w:pPr>
+        <w:numPr>
+          <w:ilvl w:val="0"/>
+          <w:numId w:val="1"/>
+        </w:numPr>
+        <w:ind w:left="540"/>
+        <w:textAlignment w:val="center"/>
+        <w:rPr>
+          <w:rFonts w:ascii="Calibri" w:eastAsia="Times New Roman" w:hAnsi="Calibri" w:cs="Times New Roman"/>
+          <w:sz w:val="22"/>
+          <w:szCs w:val="22"/>
+          <w:lang w:eastAsia="en-GB"/>
+        </w:rPr>
+      </w:pPr>
+      <w:r>
+        <w:rPr>
+          <w:rFonts w:ascii="Calibri" w:eastAsia="Times New Roman" w:hAnsi="Calibri" w:cs="Times New Roman"/>
+          <w:sz w:val="22"/>
+          <w:szCs w:val="22"/>
+          <w:lang w:eastAsia="en-GB"/>
+        </w:rPr>
+        <w:t>Meeting to update group on individual work done.</w:t>
+      </w:r>
+    </w:p>
+    <w:p>
+      <w:pPr>
         <w:rPr>
           <w:rFonts w:ascii="Calibri" w:hAnsi="Calibri" w:cs="Times New Roman"/>
           <w:sz w:val="22"/>
@@ -2383,7 +2408,7 @@
                 <w:szCs w:val="22"/>
                 <w:lang w:eastAsia="en-GB"/>
               </w:rPr>
-              <w:t>Ethan 0.5 h</w:t>
+              <w:t>Ethan 30m</w:t>
             </w:r>
           </w:p>
         </w:tc>
@@ -2881,8 +2906,286 @@
                 <w:szCs w:val="22"/>
                 <w:lang w:eastAsia="en-GB"/>
               </w:rPr>
-              <w:t>Ethan 1h</w:t>
-            </w:r>
+              <w:t>Ethan 1</w:t>
+            </w:r>
+            <w:r>
+              <w:rPr>
+                <w:rFonts w:ascii="Calibri" w:hAnsi="Calibri" w:cs="Times New Roman"/>
+                <w:sz w:val="22"/>
+                <w:szCs w:val="22"/>
+                <w:lang w:eastAsia="en-GB"/>
+              </w:rPr>
+              <w:t>.5</w:t>
+            </w:r>
+            <w:r>
+              <w:rPr>
+                <w:rFonts w:ascii="Calibri" w:hAnsi="Calibri" w:cs="Times New Roman"/>
+                <w:sz w:val="22"/>
+                <w:szCs w:val="22"/>
+                <w:lang w:eastAsia="en-GB"/>
+              </w:rPr>
+              <w:t>h</w:t>
+            </w:r>
+          </w:p>
+        </w:tc>
+      </w:tr>
+      <w:tr>
+        <w:tc>
+          <w:tcPr>
+            <w:tcW w:w="971" w:type="dxa"/>
+            <w:tcBorders>
+              <w:top w:val="single" w:sz="8" w:space="0" w:color="A3A3A3"/>
+              <w:left w:val="single" w:sz="8" w:space="0" w:color="A3A3A3"/>
+              <w:bottom w:val="single" w:sz="8" w:space="0" w:color="A3A3A3"/>
+              <w:right w:val="single" w:sz="8" w:space="0" w:color="A3A3A3"/>
+            </w:tcBorders>
+            <w:tcMar>
+              <w:top w:w="40" w:type="dxa"/>
+              <w:left w:w="60" w:type="dxa"/>
+              <w:bottom w:w="40" w:type="dxa"/>
+              <w:right w:w="60" w:type="dxa"/>
+            </w:tcMar>
+          </w:tcPr>
+          <w:p>
+            <w:pPr>
+              <w:rPr>
+                <w:rFonts w:ascii="Calibri" w:hAnsi="Calibri" w:cs="Times New Roman"/>
+                <w:sz w:val="22"/>
+                <w:szCs w:val="22"/>
+                <w:lang w:eastAsia="en-GB"/>
+              </w:rPr>
+            </w:pPr>
+            <w:r>
+              <w:rPr>
+                <w:rFonts w:ascii="Calibri" w:hAnsi="Calibri" w:cs="Times New Roman"/>
+                <w:sz w:val="22"/>
+                <w:szCs w:val="22"/>
+                <w:lang w:eastAsia="en-GB"/>
+              </w:rPr>
+              <w:lastRenderedPageBreak/>
+              <w:t>26/10/17</w:t>
+            </w:r>
+          </w:p>
+        </w:tc>
+        <w:tc>
+          <w:tcPr>
+            <w:tcW w:w="909" w:type="dxa"/>
+            <w:tcBorders>
+              <w:top w:val="single" w:sz="8" w:space="0" w:color="A3A3A3"/>
+              <w:left w:val="single" w:sz="8" w:space="0" w:color="A3A3A3"/>
+              <w:bottom w:val="single" w:sz="8" w:space="0" w:color="A3A3A3"/>
+              <w:right w:val="single" w:sz="8" w:space="0" w:color="A3A3A3"/>
+            </w:tcBorders>
+            <w:tcMar>
+              <w:top w:w="40" w:type="dxa"/>
+              <w:left w:w="60" w:type="dxa"/>
+              <w:bottom w:w="40" w:type="dxa"/>
+              <w:right w:w="60" w:type="dxa"/>
+            </w:tcMar>
+          </w:tcPr>
+          <w:p>
+            <w:pPr>
+              <w:rPr>
+                <w:rFonts w:ascii="Calibri" w:hAnsi="Calibri" w:cs="Times New Roman"/>
+                <w:sz w:val="22"/>
+                <w:szCs w:val="22"/>
+                <w:lang w:eastAsia="en-GB"/>
+              </w:rPr>
+            </w:pPr>
+            <w:r>
+              <w:rPr>
+                <w:rFonts w:ascii="Calibri" w:hAnsi="Calibri" w:cs="Times New Roman"/>
+                <w:sz w:val="22"/>
+                <w:szCs w:val="22"/>
+                <w:lang w:eastAsia="en-GB"/>
+              </w:rPr>
+              <w:t>8</w:t>
+            </w:r>
+          </w:p>
+        </w:tc>
+        <w:tc>
+          <w:tcPr>
+            <w:tcW w:w="4680" w:type="dxa"/>
+            <w:tcBorders>
+              <w:top w:val="single" w:sz="8" w:space="0" w:color="A3A3A3"/>
+              <w:left w:val="single" w:sz="8" w:space="0" w:color="A3A3A3"/>
+              <w:bottom w:val="single" w:sz="8" w:space="0" w:color="A3A3A3"/>
+              <w:right w:val="single" w:sz="8" w:space="0" w:color="A3A3A3"/>
+            </w:tcBorders>
+          </w:tcPr>
+          <w:p>
+            <w:pPr>
+              <w:rPr>
+                <w:rFonts w:ascii="Calibri" w:hAnsi="Calibri" w:cs="Times New Roman"/>
+                <w:sz w:val="22"/>
+                <w:szCs w:val="22"/>
+                <w:lang w:eastAsia="en-GB"/>
+              </w:rPr>
+            </w:pPr>
+            <w:r>
+              <w:rPr>
+                <w:rFonts w:ascii="Calibri" w:hAnsi="Calibri" w:cs="Times New Roman"/>
+                <w:sz w:val="22"/>
+                <w:szCs w:val="22"/>
+                <w:lang w:eastAsia="en-GB"/>
+              </w:rPr>
+              <w:t>Complete</w:t>
+            </w:r>
+          </w:p>
+        </w:tc>
+        <w:tc>
+          <w:tcPr>
+            <w:tcW w:w="2440" w:type="dxa"/>
+            <w:tcBorders>
+              <w:top w:val="single" w:sz="8" w:space="0" w:color="A3A3A3"/>
+              <w:left w:val="single" w:sz="8" w:space="0" w:color="A3A3A3"/>
+              <w:bottom w:val="single" w:sz="8" w:space="0" w:color="A3A3A3"/>
+              <w:right w:val="single" w:sz="8" w:space="0" w:color="A3A3A3"/>
+            </w:tcBorders>
+          </w:tcPr>
+          <w:p>
+            <w:pPr>
+              <w:rPr>
+                <w:rFonts w:ascii="Calibri" w:hAnsi="Calibri" w:cs="Times New Roman"/>
+                <w:sz w:val="22"/>
+                <w:szCs w:val="22"/>
+                <w:lang w:eastAsia="en-GB"/>
+              </w:rPr>
+            </w:pPr>
+            <w:r>
+              <w:rPr>
+                <w:rFonts w:ascii="Calibri" w:hAnsi="Calibri" w:cs="Times New Roman"/>
+                <w:sz w:val="22"/>
+                <w:szCs w:val="22"/>
+                <w:lang w:eastAsia="en-GB"/>
+              </w:rPr>
+              <w:t xml:space="preserve">6/7 </w:t>
+            </w:r>
+            <w:r>
+              <w:rPr>
+                <w:rFonts w:ascii="Calibri" w:hAnsi="Calibri" w:cs="Times New Roman"/>
+                <w:sz w:val="22"/>
+                <w:szCs w:val="22"/>
+                <w:lang w:eastAsia="en-GB"/>
+              </w:rPr>
+              <w:t>–</w:t>
+            </w:r>
+            <w:r>
+              <w:rPr>
+                <w:rFonts w:ascii="Calibri" w:hAnsi="Calibri" w:cs="Times New Roman"/>
+                <w:sz w:val="22"/>
+                <w:szCs w:val="22"/>
+                <w:lang w:eastAsia="en-GB"/>
+              </w:rPr>
+              <w:t xml:space="preserve"> </w:t>
+            </w:r>
+            <w:r>
+              <w:rPr>
+                <w:rFonts w:ascii="Calibri" w:hAnsi="Calibri" w:cs="Times New Roman"/>
+                <w:sz w:val="22"/>
+                <w:szCs w:val="22"/>
+                <w:lang w:eastAsia="en-GB"/>
+              </w:rPr>
+              <w:t>1h</w:t>
+            </w:r>
+          </w:p>
+        </w:tc>
+      </w:tr>
+      <w:tr>
+        <w:tc>
+          <w:tcPr>
+            <w:tcW w:w="971" w:type="dxa"/>
+            <w:tcBorders>
+              <w:top w:val="single" w:sz="8" w:space="0" w:color="A3A3A3"/>
+              <w:left w:val="single" w:sz="8" w:space="0" w:color="A3A3A3"/>
+              <w:bottom w:val="single" w:sz="8" w:space="0" w:color="A3A3A3"/>
+              <w:right w:val="single" w:sz="8" w:space="0" w:color="A3A3A3"/>
+            </w:tcBorders>
+            <w:tcMar>
+              <w:top w:w="40" w:type="dxa"/>
+              <w:left w:w="60" w:type="dxa"/>
+              <w:bottom w:w="40" w:type="dxa"/>
+              <w:right w:w="60" w:type="dxa"/>
+            </w:tcMar>
+          </w:tcPr>
+          <w:p>
+            <w:pPr>
+              <w:rPr>
+                <w:rFonts w:ascii="Calibri" w:hAnsi="Calibri" w:cs="Times New Roman"/>
+                <w:sz w:val="22"/>
+                <w:szCs w:val="22"/>
+                <w:lang w:eastAsia="en-GB"/>
+              </w:rPr>
+            </w:pPr>
+          </w:p>
+        </w:tc>
+        <w:tc>
+          <w:tcPr>
+            <w:tcW w:w="909" w:type="dxa"/>
+            <w:tcBorders>
+              <w:top w:val="single" w:sz="8" w:space="0" w:color="A3A3A3"/>
+              <w:left w:val="single" w:sz="8" w:space="0" w:color="A3A3A3"/>
+              <w:bottom w:val="single" w:sz="8" w:space="0" w:color="A3A3A3"/>
+              <w:right w:val="single" w:sz="8" w:space="0" w:color="A3A3A3"/>
+            </w:tcBorders>
+            <w:tcMar>
+              <w:top w:w="40" w:type="dxa"/>
+              <w:left w:w="60" w:type="dxa"/>
+              <w:bottom w:w="40" w:type="dxa"/>
+              <w:right w:w="60" w:type="dxa"/>
+            </w:tcMar>
+          </w:tcPr>
+          <w:p>
+            <w:pPr>
+              <w:rPr>
+                <w:rFonts w:ascii="Calibri" w:hAnsi="Calibri" w:cs="Times New Roman"/>
+                <w:sz w:val="22"/>
+                <w:szCs w:val="22"/>
+                <w:lang w:eastAsia="en-GB"/>
+              </w:rPr>
+            </w:pPr>
+          </w:p>
+        </w:tc>
+        <w:tc>
+          <w:tcPr>
+            <w:tcW w:w="4680" w:type="dxa"/>
+            <w:tcBorders>
+              <w:top w:val="single" w:sz="8" w:space="0" w:color="A3A3A3"/>
+              <w:left w:val="single" w:sz="8" w:space="0" w:color="A3A3A3"/>
+              <w:bottom w:val="single" w:sz="8" w:space="0" w:color="A3A3A3"/>
+              <w:right w:val="single" w:sz="8" w:space="0" w:color="A3A3A3"/>
+            </w:tcBorders>
+          </w:tcPr>
+          <w:p>
+            <w:pPr>
+              <w:rPr>
+                <w:rFonts w:ascii="Calibri" w:hAnsi="Calibri" w:cs="Times New Roman"/>
+                <w:sz w:val="22"/>
+                <w:szCs w:val="22"/>
+                <w:lang w:eastAsia="en-GB"/>
+              </w:rPr>
+            </w:pPr>
+          </w:p>
+        </w:tc>
+        <w:tc>
+          <w:tcPr>
+            <w:tcW w:w="2440" w:type="dxa"/>
+            <w:tcBorders>
+              <w:top w:val="single" w:sz="8" w:space="0" w:color="A3A3A3"/>
+              <w:left w:val="single" w:sz="8" w:space="0" w:color="A3A3A3"/>
+              <w:bottom w:val="single" w:sz="8" w:space="0" w:color="A3A3A3"/>
+              <w:right w:val="single" w:sz="8" w:space="0" w:color="A3A3A3"/>
+            </w:tcBorders>
+          </w:tcPr>
+          <w:p>
+            <w:pPr>
+              <w:rPr>
+                <w:rFonts w:ascii="Calibri" w:hAnsi="Calibri" w:cs="Times New Roman"/>
+                <w:sz w:val="22"/>
+                <w:szCs w:val="22"/>
+                <w:lang w:eastAsia="en-GB"/>
+              </w:rPr>
+            </w:pPr>
           </w:p>
         </w:tc>
       </w:tr>
@@ -2922,7 +3225,6 @@
           <w:szCs w:val="22"/>
           <w:lang w:eastAsia="en-GB"/>
         </w:rPr>
-        <w:lastRenderedPageBreak/>
         <w:br w:type="page"/>
       </w:r>
     </w:p>
@@ -4218,7 +4520,16 @@
                 <w:szCs w:val="22"/>
                 <w:lang w:eastAsia="en-GB"/>
               </w:rPr>
-              <w:t>11</w:t>
+              <w:t>12</w:t>
+            </w:r>
+            <w:r>
+              <w:rPr>
+                <w:rFonts w:ascii="Calibri" w:hAnsi="Calibri" w:cs="Times New Roman"/>
+                <w:sz w:val="22"/>
+                <w:szCs w:val="22"/>
+                <w:lang w:eastAsia="en-GB"/>
+              </w:rPr>
+              <w:t>.5</w:t>
             </w:r>
             <w:bookmarkStart w:id="0" w:name="_GoBack"/>
             <w:bookmarkEnd w:id="0"/>
@@ -4322,16 +4633,7 @@
                 <w:szCs w:val="22"/>
                 <w:lang w:eastAsia="en-GB"/>
               </w:rPr>
-              <w:t>7</w:t>
-            </w:r>
-            <w:r>
-              <w:rPr>
-                <w:rFonts w:ascii="Calibri" w:hAnsi="Calibri" w:cs="Times New Roman"/>
-                <w:sz w:val="22"/>
-                <w:szCs w:val="22"/>
-                <w:lang w:eastAsia="en-GB"/>
-              </w:rPr>
-              <w:t>.5</w:t>
+              <w:t>8.5</w:t>
             </w:r>
           </w:p>
         </w:tc>
@@ -4535,7 +4837,7 @@
                 <w:szCs w:val="22"/>
                 <w:lang w:eastAsia="en-GB"/>
               </w:rPr>
-              <w:t>7</w:t>
+              <w:t>8</w:t>
             </w:r>
             <w:r>
               <w:rPr>
@@ -4646,7 +4948,7 @@
                 <w:szCs w:val="22"/>
                 <w:lang w:eastAsia="en-GB"/>
               </w:rPr>
-              <w:t>7</w:t>
+              <w:t>8</w:t>
             </w:r>
             <w:r>
               <w:rPr>
@@ -4760,7 +5062,7 @@
                 <w:szCs w:val="22"/>
                 <w:lang w:eastAsia="en-GB"/>
               </w:rPr>
-              <w:t>7</w:t>
+              <w:t>8</w:t>
             </w:r>
             <w:r>
               <w:rPr>
@@ -4876,7 +5178,7 @@
                 <w:szCs w:val="22"/>
                 <w:lang w:eastAsia="en-GB"/>
               </w:rPr>
-              <w:t>7</w:t>
+              <w:t>8</w:t>
             </w:r>
             <w:r>
               <w:rPr>
@@ -5881,7 +6183,7 @@
   <a:extraClrSchemeLst/>
   <a:extLst>
     <a:ext uri="{05A4C25C-085E-4340-85A3-A5531E510DB2}">
-      <thm15:themeFamily xmlns="" xmlns:thm15="http://schemas.microsoft.com/office/thememl/2012/main" name="Office Theme" id="{62F939B6-93AF-4DB8-9C6B-D6C7DFDC589F}" vid="{4A3C46E8-61CC-4603-A589-7422A47A8E4A}"/>
+      <thm15:themeFamily xmlns:thm15="http://schemas.microsoft.com/office/thememl/2012/main" xmlns="" name="Office Theme" id="{62F939B6-93AF-4DB8-9C6B-D6C7DFDC589F}" vid="{4A3C46E8-61CC-4603-A589-7422A47A8E4A}"/>
     </a:ext>
   </a:extLst>
 </a:theme>

</xml_diff>

<commit_message>
Updating reqs and progress
</commit_message>
<xml_diff>
--- a/2017 Project Progress Tracking Form.docx
+++ b/2017 Project Progress Tracking Form.docx
@@ -463,15 +463,27 @@
               </w:rPr>
               <w:t xml:space="preserve">Professor Frederic </w:t>
             </w:r>
-            <w:r>
-              <w:rPr>
-                <w:rFonts w:ascii="Calibri" w:hAnsi="Calibri" w:cs="Times New Roman"/>
-                <w:sz w:val="22"/>
-                <w:szCs w:val="22"/>
-                <w:lang w:eastAsia="en-GB"/>
-              </w:rPr>
-              <w:t xml:space="preserve">Fol </w:t>
-            </w:r>
+            <w:proofErr w:type="spellStart"/>
+            <w:r>
+              <w:rPr>
+                <w:rFonts w:ascii="Calibri" w:hAnsi="Calibri" w:cs="Times New Roman"/>
+                <w:sz w:val="22"/>
+                <w:szCs w:val="22"/>
+                <w:lang w:eastAsia="en-GB"/>
+              </w:rPr>
+              <w:t>Fol</w:t>
+            </w:r>
+            <w:proofErr w:type="spellEnd"/>
+            <w:r>
+              <w:rPr>
+                <w:rFonts w:ascii="Calibri" w:hAnsi="Calibri" w:cs="Times New Roman"/>
+                <w:sz w:val="22"/>
+                <w:szCs w:val="22"/>
+                <w:lang w:eastAsia="en-GB"/>
+              </w:rPr>
+              <w:t xml:space="preserve"> </w:t>
+            </w:r>
+            <w:proofErr w:type="spellStart"/>
             <w:r>
               <w:rPr>
                 <w:rFonts w:ascii="Calibri" w:hAnsi="Calibri" w:cs="Times New Roman"/>
@@ -481,6 +493,7 @@
               </w:rPr>
               <w:t>Leymarie</w:t>
             </w:r>
+            <w:proofErr w:type="spellEnd"/>
           </w:p>
         </w:tc>
       </w:tr>
@@ -911,14 +924,25 @@
                 <w:lang w:eastAsia="en-GB"/>
               </w:rPr>
             </w:pPr>
-            <w:r>
-              <w:rPr>
-                <w:rFonts w:ascii="Calibri" w:hAnsi="Calibri" w:cs="Times New Roman"/>
-                <w:sz w:val="22"/>
-                <w:szCs w:val="22"/>
-                <w:lang w:eastAsia="en-GB"/>
-              </w:rPr>
-              <w:t>Tanzum’s time</w:t>
+            <w:proofErr w:type="spellStart"/>
+            <w:r>
+              <w:rPr>
+                <w:rFonts w:ascii="Calibri" w:hAnsi="Calibri" w:cs="Times New Roman"/>
+                <w:sz w:val="22"/>
+                <w:szCs w:val="22"/>
+                <w:lang w:eastAsia="en-GB"/>
+              </w:rPr>
+              <w:t>Tanzum’s</w:t>
+            </w:r>
+            <w:proofErr w:type="spellEnd"/>
+            <w:r>
+              <w:rPr>
+                <w:rFonts w:ascii="Calibri" w:hAnsi="Calibri" w:cs="Times New Roman"/>
+                <w:sz w:val="22"/>
+                <w:szCs w:val="22"/>
+                <w:lang w:eastAsia="en-GB"/>
+              </w:rPr>
+              <w:t xml:space="preserve"> time</w:t>
             </w:r>
           </w:p>
         </w:tc>
@@ -980,14 +1004,25 @@
                 <w:lang w:eastAsia="en-GB"/>
               </w:rPr>
             </w:pPr>
-            <w:r>
-              <w:rPr>
-                <w:rFonts w:ascii="Calibri" w:hAnsi="Calibri" w:cs="Times New Roman"/>
-                <w:sz w:val="22"/>
-                <w:szCs w:val="22"/>
-                <w:lang w:eastAsia="en-GB"/>
-              </w:rPr>
-              <w:t>Ifrah’s time</w:t>
+            <w:proofErr w:type="spellStart"/>
+            <w:r>
+              <w:rPr>
+                <w:rFonts w:ascii="Calibri" w:hAnsi="Calibri" w:cs="Times New Roman"/>
+                <w:sz w:val="22"/>
+                <w:szCs w:val="22"/>
+                <w:lang w:eastAsia="en-GB"/>
+              </w:rPr>
+              <w:t>Ifrah’s</w:t>
+            </w:r>
+            <w:proofErr w:type="spellEnd"/>
+            <w:r>
+              <w:rPr>
+                <w:rFonts w:ascii="Calibri" w:hAnsi="Calibri" w:cs="Times New Roman"/>
+                <w:sz w:val="22"/>
+                <w:szCs w:val="22"/>
+                <w:lang w:eastAsia="en-GB"/>
+              </w:rPr>
+              <w:t xml:space="preserve"> time</w:t>
             </w:r>
           </w:p>
         </w:tc>
@@ -1049,14 +1084,25 @@
                 <w:lang w:eastAsia="en-GB"/>
               </w:rPr>
             </w:pPr>
-            <w:r>
-              <w:rPr>
-                <w:rFonts w:ascii="Calibri" w:hAnsi="Calibri" w:cs="Times New Roman"/>
-                <w:sz w:val="22"/>
-                <w:szCs w:val="22"/>
-                <w:lang w:eastAsia="en-GB"/>
-              </w:rPr>
-              <w:t>Liban’s time</w:t>
+            <w:proofErr w:type="spellStart"/>
+            <w:r>
+              <w:rPr>
+                <w:rFonts w:ascii="Calibri" w:hAnsi="Calibri" w:cs="Times New Roman"/>
+                <w:sz w:val="22"/>
+                <w:szCs w:val="22"/>
+                <w:lang w:eastAsia="en-GB"/>
+              </w:rPr>
+              <w:t>Liban’s</w:t>
+            </w:r>
+            <w:proofErr w:type="spellEnd"/>
+            <w:r>
+              <w:rPr>
+                <w:rFonts w:ascii="Calibri" w:hAnsi="Calibri" w:cs="Times New Roman"/>
+                <w:sz w:val="22"/>
+                <w:szCs w:val="22"/>
+                <w:lang w:eastAsia="en-GB"/>
+              </w:rPr>
+              <w:t xml:space="preserve"> time</w:t>
             </w:r>
           </w:p>
         </w:tc>
@@ -1118,14 +1164,25 @@
                 <w:lang w:eastAsia="en-GB"/>
               </w:rPr>
             </w:pPr>
-            <w:r>
-              <w:rPr>
-                <w:rFonts w:ascii="Calibri" w:hAnsi="Calibri" w:cs="Times New Roman"/>
-                <w:sz w:val="22"/>
-                <w:szCs w:val="22"/>
-                <w:lang w:eastAsia="en-GB"/>
-              </w:rPr>
-              <w:t>Jibril’s time</w:t>
+            <w:proofErr w:type="spellStart"/>
+            <w:r>
+              <w:rPr>
+                <w:rFonts w:ascii="Calibri" w:hAnsi="Calibri" w:cs="Times New Roman"/>
+                <w:sz w:val="22"/>
+                <w:szCs w:val="22"/>
+                <w:lang w:eastAsia="en-GB"/>
+              </w:rPr>
+              <w:t>Jibril’s</w:t>
+            </w:r>
+            <w:proofErr w:type="spellEnd"/>
+            <w:r>
+              <w:rPr>
+                <w:rFonts w:ascii="Calibri" w:hAnsi="Calibri" w:cs="Times New Roman"/>
+                <w:sz w:val="22"/>
+                <w:szCs w:val="22"/>
+                <w:lang w:eastAsia="en-GB"/>
+              </w:rPr>
+              <w:t xml:space="preserve"> time</w:t>
             </w:r>
           </w:p>
         </w:tc>
@@ -3117,6 +3174,1218 @@
                 <w:lang w:eastAsia="en-GB"/>
               </w:rPr>
             </w:pPr>
+            <w:r>
+              <w:rPr>
+                <w:rFonts w:ascii="Calibri" w:hAnsi="Calibri" w:cs="Times New Roman"/>
+                <w:sz w:val="22"/>
+                <w:szCs w:val="22"/>
+                <w:lang w:eastAsia="en-GB"/>
+              </w:rPr>
+              <w:t>29/10/17</w:t>
+            </w:r>
+          </w:p>
+        </w:tc>
+        <w:tc>
+          <w:tcPr>
+            <w:tcW w:w="909" w:type="dxa"/>
+            <w:tcBorders>
+              <w:top w:val="single" w:sz="8" w:space="0" w:color="A3A3A3"/>
+              <w:left w:val="single" w:sz="8" w:space="0" w:color="A3A3A3"/>
+              <w:bottom w:val="single" w:sz="8" w:space="0" w:color="A3A3A3"/>
+              <w:right w:val="single" w:sz="8" w:space="0" w:color="A3A3A3"/>
+            </w:tcBorders>
+            <w:tcMar>
+              <w:top w:w="40" w:type="dxa"/>
+              <w:left w:w="60" w:type="dxa"/>
+              <w:bottom w:w="40" w:type="dxa"/>
+              <w:right w:w="60" w:type="dxa"/>
+            </w:tcMar>
+          </w:tcPr>
+          <w:p>
+            <w:pPr>
+              <w:rPr>
+                <w:rFonts w:ascii="Calibri" w:hAnsi="Calibri" w:cs="Times New Roman"/>
+                <w:sz w:val="22"/>
+                <w:szCs w:val="22"/>
+                <w:lang w:eastAsia="en-GB"/>
+              </w:rPr>
+            </w:pPr>
+            <w:r>
+              <w:rPr>
+                <w:rFonts w:ascii="Calibri" w:hAnsi="Calibri" w:cs="Times New Roman"/>
+                <w:sz w:val="22"/>
+                <w:szCs w:val="22"/>
+                <w:lang w:eastAsia="en-GB"/>
+              </w:rPr>
+              <w:t>7</w:t>
+            </w:r>
+          </w:p>
+        </w:tc>
+        <w:tc>
+          <w:tcPr>
+            <w:tcW w:w="4680" w:type="dxa"/>
+            <w:tcBorders>
+              <w:top w:val="single" w:sz="8" w:space="0" w:color="A3A3A3"/>
+              <w:left w:val="single" w:sz="8" w:space="0" w:color="A3A3A3"/>
+              <w:bottom w:val="single" w:sz="8" w:space="0" w:color="A3A3A3"/>
+              <w:right w:val="single" w:sz="8" w:space="0" w:color="A3A3A3"/>
+            </w:tcBorders>
+          </w:tcPr>
+          <w:p>
+            <w:pPr>
+              <w:rPr>
+                <w:rFonts w:ascii="Calibri" w:hAnsi="Calibri" w:cs="Times New Roman"/>
+                <w:sz w:val="22"/>
+                <w:szCs w:val="22"/>
+                <w:lang w:eastAsia="en-GB"/>
+              </w:rPr>
+            </w:pPr>
+            <w:r>
+              <w:rPr>
+                <w:rFonts w:ascii="Calibri" w:hAnsi="Calibri" w:cs="Times New Roman"/>
+                <w:sz w:val="22"/>
+                <w:szCs w:val="22"/>
+                <w:lang w:eastAsia="en-GB"/>
+              </w:rPr>
+              <w:t>Complete</w:t>
+            </w:r>
+          </w:p>
+        </w:tc>
+        <w:tc>
+          <w:tcPr>
+            <w:tcW w:w="2440" w:type="dxa"/>
+            <w:tcBorders>
+              <w:top w:val="single" w:sz="8" w:space="0" w:color="A3A3A3"/>
+              <w:left w:val="single" w:sz="8" w:space="0" w:color="A3A3A3"/>
+              <w:bottom w:val="single" w:sz="8" w:space="0" w:color="A3A3A3"/>
+              <w:right w:val="single" w:sz="8" w:space="0" w:color="A3A3A3"/>
+            </w:tcBorders>
+          </w:tcPr>
+          <w:p>
+            <w:pPr>
+              <w:rPr>
+                <w:rFonts w:ascii="Calibri" w:hAnsi="Calibri" w:cs="Times New Roman"/>
+                <w:sz w:val="22"/>
+                <w:szCs w:val="22"/>
+                <w:lang w:eastAsia="en-GB"/>
+              </w:rPr>
+            </w:pPr>
+            <w:r>
+              <w:rPr>
+                <w:rFonts w:ascii="Calibri" w:hAnsi="Calibri" w:cs="Times New Roman"/>
+                <w:sz w:val="22"/>
+                <w:szCs w:val="22"/>
+                <w:lang w:eastAsia="en-GB"/>
+              </w:rPr>
+              <w:t>Ethan 1h</w:t>
+            </w:r>
+          </w:p>
+        </w:tc>
+      </w:tr>
+      <w:tr>
+        <w:tc>
+          <w:tcPr>
+            <w:tcW w:w="971" w:type="dxa"/>
+            <w:tcBorders>
+              <w:top w:val="single" w:sz="8" w:space="0" w:color="A3A3A3"/>
+              <w:left w:val="single" w:sz="8" w:space="0" w:color="A3A3A3"/>
+              <w:bottom w:val="single" w:sz="8" w:space="0" w:color="A3A3A3"/>
+              <w:right w:val="single" w:sz="8" w:space="0" w:color="A3A3A3"/>
+            </w:tcBorders>
+            <w:tcMar>
+              <w:top w:w="40" w:type="dxa"/>
+              <w:left w:w="60" w:type="dxa"/>
+              <w:bottom w:w="40" w:type="dxa"/>
+              <w:right w:w="60" w:type="dxa"/>
+            </w:tcMar>
+          </w:tcPr>
+          <w:p>
+            <w:pPr>
+              <w:rPr>
+                <w:rFonts w:ascii="Calibri" w:hAnsi="Calibri" w:cs="Times New Roman"/>
+                <w:sz w:val="22"/>
+                <w:szCs w:val="22"/>
+                <w:lang w:eastAsia="en-GB"/>
+              </w:rPr>
+            </w:pPr>
+          </w:p>
+        </w:tc>
+        <w:tc>
+          <w:tcPr>
+            <w:tcW w:w="909" w:type="dxa"/>
+            <w:tcBorders>
+              <w:top w:val="single" w:sz="8" w:space="0" w:color="A3A3A3"/>
+              <w:left w:val="single" w:sz="8" w:space="0" w:color="A3A3A3"/>
+              <w:bottom w:val="single" w:sz="8" w:space="0" w:color="A3A3A3"/>
+              <w:right w:val="single" w:sz="8" w:space="0" w:color="A3A3A3"/>
+            </w:tcBorders>
+            <w:tcMar>
+              <w:top w:w="40" w:type="dxa"/>
+              <w:left w:w="60" w:type="dxa"/>
+              <w:bottom w:w="40" w:type="dxa"/>
+              <w:right w:w="60" w:type="dxa"/>
+            </w:tcMar>
+          </w:tcPr>
+          <w:p>
+            <w:pPr>
+              <w:rPr>
+                <w:rFonts w:ascii="Calibri" w:hAnsi="Calibri" w:cs="Times New Roman"/>
+                <w:sz w:val="22"/>
+                <w:szCs w:val="22"/>
+                <w:lang w:eastAsia="en-GB"/>
+              </w:rPr>
+            </w:pPr>
+          </w:p>
+        </w:tc>
+        <w:tc>
+          <w:tcPr>
+            <w:tcW w:w="4680" w:type="dxa"/>
+            <w:tcBorders>
+              <w:top w:val="single" w:sz="8" w:space="0" w:color="A3A3A3"/>
+              <w:left w:val="single" w:sz="8" w:space="0" w:color="A3A3A3"/>
+              <w:bottom w:val="single" w:sz="8" w:space="0" w:color="A3A3A3"/>
+              <w:right w:val="single" w:sz="8" w:space="0" w:color="A3A3A3"/>
+            </w:tcBorders>
+          </w:tcPr>
+          <w:p>
+            <w:pPr>
+              <w:rPr>
+                <w:rFonts w:ascii="Calibri" w:hAnsi="Calibri" w:cs="Times New Roman"/>
+                <w:sz w:val="22"/>
+                <w:szCs w:val="22"/>
+                <w:lang w:eastAsia="en-GB"/>
+              </w:rPr>
+            </w:pPr>
+          </w:p>
+        </w:tc>
+        <w:tc>
+          <w:tcPr>
+            <w:tcW w:w="2440" w:type="dxa"/>
+            <w:tcBorders>
+              <w:top w:val="single" w:sz="8" w:space="0" w:color="A3A3A3"/>
+              <w:left w:val="single" w:sz="8" w:space="0" w:color="A3A3A3"/>
+              <w:bottom w:val="single" w:sz="8" w:space="0" w:color="A3A3A3"/>
+              <w:right w:val="single" w:sz="8" w:space="0" w:color="A3A3A3"/>
+            </w:tcBorders>
+          </w:tcPr>
+          <w:p>
+            <w:pPr>
+              <w:rPr>
+                <w:rFonts w:ascii="Calibri" w:hAnsi="Calibri" w:cs="Times New Roman"/>
+                <w:sz w:val="22"/>
+                <w:szCs w:val="22"/>
+                <w:lang w:eastAsia="en-GB"/>
+              </w:rPr>
+            </w:pPr>
+          </w:p>
+        </w:tc>
+      </w:tr>
+      <w:tr>
+        <w:tc>
+          <w:tcPr>
+            <w:tcW w:w="971" w:type="dxa"/>
+            <w:tcBorders>
+              <w:top w:val="single" w:sz="8" w:space="0" w:color="A3A3A3"/>
+              <w:left w:val="single" w:sz="8" w:space="0" w:color="A3A3A3"/>
+              <w:bottom w:val="single" w:sz="8" w:space="0" w:color="A3A3A3"/>
+              <w:right w:val="single" w:sz="8" w:space="0" w:color="A3A3A3"/>
+            </w:tcBorders>
+            <w:tcMar>
+              <w:top w:w="40" w:type="dxa"/>
+              <w:left w:w="60" w:type="dxa"/>
+              <w:bottom w:w="40" w:type="dxa"/>
+              <w:right w:w="60" w:type="dxa"/>
+            </w:tcMar>
+          </w:tcPr>
+          <w:p>
+            <w:pPr>
+              <w:rPr>
+                <w:rFonts w:ascii="Calibri" w:hAnsi="Calibri" w:cs="Times New Roman"/>
+                <w:sz w:val="22"/>
+                <w:szCs w:val="22"/>
+                <w:lang w:eastAsia="en-GB"/>
+              </w:rPr>
+            </w:pPr>
+          </w:p>
+        </w:tc>
+        <w:tc>
+          <w:tcPr>
+            <w:tcW w:w="909" w:type="dxa"/>
+            <w:tcBorders>
+              <w:top w:val="single" w:sz="8" w:space="0" w:color="A3A3A3"/>
+              <w:left w:val="single" w:sz="8" w:space="0" w:color="A3A3A3"/>
+              <w:bottom w:val="single" w:sz="8" w:space="0" w:color="A3A3A3"/>
+              <w:right w:val="single" w:sz="8" w:space="0" w:color="A3A3A3"/>
+            </w:tcBorders>
+            <w:tcMar>
+              <w:top w:w="40" w:type="dxa"/>
+              <w:left w:w="60" w:type="dxa"/>
+              <w:bottom w:w="40" w:type="dxa"/>
+              <w:right w:w="60" w:type="dxa"/>
+            </w:tcMar>
+          </w:tcPr>
+          <w:p>
+            <w:pPr>
+              <w:rPr>
+                <w:rFonts w:ascii="Calibri" w:hAnsi="Calibri" w:cs="Times New Roman"/>
+                <w:sz w:val="22"/>
+                <w:szCs w:val="22"/>
+                <w:lang w:eastAsia="en-GB"/>
+              </w:rPr>
+            </w:pPr>
+          </w:p>
+        </w:tc>
+        <w:tc>
+          <w:tcPr>
+            <w:tcW w:w="4680" w:type="dxa"/>
+            <w:tcBorders>
+              <w:top w:val="single" w:sz="8" w:space="0" w:color="A3A3A3"/>
+              <w:left w:val="single" w:sz="8" w:space="0" w:color="A3A3A3"/>
+              <w:bottom w:val="single" w:sz="8" w:space="0" w:color="A3A3A3"/>
+              <w:right w:val="single" w:sz="8" w:space="0" w:color="A3A3A3"/>
+            </w:tcBorders>
+          </w:tcPr>
+          <w:p>
+            <w:pPr>
+              <w:rPr>
+                <w:rFonts w:ascii="Calibri" w:hAnsi="Calibri" w:cs="Times New Roman"/>
+                <w:sz w:val="22"/>
+                <w:szCs w:val="22"/>
+                <w:lang w:eastAsia="en-GB"/>
+              </w:rPr>
+            </w:pPr>
+          </w:p>
+        </w:tc>
+        <w:tc>
+          <w:tcPr>
+            <w:tcW w:w="2440" w:type="dxa"/>
+            <w:tcBorders>
+              <w:top w:val="single" w:sz="8" w:space="0" w:color="A3A3A3"/>
+              <w:left w:val="single" w:sz="8" w:space="0" w:color="A3A3A3"/>
+              <w:bottom w:val="single" w:sz="8" w:space="0" w:color="A3A3A3"/>
+              <w:right w:val="single" w:sz="8" w:space="0" w:color="A3A3A3"/>
+            </w:tcBorders>
+          </w:tcPr>
+          <w:p>
+            <w:pPr>
+              <w:rPr>
+                <w:rFonts w:ascii="Calibri" w:hAnsi="Calibri" w:cs="Times New Roman"/>
+                <w:sz w:val="22"/>
+                <w:szCs w:val="22"/>
+                <w:lang w:eastAsia="en-GB"/>
+              </w:rPr>
+            </w:pPr>
+          </w:p>
+        </w:tc>
+      </w:tr>
+      <w:tr>
+        <w:tc>
+          <w:tcPr>
+            <w:tcW w:w="971" w:type="dxa"/>
+            <w:tcBorders>
+              <w:top w:val="single" w:sz="8" w:space="0" w:color="A3A3A3"/>
+              <w:left w:val="single" w:sz="8" w:space="0" w:color="A3A3A3"/>
+              <w:bottom w:val="single" w:sz="8" w:space="0" w:color="A3A3A3"/>
+              <w:right w:val="single" w:sz="8" w:space="0" w:color="A3A3A3"/>
+            </w:tcBorders>
+            <w:tcMar>
+              <w:top w:w="40" w:type="dxa"/>
+              <w:left w:w="60" w:type="dxa"/>
+              <w:bottom w:w="40" w:type="dxa"/>
+              <w:right w:w="60" w:type="dxa"/>
+            </w:tcMar>
+          </w:tcPr>
+          <w:p>
+            <w:pPr>
+              <w:rPr>
+                <w:rFonts w:ascii="Calibri" w:hAnsi="Calibri" w:cs="Times New Roman"/>
+                <w:sz w:val="22"/>
+                <w:szCs w:val="22"/>
+                <w:lang w:eastAsia="en-GB"/>
+              </w:rPr>
+            </w:pPr>
+          </w:p>
+        </w:tc>
+        <w:tc>
+          <w:tcPr>
+            <w:tcW w:w="909" w:type="dxa"/>
+            <w:tcBorders>
+              <w:top w:val="single" w:sz="8" w:space="0" w:color="A3A3A3"/>
+              <w:left w:val="single" w:sz="8" w:space="0" w:color="A3A3A3"/>
+              <w:bottom w:val="single" w:sz="8" w:space="0" w:color="A3A3A3"/>
+              <w:right w:val="single" w:sz="8" w:space="0" w:color="A3A3A3"/>
+            </w:tcBorders>
+            <w:tcMar>
+              <w:top w:w="40" w:type="dxa"/>
+              <w:left w:w="60" w:type="dxa"/>
+              <w:bottom w:w="40" w:type="dxa"/>
+              <w:right w:w="60" w:type="dxa"/>
+            </w:tcMar>
+          </w:tcPr>
+          <w:p>
+            <w:pPr>
+              <w:rPr>
+                <w:rFonts w:ascii="Calibri" w:hAnsi="Calibri" w:cs="Times New Roman"/>
+                <w:sz w:val="22"/>
+                <w:szCs w:val="22"/>
+                <w:lang w:eastAsia="en-GB"/>
+              </w:rPr>
+            </w:pPr>
+          </w:p>
+        </w:tc>
+        <w:tc>
+          <w:tcPr>
+            <w:tcW w:w="4680" w:type="dxa"/>
+            <w:tcBorders>
+              <w:top w:val="single" w:sz="8" w:space="0" w:color="A3A3A3"/>
+              <w:left w:val="single" w:sz="8" w:space="0" w:color="A3A3A3"/>
+              <w:bottom w:val="single" w:sz="8" w:space="0" w:color="A3A3A3"/>
+              <w:right w:val="single" w:sz="8" w:space="0" w:color="A3A3A3"/>
+            </w:tcBorders>
+          </w:tcPr>
+          <w:p>
+            <w:pPr>
+              <w:rPr>
+                <w:rFonts w:ascii="Calibri" w:hAnsi="Calibri" w:cs="Times New Roman"/>
+                <w:sz w:val="22"/>
+                <w:szCs w:val="22"/>
+                <w:lang w:eastAsia="en-GB"/>
+              </w:rPr>
+            </w:pPr>
+          </w:p>
+        </w:tc>
+        <w:tc>
+          <w:tcPr>
+            <w:tcW w:w="2440" w:type="dxa"/>
+            <w:tcBorders>
+              <w:top w:val="single" w:sz="8" w:space="0" w:color="A3A3A3"/>
+              <w:left w:val="single" w:sz="8" w:space="0" w:color="A3A3A3"/>
+              <w:bottom w:val="single" w:sz="8" w:space="0" w:color="A3A3A3"/>
+              <w:right w:val="single" w:sz="8" w:space="0" w:color="A3A3A3"/>
+            </w:tcBorders>
+          </w:tcPr>
+          <w:p>
+            <w:pPr>
+              <w:rPr>
+                <w:rFonts w:ascii="Calibri" w:hAnsi="Calibri" w:cs="Times New Roman"/>
+                <w:sz w:val="22"/>
+                <w:szCs w:val="22"/>
+                <w:lang w:eastAsia="en-GB"/>
+              </w:rPr>
+            </w:pPr>
+          </w:p>
+        </w:tc>
+      </w:tr>
+      <w:tr>
+        <w:tc>
+          <w:tcPr>
+            <w:tcW w:w="971" w:type="dxa"/>
+            <w:tcBorders>
+              <w:top w:val="single" w:sz="8" w:space="0" w:color="A3A3A3"/>
+              <w:left w:val="single" w:sz="8" w:space="0" w:color="A3A3A3"/>
+              <w:bottom w:val="single" w:sz="8" w:space="0" w:color="A3A3A3"/>
+              <w:right w:val="single" w:sz="8" w:space="0" w:color="A3A3A3"/>
+            </w:tcBorders>
+            <w:tcMar>
+              <w:top w:w="40" w:type="dxa"/>
+              <w:left w:w="60" w:type="dxa"/>
+              <w:bottom w:w="40" w:type="dxa"/>
+              <w:right w:w="60" w:type="dxa"/>
+            </w:tcMar>
+          </w:tcPr>
+          <w:p>
+            <w:pPr>
+              <w:rPr>
+                <w:rFonts w:ascii="Calibri" w:hAnsi="Calibri" w:cs="Times New Roman"/>
+                <w:sz w:val="22"/>
+                <w:szCs w:val="22"/>
+                <w:lang w:eastAsia="en-GB"/>
+              </w:rPr>
+            </w:pPr>
+          </w:p>
+        </w:tc>
+        <w:tc>
+          <w:tcPr>
+            <w:tcW w:w="909" w:type="dxa"/>
+            <w:tcBorders>
+              <w:top w:val="single" w:sz="8" w:space="0" w:color="A3A3A3"/>
+              <w:left w:val="single" w:sz="8" w:space="0" w:color="A3A3A3"/>
+              <w:bottom w:val="single" w:sz="8" w:space="0" w:color="A3A3A3"/>
+              <w:right w:val="single" w:sz="8" w:space="0" w:color="A3A3A3"/>
+            </w:tcBorders>
+            <w:tcMar>
+              <w:top w:w="40" w:type="dxa"/>
+              <w:left w:w="60" w:type="dxa"/>
+              <w:bottom w:w="40" w:type="dxa"/>
+              <w:right w:w="60" w:type="dxa"/>
+            </w:tcMar>
+          </w:tcPr>
+          <w:p>
+            <w:pPr>
+              <w:rPr>
+                <w:rFonts w:ascii="Calibri" w:hAnsi="Calibri" w:cs="Times New Roman"/>
+                <w:sz w:val="22"/>
+                <w:szCs w:val="22"/>
+                <w:lang w:eastAsia="en-GB"/>
+              </w:rPr>
+            </w:pPr>
+          </w:p>
+        </w:tc>
+        <w:tc>
+          <w:tcPr>
+            <w:tcW w:w="4680" w:type="dxa"/>
+            <w:tcBorders>
+              <w:top w:val="single" w:sz="8" w:space="0" w:color="A3A3A3"/>
+              <w:left w:val="single" w:sz="8" w:space="0" w:color="A3A3A3"/>
+              <w:bottom w:val="single" w:sz="8" w:space="0" w:color="A3A3A3"/>
+              <w:right w:val="single" w:sz="8" w:space="0" w:color="A3A3A3"/>
+            </w:tcBorders>
+          </w:tcPr>
+          <w:p>
+            <w:pPr>
+              <w:rPr>
+                <w:rFonts w:ascii="Calibri" w:hAnsi="Calibri" w:cs="Times New Roman"/>
+                <w:sz w:val="22"/>
+                <w:szCs w:val="22"/>
+                <w:lang w:eastAsia="en-GB"/>
+              </w:rPr>
+            </w:pPr>
+          </w:p>
+        </w:tc>
+        <w:tc>
+          <w:tcPr>
+            <w:tcW w:w="2440" w:type="dxa"/>
+            <w:tcBorders>
+              <w:top w:val="single" w:sz="8" w:space="0" w:color="A3A3A3"/>
+              <w:left w:val="single" w:sz="8" w:space="0" w:color="A3A3A3"/>
+              <w:bottom w:val="single" w:sz="8" w:space="0" w:color="A3A3A3"/>
+              <w:right w:val="single" w:sz="8" w:space="0" w:color="A3A3A3"/>
+            </w:tcBorders>
+          </w:tcPr>
+          <w:p>
+            <w:pPr>
+              <w:rPr>
+                <w:rFonts w:ascii="Calibri" w:hAnsi="Calibri" w:cs="Times New Roman"/>
+                <w:sz w:val="22"/>
+                <w:szCs w:val="22"/>
+                <w:lang w:eastAsia="en-GB"/>
+              </w:rPr>
+            </w:pPr>
+          </w:p>
+        </w:tc>
+      </w:tr>
+      <w:tr>
+        <w:tc>
+          <w:tcPr>
+            <w:tcW w:w="971" w:type="dxa"/>
+            <w:tcBorders>
+              <w:top w:val="single" w:sz="8" w:space="0" w:color="A3A3A3"/>
+              <w:left w:val="single" w:sz="8" w:space="0" w:color="A3A3A3"/>
+              <w:bottom w:val="single" w:sz="8" w:space="0" w:color="A3A3A3"/>
+              <w:right w:val="single" w:sz="8" w:space="0" w:color="A3A3A3"/>
+            </w:tcBorders>
+            <w:tcMar>
+              <w:top w:w="40" w:type="dxa"/>
+              <w:left w:w="60" w:type="dxa"/>
+              <w:bottom w:w="40" w:type="dxa"/>
+              <w:right w:w="60" w:type="dxa"/>
+            </w:tcMar>
+          </w:tcPr>
+          <w:p>
+            <w:pPr>
+              <w:rPr>
+                <w:rFonts w:ascii="Calibri" w:hAnsi="Calibri" w:cs="Times New Roman"/>
+                <w:sz w:val="22"/>
+                <w:szCs w:val="22"/>
+                <w:lang w:eastAsia="en-GB"/>
+              </w:rPr>
+            </w:pPr>
+          </w:p>
+        </w:tc>
+        <w:tc>
+          <w:tcPr>
+            <w:tcW w:w="909" w:type="dxa"/>
+            <w:tcBorders>
+              <w:top w:val="single" w:sz="8" w:space="0" w:color="A3A3A3"/>
+              <w:left w:val="single" w:sz="8" w:space="0" w:color="A3A3A3"/>
+              <w:bottom w:val="single" w:sz="8" w:space="0" w:color="A3A3A3"/>
+              <w:right w:val="single" w:sz="8" w:space="0" w:color="A3A3A3"/>
+            </w:tcBorders>
+            <w:tcMar>
+              <w:top w:w="40" w:type="dxa"/>
+              <w:left w:w="60" w:type="dxa"/>
+              <w:bottom w:w="40" w:type="dxa"/>
+              <w:right w:w="60" w:type="dxa"/>
+            </w:tcMar>
+          </w:tcPr>
+          <w:p>
+            <w:pPr>
+              <w:rPr>
+                <w:rFonts w:ascii="Calibri" w:hAnsi="Calibri" w:cs="Times New Roman"/>
+                <w:sz w:val="22"/>
+                <w:szCs w:val="22"/>
+                <w:lang w:eastAsia="en-GB"/>
+              </w:rPr>
+            </w:pPr>
+          </w:p>
+        </w:tc>
+        <w:tc>
+          <w:tcPr>
+            <w:tcW w:w="4680" w:type="dxa"/>
+            <w:tcBorders>
+              <w:top w:val="single" w:sz="8" w:space="0" w:color="A3A3A3"/>
+              <w:left w:val="single" w:sz="8" w:space="0" w:color="A3A3A3"/>
+              <w:bottom w:val="single" w:sz="8" w:space="0" w:color="A3A3A3"/>
+              <w:right w:val="single" w:sz="8" w:space="0" w:color="A3A3A3"/>
+            </w:tcBorders>
+          </w:tcPr>
+          <w:p>
+            <w:pPr>
+              <w:rPr>
+                <w:rFonts w:ascii="Calibri" w:hAnsi="Calibri" w:cs="Times New Roman"/>
+                <w:sz w:val="22"/>
+                <w:szCs w:val="22"/>
+                <w:lang w:eastAsia="en-GB"/>
+              </w:rPr>
+            </w:pPr>
+          </w:p>
+        </w:tc>
+        <w:tc>
+          <w:tcPr>
+            <w:tcW w:w="2440" w:type="dxa"/>
+            <w:tcBorders>
+              <w:top w:val="single" w:sz="8" w:space="0" w:color="A3A3A3"/>
+              <w:left w:val="single" w:sz="8" w:space="0" w:color="A3A3A3"/>
+              <w:bottom w:val="single" w:sz="8" w:space="0" w:color="A3A3A3"/>
+              <w:right w:val="single" w:sz="8" w:space="0" w:color="A3A3A3"/>
+            </w:tcBorders>
+          </w:tcPr>
+          <w:p>
+            <w:pPr>
+              <w:rPr>
+                <w:rFonts w:ascii="Calibri" w:hAnsi="Calibri" w:cs="Times New Roman"/>
+                <w:sz w:val="22"/>
+                <w:szCs w:val="22"/>
+                <w:lang w:eastAsia="en-GB"/>
+              </w:rPr>
+            </w:pPr>
+          </w:p>
+        </w:tc>
+      </w:tr>
+      <w:tr>
+        <w:tc>
+          <w:tcPr>
+            <w:tcW w:w="971" w:type="dxa"/>
+            <w:tcBorders>
+              <w:top w:val="single" w:sz="8" w:space="0" w:color="A3A3A3"/>
+              <w:left w:val="single" w:sz="8" w:space="0" w:color="A3A3A3"/>
+              <w:bottom w:val="single" w:sz="8" w:space="0" w:color="A3A3A3"/>
+              <w:right w:val="single" w:sz="8" w:space="0" w:color="A3A3A3"/>
+            </w:tcBorders>
+            <w:tcMar>
+              <w:top w:w="40" w:type="dxa"/>
+              <w:left w:w="60" w:type="dxa"/>
+              <w:bottom w:w="40" w:type="dxa"/>
+              <w:right w:w="60" w:type="dxa"/>
+            </w:tcMar>
+          </w:tcPr>
+          <w:p>
+            <w:pPr>
+              <w:rPr>
+                <w:rFonts w:ascii="Calibri" w:hAnsi="Calibri" w:cs="Times New Roman"/>
+                <w:sz w:val="22"/>
+                <w:szCs w:val="22"/>
+                <w:lang w:eastAsia="en-GB"/>
+              </w:rPr>
+            </w:pPr>
+          </w:p>
+        </w:tc>
+        <w:tc>
+          <w:tcPr>
+            <w:tcW w:w="909" w:type="dxa"/>
+            <w:tcBorders>
+              <w:top w:val="single" w:sz="8" w:space="0" w:color="A3A3A3"/>
+              <w:left w:val="single" w:sz="8" w:space="0" w:color="A3A3A3"/>
+              <w:bottom w:val="single" w:sz="8" w:space="0" w:color="A3A3A3"/>
+              <w:right w:val="single" w:sz="8" w:space="0" w:color="A3A3A3"/>
+            </w:tcBorders>
+            <w:tcMar>
+              <w:top w:w="40" w:type="dxa"/>
+              <w:left w:w="60" w:type="dxa"/>
+              <w:bottom w:w="40" w:type="dxa"/>
+              <w:right w:w="60" w:type="dxa"/>
+            </w:tcMar>
+          </w:tcPr>
+          <w:p>
+            <w:pPr>
+              <w:rPr>
+                <w:rFonts w:ascii="Calibri" w:hAnsi="Calibri" w:cs="Times New Roman"/>
+                <w:sz w:val="22"/>
+                <w:szCs w:val="22"/>
+                <w:lang w:eastAsia="en-GB"/>
+              </w:rPr>
+            </w:pPr>
+          </w:p>
+        </w:tc>
+        <w:tc>
+          <w:tcPr>
+            <w:tcW w:w="4680" w:type="dxa"/>
+            <w:tcBorders>
+              <w:top w:val="single" w:sz="8" w:space="0" w:color="A3A3A3"/>
+              <w:left w:val="single" w:sz="8" w:space="0" w:color="A3A3A3"/>
+              <w:bottom w:val="single" w:sz="8" w:space="0" w:color="A3A3A3"/>
+              <w:right w:val="single" w:sz="8" w:space="0" w:color="A3A3A3"/>
+            </w:tcBorders>
+          </w:tcPr>
+          <w:p>
+            <w:pPr>
+              <w:rPr>
+                <w:rFonts w:ascii="Calibri" w:hAnsi="Calibri" w:cs="Times New Roman"/>
+                <w:sz w:val="22"/>
+                <w:szCs w:val="22"/>
+                <w:lang w:eastAsia="en-GB"/>
+              </w:rPr>
+            </w:pPr>
+          </w:p>
+        </w:tc>
+        <w:tc>
+          <w:tcPr>
+            <w:tcW w:w="2440" w:type="dxa"/>
+            <w:tcBorders>
+              <w:top w:val="single" w:sz="8" w:space="0" w:color="A3A3A3"/>
+              <w:left w:val="single" w:sz="8" w:space="0" w:color="A3A3A3"/>
+              <w:bottom w:val="single" w:sz="8" w:space="0" w:color="A3A3A3"/>
+              <w:right w:val="single" w:sz="8" w:space="0" w:color="A3A3A3"/>
+            </w:tcBorders>
+          </w:tcPr>
+          <w:p>
+            <w:pPr>
+              <w:rPr>
+                <w:rFonts w:ascii="Calibri" w:hAnsi="Calibri" w:cs="Times New Roman"/>
+                <w:sz w:val="22"/>
+                <w:szCs w:val="22"/>
+                <w:lang w:eastAsia="en-GB"/>
+              </w:rPr>
+            </w:pPr>
+          </w:p>
+        </w:tc>
+      </w:tr>
+      <w:tr>
+        <w:tc>
+          <w:tcPr>
+            <w:tcW w:w="971" w:type="dxa"/>
+            <w:tcBorders>
+              <w:top w:val="single" w:sz="8" w:space="0" w:color="A3A3A3"/>
+              <w:left w:val="single" w:sz="8" w:space="0" w:color="A3A3A3"/>
+              <w:bottom w:val="single" w:sz="8" w:space="0" w:color="A3A3A3"/>
+              <w:right w:val="single" w:sz="8" w:space="0" w:color="A3A3A3"/>
+            </w:tcBorders>
+            <w:tcMar>
+              <w:top w:w="40" w:type="dxa"/>
+              <w:left w:w="60" w:type="dxa"/>
+              <w:bottom w:w="40" w:type="dxa"/>
+              <w:right w:w="60" w:type="dxa"/>
+            </w:tcMar>
+          </w:tcPr>
+          <w:p>
+            <w:pPr>
+              <w:rPr>
+                <w:rFonts w:ascii="Calibri" w:hAnsi="Calibri" w:cs="Times New Roman"/>
+                <w:sz w:val="22"/>
+                <w:szCs w:val="22"/>
+                <w:lang w:eastAsia="en-GB"/>
+              </w:rPr>
+            </w:pPr>
+          </w:p>
+        </w:tc>
+        <w:tc>
+          <w:tcPr>
+            <w:tcW w:w="909" w:type="dxa"/>
+            <w:tcBorders>
+              <w:top w:val="single" w:sz="8" w:space="0" w:color="A3A3A3"/>
+              <w:left w:val="single" w:sz="8" w:space="0" w:color="A3A3A3"/>
+              <w:bottom w:val="single" w:sz="8" w:space="0" w:color="A3A3A3"/>
+              <w:right w:val="single" w:sz="8" w:space="0" w:color="A3A3A3"/>
+            </w:tcBorders>
+            <w:tcMar>
+              <w:top w:w="40" w:type="dxa"/>
+              <w:left w:w="60" w:type="dxa"/>
+              <w:bottom w:w="40" w:type="dxa"/>
+              <w:right w:w="60" w:type="dxa"/>
+            </w:tcMar>
+          </w:tcPr>
+          <w:p>
+            <w:pPr>
+              <w:rPr>
+                <w:rFonts w:ascii="Calibri" w:hAnsi="Calibri" w:cs="Times New Roman"/>
+                <w:sz w:val="22"/>
+                <w:szCs w:val="22"/>
+                <w:lang w:eastAsia="en-GB"/>
+              </w:rPr>
+            </w:pPr>
+          </w:p>
+        </w:tc>
+        <w:tc>
+          <w:tcPr>
+            <w:tcW w:w="4680" w:type="dxa"/>
+            <w:tcBorders>
+              <w:top w:val="single" w:sz="8" w:space="0" w:color="A3A3A3"/>
+              <w:left w:val="single" w:sz="8" w:space="0" w:color="A3A3A3"/>
+              <w:bottom w:val="single" w:sz="8" w:space="0" w:color="A3A3A3"/>
+              <w:right w:val="single" w:sz="8" w:space="0" w:color="A3A3A3"/>
+            </w:tcBorders>
+          </w:tcPr>
+          <w:p>
+            <w:pPr>
+              <w:rPr>
+                <w:rFonts w:ascii="Calibri" w:hAnsi="Calibri" w:cs="Times New Roman"/>
+                <w:sz w:val="22"/>
+                <w:szCs w:val="22"/>
+                <w:lang w:eastAsia="en-GB"/>
+              </w:rPr>
+            </w:pPr>
+          </w:p>
+        </w:tc>
+        <w:tc>
+          <w:tcPr>
+            <w:tcW w:w="2440" w:type="dxa"/>
+            <w:tcBorders>
+              <w:top w:val="single" w:sz="8" w:space="0" w:color="A3A3A3"/>
+              <w:left w:val="single" w:sz="8" w:space="0" w:color="A3A3A3"/>
+              <w:bottom w:val="single" w:sz="8" w:space="0" w:color="A3A3A3"/>
+              <w:right w:val="single" w:sz="8" w:space="0" w:color="A3A3A3"/>
+            </w:tcBorders>
+          </w:tcPr>
+          <w:p>
+            <w:pPr>
+              <w:rPr>
+                <w:rFonts w:ascii="Calibri" w:hAnsi="Calibri" w:cs="Times New Roman"/>
+                <w:sz w:val="22"/>
+                <w:szCs w:val="22"/>
+                <w:lang w:eastAsia="en-GB"/>
+              </w:rPr>
+            </w:pPr>
+          </w:p>
+        </w:tc>
+      </w:tr>
+      <w:tr>
+        <w:tc>
+          <w:tcPr>
+            <w:tcW w:w="971" w:type="dxa"/>
+            <w:tcBorders>
+              <w:top w:val="single" w:sz="8" w:space="0" w:color="A3A3A3"/>
+              <w:left w:val="single" w:sz="8" w:space="0" w:color="A3A3A3"/>
+              <w:bottom w:val="single" w:sz="8" w:space="0" w:color="A3A3A3"/>
+              <w:right w:val="single" w:sz="8" w:space="0" w:color="A3A3A3"/>
+            </w:tcBorders>
+            <w:tcMar>
+              <w:top w:w="40" w:type="dxa"/>
+              <w:left w:w="60" w:type="dxa"/>
+              <w:bottom w:w="40" w:type="dxa"/>
+              <w:right w:w="60" w:type="dxa"/>
+            </w:tcMar>
+          </w:tcPr>
+          <w:p>
+            <w:pPr>
+              <w:rPr>
+                <w:rFonts w:ascii="Calibri" w:hAnsi="Calibri" w:cs="Times New Roman"/>
+                <w:sz w:val="22"/>
+                <w:szCs w:val="22"/>
+                <w:lang w:eastAsia="en-GB"/>
+              </w:rPr>
+            </w:pPr>
+          </w:p>
+        </w:tc>
+        <w:tc>
+          <w:tcPr>
+            <w:tcW w:w="909" w:type="dxa"/>
+            <w:tcBorders>
+              <w:top w:val="single" w:sz="8" w:space="0" w:color="A3A3A3"/>
+              <w:left w:val="single" w:sz="8" w:space="0" w:color="A3A3A3"/>
+              <w:bottom w:val="single" w:sz="8" w:space="0" w:color="A3A3A3"/>
+              <w:right w:val="single" w:sz="8" w:space="0" w:color="A3A3A3"/>
+            </w:tcBorders>
+            <w:tcMar>
+              <w:top w:w="40" w:type="dxa"/>
+              <w:left w:w="60" w:type="dxa"/>
+              <w:bottom w:w="40" w:type="dxa"/>
+              <w:right w:w="60" w:type="dxa"/>
+            </w:tcMar>
+          </w:tcPr>
+          <w:p>
+            <w:pPr>
+              <w:rPr>
+                <w:rFonts w:ascii="Calibri" w:hAnsi="Calibri" w:cs="Times New Roman"/>
+                <w:sz w:val="22"/>
+                <w:szCs w:val="22"/>
+                <w:lang w:eastAsia="en-GB"/>
+              </w:rPr>
+            </w:pPr>
+          </w:p>
+        </w:tc>
+        <w:tc>
+          <w:tcPr>
+            <w:tcW w:w="4680" w:type="dxa"/>
+            <w:tcBorders>
+              <w:top w:val="single" w:sz="8" w:space="0" w:color="A3A3A3"/>
+              <w:left w:val="single" w:sz="8" w:space="0" w:color="A3A3A3"/>
+              <w:bottom w:val="single" w:sz="8" w:space="0" w:color="A3A3A3"/>
+              <w:right w:val="single" w:sz="8" w:space="0" w:color="A3A3A3"/>
+            </w:tcBorders>
+          </w:tcPr>
+          <w:p>
+            <w:pPr>
+              <w:rPr>
+                <w:rFonts w:ascii="Calibri" w:hAnsi="Calibri" w:cs="Times New Roman"/>
+                <w:sz w:val="22"/>
+                <w:szCs w:val="22"/>
+                <w:lang w:eastAsia="en-GB"/>
+              </w:rPr>
+            </w:pPr>
+          </w:p>
+        </w:tc>
+        <w:tc>
+          <w:tcPr>
+            <w:tcW w:w="2440" w:type="dxa"/>
+            <w:tcBorders>
+              <w:top w:val="single" w:sz="8" w:space="0" w:color="A3A3A3"/>
+              <w:left w:val="single" w:sz="8" w:space="0" w:color="A3A3A3"/>
+              <w:bottom w:val="single" w:sz="8" w:space="0" w:color="A3A3A3"/>
+              <w:right w:val="single" w:sz="8" w:space="0" w:color="A3A3A3"/>
+            </w:tcBorders>
+          </w:tcPr>
+          <w:p>
+            <w:pPr>
+              <w:rPr>
+                <w:rFonts w:ascii="Calibri" w:hAnsi="Calibri" w:cs="Times New Roman"/>
+                <w:sz w:val="22"/>
+                <w:szCs w:val="22"/>
+                <w:lang w:eastAsia="en-GB"/>
+              </w:rPr>
+            </w:pPr>
+          </w:p>
+        </w:tc>
+      </w:tr>
+      <w:tr>
+        <w:tc>
+          <w:tcPr>
+            <w:tcW w:w="971" w:type="dxa"/>
+            <w:tcBorders>
+              <w:top w:val="single" w:sz="8" w:space="0" w:color="A3A3A3"/>
+              <w:left w:val="single" w:sz="8" w:space="0" w:color="A3A3A3"/>
+              <w:bottom w:val="single" w:sz="8" w:space="0" w:color="A3A3A3"/>
+              <w:right w:val="single" w:sz="8" w:space="0" w:color="A3A3A3"/>
+            </w:tcBorders>
+            <w:tcMar>
+              <w:top w:w="40" w:type="dxa"/>
+              <w:left w:w="60" w:type="dxa"/>
+              <w:bottom w:w="40" w:type="dxa"/>
+              <w:right w:w="60" w:type="dxa"/>
+            </w:tcMar>
+          </w:tcPr>
+          <w:p>
+            <w:pPr>
+              <w:rPr>
+                <w:rFonts w:ascii="Calibri" w:hAnsi="Calibri" w:cs="Times New Roman"/>
+                <w:sz w:val="22"/>
+                <w:szCs w:val="22"/>
+                <w:lang w:eastAsia="en-GB"/>
+              </w:rPr>
+            </w:pPr>
+          </w:p>
+        </w:tc>
+        <w:tc>
+          <w:tcPr>
+            <w:tcW w:w="909" w:type="dxa"/>
+            <w:tcBorders>
+              <w:top w:val="single" w:sz="8" w:space="0" w:color="A3A3A3"/>
+              <w:left w:val="single" w:sz="8" w:space="0" w:color="A3A3A3"/>
+              <w:bottom w:val="single" w:sz="8" w:space="0" w:color="A3A3A3"/>
+              <w:right w:val="single" w:sz="8" w:space="0" w:color="A3A3A3"/>
+            </w:tcBorders>
+            <w:tcMar>
+              <w:top w:w="40" w:type="dxa"/>
+              <w:left w:w="60" w:type="dxa"/>
+              <w:bottom w:w="40" w:type="dxa"/>
+              <w:right w:w="60" w:type="dxa"/>
+            </w:tcMar>
+          </w:tcPr>
+          <w:p>
+            <w:pPr>
+              <w:rPr>
+                <w:rFonts w:ascii="Calibri" w:hAnsi="Calibri" w:cs="Times New Roman"/>
+                <w:sz w:val="22"/>
+                <w:szCs w:val="22"/>
+                <w:lang w:eastAsia="en-GB"/>
+              </w:rPr>
+            </w:pPr>
+          </w:p>
+        </w:tc>
+        <w:tc>
+          <w:tcPr>
+            <w:tcW w:w="4680" w:type="dxa"/>
+            <w:tcBorders>
+              <w:top w:val="single" w:sz="8" w:space="0" w:color="A3A3A3"/>
+              <w:left w:val="single" w:sz="8" w:space="0" w:color="A3A3A3"/>
+              <w:bottom w:val="single" w:sz="8" w:space="0" w:color="A3A3A3"/>
+              <w:right w:val="single" w:sz="8" w:space="0" w:color="A3A3A3"/>
+            </w:tcBorders>
+          </w:tcPr>
+          <w:p>
+            <w:pPr>
+              <w:rPr>
+                <w:rFonts w:ascii="Calibri" w:hAnsi="Calibri" w:cs="Times New Roman"/>
+                <w:sz w:val="22"/>
+                <w:szCs w:val="22"/>
+                <w:lang w:eastAsia="en-GB"/>
+              </w:rPr>
+            </w:pPr>
+          </w:p>
+        </w:tc>
+        <w:tc>
+          <w:tcPr>
+            <w:tcW w:w="2440" w:type="dxa"/>
+            <w:tcBorders>
+              <w:top w:val="single" w:sz="8" w:space="0" w:color="A3A3A3"/>
+              <w:left w:val="single" w:sz="8" w:space="0" w:color="A3A3A3"/>
+              <w:bottom w:val="single" w:sz="8" w:space="0" w:color="A3A3A3"/>
+              <w:right w:val="single" w:sz="8" w:space="0" w:color="A3A3A3"/>
+            </w:tcBorders>
+          </w:tcPr>
+          <w:p>
+            <w:pPr>
+              <w:rPr>
+                <w:rFonts w:ascii="Calibri" w:hAnsi="Calibri" w:cs="Times New Roman"/>
+                <w:sz w:val="22"/>
+                <w:szCs w:val="22"/>
+                <w:lang w:eastAsia="en-GB"/>
+              </w:rPr>
+            </w:pPr>
+          </w:p>
+        </w:tc>
+      </w:tr>
+      <w:tr>
+        <w:tc>
+          <w:tcPr>
+            <w:tcW w:w="971" w:type="dxa"/>
+            <w:tcBorders>
+              <w:top w:val="single" w:sz="8" w:space="0" w:color="A3A3A3"/>
+              <w:left w:val="single" w:sz="8" w:space="0" w:color="A3A3A3"/>
+              <w:bottom w:val="single" w:sz="8" w:space="0" w:color="A3A3A3"/>
+              <w:right w:val="single" w:sz="8" w:space="0" w:color="A3A3A3"/>
+            </w:tcBorders>
+            <w:tcMar>
+              <w:top w:w="40" w:type="dxa"/>
+              <w:left w:w="60" w:type="dxa"/>
+              <w:bottom w:w="40" w:type="dxa"/>
+              <w:right w:w="60" w:type="dxa"/>
+            </w:tcMar>
+          </w:tcPr>
+          <w:p>
+            <w:pPr>
+              <w:rPr>
+                <w:rFonts w:ascii="Calibri" w:hAnsi="Calibri" w:cs="Times New Roman"/>
+                <w:sz w:val="22"/>
+                <w:szCs w:val="22"/>
+                <w:lang w:eastAsia="en-GB"/>
+              </w:rPr>
+            </w:pPr>
+          </w:p>
+        </w:tc>
+        <w:tc>
+          <w:tcPr>
+            <w:tcW w:w="909" w:type="dxa"/>
+            <w:tcBorders>
+              <w:top w:val="single" w:sz="8" w:space="0" w:color="A3A3A3"/>
+              <w:left w:val="single" w:sz="8" w:space="0" w:color="A3A3A3"/>
+              <w:bottom w:val="single" w:sz="8" w:space="0" w:color="A3A3A3"/>
+              <w:right w:val="single" w:sz="8" w:space="0" w:color="A3A3A3"/>
+            </w:tcBorders>
+            <w:tcMar>
+              <w:top w:w="40" w:type="dxa"/>
+              <w:left w:w="60" w:type="dxa"/>
+              <w:bottom w:w="40" w:type="dxa"/>
+              <w:right w:w="60" w:type="dxa"/>
+            </w:tcMar>
+          </w:tcPr>
+          <w:p>
+            <w:pPr>
+              <w:rPr>
+                <w:rFonts w:ascii="Calibri" w:hAnsi="Calibri" w:cs="Times New Roman"/>
+                <w:sz w:val="22"/>
+                <w:szCs w:val="22"/>
+                <w:lang w:eastAsia="en-GB"/>
+              </w:rPr>
+            </w:pPr>
+          </w:p>
+        </w:tc>
+        <w:tc>
+          <w:tcPr>
+            <w:tcW w:w="4680" w:type="dxa"/>
+            <w:tcBorders>
+              <w:top w:val="single" w:sz="8" w:space="0" w:color="A3A3A3"/>
+              <w:left w:val="single" w:sz="8" w:space="0" w:color="A3A3A3"/>
+              <w:bottom w:val="single" w:sz="8" w:space="0" w:color="A3A3A3"/>
+              <w:right w:val="single" w:sz="8" w:space="0" w:color="A3A3A3"/>
+            </w:tcBorders>
+          </w:tcPr>
+          <w:p>
+            <w:pPr>
+              <w:rPr>
+                <w:rFonts w:ascii="Calibri" w:hAnsi="Calibri" w:cs="Times New Roman"/>
+                <w:sz w:val="22"/>
+                <w:szCs w:val="22"/>
+                <w:lang w:eastAsia="en-GB"/>
+              </w:rPr>
+            </w:pPr>
+          </w:p>
+        </w:tc>
+        <w:tc>
+          <w:tcPr>
+            <w:tcW w:w="2440" w:type="dxa"/>
+            <w:tcBorders>
+              <w:top w:val="single" w:sz="8" w:space="0" w:color="A3A3A3"/>
+              <w:left w:val="single" w:sz="8" w:space="0" w:color="A3A3A3"/>
+              <w:bottom w:val="single" w:sz="8" w:space="0" w:color="A3A3A3"/>
+              <w:right w:val="single" w:sz="8" w:space="0" w:color="A3A3A3"/>
+            </w:tcBorders>
+          </w:tcPr>
+          <w:p>
+            <w:pPr>
+              <w:rPr>
+                <w:rFonts w:ascii="Calibri" w:hAnsi="Calibri" w:cs="Times New Roman"/>
+                <w:sz w:val="22"/>
+                <w:szCs w:val="22"/>
+                <w:lang w:eastAsia="en-GB"/>
+              </w:rPr>
+            </w:pPr>
+          </w:p>
+        </w:tc>
+      </w:tr>
+      <w:tr>
+        <w:tc>
+          <w:tcPr>
+            <w:tcW w:w="971" w:type="dxa"/>
+            <w:tcBorders>
+              <w:top w:val="single" w:sz="8" w:space="0" w:color="A3A3A3"/>
+              <w:left w:val="single" w:sz="8" w:space="0" w:color="A3A3A3"/>
+              <w:bottom w:val="single" w:sz="8" w:space="0" w:color="A3A3A3"/>
+              <w:right w:val="single" w:sz="8" w:space="0" w:color="A3A3A3"/>
+            </w:tcBorders>
+            <w:tcMar>
+              <w:top w:w="40" w:type="dxa"/>
+              <w:left w:w="60" w:type="dxa"/>
+              <w:bottom w:w="40" w:type="dxa"/>
+              <w:right w:w="60" w:type="dxa"/>
+            </w:tcMar>
+          </w:tcPr>
+          <w:p>
+            <w:pPr>
+              <w:rPr>
+                <w:rFonts w:ascii="Calibri" w:hAnsi="Calibri" w:cs="Times New Roman"/>
+                <w:sz w:val="22"/>
+                <w:szCs w:val="22"/>
+                <w:lang w:eastAsia="en-GB"/>
+              </w:rPr>
+            </w:pPr>
+          </w:p>
+        </w:tc>
+        <w:tc>
+          <w:tcPr>
+            <w:tcW w:w="909" w:type="dxa"/>
+            <w:tcBorders>
+              <w:top w:val="single" w:sz="8" w:space="0" w:color="A3A3A3"/>
+              <w:left w:val="single" w:sz="8" w:space="0" w:color="A3A3A3"/>
+              <w:bottom w:val="single" w:sz="8" w:space="0" w:color="A3A3A3"/>
+              <w:right w:val="single" w:sz="8" w:space="0" w:color="A3A3A3"/>
+            </w:tcBorders>
+            <w:tcMar>
+              <w:top w:w="40" w:type="dxa"/>
+              <w:left w:w="60" w:type="dxa"/>
+              <w:bottom w:w="40" w:type="dxa"/>
+              <w:right w:w="60" w:type="dxa"/>
+            </w:tcMar>
+          </w:tcPr>
+          <w:p>
+            <w:pPr>
+              <w:rPr>
+                <w:rFonts w:ascii="Calibri" w:hAnsi="Calibri" w:cs="Times New Roman"/>
+                <w:sz w:val="22"/>
+                <w:szCs w:val="22"/>
+                <w:lang w:eastAsia="en-GB"/>
+              </w:rPr>
+            </w:pPr>
+          </w:p>
+        </w:tc>
+        <w:tc>
+          <w:tcPr>
+            <w:tcW w:w="4680" w:type="dxa"/>
+            <w:tcBorders>
+              <w:top w:val="single" w:sz="8" w:space="0" w:color="A3A3A3"/>
+              <w:left w:val="single" w:sz="8" w:space="0" w:color="A3A3A3"/>
+              <w:bottom w:val="single" w:sz="8" w:space="0" w:color="A3A3A3"/>
+              <w:right w:val="single" w:sz="8" w:space="0" w:color="A3A3A3"/>
+            </w:tcBorders>
+          </w:tcPr>
+          <w:p>
+            <w:pPr>
+              <w:rPr>
+                <w:rFonts w:ascii="Calibri" w:hAnsi="Calibri" w:cs="Times New Roman"/>
+                <w:sz w:val="22"/>
+                <w:szCs w:val="22"/>
+                <w:lang w:eastAsia="en-GB"/>
+              </w:rPr>
+            </w:pPr>
+          </w:p>
+        </w:tc>
+        <w:tc>
+          <w:tcPr>
+            <w:tcW w:w="2440" w:type="dxa"/>
+            <w:tcBorders>
+              <w:top w:val="single" w:sz="8" w:space="0" w:color="A3A3A3"/>
+              <w:left w:val="single" w:sz="8" w:space="0" w:color="A3A3A3"/>
+              <w:bottom w:val="single" w:sz="8" w:space="0" w:color="A3A3A3"/>
+              <w:right w:val="single" w:sz="8" w:space="0" w:color="A3A3A3"/>
+            </w:tcBorders>
+          </w:tcPr>
+          <w:p>
+            <w:pPr>
+              <w:rPr>
+                <w:rFonts w:ascii="Calibri" w:hAnsi="Calibri" w:cs="Times New Roman"/>
+                <w:sz w:val="22"/>
+                <w:szCs w:val="22"/>
+                <w:lang w:eastAsia="en-GB"/>
+              </w:rPr>
+            </w:pPr>
+          </w:p>
+        </w:tc>
+      </w:tr>
+      <w:tr>
+        <w:tc>
+          <w:tcPr>
+            <w:tcW w:w="971" w:type="dxa"/>
+            <w:tcBorders>
+              <w:top w:val="single" w:sz="8" w:space="0" w:color="A3A3A3"/>
+              <w:left w:val="single" w:sz="8" w:space="0" w:color="A3A3A3"/>
+              <w:bottom w:val="single" w:sz="8" w:space="0" w:color="A3A3A3"/>
+              <w:right w:val="single" w:sz="8" w:space="0" w:color="A3A3A3"/>
+            </w:tcBorders>
+            <w:tcMar>
+              <w:top w:w="40" w:type="dxa"/>
+              <w:left w:w="60" w:type="dxa"/>
+              <w:bottom w:w="40" w:type="dxa"/>
+              <w:right w:w="60" w:type="dxa"/>
+            </w:tcMar>
+          </w:tcPr>
+          <w:p>
+            <w:pPr>
+              <w:rPr>
+                <w:rFonts w:ascii="Calibri" w:hAnsi="Calibri" w:cs="Times New Roman"/>
+                <w:sz w:val="22"/>
+                <w:szCs w:val="22"/>
+                <w:lang w:eastAsia="en-GB"/>
+              </w:rPr>
+            </w:pPr>
           </w:p>
         </w:tc>
         <w:tc>
@@ -4120,6 +5389,8 @@
             </w:pPr>
           </w:p>
         </w:tc>
+        <w:bookmarkStart w:id="0" w:name="_GoBack"/>
+        <w:bookmarkEnd w:id="0"/>
       </w:tr>
       <w:tr>
         <w:tc>
@@ -4520,7 +5791,7 @@
                 <w:szCs w:val="22"/>
                 <w:lang w:eastAsia="en-GB"/>
               </w:rPr>
-              <w:t>12</w:t>
+              <w:t>13</w:t>
             </w:r>
             <w:r>
               <w:rPr>
@@ -4531,8 +5802,6 @@
               </w:rPr>
               <w:t>.5</w:t>
             </w:r>
-            <w:bookmarkStart w:id="0" w:name="_GoBack"/>
-            <w:bookmarkEnd w:id="0"/>
           </w:p>
         </w:tc>
         <w:tc>
@@ -4700,14 +5969,25 @@
                 <w:lang w:eastAsia="en-GB"/>
               </w:rPr>
             </w:pPr>
-            <w:r>
-              <w:rPr>
-                <w:rFonts w:ascii="Calibri" w:hAnsi="Calibri" w:cs="Times New Roman"/>
-                <w:sz w:val="22"/>
-                <w:szCs w:val="22"/>
-                <w:lang w:eastAsia="en-GB"/>
-              </w:rPr>
-              <w:t>Tanzum’s time</w:t>
+            <w:proofErr w:type="spellStart"/>
+            <w:r>
+              <w:rPr>
+                <w:rFonts w:ascii="Calibri" w:hAnsi="Calibri" w:cs="Times New Roman"/>
+                <w:sz w:val="22"/>
+                <w:szCs w:val="22"/>
+                <w:lang w:eastAsia="en-GB"/>
+              </w:rPr>
+              <w:t>Tanzum’s</w:t>
+            </w:r>
+            <w:proofErr w:type="spellEnd"/>
+            <w:r>
+              <w:rPr>
+                <w:rFonts w:ascii="Calibri" w:hAnsi="Calibri" w:cs="Times New Roman"/>
+                <w:sz w:val="22"/>
+                <w:szCs w:val="22"/>
+                <w:lang w:eastAsia="en-GB"/>
+              </w:rPr>
+              <w:t xml:space="preserve"> time</w:t>
             </w:r>
           </w:p>
         </w:tc>
@@ -4802,14 +6082,25 @@
                 <w:lang w:eastAsia="en-GB"/>
               </w:rPr>
             </w:pPr>
-            <w:r>
-              <w:rPr>
-                <w:rFonts w:ascii="Calibri" w:hAnsi="Calibri" w:cs="Times New Roman"/>
-                <w:sz w:val="22"/>
-                <w:szCs w:val="22"/>
-                <w:lang w:eastAsia="en-GB"/>
-              </w:rPr>
-              <w:t>Ifrah’s time</w:t>
+            <w:proofErr w:type="spellStart"/>
+            <w:r>
+              <w:rPr>
+                <w:rFonts w:ascii="Calibri" w:hAnsi="Calibri" w:cs="Times New Roman"/>
+                <w:sz w:val="22"/>
+                <w:szCs w:val="22"/>
+                <w:lang w:eastAsia="en-GB"/>
+              </w:rPr>
+              <w:t>Ifrah’s</w:t>
+            </w:r>
+            <w:proofErr w:type="spellEnd"/>
+            <w:r>
+              <w:rPr>
+                <w:rFonts w:ascii="Calibri" w:hAnsi="Calibri" w:cs="Times New Roman"/>
+                <w:sz w:val="22"/>
+                <w:szCs w:val="22"/>
+                <w:lang w:eastAsia="en-GB"/>
+              </w:rPr>
+              <w:t xml:space="preserve"> time</w:t>
             </w:r>
           </w:p>
         </w:tc>
@@ -4913,14 +6204,25 @@
                 <w:lang w:eastAsia="en-GB"/>
               </w:rPr>
             </w:pPr>
-            <w:r>
-              <w:rPr>
-                <w:rFonts w:ascii="Calibri" w:hAnsi="Calibri" w:cs="Times New Roman"/>
-                <w:sz w:val="22"/>
-                <w:szCs w:val="22"/>
-                <w:lang w:eastAsia="en-GB"/>
-              </w:rPr>
-              <w:t>Liban’s time</w:t>
+            <w:proofErr w:type="spellStart"/>
+            <w:r>
+              <w:rPr>
+                <w:rFonts w:ascii="Calibri" w:hAnsi="Calibri" w:cs="Times New Roman"/>
+                <w:sz w:val="22"/>
+                <w:szCs w:val="22"/>
+                <w:lang w:eastAsia="en-GB"/>
+              </w:rPr>
+              <w:t>Liban’s</w:t>
+            </w:r>
+            <w:proofErr w:type="spellEnd"/>
+            <w:r>
+              <w:rPr>
+                <w:rFonts w:ascii="Calibri" w:hAnsi="Calibri" w:cs="Times New Roman"/>
+                <w:sz w:val="22"/>
+                <w:szCs w:val="22"/>
+                <w:lang w:eastAsia="en-GB"/>
+              </w:rPr>
+              <w:t xml:space="preserve"> time</w:t>
             </w:r>
           </w:p>
         </w:tc>
@@ -5027,14 +6329,25 @@
                 <w:lang w:eastAsia="en-GB"/>
               </w:rPr>
             </w:pPr>
-            <w:r>
-              <w:rPr>
-                <w:rFonts w:ascii="Calibri" w:hAnsi="Calibri" w:cs="Times New Roman"/>
-                <w:sz w:val="22"/>
-                <w:szCs w:val="22"/>
-                <w:lang w:eastAsia="en-GB"/>
-              </w:rPr>
-              <w:t>Jibril’s time</w:t>
+            <w:proofErr w:type="spellStart"/>
+            <w:r>
+              <w:rPr>
+                <w:rFonts w:ascii="Calibri" w:hAnsi="Calibri" w:cs="Times New Roman"/>
+                <w:sz w:val="22"/>
+                <w:szCs w:val="22"/>
+                <w:lang w:eastAsia="en-GB"/>
+              </w:rPr>
+              <w:t>Jibril’s</w:t>
+            </w:r>
+            <w:proofErr w:type="spellEnd"/>
+            <w:r>
+              <w:rPr>
+                <w:rFonts w:ascii="Calibri" w:hAnsi="Calibri" w:cs="Times New Roman"/>
+                <w:sz w:val="22"/>
+                <w:szCs w:val="22"/>
+                <w:lang w:eastAsia="en-GB"/>
+              </w:rPr>
+              <w:t xml:space="preserve"> time</w:t>
             </w:r>
           </w:p>
         </w:tc>
@@ -6183,7 +7496,7 @@
   <a:extraClrSchemeLst/>
   <a:extLst>
     <a:ext uri="{05A4C25C-085E-4340-85A3-A5531E510DB2}">
-      <thm15:themeFamily xmlns:thm15="http://schemas.microsoft.com/office/thememl/2012/main" xmlns="" name="Office Theme" id="{62F939B6-93AF-4DB8-9C6B-D6C7DFDC589F}" vid="{4A3C46E8-61CC-4603-A589-7422A47A8E4A}"/>
+      <thm15:themeFamily xmlns="" xmlns:thm15="http://schemas.microsoft.com/office/thememl/2012/main" name="Office Theme" id="{62F939B6-93AF-4DB8-9C6B-D6C7DFDC589F}" vid="{4A3C46E8-61CC-4603-A589-7422A47A8E4A}"/>
     </a:ext>
   </a:extLst>
 </a:theme>

</xml_diff>

<commit_message>
Updated Progress Tracking Form
</commit_message>
<xml_diff>
--- a/2017 Project Progress Tracking Form.docx
+++ b/2017 Project Progress Tracking Form.docx
@@ -1,6 +1,6 @@
 
 <file path=word/document.xml><?xml version="1.0" encoding="utf-8"?>
-<w:document xmlns:wpc="http://schemas.microsoft.com/office/word/2010/wordprocessingCanvas" xmlns:mc="http://schemas.openxmlformats.org/markup-compatibility/2006" xmlns:o="urn:schemas-microsoft-com:office:office" xmlns:r="http://schemas.openxmlformats.org/officeDocument/2006/relationships" xmlns:m="http://schemas.openxmlformats.org/officeDocument/2006/math" xmlns:v="urn:schemas-microsoft-com:vml" xmlns:wp14="http://schemas.microsoft.com/office/word/2010/wordprocessingDrawing" xmlns:wp="http://schemas.openxmlformats.org/drawingml/2006/wordprocessingDrawing" xmlns:w10="urn:schemas-microsoft-com:office:word" xmlns:w="http://schemas.openxmlformats.org/wordprocessingml/2006/main" xmlns:w14="http://schemas.microsoft.com/office/word/2010/wordml" xmlns:wpg="http://schemas.microsoft.com/office/word/2010/wordprocessingGroup" xmlns:wpi="http://schemas.microsoft.com/office/word/2010/wordprocessingInk" xmlns:wne="http://schemas.microsoft.com/office/word/2006/wordml" xmlns:wps="http://schemas.microsoft.com/office/word/2010/wordprocessingShape" mc:Ignorable="w14 wp14">
+<w:document xmlns:wpc="http://schemas.microsoft.com/office/word/2010/wordprocessingCanvas" xmlns:mo="http://schemas.microsoft.com/office/mac/office/2008/main" xmlns:mc="http://schemas.openxmlformats.org/markup-compatibility/2006" xmlns:mv="urn:schemas-microsoft-com:mac:vml" xmlns:o="urn:schemas-microsoft-com:office:office" xmlns:r="http://schemas.openxmlformats.org/officeDocument/2006/relationships" xmlns:m="http://schemas.openxmlformats.org/officeDocument/2006/math" xmlns:v="urn:schemas-microsoft-com:vml" xmlns:wp14="http://schemas.microsoft.com/office/word/2010/wordprocessingDrawing" xmlns:wp="http://schemas.openxmlformats.org/drawingml/2006/wordprocessingDrawing" xmlns:w10="urn:schemas-microsoft-com:office:word" xmlns:w="http://schemas.openxmlformats.org/wordprocessingml/2006/main" xmlns:w14="http://schemas.microsoft.com/office/word/2010/wordml" xmlns:w15="http://schemas.microsoft.com/office/word/2012/wordml" xmlns:wpg="http://schemas.microsoft.com/office/word/2010/wordprocessingGroup" xmlns:wpi="http://schemas.microsoft.com/office/word/2010/wordprocessingInk" xmlns:wne="http://schemas.microsoft.com/office/word/2006/wordml" xmlns:wps="http://schemas.microsoft.com/office/word/2010/wordprocessingShape" mc:Ignorable="w14 w15 wp14">
   <w:body>
     <w:p>
       <w:pPr>
@@ -463,27 +463,15 @@
               </w:rPr>
               <w:t xml:space="preserve">Professor Frederic </w:t>
             </w:r>
-            <w:proofErr w:type="spellStart"/>
-            <w:r>
-              <w:rPr>
-                <w:rFonts w:ascii="Calibri" w:hAnsi="Calibri" w:cs="Times New Roman"/>
-                <w:sz w:val="22"/>
-                <w:szCs w:val="22"/>
-                <w:lang w:eastAsia="en-GB"/>
-              </w:rPr>
-              <w:t>Fol</w:t>
-            </w:r>
-            <w:proofErr w:type="spellEnd"/>
-            <w:r>
-              <w:rPr>
-                <w:rFonts w:ascii="Calibri" w:hAnsi="Calibri" w:cs="Times New Roman"/>
-                <w:sz w:val="22"/>
-                <w:szCs w:val="22"/>
-                <w:lang w:eastAsia="en-GB"/>
-              </w:rPr>
-              <w:t xml:space="preserve"> </w:t>
-            </w:r>
-            <w:proofErr w:type="spellStart"/>
+            <w:r>
+              <w:rPr>
+                <w:rFonts w:ascii="Calibri" w:hAnsi="Calibri" w:cs="Times New Roman"/>
+                <w:sz w:val="22"/>
+                <w:szCs w:val="22"/>
+                <w:lang w:eastAsia="en-GB"/>
+              </w:rPr>
+              <w:t xml:space="preserve">Fol </w:t>
+            </w:r>
             <w:r>
               <w:rPr>
                 <w:rFonts w:ascii="Calibri" w:hAnsi="Calibri" w:cs="Times New Roman"/>
@@ -493,7 +481,6 @@
               </w:rPr>
               <w:t>Leymarie</w:t>
             </w:r>
-            <w:proofErr w:type="spellEnd"/>
           </w:p>
         </w:tc>
       </w:tr>
@@ -556,21 +543,24 @@
           </w:tcPr>
           <w:p>
             <w:pPr>
-              <w:rPr>
-                <w:rFonts w:ascii="Calibri" w:hAnsi="Calibri" w:cs="Times New Roman"/>
-                <w:sz w:val="22"/>
-                <w:szCs w:val="22"/>
-                <w:lang w:eastAsia="en-GB"/>
-              </w:rPr>
-            </w:pPr>
-            <w:r>
-              <w:rPr>
-                <w:rFonts w:ascii="Calibri" w:hAnsi="Calibri" w:cs="Times New Roman"/>
-                <w:sz w:val="22"/>
-                <w:szCs w:val="22"/>
-                <w:lang w:eastAsia="en-GB"/>
-              </w:rPr>
-              <w:t>Cleon Grant</w:t>
+              <w:tabs>
+                <w:tab w:val="left" w:pos="1480"/>
+              </w:tabs>
+              <w:rPr>
+                <w:rFonts w:ascii="Calibri" w:hAnsi="Calibri" w:cs="Times New Roman"/>
+                <w:sz w:val="22"/>
+                <w:szCs w:val="22"/>
+                <w:lang w:eastAsia="en-GB"/>
+              </w:rPr>
+            </w:pPr>
+            <w:r>
+              <w:rPr>
+                <w:rFonts w:ascii="Calibri" w:hAnsi="Calibri" w:cs="Times New Roman"/>
+                <w:sz w:val="22"/>
+                <w:szCs w:val="22"/>
+                <w:lang w:eastAsia="en-GB"/>
+              </w:rPr>
+              <w:t>Ethan Newell</w:t>
             </w:r>
           </w:p>
         </w:tc>
@@ -924,25 +914,14 @@
                 <w:lang w:eastAsia="en-GB"/>
               </w:rPr>
             </w:pPr>
-            <w:proofErr w:type="spellStart"/>
-            <w:r>
-              <w:rPr>
-                <w:rFonts w:ascii="Calibri" w:hAnsi="Calibri" w:cs="Times New Roman"/>
-                <w:sz w:val="22"/>
-                <w:szCs w:val="22"/>
-                <w:lang w:eastAsia="en-GB"/>
-              </w:rPr>
-              <w:t>Tanzum’s</w:t>
-            </w:r>
-            <w:proofErr w:type="spellEnd"/>
-            <w:r>
-              <w:rPr>
-                <w:rFonts w:ascii="Calibri" w:hAnsi="Calibri" w:cs="Times New Roman"/>
-                <w:sz w:val="22"/>
-                <w:szCs w:val="22"/>
-                <w:lang w:eastAsia="en-GB"/>
-              </w:rPr>
-              <w:t xml:space="preserve"> time</w:t>
+            <w:r>
+              <w:rPr>
+                <w:rFonts w:ascii="Calibri" w:hAnsi="Calibri" w:cs="Times New Roman"/>
+                <w:sz w:val="22"/>
+                <w:szCs w:val="22"/>
+                <w:lang w:eastAsia="en-GB"/>
+              </w:rPr>
+              <w:t>Tanzum’s time</w:t>
             </w:r>
           </w:p>
         </w:tc>
@@ -1004,25 +983,14 @@
                 <w:lang w:eastAsia="en-GB"/>
               </w:rPr>
             </w:pPr>
-            <w:proofErr w:type="spellStart"/>
-            <w:r>
-              <w:rPr>
-                <w:rFonts w:ascii="Calibri" w:hAnsi="Calibri" w:cs="Times New Roman"/>
-                <w:sz w:val="22"/>
-                <w:szCs w:val="22"/>
-                <w:lang w:eastAsia="en-GB"/>
-              </w:rPr>
-              <w:t>Ifrah’s</w:t>
-            </w:r>
-            <w:proofErr w:type="spellEnd"/>
-            <w:r>
-              <w:rPr>
-                <w:rFonts w:ascii="Calibri" w:hAnsi="Calibri" w:cs="Times New Roman"/>
-                <w:sz w:val="22"/>
-                <w:szCs w:val="22"/>
-                <w:lang w:eastAsia="en-GB"/>
-              </w:rPr>
-              <w:t xml:space="preserve"> time</w:t>
+            <w:r>
+              <w:rPr>
+                <w:rFonts w:ascii="Calibri" w:hAnsi="Calibri" w:cs="Times New Roman"/>
+                <w:sz w:val="22"/>
+                <w:szCs w:val="22"/>
+                <w:lang w:eastAsia="en-GB"/>
+              </w:rPr>
+              <w:t>Ifrah’s time</w:t>
             </w:r>
           </w:p>
         </w:tc>
@@ -1084,25 +1052,14 @@
                 <w:lang w:eastAsia="en-GB"/>
               </w:rPr>
             </w:pPr>
-            <w:proofErr w:type="spellStart"/>
-            <w:r>
-              <w:rPr>
-                <w:rFonts w:ascii="Calibri" w:hAnsi="Calibri" w:cs="Times New Roman"/>
-                <w:sz w:val="22"/>
-                <w:szCs w:val="22"/>
-                <w:lang w:eastAsia="en-GB"/>
-              </w:rPr>
-              <w:t>Liban’s</w:t>
-            </w:r>
-            <w:proofErr w:type="spellEnd"/>
-            <w:r>
-              <w:rPr>
-                <w:rFonts w:ascii="Calibri" w:hAnsi="Calibri" w:cs="Times New Roman"/>
-                <w:sz w:val="22"/>
-                <w:szCs w:val="22"/>
-                <w:lang w:eastAsia="en-GB"/>
-              </w:rPr>
-              <w:t xml:space="preserve"> time</w:t>
+            <w:r>
+              <w:rPr>
+                <w:rFonts w:ascii="Calibri" w:hAnsi="Calibri" w:cs="Times New Roman"/>
+                <w:sz w:val="22"/>
+                <w:szCs w:val="22"/>
+                <w:lang w:eastAsia="en-GB"/>
+              </w:rPr>
+              <w:t>Liban’s time</w:t>
             </w:r>
           </w:p>
         </w:tc>
@@ -1164,25 +1121,14 @@
                 <w:lang w:eastAsia="en-GB"/>
               </w:rPr>
             </w:pPr>
-            <w:proofErr w:type="spellStart"/>
-            <w:r>
-              <w:rPr>
-                <w:rFonts w:ascii="Calibri" w:hAnsi="Calibri" w:cs="Times New Roman"/>
-                <w:sz w:val="22"/>
-                <w:szCs w:val="22"/>
-                <w:lang w:eastAsia="en-GB"/>
-              </w:rPr>
-              <w:t>Jibril’s</w:t>
-            </w:r>
-            <w:proofErr w:type="spellEnd"/>
-            <w:r>
-              <w:rPr>
-                <w:rFonts w:ascii="Calibri" w:hAnsi="Calibri" w:cs="Times New Roman"/>
-                <w:sz w:val="22"/>
-                <w:szCs w:val="22"/>
-                <w:lang w:eastAsia="en-GB"/>
-              </w:rPr>
-              <w:t xml:space="preserve"> time</w:t>
+            <w:r>
+              <w:rPr>
+                <w:rFonts w:ascii="Calibri" w:hAnsi="Calibri" w:cs="Times New Roman"/>
+                <w:sz w:val="22"/>
+                <w:szCs w:val="22"/>
+                <w:lang w:eastAsia="en-GB"/>
+              </w:rPr>
+              <w:t>Jibril’s time</w:t>
             </w:r>
           </w:p>
         </w:tc>
@@ -1574,6 +1520,56 @@
     </w:p>
     <w:p>
       <w:pPr>
+        <w:numPr>
+          <w:ilvl w:val="0"/>
+          <w:numId w:val="1"/>
+        </w:numPr>
+        <w:ind w:left="540"/>
+        <w:textAlignment w:val="center"/>
+        <w:rPr>
+          <w:rFonts w:ascii="Calibri" w:eastAsia="Times New Roman" w:hAnsi="Calibri" w:cs="Times New Roman"/>
+          <w:sz w:val="22"/>
+          <w:szCs w:val="22"/>
+          <w:lang w:eastAsia="en-GB"/>
+        </w:rPr>
+      </w:pPr>
+      <w:r>
+        <w:rPr>
+          <w:rFonts w:ascii="Calibri" w:eastAsia="Times New Roman" w:hAnsi="Calibri" w:cs="Times New Roman"/>
+          <w:sz w:val="22"/>
+          <w:szCs w:val="22"/>
+          <w:lang w:eastAsia="en-GB"/>
+        </w:rPr>
+        <w:t>Create Functional Architecture Diagram</w:t>
+      </w:r>
+    </w:p>
+    <w:p>
+      <w:pPr>
+        <w:numPr>
+          <w:ilvl w:val="0"/>
+          <w:numId w:val="1"/>
+        </w:numPr>
+        <w:ind w:left="540"/>
+        <w:textAlignment w:val="center"/>
+        <w:rPr>
+          <w:rFonts w:ascii="Calibri" w:eastAsia="Times New Roman" w:hAnsi="Calibri" w:cs="Times New Roman"/>
+          <w:sz w:val="22"/>
+          <w:szCs w:val="22"/>
+          <w:lang w:eastAsia="en-GB"/>
+        </w:rPr>
+      </w:pPr>
+      <w:r>
+        <w:rPr>
+          <w:rFonts w:ascii="Calibri" w:eastAsia="Times New Roman" w:hAnsi="Calibri" w:cs="Times New Roman"/>
+          <w:sz w:val="22"/>
+          <w:szCs w:val="22"/>
+          <w:lang w:eastAsia="en-GB"/>
+        </w:rPr>
+        <w:t>Create Use Case Diagram</w:t>
+      </w:r>
+    </w:p>
+    <w:p>
+      <w:pPr>
         <w:rPr>
           <w:rFonts w:ascii="Calibri" w:hAnsi="Calibri" w:cs="Times New Roman"/>
           <w:sz w:val="22"/>
@@ -2676,6 +2672,7 @@
                 <w:szCs w:val="22"/>
                 <w:lang w:eastAsia="en-GB"/>
               </w:rPr>
+              <w:lastRenderedPageBreak/>
               <w:t> </w:t>
             </w:r>
             <w:r>
@@ -3019,7 +3016,6 @@
                 <w:szCs w:val="22"/>
                 <w:lang w:eastAsia="en-GB"/>
               </w:rPr>
-              <w:lastRenderedPageBreak/>
               <w:t>26/10/17</w:t>
             </w:r>
           </w:p>
@@ -3308,6 +3304,24 @@
                 <w:lang w:eastAsia="en-GB"/>
               </w:rPr>
             </w:pPr>
+            <w:r>
+              <w:rPr>
+                <w:rFonts w:ascii="Calibri" w:hAnsi="Calibri" w:cs="Times New Roman"/>
+                <w:sz w:val="22"/>
+                <w:szCs w:val="22"/>
+                <w:lang w:eastAsia="en-GB"/>
+              </w:rPr>
+              <w:t>28</w:t>
+            </w:r>
+            <w:r>
+              <w:rPr>
+                <w:rFonts w:ascii="Calibri" w:hAnsi="Calibri" w:cs="Times New Roman"/>
+                <w:sz w:val="22"/>
+                <w:szCs w:val="22"/>
+                <w:lang w:eastAsia="en-GB"/>
+              </w:rPr>
+              <w:t>/10/17</w:t>
+            </w:r>
           </w:p>
         </w:tc>
         <w:tc>
@@ -3335,6 +3349,15 @@
                 <w:lang w:eastAsia="en-GB"/>
               </w:rPr>
             </w:pPr>
+            <w:r>
+              <w:rPr>
+                <w:rFonts w:ascii="Calibri" w:hAnsi="Calibri" w:cs="Times New Roman"/>
+                <w:sz w:val="22"/>
+                <w:szCs w:val="22"/>
+                <w:lang w:eastAsia="en-GB"/>
+              </w:rPr>
+              <w:t>9</w:t>
+            </w:r>
           </w:p>
         </w:tc>
         <w:tc>
@@ -3356,6 +3379,15 @@
                 <w:lang w:eastAsia="en-GB"/>
               </w:rPr>
             </w:pPr>
+            <w:r>
+              <w:rPr>
+                <w:rFonts w:ascii="Calibri" w:hAnsi="Calibri" w:cs="Times New Roman"/>
+                <w:sz w:val="22"/>
+                <w:szCs w:val="22"/>
+                <w:lang w:eastAsia="en-GB"/>
+              </w:rPr>
+              <w:t>In Progress</w:t>
+            </w:r>
           </w:p>
         </w:tc>
         <w:tc>
@@ -3377,6 +3409,15 @@
                 <w:lang w:eastAsia="en-GB"/>
               </w:rPr>
             </w:pPr>
+            <w:r>
+              <w:rPr>
+                <w:rFonts w:ascii="Calibri" w:hAnsi="Calibri" w:cs="Times New Roman"/>
+                <w:sz w:val="22"/>
+                <w:szCs w:val="22"/>
+                <w:lang w:eastAsia="en-GB"/>
+              </w:rPr>
+              <w:t>Cleon 30m</w:t>
+            </w:r>
           </w:p>
         </w:tc>
       </w:tr>
@@ -3406,6 +3447,24 @@
                 <w:lang w:eastAsia="en-GB"/>
               </w:rPr>
             </w:pPr>
+            <w:r>
+              <w:rPr>
+                <w:rFonts w:ascii="Calibri" w:hAnsi="Calibri" w:cs="Times New Roman"/>
+                <w:sz w:val="22"/>
+                <w:szCs w:val="22"/>
+                <w:lang w:eastAsia="en-GB"/>
+              </w:rPr>
+              <w:t>30</w:t>
+            </w:r>
+            <w:r>
+              <w:rPr>
+                <w:rFonts w:ascii="Calibri" w:hAnsi="Calibri" w:cs="Times New Roman"/>
+                <w:sz w:val="22"/>
+                <w:szCs w:val="22"/>
+                <w:lang w:eastAsia="en-GB"/>
+              </w:rPr>
+              <w:t>/10/17</w:t>
+            </w:r>
           </w:p>
         </w:tc>
         <w:tc>
@@ -3433,6 +3492,15 @@
                 <w:lang w:eastAsia="en-GB"/>
               </w:rPr>
             </w:pPr>
+            <w:r>
+              <w:rPr>
+                <w:rFonts w:ascii="Calibri" w:hAnsi="Calibri" w:cs="Times New Roman"/>
+                <w:sz w:val="22"/>
+                <w:szCs w:val="22"/>
+                <w:lang w:eastAsia="en-GB"/>
+              </w:rPr>
+              <w:t>9</w:t>
+            </w:r>
           </w:p>
         </w:tc>
         <w:tc>
@@ -3454,6 +3522,15 @@
                 <w:lang w:eastAsia="en-GB"/>
               </w:rPr>
             </w:pPr>
+            <w:r>
+              <w:rPr>
+                <w:rFonts w:ascii="Calibri" w:hAnsi="Calibri" w:cs="Times New Roman"/>
+                <w:sz w:val="22"/>
+                <w:szCs w:val="22"/>
+                <w:lang w:eastAsia="en-GB"/>
+              </w:rPr>
+              <w:t>Complete</w:t>
+            </w:r>
           </w:p>
         </w:tc>
         <w:tc>
@@ -3475,6 +3552,35 @@
                 <w:lang w:eastAsia="en-GB"/>
               </w:rPr>
             </w:pPr>
+            <w:r>
+              <w:rPr>
+                <w:rFonts w:ascii="Calibri" w:hAnsi="Calibri" w:cs="Times New Roman"/>
+                <w:sz w:val="22"/>
+                <w:szCs w:val="22"/>
+                <w:lang w:eastAsia="en-GB"/>
+              </w:rPr>
+              <w:t>Cleon 1</w:t>
+            </w:r>
+            <w:r>
+              <w:rPr>
+                <w:rFonts w:ascii="Calibri" w:hAnsi="Calibri" w:cs="Times New Roman"/>
+                <w:sz w:val="22"/>
+                <w:szCs w:val="22"/>
+                <w:lang w:eastAsia="en-GB"/>
+              </w:rPr>
+              <w:t>.5</w:t>
+            </w:r>
+            <w:bookmarkStart w:id="0" w:name="_GoBack"/>
+            <w:bookmarkEnd w:id="0"/>
+            <w:r>
+              <w:rPr>
+                <w:rFonts w:ascii="Calibri" w:hAnsi="Calibri" w:cs="Times New Roman"/>
+                <w:sz w:val="22"/>
+                <w:szCs w:val="22"/>
+                <w:lang w:eastAsia="en-GB"/>
+              </w:rPr>
+              <w:t xml:space="preserve">h </w:t>
+            </w:r>
           </w:p>
         </w:tc>
       </w:tr>
@@ -3504,6 +3610,15 @@
                 <w:lang w:eastAsia="en-GB"/>
               </w:rPr>
             </w:pPr>
+            <w:r>
+              <w:rPr>
+                <w:rFonts w:ascii="Calibri" w:hAnsi="Calibri" w:cs="Times New Roman"/>
+                <w:sz w:val="22"/>
+                <w:szCs w:val="22"/>
+                <w:lang w:eastAsia="en-GB"/>
+              </w:rPr>
+              <w:t>31/10/17</w:t>
+            </w:r>
           </w:p>
         </w:tc>
         <w:tc>
@@ -3531,6 +3646,15 @@
                 <w:lang w:eastAsia="en-GB"/>
               </w:rPr>
             </w:pPr>
+            <w:r>
+              <w:rPr>
+                <w:rFonts w:ascii="Calibri" w:hAnsi="Calibri" w:cs="Times New Roman"/>
+                <w:sz w:val="22"/>
+                <w:szCs w:val="22"/>
+                <w:lang w:eastAsia="en-GB"/>
+              </w:rPr>
+              <w:t>10</w:t>
+            </w:r>
           </w:p>
         </w:tc>
         <w:tc>
@@ -3552,6 +3676,15 @@
                 <w:lang w:eastAsia="en-GB"/>
               </w:rPr>
             </w:pPr>
+            <w:r>
+              <w:rPr>
+                <w:rFonts w:ascii="Calibri" w:hAnsi="Calibri" w:cs="Times New Roman"/>
+                <w:sz w:val="22"/>
+                <w:szCs w:val="22"/>
+                <w:lang w:eastAsia="en-GB"/>
+              </w:rPr>
+              <w:t>Complete</w:t>
+            </w:r>
           </w:p>
         </w:tc>
         <w:tc>
@@ -3573,6 +3706,24 @@
                 <w:lang w:eastAsia="en-GB"/>
               </w:rPr>
             </w:pPr>
+            <w:r>
+              <w:rPr>
+                <w:rFonts w:ascii="Calibri" w:hAnsi="Calibri" w:cs="Times New Roman"/>
+                <w:sz w:val="22"/>
+                <w:szCs w:val="22"/>
+                <w:lang w:eastAsia="en-GB"/>
+              </w:rPr>
+              <w:t xml:space="preserve">Cleon </w:t>
+            </w:r>
+            <w:r>
+              <w:rPr>
+                <w:rFonts w:ascii="Calibri" w:hAnsi="Calibri" w:cs="Times New Roman"/>
+                <w:sz w:val="22"/>
+                <w:szCs w:val="22"/>
+                <w:lang w:eastAsia="en-GB"/>
+              </w:rPr>
+              <w:t>1h</w:t>
+            </w:r>
           </w:p>
         </w:tc>
       </w:tr>
@@ -5389,8 +5540,6 @@
             </w:pPr>
           </w:p>
         </w:tc>
-        <w:bookmarkStart w:id="0" w:name="_GoBack"/>
-        <w:bookmarkEnd w:id="0"/>
       </w:tr>
       <w:tr>
         <w:tc>
@@ -5969,25 +6118,14 @@
                 <w:lang w:eastAsia="en-GB"/>
               </w:rPr>
             </w:pPr>
-            <w:proofErr w:type="spellStart"/>
-            <w:r>
-              <w:rPr>
-                <w:rFonts w:ascii="Calibri" w:hAnsi="Calibri" w:cs="Times New Roman"/>
-                <w:sz w:val="22"/>
-                <w:szCs w:val="22"/>
-                <w:lang w:eastAsia="en-GB"/>
-              </w:rPr>
-              <w:t>Tanzum’s</w:t>
-            </w:r>
-            <w:proofErr w:type="spellEnd"/>
-            <w:r>
-              <w:rPr>
-                <w:rFonts w:ascii="Calibri" w:hAnsi="Calibri" w:cs="Times New Roman"/>
-                <w:sz w:val="22"/>
-                <w:szCs w:val="22"/>
-                <w:lang w:eastAsia="en-GB"/>
-              </w:rPr>
-              <w:t xml:space="preserve"> time</w:t>
+            <w:r>
+              <w:rPr>
+                <w:rFonts w:ascii="Calibri" w:hAnsi="Calibri" w:cs="Times New Roman"/>
+                <w:sz w:val="22"/>
+                <w:szCs w:val="22"/>
+                <w:lang w:eastAsia="en-GB"/>
+              </w:rPr>
+              <w:t>Tanzum’s time</w:t>
             </w:r>
           </w:p>
         </w:tc>
@@ -6082,25 +6220,14 @@
                 <w:lang w:eastAsia="en-GB"/>
               </w:rPr>
             </w:pPr>
-            <w:proofErr w:type="spellStart"/>
-            <w:r>
-              <w:rPr>
-                <w:rFonts w:ascii="Calibri" w:hAnsi="Calibri" w:cs="Times New Roman"/>
-                <w:sz w:val="22"/>
-                <w:szCs w:val="22"/>
-                <w:lang w:eastAsia="en-GB"/>
-              </w:rPr>
-              <w:t>Ifrah’s</w:t>
-            </w:r>
-            <w:proofErr w:type="spellEnd"/>
-            <w:r>
-              <w:rPr>
-                <w:rFonts w:ascii="Calibri" w:hAnsi="Calibri" w:cs="Times New Roman"/>
-                <w:sz w:val="22"/>
-                <w:szCs w:val="22"/>
-                <w:lang w:eastAsia="en-GB"/>
-              </w:rPr>
-              <w:t xml:space="preserve"> time</w:t>
+            <w:r>
+              <w:rPr>
+                <w:rFonts w:ascii="Calibri" w:hAnsi="Calibri" w:cs="Times New Roman"/>
+                <w:sz w:val="22"/>
+                <w:szCs w:val="22"/>
+                <w:lang w:eastAsia="en-GB"/>
+              </w:rPr>
+              <w:t>Ifrah’s time</w:t>
             </w:r>
           </w:p>
         </w:tc>
@@ -6204,25 +6331,14 @@
                 <w:lang w:eastAsia="en-GB"/>
               </w:rPr>
             </w:pPr>
-            <w:proofErr w:type="spellStart"/>
-            <w:r>
-              <w:rPr>
-                <w:rFonts w:ascii="Calibri" w:hAnsi="Calibri" w:cs="Times New Roman"/>
-                <w:sz w:val="22"/>
-                <w:szCs w:val="22"/>
-                <w:lang w:eastAsia="en-GB"/>
-              </w:rPr>
-              <w:t>Liban’s</w:t>
-            </w:r>
-            <w:proofErr w:type="spellEnd"/>
-            <w:r>
-              <w:rPr>
-                <w:rFonts w:ascii="Calibri" w:hAnsi="Calibri" w:cs="Times New Roman"/>
-                <w:sz w:val="22"/>
-                <w:szCs w:val="22"/>
-                <w:lang w:eastAsia="en-GB"/>
-              </w:rPr>
-              <w:t xml:space="preserve"> time</w:t>
+            <w:r>
+              <w:rPr>
+                <w:rFonts w:ascii="Calibri" w:hAnsi="Calibri" w:cs="Times New Roman"/>
+                <w:sz w:val="22"/>
+                <w:szCs w:val="22"/>
+                <w:lang w:eastAsia="en-GB"/>
+              </w:rPr>
+              <w:t>Liban’s time</w:t>
             </w:r>
           </w:p>
         </w:tc>
@@ -6329,25 +6445,14 @@
                 <w:lang w:eastAsia="en-GB"/>
               </w:rPr>
             </w:pPr>
-            <w:proofErr w:type="spellStart"/>
-            <w:r>
-              <w:rPr>
-                <w:rFonts w:ascii="Calibri" w:hAnsi="Calibri" w:cs="Times New Roman"/>
-                <w:sz w:val="22"/>
-                <w:szCs w:val="22"/>
-                <w:lang w:eastAsia="en-GB"/>
-              </w:rPr>
-              <w:t>Jibril’s</w:t>
-            </w:r>
-            <w:proofErr w:type="spellEnd"/>
-            <w:r>
-              <w:rPr>
-                <w:rFonts w:ascii="Calibri" w:hAnsi="Calibri" w:cs="Times New Roman"/>
-                <w:sz w:val="22"/>
-                <w:szCs w:val="22"/>
-                <w:lang w:eastAsia="en-GB"/>
-              </w:rPr>
-              <w:t xml:space="preserve"> time</w:t>
+            <w:r>
+              <w:rPr>
+                <w:rFonts w:ascii="Calibri" w:hAnsi="Calibri" w:cs="Times New Roman"/>
+                <w:sz w:val="22"/>
+                <w:szCs w:val="22"/>
+                <w:lang w:eastAsia="en-GB"/>
+              </w:rPr>
+              <w:t>Jibril’s time</w:t>
             </w:r>
           </w:p>
         </w:tc>
@@ -6558,7 +6663,7 @@
 </file>
 
 <file path=word/numbering.xml><?xml version="1.0" encoding="utf-8"?>
-<w:numbering xmlns:wpc="http://schemas.microsoft.com/office/word/2010/wordprocessingCanvas" xmlns:mc="http://schemas.openxmlformats.org/markup-compatibility/2006" xmlns:o="urn:schemas-microsoft-com:office:office" xmlns:r="http://schemas.openxmlformats.org/officeDocument/2006/relationships" xmlns:m="http://schemas.openxmlformats.org/officeDocument/2006/math" xmlns:v="urn:schemas-microsoft-com:vml" xmlns:wp14="http://schemas.microsoft.com/office/word/2010/wordprocessingDrawing" xmlns:wp="http://schemas.openxmlformats.org/drawingml/2006/wordprocessingDrawing" xmlns:w10="urn:schemas-microsoft-com:office:word" xmlns:w="http://schemas.openxmlformats.org/wordprocessingml/2006/main" xmlns:w14="http://schemas.microsoft.com/office/word/2010/wordml" xmlns:wpg="http://schemas.microsoft.com/office/word/2010/wordprocessingGroup" xmlns:wpi="http://schemas.microsoft.com/office/word/2010/wordprocessingInk" xmlns:wne="http://schemas.microsoft.com/office/word/2006/wordml" xmlns:wps="http://schemas.microsoft.com/office/word/2010/wordprocessingShape" mc:Ignorable="w14 wp14">
+<w:numbering xmlns:wpc="http://schemas.microsoft.com/office/word/2010/wordprocessingCanvas" xmlns:mo="http://schemas.microsoft.com/office/mac/office/2008/main" xmlns:mc="http://schemas.openxmlformats.org/markup-compatibility/2006" xmlns:mv="urn:schemas-microsoft-com:mac:vml" xmlns:o="urn:schemas-microsoft-com:office:office" xmlns:r="http://schemas.openxmlformats.org/officeDocument/2006/relationships" xmlns:m="http://schemas.openxmlformats.org/officeDocument/2006/math" xmlns:v="urn:schemas-microsoft-com:vml" xmlns:wp14="http://schemas.microsoft.com/office/word/2010/wordprocessingDrawing" xmlns:wp="http://schemas.openxmlformats.org/drawingml/2006/wordprocessingDrawing" xmlns:w10="urn:schemas-microsoft-com:office:word" xmlns:w="http://schemas.openxmlformats.org/wordprocessingml/2006/main" xmlns:w14="http://schemas.microsoft.com/office/word/2010/wordml" xmlns:w15="http://schemas.microsoft.com/office/word/2012/wordml" xmlns:wpg="http://schemas.microsoft.com/office/word/2010/wordprocessingGroup" xmlns:wpi="http://schemas.microsoft.com/office/word/2010/wordprocessingInk" xmlns:wne="http://schemas.microsoft.com/office/word/2006/wordml" xmlns:wps="http://schemas.microsoft.com/office/word/2010/wordprocessingShape" mc:Ignorable="w14 w15 wp14">
   <w:abstractNum w:abstractNumId="0">
     <w:nsid w:val="62B6398C"/>
     <w:multiLevelType w:val="multilevel"/>
@@ -6682,7 +6787,7 @@
 </file>
 
 <file path=word/styles.xml><?xml version="1.0" encoding="utf-8"?>
-<w:styles xmlns:mc="http://schemas.openxmlformats.org/markup-compatibility/2006" xmlns:r="http://schemas.openxmlformats.org/officeDocument/2006/relationships" xmlns:w="http://schemas.openxmlformats.org/wordprocessingml/2006/main" xmlns:w14="http://schemas.microsoft.com/office/word/2010/wordml" mc:Ignorable="w14">
+<w:styles xmlns:mc="http://schemas.openxmlformats.org/markup-compatibility/2006" xmlns:r="http://schemas.openxmlformats.org/officeDocument/2006/relationships" xmlns:w="http://schemas.openxmlformats.org/wordprocessingml/2006/main" xmlns:w14="http://schemas.microsoft.com/office/word/2010/wordml" xmlns:w15="http://schemas.microsoft.com/office/word/2012/wordml" mc:Ignorable="w14 w15">
   <w:docDefaults>
     <w:rPrDefault>
       <w:rPr>
@@ -6694,424 +6799,387 @@
     </w:rPrDefault>
     <w:pPrDefault/>
   </w:docDefaults>
-  <w:latentStyles w:defLockedState="0" w:defUIPriority="99" w:defSemiHidden="1" w:defUnhideWhenUsed="1" w:defQFormat="0" w:count="267">
-    <w:lsdException w:name="Normal" w:semiHidden="0" w:uiPriority="0" w:unhideWhenUsed="0" w:qFormat="1"/>
-    <w:lsdException w:name="heading 1" w:semiHidden="0" w:uiPriority="9" w:unhideWhenUsed="0" w:qFormat="1"/>
-    <w:lsdException w:name="heading 2" w:uiPriority="9" w:qFormat="1"/>
-    <w:lsdException w:name="heading 3" w:uiPriority="9" w:qFormat="1"/>
-    <w:lsdException w:name="heading 4" w:uiPriority="9" w:qFormat="1"/>
-    <w:lsdException w:name="heading 5" w:uiPriority="9" w:qFormat="1"/>
-    <w:lsdException w:name="heading 6" w:uiPriority="9" w:qFormat="1"/>
-    <w:lsdException w:name="heading 7" w:uiPriority="9" w:qFormat="1"/>
-    <w:lsdException w:name="heading 8" w:uiPriority="9" w:qFormat="1"/>
-    <w:lsdException w:name="heading 9" w:uiPriority="9" w:qFormat="1"/>
-    <w:lsdException w:name="toc 1" w:uiPriority="39"/>
-    <w:lsdException w:name="toc 2" w:uiPriority="39"/>
-    <w:lsdException w:name="toc 3" w:uiPriority="39"/>
-    <w:lsdException w:name="toc 4" w:uiPriority="39"/>
-    <w:lsdException w:name="toc 5" w:uiPriority="39"/>
-    <w:lsdException w:name="toc 6" w:uiPriority="39"/>
-    <w:lsdException w:name="toc 7" w:uiPriority="39"/>
-    <w:lsdException w:name="toc 8" w:uiPriority="39"/>
-    <w:lsdException w:name="toc 9" w:uiPriority="39"/>
-    <w:lsdException w:name="caption" w:uiPriority="35" w:qFormat="1"/>
-    <w:lsdException w:name="Title" w:semiHidden="0" w:uiPriority="10" w:unhideWhenUsed="0" w:qFormat="1"/>
-    <w:lsdException w:name="Default Paragraph Font" w:uiPriority="1"/>
-    <w:lsdException w:name="Subtitle" w:semiHidden="0" w:uiPriority="11" w:unhideWhenUsed="0" w:qFormat="1"/>
-    <w:lsdException w:name="Strong" w:semiHidden="0" w:uiPriority="22" w:unhideWhenUsed="0" w:qFormat="1"/>
-    <w:lsdException w:name="Emphasis" w:semiHidden="0" w:uiPriority="20" w:unhideWhenUsed="0" w:qFormat="1"/>
-    <w:lsdException w:name="Table Grid" w:semiHidden="0" w:uiPriority="39" w:unhideWhenUsed="0"/>
-    <w:lsdException w:name="Placeholder Text" w:unhideWhenUsed="0"/>
-    <w:lsdException w:name="No Spacing" w:semiHidden="0" w:uiPriority="1" w:unhideWhenUsed="0" w:qFormat="1"/>
-    <w:lsdException w:name="Light Shading" w:semiHidden="0" w:uiPriority="60" w:unhideWhenUsed="0"/>
-    <w:lsdException w:name="Light List" w:semiHidden="0" w:uiPriority="61" w:unhideWhenUsed="0"/>
-    <w:lsdException w:name="Light Grid" w:semiHidden="0" w:uiPriority="62" w:unhideWhenUsed="0"/>
-    <w:lsdException w:name="Medium Shading 1" w:semiHidden="0" w:uiPriority="63" w:unhideWhenUsed="0"/>
-    <w:lsdException w:name="Medium Shading 2" w:semiHidden="0" w:uiPriority="64" w:unhideWhenUsed="0"/>
-    <w:lsdException w:name="Medium List 1" w:semiHidden="0" w:uiPriority="65" w:unhideWhenUsed="0"/>
-    <w:lsdException w:name="Medium List 2" w:semiHidden="0" w:uiPriority="66" w:unhideWhenUsed="0"/>
-    <w:lsdException w:name="Medium Grid 1" w:semiHidden="0" w:uiPriority="67" w:unhideWhenUsed="0"/>
-    <w:lsdException w:name="Medium Grid 2" w:semiHidden="0" w:uiPriority="68" w:unhideWhenUsed="0"/>
-    <w:lsdException w:name="Medium Grid 3" w:semiHidden="0" w:uiPriority="69" w:unhideWhenUsed="0"/>
-    <w:lsdException w:name="Dark List" w:semiHidden="0" w:uiPriority="70" w:unhideWhenUsed="0"/>
-    <w:lsdException w:name="Colorful Shading" w:semiHidden="0" w:uiPriority="71" w:unhideWhenUsed="0"/>
-    <w:lsdException w:name="Colorful List" w:semiHidden="0" w:uiPriority="72" w:unhideWhenUsed="0"/>
-    <w:lsdException w:name="Colorful Grid" w:semiHidden="0" w:uiPriority="73" w:unhideWhenUsed="0"/>
-    <w:lsdException w:name="Light Shading Accent 1" w:semiHidden="0" w:uiPriority="60" w:unhideWhenUsed="0"/>
-    <w:lsdException w:name="Light List Accent 1" w:semiHidden="0" w:uiPriority="61" w:unhideWhenUsed="0"/>
-    <w:lsdException w:name="Light Grid Accent 1" w:semiHidden="0" w:uiPriority="62" w:unhideWhenUsed="0"/>
-    <w:lsdException w:name="Medium Shading 1 Accent 1" w:semiHidden="0" w:uiPriority="63" w:unhideWhenUsed="0"/>
-    <w:lsdException w:name="Medium Shading 2 Accent 1" w:semiHidden="0" w:uiPriority="64" w:unhideWhenUsed="0"/>
-    <w:lsdException w:name="Medium List 1 Accent 1" w:semiHidden="0" w:uiPriority="65" w:unhideWhenUsed="0"/>
-    <w:lsdException w:name="Revision" w:unhideWhenUsed="0"/>
-    <w:lsdException w:name="List Paragraph" w:semiHidden="0" w:uiPriority="34" w:unhideWhenUsed="0" w:qFormat="1"/>
-    <w:lsdException w:name="Quote" w:semiHidden="0" w:uiPriority="29" w:unhideWhenUsed="0" w:qFormat="1"/>
-    <w:lsdException w:name="Intense Quote" w:semiHidden="0" w:uiPriority="30" w:unhideWhenUsed="0" w:qFormat="1"/>
-    <w:lsdException w:name="Medium List 2 Accent 1" w:semiHidden="0" w:uiPriority="66" w:unhideWhenUsed="0"/>
-    <w:lsdException w:name="Medium Grid 1 Accent 1" w:semiHidden="0" w:uiPriority="67" w:unhideWhenUsed="0"/>
-    <w:lsdException w:name="Medium Grid 2 Accent 1" w:semiHidden="0" w:uiPriority="68" w:unhideWhenUsed="0"/>
-    <w:lsdException w:name="Medium Grid 3 Accent 1" w:semiHidden="0" w:uiPriority="69" w:unhideWhenUsed="0"/>
-    <w:lsdException w:name="Dark List Accent 1" w:semiHidden="0" w:uiPriority="70" w:unhideWhenUsed="0"/>
-    <w:lsdException w:name="Colorful Shading Accent 1" w:semiHidden="0" w:uiPriority="71" w:unhideWhenUsed="0"/>
-    <w:lsdException w:name="Colorful List Accent 1" w:semiHidden="0" w:uiPriority="72" w:unhideWhenUsed="0"/>
-    <w:lsdException w:name="Colorful Grid Accent 1" w:semiHidden="0" w:uiPriority="73" w:unhideWhenUsed="0"/>
-    <w:lsdException w:name="Light Shading Accent 2" w:semiHidden="0" w:uiPriority="60" w:unhideWhenUsed="0"/>
-    <w:lsdException w:name="Light List Accent 2" w:semiHidden="0" w:uiPriority="61" w:unhideWhenUsed="0"/>
-    <w:lsdException w:name="Light Grid Accent 2" w:semiHidden="0" w:uiPriority="62" w:unhideWhenUsed="0"/>
-    <w:lsdException w:name="Medium Shading 1 Accent 2" w:semiHidden="0" w:uiPriority="63" w:unhideWhenUsed="0"/>
-    <w:lsdException w:name="Medium Shading 2 Accent 2" w:semiHidden="0" w:uiPriority="64" w:unhideWhenUsed="0"/>
-    <w:lsdException w:name="Medium List 1 Accent 2" w:semiHidden="0" w:uiPriority="65" w:unhideWhenUsed="0"/>
-    <w:lsdException w:name="Medium List 2 Accent 2" w:semiHidden="0" w:uiPriority="66" w:unhideWhenUsed="0"/>
-    <w:lsdException w:name="Medium Grid 1 Accent 2" w:semiHidden="0" w:uiPriority="67" w:unhideWhenUsed="0"/>
-    <w:lsdException w:name="Medium Grid 2 Accent 2" w:semiHidden="0" w:uiPriority="68" w:unhideWhenUsed="0"/>
-    <w:lsdException w:name="Medium Grid 3 Accent 2" w:semiHidden="0" w:uiPriority="69" w:unhideWhenUsed="0"/>
-    <w:lsdException w:name="Dark List Accent 2" w:semiHidden="0" w:uiPriority="70" w:unhideWhenUsed="0"/>
-    <w:lsdException w:name="Colorful Shading Accent 2" w:semiHidden="0" w:uiPriority="71" w:unhideWhenUsed="0"/>
-    <w:lsdException w:name="Colorful List Accent 2" w:semiHidden="0" w:uiPriority="72" w:unhideWhenUsed="0"/>
-    <w:lsdException w:name="Colorful Grid Accent 2" w:semiHidden="0" w:uiPriority="73" w:unhideWhenUsed="0"/>
-    <w:lsdException w:name="Light Shading Accent 3" w:semiHidden="0" w:uiPriority="60" w:unhideWhenUsed="0"/>
-    <w:lsdException w:name="Light List Accent 3" w:semiHidden="0" w:uiPriority="61" w:unhideWhenUsed="0"/>
-    <w:lsdException w:name="Light Grid Accent 3" w:semiHidden="0" w:uiPriority="62" w:unhideWhenUsed="0"/>
-    <w:lsdException w:name="Medium Shading 1 Accent 3" w:semiHidden="0" w:uiPriority="63" w:unhideWhenUsed="0"/>
-    <w:lsdException w:name="Medium Shading 2 Accent 3" w:semiHidden="0" w:uiPriority="64" w:unhideWhenUsed="0"/>
-    <w:lsdException w:name="Medium List 1 Accent 3" w:semiHidden="0" w:uiPriority="65" w:unhideWhenUsed="0"/>
-    <w:lsdException w:name="Medium List 2 Accent 3" w:semiHidden="0" w:uiPriority="66" w:unhideWhenUsed="0"/>
-    <w:lsdException w:name="Medium Grid 1 Accent 3" w:semiHidden="0" w:uiPriority="67" w:unhideWhenUsed="0"/>
-    <w:lsdException w:name="Medium Grid 2 Accent 3" w:semiHidden="0" w:uiPriority="68" w:unhideWhenUsed="0"/>
-    <w:lsdException w:name="Medium Grid 3 Accent 3" w:semiHidden="0" w:uiPriority="69" w:unhideWhenUsed="0"/>
-    <w:lsdException w:name="Dark List Accent 3" w:semiHidden="0" w:uiPriority="70" w:unhideWhenUsed="0"/>
-    <w:lsdException w:name="Colorful Shading Accent 3" w:semiHidden="0" w:uiPriority="71" w:unhideWhenUsed="0"/>
-    <w:lsdException w:name="Colorful List Accent 3" w:semiHidden="0" w:uiPriority="72" w:unhideWhenUsed="0"/>
-    <w:lsdException w:name="Colorful Grid Accent 3" w:semiHidden="0" w:uiPriority="73" w:unhideWhenUsed="0"/>
-    <w:lsdException w:name="Light Shading Accent 4" w:semiHidden="0" w:uiPriority="60" w:unhideWhenUsed="0"/>
-    <w:lsdException w:name="Light List Accent 4" w:semiHidden="0" w:uiPriority="61" w:unhideWhenUsed="0"/>
-    <w:lsdException w:name="Light Grid Accent 4" w:semiHidden="0" w:uiPriority="62" w:unhideWhenUsed="0"/>
-    <w:lsdException w:name="Medium Shading 1 Accent 4" w:semiHidden="0" w:uiPriority="63" w:unhideWhenUsed="0"/>
-    <w:lsdException w:name="Medium Shading 2 Accent 4" w:semiHidden="0" w:uiPriority="64" w:unhideWhenUsed="0"/>
-    <w:lsdException w:name="Medium List 1 Accent 4" w:semiHidden="0" w:uiPriority="65" w:unhideWhenUsed="0"/>
-    <w:lsdException w:name="Medium List 2 Accent 4" w:semiHidden="0" w:uiPriority="66" w:unhideWhenUsed="0"/>
-    <w:lsdException w:name="Medium Grid 1 Accent 4" w:semiHidden="0" w:uiPriority="67" w:unhideWhenUsed="0"/>
-    <w:lsdException w:name="Medium Grid 2 Accent 4" w:semiHidden="0" w:uiPriority="68" w:unhideWhenUsed="0"/>
-    <w:lsdException w:name="Medium Grid 3 Accent 4" w:semiHidden="0" w:uiPriority="69" w:unhideWhenUsed="0"/>
-    <w:lsdException w:name="Dark List Accent 4" w:semiHidden="0" w:uiPriority="70" w:unhideWhenUsed="0"/>
-    <w:lsdException w:name="Colorful Shading Accent 4" w:semiHidden="0" w:uiPriority="71" w:unhideWhenUsed="0"/>
-    <w:lsdException w:name="Colorful List Accent 4" w:semiHidden="0" w:uiPriority="72" w:unhideWhenUsed="0"/>
-    <w:lsdException w:name="Colorful Grid Accent 4" w:semiHidden="0" w:uiPriority="73" w:unhideWhenUsed="0"/>
-    <w:lsdException w:name="Light Shading Accent 5" w:semiHidden="0" w:uiPriority="60" w:unhideWhenUsed="0"/>
-    <w:lsdException w:name="Light List Accent 5" w:semiHidden="0" w:uiPriority="61" w:unhideWhenUsed="0"/>
-    <w:lsdException w:name="Light Grid Accent 5" w:semiHidden="0" w:uiPriority="62" w:unhideWhenUsed="0"/>
-    <w:lsdException w:name="Medium Shading 1 Accent 5" w:semiHidden="0" w:uiPriority="63" w:unhideWhenUsed="0"/>
-    <w:lsdException w:name="Medium Shading 2 Accent 5" w:semiHidden="0" w:uiPriority="64" w:unhideWhenUsed="0"/>
-    <w:lsdException w:name="Medium List 1 Accent 5" w:semiHidden="0" w:uiPriority="65" w:unhideWhenUsed="0"/>
-    <w:lsdException w:name="Medium List 2 Accent 5" w:semiHidden="0" w:uiPriority="66" w:unhideWhenUsed="0"/>
-    <w:lsdException w:name="Medium Grid 1 Accent 5" w:semiHidden="0" w:uiPriority="67" w:unhideWhenUsed="0"/>
-    <w:lsdException w:name="Medium Grid 2 Accent 5" w:semiHidden="0" w:uiPriority="68" w:unhideWhenUsed="0"/>
-    <w:lsdException w:name="Medium Grid 3 Accent 5" w:semiHidden="0" w:uiPriority="69" w:unhideWhenUsed="0"/>
-    <w:lsdException w:name="Dark List Accent 5" w:semiHidden="0" w:uiPriority="70" w:unhideWhenUsed="0"/>
-    <w:lsdException w:name="Colorful Shading Accent 5" w:semiHidden="0" w:uiPriority="71" w:unhideWhenUsed="0"/>
-    <w:lsdException w:name="Colorful List Accent 5" w:semiHidden="0" w:uiPriority="72" w:unhideWhenUsed="0"/>
-    <w:lsdException w:name="Colorful Grid Accent 5" w:semiHidden="0" w:uiPriority="73" w:unhideWhenUsed="0"/>
-    <w:lsdException w:name="Light Shading Accent 6" w:semiHidden="0" w:uiPriority="60" w:unhideWhenUsed="0"/>
-    <w:lsdException w:name="Light List Accent 6" w:semiHidden="0" w:uiPriority="61" w:unhideWhenUsed="0"/>
-    <w:lsdException w:name="Light Grid Accent 6" w:semiHidden="0" w:uiPriority="62" w:unhideWhenUsed="0"/>
-    <w:lsdException w:name="Medium Shading 1 Accent 6" w:semiHidden="0" w:uiPriority="63" w:unhideWhenUsed="0"/>
-    <w:lsdException w:name="Medium Shading 2 Accent 6" w:semiHidden="0" w:uiPriority="64" w:unhideWhenUsed="0"/>
-    <w:lsdException w:name="Medium List 1 Accent 6" w:semiHidden="0" w:uiPriority="65" w:unhideWhenUsed="0"/>
-    <w:lsdException w:name="Medium List 2 Accent 6" w:semiHidden="0" w:uiPriority="66" w:unhideWhenUsed="0"/>
-    <w:lsdException w:name="Medium Grid 1 Accent 6" w:semiHidden="0" w:uiPriority="67" w:unhideWhenUsed="0"/>
-    <w:lsdException w:name="Medium Grid 2 Accent 6" w:semiHidden="0" w:uiPriority="68" w:unhideWhenUsed="0"/>
-    <w:lsdException w:name="Medium Grid 3 Accent 6" w:semiHidden="0" w:uiPriority="69" w:unhideWhenUsed="0"/>
-    <w:lsdException w:name="Dark List Accent 6" w:semiHidden="0" w:uiPriority="70" w:unhideWhenUsed="0"/>
-    <w:lsdException w:name="Colorful Shading Accent 6" w:semiHidden="0" w:uiPriority="71" w:unhideWhenUsed="0"/>
-    <w:lsdException w:name="Colorful List Accent 6" w:semiHidden="0" w:uiPriority="72" w:unhideWhenUsed="0"/>
-    <w:lsdException w:name="Colorful Grid Accent 6" w:semiHidden="0" w:uiPriority="73" w:unhideWhenUsed="0"/>
-    <w:lsdException w:name="Subtle Emphasis" w:semiHidden="0" w:uiPriority="19" w:unhideWhenUsed="0" w:qFormat="1"/>
-    <w:lsdException w:name="Intense Emphasis" w:semiHidden="0" w:uiPriority="21" w:unhideWhenUsed="0" w:qFormat="1"/>
-    <w:lsdException w:name="Subtle Reference" w:semiHidden="0" w:uiPriority="31" w:unhideWhenUsed="0" w:qFormat="1"/>
-    <w:lsdException w:name="Intense Reference" w:semiHidden="0" w:uiPriority="32" w:unhideWhenUsed="0" w:qFormat="1"/>
-    <w:lsdException w:name="Book Title" w:semiHidden="0" w:uiPriority="33" w:unhideWhenUsed="0" w:qFormat="1"/>
-    <w:lsdException w:name="Bibliography" w:uiPriority="37"/>
-    <w:lsdException w:name="TOC Heading" w:uiPriority="39" w:qFormat="1"/>
-  </w:latentStyles>
-  <w:style w:type="paragraph" w:default="1" w:styleId="Normal">
-    <w:name w:val="Normal"/>
-    <w:qFormat/>
-  </w:style>
-  <w:style w:type="paragraph" w:styleId="Heading1">
-    <w:name w:val="heading 1"/>
-    <w:basedOn w:val="Normal"/>
-    <w:next w:val="Normal"/>
-    <w:link w:val="Heading1Char"/>
-    <w:uiPriority w:val="9"/>
-    <w:qFormat/>
-    <w:rsid w:val="00166399"/>
-    <w:pPr>
-      <w:keepNext/>
-      <w:keepLines/>
-      <w:spacing w:before="240"/>
-      <w:outlineLvl w:val="0"/>
-    </w:pPr>
-    <w:rPr>
-      <w:rFonts w:asciiTheme="majorHAnsi" w:eastAsiaTheme="majorEastAsia" w:hAnsiTheme="majorHAnsi" w:cstheme="majorBidi"/>
-      <w:color w:val="2F5496" w:themeColor="accent1" w:themeShade="BF"/>
-      <w:sz w:val="32"/>
-      <w:szCs w:val="32"/>
-    </w:rPr>
-  </w:style>
-  <w:style w:type="character" w:default="1" w:styleId="DefaultParagraphFont">
-    <w:name w:val="Default Paragraph Font"/>
-    <w:uiPriority w:val="1"/>
-    <w:semiHidden/>
-    <w:unhideWhenUsed/>
-  </w:style>
-  <w:style w:type="table" w:default="1" w:styleId="TableNormal">
-    <w:name w:val="Normal Table"/>
-    <w:uiPriority w:val="99"/>
-    <w:semiHidden/>
-    <w:unhideWhenUsed/>
-    <w:tblPr>
-      <w:tblInd w:w="0" w:type="dxa"/>
-      <w:tblCellMar>
-        <w:top w:w="0" w:type="dxa"/>
-        <w:left w:w="108" w:type="dxa"/>
-        <w:bottom w:w="0" w:type="dxa"/>
-        <w:right w:w="108" w:type="dxa"/>
-      </w:tblCellMar>
-    </w:tblPr>
-  </w:style>
-  <w:style w:type="numbering" w:default="1" w:styleId="NoList">
-    <w:name w:val="No List"/>
-    <w:uiPriority w:val="99"/>
-    <w:semiHidden/>
-    <w:unhideWhenUsed/>
-  </w:style>
-  <w:style w:type="character" w:styleId="Hyperlink">
-    <w:name w:val="Hyperlink"/>
-    <w:basedOn w:val="DefaultParagraphFont"/>
-    <w:uiPriority w:val="99"/>
-    <w:semiHidden/>
-    <w:unhideWhenUsed/>
-    <w:rsid w:val="00F875C2"/>
-    <w:rPr>
-      <w:color w:val="0000FF"/>
-      <w:u w:val="single"/>
-    </w:rPr>
-  </w:style>
-  <w:style w:type="paragraph" w:styleId="NormalWeb">
-    <w:name w:val="Normal (Web)"/>
-    <w:basedOn w:val="Normal"/>
-    <w:uiPriority w:val="99"/>
-    <w:semiHidden/>
-    <w:unhideWhenUsed/>
-    <w:rsid w:val="00F875C2"/>
-    <w:pPr>
-      <w:spacing w:before="100" w:beforeAutospacing="1" w:after="100" w:afterAutospacing="1"/>
-    </w:pPr>
-    <w:rPr>
-      <w:rFonts w:ascii="Times New Roman" w:hAnsi="Times New Roman" w:cs="Times New Roman"/>
-      <w:lang w:eastAsia="en-GB"/>
-    </w:rPr>
-  </w:style>
-  <w:style w:type="character" w:customStyle="1" w:styleId="Heading1Char">
-    <w:name w:val="Heading 1 Char"/>
-    <w:basedOn w:val="DefaultParagraphFont"/>
-    <w:link w:val="Heading1"/>
-    <w:uiPriority w:val="9"/>
-    <w:rsid w:val="00166399"/>
-    <w:rPr>
-      <w:rFonts w:asciiTheme="majorHAnsi" w:eastAsiaTheme="majorEastAsia" w:hAnsiTheme="majorHAnsi" w:cstheme="majorBidi"/>
-      <w:color w:val="2F5496" w:themeColor="accent1" w:themeShade="BF"/>
-      <w:sz w:val="32"/>
-      <w:szCs w:val="32"/>
-    </w:rPr>
-  </w:style>
-  <w:style w:type="paragraph" w:styleId="Title">
-    <w:name w:val="Title"/>
-    <w:basedOn w:val="Normal"/>
-    <w:next w:val="Normal"/>
-    <w:link w:val="TitleChar"/>
-    <w:uiPriority w:val="10"/>
-    <w:qFormat/>
-    <w:rsid w:val="00166399"/>
-    <w:pPr>
-      <w:contextualSpacing/>
-    </w:pPr>
-    <w:rPr>
-      <w:rFonts w:asciiTheme="majorHAnsi" w:eastAsiaTheme="majorEastAsia" w:hAnsiTheme="majorHAnsi" w:cstheme="majorBidi"/>
-      <w:spacing w:val="-10"/>
-      <w:kern w:val="28"/>
-      <w:sz w:val="56"/>
-      <w:szCs w:val="56"/>
-    </w:rPr>
-  </w:style>
-  <w:style w:type="character" w:customStyle="1" w:styleId="TitleChar">
-    <w:name w:val="Title Char"/>
-    <w:basedOn w:val="DefaultParagraphFont"/>
-    <w:link w:val="Title"/>
-    <w:uiPriority w:val="10"/>
-    <w:rsid w:val="00166399"/>
-    <w:rPr>
-      <w:rFonts w:asciiTheme="majorHAnsi" w:eastAsiaTheme="majorEastAsia" w:hAnsiTheme="majorHAnsi" w:cstheme="majorBidi"/>
-      <w:spacing w:val="-10"/>
-      <w:kern w:val="28"/>
-      <w:sz w:val="56"/>
-      <w:szCs w:val="56"/>
-    </w:rPr>
-  </w:style>
-</w:styles>
-</file>
-
-<file path=word/stylesWithEffects.xml><?xml version="1.0" encoding="utf-8"?>
-<w:styles xmlns:wpc="http://schemas.microsoft.com/office/word/2010/wordprocessingCanvas" xmlns:mc="http://schemas.openxmlformats.org/markup-compatibility/2006" xmlns:o="urn:schemas-microsoft-com:office:office" xmlns:r="http://schemas.openxmlformats.org/officeDocument/2006/relationships" xmlns:m="http://schemas.openxmlformats.org/officeDocument/2006/math" xmlns:v="urn:schemas-microsoft-com:vml" xmlns:wp14="http://schemas.microsoft.com/office/word/2010/wordprocessingDrawing" xmlns:wp="http://schemas.openxmlformats.org/drawingml/2006/wordprocessingDrawing" xmlns:w10="urn:schemas-microsoft-com:office:word" xmlns:w="http://schemas.openxmlformats.org/wordprocessingml/2006/main" xmlns:w14="http://schemas.microsoft.com/office/word/2010/wordml" xmlns:wpg="http://schemas.microsoft.com/office/word/2010/wordprocessingGroup" xmlns:wpi="http://schemas.microsoft.com/office/word/2010/wordprocessingInk" xmlns:wne="http://schemas.microsoft.com/office/word/2006/wordml" xmlns:wps="http://schemas.microsoft.com/office/word/2010/wordprocessingShape" mc:Ignorable="w14 wp14">
-  <w:docDefaults>
-    <w:rPrDefault>
-      <w:rPr>
-        <w:rFonts w:asciiTheme="minorHAnsi" w:eastAsiaTheme="minorHAnsi" w:hAnsiTheme="minorHAnsi" w:cstheme="minorBidi"/>
-        <w:sz w:val="24"/>
-        <w:szCs w:val="24"/>
-        <w:lang w:val="en-GB" w:eastAsia="en-US" w:bidi="ar-SA"/>
-      </w:rPr>
-    </w:rPrDefault>
-    <w:pPrDefault/>
-  </w:docDefaults>
-  <w:latentStyles w:defLockedState="0" w:defUIPriority="99" w:defSemiHidden="1" w:defUnhideWhenUsed="1" w:defQFormat="0" w:count="267">
-    <w:lsdException w:name="Normal" w:semiHidden="0" w:uiPriority="0" w:unhideWhenUsed="0" w:qFormat="1"/>
-    <w:lsdException w:name="heading 1" w:semiHidden="0" w:uiPriority="9" w:unhideWhenUsed="0" w:qFormat="1"/>
-    <w:lsdException w:name="heading 2" w:uiPriority="9" w:qFormat="1"/>
-    <w:lsdException w:name="heading 3" w:uiPriority="9" w:qFormat="1"/>
-    <w:lsdException w:name="heading 4" w:uiPriority="9" w:qFormat="1"/>
-    <w:lsdException w:name="heading 5" w:uiPriority="9" w:qFormat="1"/>
-    <w:lsdException w:name="heading 6" w:uiPriority="9" w:qFormat="1"/>
-    <w:lsdException w:name="heading 7" w:uiPriority="9" w:qFormat="1"/>
-    <w:lsdException w:name="heading 8" w:uiPriority="9" w:qFormat="1"/>
-    <w:lsdException w:name="heading 9" w:uiPriority="9" w:qFormat="1"/>
-    <w:lsdException w:name="toc 1" w:uiPriority="39"/>
-    <w:lsdException w:name="toc 2" w:uiPriority="39"/>
-    <w:lsdException w:name="toc 3" w:uiPriority="39"/>
-    <w:lsdException w:name="toc 4" w:uiPriority="39"/>
-    <w:lsdException w:name="toc 5" w:uiPriority="39"/>
-    <w:lsdException w:name="toc 6" w:uiPriority="39"/>
-    <w:lsdException w:name="toc 7" w:uiPriority="39"/>
-    <w:lsdException w:name="toc 8" w:uiPriority="39"/>
-    <w:lsdException w:name="toc 9" w:uiPriority="39"/>
-    <w:lsdException w:name="caption" w:uiPriority="35" w:qFormat="1"/>
-    <w:lsdException w:name="Title" w:semiHidden="0" w:uiPriority="10" w:unhideWhenUsed="0" w:qFormat="1"/>
-    <w:lsdException w:name="Default Paragraph Font" w:uiPriority="1"/>
-    <w:lsdException w:name="Subtitle" w:semiHidden="0" w:uiPriority="11" w:unhideWhenUsed="0" w:qFormat="1"/>
-    <w:lsdException w:name="Strong" w:semiHidden="0" w:uiPriority="22" w:unhideWhenUsed="0" w:qFormat="1"/>
-    <w:lsdException w:name="Emphasis" w:semiHidden="0" w:uiPriority="20" w:unhideWhenUsed="0" w:qFormat="1"/>
-    <w:lsdException w:name="Table Grid" w:semiHidden="0" w:uiPriority="39" w:unhideWhenUsed="0"/>
-    <w:lsdException w:name="Placeholder Text" w:unhideWhenUsed="0"/>
-    <w:lsdException w:name="No Spacing" w:semiHidden="0" w:uiPriority="1" w:unhideWhenUsed="0" w:qFormat="1"/>
-    <w:lsdException w:name="Light Shading" w:semiHidden="0" w:uiPriority="60" w:unhideWhenUsed="0"/>
-    <w:lsdException w:name="Light List" w:semiHidden="0" w:uiPriority="61" w:unhideWhenUsed="0"/>
-    <w:lsdException w:name="Light Grid" w:semiHidden="0" w:uiPriority="62" w:unhideWhenUsed="0"/>
-    <w:lsdException w:name="Medium Shading 1" w:semiHidden="0" w:uiPriority="63" w:unhideWhenUsed="0"/>
-    <w:lsdException w:name="Medium Shading 2" w:semiHidden="0" w:uiPriority="64" w:unhideWhenUsed="0"/>
-    <w:lsdException w:name="Medium List 1" w:semiHidden="0" w:uiPriority="65" w:unhideWhenUsed="0"/>
-    <w:lsdException w:name="Medium List 2" w:semiHidden="0" w:uiPriority="66" w:unhideWhenUsed="0"/>
-    <w:lsdException w:name="Medium Grid 1" w:semiHidden="0" w:uiPriority="67" w:unhideWhenUsed="0"/>
-    <w:lsdException w:name="Medium Grid 2" w:semiHidden="0" w:uiPriority="68" w:unhideWhenUsed="0"/>
-    <w:lsdException w:name="Medium Grid 3" w:semiHidden="0" w:uiPriority="69" w:unhideWhenUsed="0"/>
-    <w:lsdException w:name="Dark List" w:semiHidden="0" w:uiPriority="70" w:unhideWhenUsed="0"/>
-    <w:lsdException w:name="Colorful Shading" w:semiHidden="0" w:uiPriority="71" w:unhideWhenUsed="0"/>
-    <w:lsdException w:name="Colorful List" w:semiHidden="0" w:uiPriority="72" w:unhideWhenUsed="0"/>
-    <w:lsdException w:name="Colorful Grid" w:semiHidden="0" w:uiPriority="73" w:unhideWhenUsed="0"/>
-    <w:lsdException w:name="Light Shading Accent 1" w:semiHidden="0" w:uiPriority="60" w:unhideWhenUsed="0"/>
-    <w:lsdException w:name="Light List Accent 1" w:semiHidden="0" w:uiPriority="61" w:unhideWhenUsed="0"/>
-    <w:lsdException w:name="Light Grid Accent 1" w:semiHidden="0" w:uiPriority="62" w:unhideWhenUsed="0"/>
-    <w:lsdException w:name="Medium Shading 1 Accent 1" w:semiHidden="0" w:uiPriority="63" w:unhideWhenUsed="0"/>
-    <w:lsdException w:name="Medium Shading 2 Accent 1" w:semiHidden="0" w:uiPriority="64" w:unhideWhenUsed="0"/>
-    <w:lsdException w:name="Medium List 1 Accent 1" w:semiHidden="0" w:uiPriority="65" w:unhideWhenUsed="0"/>
-    <w:lsdException w:name="Revision" w:unhideWhenUsed="0"/>
-    <w:lsdException w:name="List Paragraph" w:semiHidden="0" w:uiPriority="34" w:unhideWhenUsed="0" w:qFormat="1"/>
-    <w:lsdException w:name="Quote" w:semiHidden="0" w:uiPriority="29" w:unhideWhenUsed="0" w:qFormat="1"/>
-    <w:lsdException w:name="Intense Quote" w:semiHidden="0" w:uiPriority="30" w:unhideWhenUsed="0" w:qFormat="1"/>
-    <w:lsdException w:name="Medium List 2 Accent 1" w:semiHidden="0" w:uiPriority="66" w:unhideWhenUsed="0"/>
-    <w:lsdException w:name="Medium Grid 1 Accent 1" w:semiHidden="0" w:uiPriority="67" w:unhideWhenUsed="0"/>
-    <w:lsdException w:name="Medium Grid 2 Accent 1" w:semiHidden="0" w:uiPriority="68" w:unhideWhenUsed="0"/>
-    <w:lsdException w:name="Medium Grid 3 Accent 1" w:semiHidden="0" w:uiPriority="69" w:unhideWhenUsed="0"/>
-    <w:lsdException w:name="Dark List Accent 1" w:semiHidden="0" w:uiPriority="70" w:unhideWhenUsed="0"/>
-    <w:lsdException w:name="Colorful Shading Accent 1" w:semiHidden="0" w:uiPriority="71" w:unhideWhenUsed="0"/>
-    <w:lsdException w:name="Colorful List Accent 1" w:semiHidden="0" w:uiPriority="72" w:unhideWhenUsed="0"/>
-    <w:lsdException w:name="Colorful Grid Accent 1" w:semiHidden="0" w:uiPriority="73" w:unhideWhenUsed="0"/>
-    <w:lsdException w:name="Light Shading Accent 2" w:semiHidden="0" w:uiPriority="60" w:unhideWhenUsed="0"/>
-    <w:lsdException w:name="Light List Accent 2" w:semiHidden="0" w:uiPriority="61" w:unhideWhenUsed="0"/>
-    <w:lsdException w:name="Light Grid Accent 2" w:semiHidden="0" w:uiPriority="62" w:unhideWhenUsed="0"/>
-    <w:lsdException w:name="Medium Shading 1 Accent 2" w:semiHidden="0" w:uiPriority="63" w:unhideWhenUsed="0"/>
-    <w:lsdException w:name="Medium Shading 2 Accent 2" w:semiHidden="0" w:uiPriority="64" w:unhideWhenUsed="0"/>
-    <w:lsdException w:name="Medium List 1 Accent 2" w:semiHidden="0" w:uiPriority="65" w:unhideWhenUsed="0"/>
-    <w:lsdException w:name="Medium List 2 Accent 2" w:semiHidden="0" w:uiPriority="66" w:unhideWhenUsed="0"/>
-    <w:lsdException w:name="Medium Grid 1 Accent 2" w:semiHidden="0" w:uiPriority="67" w:unhideWhenUsed="0"/>
-    <w:lsdException w:name="Medium Grid 2 Accent 2" w:semiHidden="0" w:uiPriority="68" w:unhideWhenUsed="0"/>
-    <w:lsdException w:name="Medium Grid 3 Accent 2" w:semiHidden="0" w:uiPriority="69" w:unhideWhenUsed="0"/>
-    <w:lsdException w:name="Dark List Accent 2" w:semiHidden="0" w:uiPriority="70" w:unhideWhenUsed="0"/>
-    <w:lsdException w:name="Colorful Shading Accent 2" w:semiHidden="0" w:uiPriority="71" w:unhideWhenUsed="0"/>
-    <w:lsdException w:name="Colorful List Accent 2" w:semiHidden="0" w:uiPriority="72" w:unhideWhenUsed="0"/>
-    <w:lsdException w:name="Colorful Grid Accent 2" w:semiHidden="0" w:uiPriority="73" w:unhideWhenUsed="0"/>
-    <w:lsdException w:name="Light Shading Accent 3" w:semiHidden="0" w:uiPriority="60" w:unhideWhenUsed="0"/>
-    <w:lsdException w:name="Light List Accent 3" w:semiHidden="0" w:uiPriority="61" w:unhideWhenUsed="0"/>
-    <w:lsdException w:name="Light Grid Accent 3" w:semiHidden="0" w:uiPriority="62" w:unhideWhenUsed="0"/>
-    <w:lsdException w:name="Medium Shading 1 Accent 3" w:semiHidden="0" w:uiPriority="63" w:unhideWhenUsed="0"/>
-    <w:lsdException w:name="Medium Shading 2 Accent 3" w:semiHidden="0" w:uiPriority="64" w:unhideWhenUsed="0"/>
-    <w:lsdException w:name="Medium List 1 Accent 3" w:semiHidden="0" w:uiPriority="65" w:unhideWhenUsed="0"/>
-    <w:lsdException w:name="Medium List 2 Accent 3" w:semiHidden="0" w:uiPriority="66" w:unhideWhenUsed="0"/>
-    <w:lsdException w:name="Medium Grid 1 Accent 3" w:semiHidden="0" w:uiPriority="67" w:unhideWhenUsed="0"/>
-    <w:lsdException w:name="Medium Grid 2 Accent 3" w:semiHidden="0" w:uiPriority="68" w:unhideWhenUsed="0"/>
-    <w:lsdException w:name="Medium Grid 3 Accent 3" w:semiHidden="0" w:uiPriority="69" w:unhideWhenUsed="0"/>
-    <w:lsdException w:name="Dark List Accent 3" w:semiHidden="0" w:uiPriority="70" w:unhideWhenUsed="0"/>
-    <w:lsdException w:name="Colorful Shading Accent 3" w:semiHidden="0" w:uiPriority="71" w:unhideWhenUsed="0"/>
-    <w:lsdException w:name="Colorful List Accent 3" w:semiHidden="0" w:uiPriority="72" w:unhideWhenUsed="0"/>
-    <w:lsdException w:name="Colorful Grid Accent 3" w:semiHidden="0" w:uiPriority="73" w:unhideWhenUsed="0"/>
-    <w:lsdException w:name="Light Shading Accent 4" w:semiHidden="0" w:uiPriority="60" w:unhideWhenUsed="0"/>
-    <w:lsdException w:name="Light List Accent 4" w:semiHidden="0" w:uiPriority="61" w:unhideWhenUsed="0"/>
-    <w:lsdException w:name="Light Grid Accent 4" w:semiHidden="0" w:uiPriority="62" w:unhideWhenUsed="0"/>
-    <w:lsdException w:name="Medium Shading 1 Accent 4" w:semiHidden="0" w:uiPriority="63" w:unhideWhenUsed="0"/>
-    <w:lsdException w:name="Medium Shading 2 Accent 4" w:semiHidden="0" w:uiPriority="64" w:unhideWhenUsed="0"/>
-    <w:lsdException w:name="Medium List 1 Accent 4" w:semiHidden="0" w:uiPriority="65" w:unhideWhenUsed="0"/>
-    <w:lsdException w:name="Medium List 2 Accent 4" w:semiHidden="0" w:uiPriority="66" w:unhideWhenUsed="0"/>
-    <w:lsdException w:name="Medium Grid 1 Accent 4" w:semiHidden="0" w:uiPriority="67" w:unhideWhenUsed="0"/>
-    <w:lsdException w:name="Medium Grid 2 Accent 4" w:semiHidden="0" w:uiPriority="68" w:unhideWhenUsed="0"/>
-    <w:lsdException w:name="Medium Grid 3 Accent 4" w:semiHidden="0" w:uiPriority="69" w:unhideWhenUsed="0"/>
-    <w:lsdException w:name="Dark List Accent 4" w:semiHidden="0" w:uiPriority="70" w:unhideWhenUsed="0"/>
-    <w:lsdException w:name="Colorful Shading Accent 4" w:semiHidden="0" w:uiPriority="71" w:unhideWhenUsed="0"/>
-    <w:lsdException w:name="Colorful List Accent 4" w:semiHidden="0" w:uiPriority="72" w:unhideWhenUsed="0"/>
-    <w:lsdException w:name="Colorful Grid Accent 4" w:semiHidden="0" w:uiPriority="73" w:unhideWhenUsed="0"/>
-    <w:lsdException w:name="Light Shading Accent 5" w:semiHidden="0" w:uiPriority="60" w:unhideWhenUsed="0"/>
-    <w:lsdException w:name="Light List Accent 5" w:semiHidden="0" w:uiPriority="61" w:unhideWhenUsed="0"/>
-    <w:lsdException w:name="Light Grid Accent 5" w:semiHidden="0" w:uiPriority="62" w:unhideWhenUsed="0"/>
-    <w:lsdException w:name="Medium Shading 1 Accent 5" w:semiHidden="0" w:uiPriority="63" w:unhideWhenUsed="0"/>
-    <w:lsdException w:name="Medium Shading 2 Accent 5" w:semiHidden="0" w:uiPriority="64" w:unhideWhenUsed="0"/>
-    <w:lsdException w:name="Medium List 1 Accent 5" w:semiHidden="0" w:uiPriority="65" w:unhideWhenUsed="0"/>
-    <w:lsdException w:name="Medium List 2 Accent 5" w:semiHidden="0" w:uiPriority="66" w:unhideWhenUsed="0"/>
-    <w:lsdException w:name="Medium Grid 1 Accent 5" w:semiHidden="0" w:uiPriority="67" w:unhideWhenUsed="0"/>
-    <w:lsdException w:name="Medium Grid 2 Accent 5" w:semiHidden="0" w:uiPriority="68" w:unhideWhenUsed="0"/>
-    <w:lsdException w:name="Medium Grid 3 Accent 5" w:semiHidden="0" w:uiPriority="69" w:unhideWhenUsed="0"/>
-    <w:lsdException w:name="Dark List Accent 5" w:semiHidden="0" w:uiPriority="70" w:unhideWhenUsed="0"/>
-    <w:lsdException w:name="Colorful Shading Accent 5" w:semiHidden="0" w:uiPriority="71" w:unhideWhenUsed="0"/>
-    <w:lsdException w:name="Colorful List Accent 5" w:semiHidden="0" w:uiPriority="72" w:unhideWhenUsed="0"/>
-    <w:lsdException w:name="Colorful Grid Accent 5" w:semiHidden="0" w:uiPriority="73" w:unhideWhenUsed="0"/>
-    <w:lsdException w:name="Light Shading Accent 6" w:semiHidden="0" w:uiPriority="60" w:unhideWhenUsed="0"/>
-    <w:lsdException w:name="Light List Accent 6" w:semiHidden="0" w:uiPriority="61" w:unhideWhenUsed="0"/>
-    <w:lsdException w:name="Light Grid Accent 6" w:semiHidden="0" w:uiPriority="62" w:unhideWhenUsed="0"/>
-    <w:lsdException w:name="Medium Shading 1 Accent 6" w:semiHidden="0" w:uiPriority="63" w:unhideWhenUsed="0"/>
-    <w:lsdException w:name="Medium Shading 2 Accent 6" w:semiHidden="0" w:uiPriority="64" w:unhideWhenUsed="0"/>
-    <w:lsdException w:name="Medium List 1 Accent 6" w:semiHidden="0" w:uiPriority="65" w:unhideWhenUsed="0"/>
-    <w:lsdException w:name="Medium List 2 Accent 6" w:semiHidden="0" w:uiPriority="66" w:unhideWhenUsed="0"/>
-    <w:lsdException w:name="Medium Grid 1 Accent 6" w:semiHidden="0" w:uiPriority="67" w:unhideWhenUsed="0"/>
-    <w:lsdException w:name="Medium Grid 2 Accent 6" w:semiHidden="0" w:uiPriority="68" w:unhideWhenUsed="0"/>
-    <w:lsdException w:name="Medium Grid 3 Accent 6" w:semiHidden="0" w:uiPriority="69" w:unhideWhenUsed="0"/>
-    <w:lsdException w:name="Dark List Accent 6" w:semiHidden="0" w:uiPriority="70" w:unhideWhenUsed="0"/>
-    <w:lsdException w:name="Colorful Shading Accent 6" w:semiHidden="0" w:uiPriority="71" w:unhideWhenUsed="0"/>
-    <w:lsdException w:name="Colorful List Accent 6" w:semiHidden="0" w:uiPriority="72" w:unhideWhenUsed="0"/>
-    <w:lsdException w:name="Colorful Grid Accent 6" w:semiHidden="0" w:uiPriority="73" w:unhideWhenUsed="0"/>
-    <w:lsdException w:name="Subtle Emphasis" w:semiHidden="0" w:uiPriority="19" w:unhideWhenUsed="0" w:qFormat="1"/>
-    <w:lsdException w:name="Intense Emphasis" w:semiHidden="0" w:uiPriority="21" w:unhideWhenUsed="0" w:qFormat="1"/>
-    <w:lsdException w:name="Subtle Reference" w:semiHidden="0" w:uiPriority="31" w:unhideWhenUsed="0" w:qFormat="1"/>
-    <w:lsdException w:name="Intense Reference" w:semiHidden="0" w:uiPriority="32" w:unhideWhenUsed="0" w:qFormat="1"/>
-    <w:lsdException w:name="Book Title" w:semiHidden="0" w:uiPriority="33" w:unhideWhenUsed="0" w:qFormat="1"/>
-    <w:lsdException w:name="Bibliography" w:uiPriority="37"/>
-    <w:lsdException w:name="TOC Heading" w:uiPriority="39" w:qFormat="1"/>
+  <w:latentStyles w:defLockedState="0" w:defUIPriority="99" w:defSemiHidden="0" w:defUnhideWhenUsed="0" w:defQFormat="0" w:count="380">
+    <w:lsdException w:name="Normal" w:uiPriority="0" w:qFormat="1"/>
+    <w:lsdException w:name="heading 1" w:uiPriority="9" w:qFormat="1"/>
+    <w:lsdException w:name="heading 2" w:semiHidden="1" w:uiPriority="9" w:unhideWhenUsed="1" w:qFormat="1"/>
+    <w:lsdException w:name="heading 3" w:semiHidden="1" w:uiPriority="9" w:unhideWhenUsed="1" w:qFormat="1"/>
+    <w:lsdException w:name="heading 4" w:semiHidden="1" w:uiPriority="9" w:unhideWhenUsed="1" w:qFormat="1"/>
+    <w:lsdException w:name="heading 5" w:semiHidden="1" w:uiPriority="9" w:unhideWhenUsed="1" w:qFormat="1"/>
+    <w:lsdException w:name="heading 6" w:semiHidden="1" w:uiPriority="9" w:unhideWhenUsed="1" w:qFormat="1"/>
+    <w:lsdException w:name="heading 7" w:semiHidden="1" w:uiPriority="9" w:unhideWhenUsed="1" w:qFormat="1"/>
+    <w:lsdException w:name="heading 8" w:semiHidden="1" w:uiPriority="9" w:unhideWhenUsed="1" w:qFormat="1"/>
+    <w:lsdException w:name="heading 9" w:semiHidden="1" w:uiPriority="9" w:unhideWhenUsed="1" w:qFormat="1"/>
+    <w:lsdException w:name="index 1" w:semiHidden="1" w:unhideWhenUsed="1"/>
+    <w:lsdException w:name="index 2" w:semiHidden="1" w:unhideWhenUsed="1"/>
+    <w:lsdException w:name="index 3" w:semiHidden="1" w:unhideWhenUsed="1"/>
+    <w:lsdException w:name="index 4" w:semiHidden="1" w:unhideWhenUsed="1"/>
+    <w:lsdException w:name="index 5" w:semiHidden="1" w:unhideWhenUsed="1"/>
+    <w:lsdException w:name="index 6" w:semiHidden="1" w:unhideWhenUsed="1"/>
+    <w:lsdException w:name="index 7" w:semiHidden="1" w:unhideWhenUsed="1"/>
+    <w:lsdException w:name="index 8" w:semiHidden="1" w:unhideWhenUsed="1"/>
+    <w:lsdException w:name="index 9" w:semiHidden="1" w:unhideWhenUsed="1"/>
+    <w:lsdException w:name="toc 1" w:semiHidden="1" w:uiPriority="39" w:unhideWhenUsed="1"/>
+    <w:lsdException w:name="toc 2" w:semiHidden="1" w:uiPriority="39" w:unhideWhenUsed="1"/>
+    <w:lsdException w:name="toc 3" w:semiHidden="1" w:uiPriority="39" w:unhideWhenUsed="1"/>
+    <w:lsdException w:name="toc 4" w:semiHidden="1" w:uiPriority="39" w:unhideWhenUsed="1"/>
+    <w:lsdException w:name="toc 5" w:semiHidden="1" w:uiPriority="39" w:unhideWhenUsed="1"/>
+    <w:lsdException w:name="toc 6" w:semiHidden="1" w:uiPriority="39" w:unhideWhenUsed="1"/>
+    <w:lsdException w:name="toc 7" w:semiHidden="1" w:uiPriority="39" w:unhideWhenUsed="1"/>
+    <w:lsdException w:name="toc 8" w:semiHidden="1" w:uiPriority="39" w:unhideWhenUsed="1"/>
+    <w:lsdException w:name="toc 9" w:semiHidden="1" w:uiPriority="39" w:unhideWhenUsed="1"/>
+    <w:lsdException w:name="Normal Indent" w:semiHidden="1" w:unhideWhenUsed="1"/>
+    <w:lsdException w:name="footnote text" w:semiHidden="1" w:unhideWhenUsed="1"/>
+    <w:lsdException w:name="annotation text" w:semiHidden="1" w:unhideWhenUsed="1"/>
+    <w:lsdException w:name="header" w:semiHidden="1" w:unhideWhenUsed="1"/>
+    <w:lsdException w:name="footer" w:semiHidden="1" w:unhideWhenUsed="1"/>
+    <w:lsdException w:name="index heading" w:semiHidden="1" w:unhideWhenUsed="1"/>
+    <w:lsdException w:name="caption" w:semiHidden="1" w:uiPriority="35" w:unhideWhenUsed="1" w:qFormat="1"/>
+    <w:lsdException w:name="table of figures" w:semiHidden="1" w:unhideWhenUsed="1"/>
+    <w:lsdException w:name="envelope address" w:semiHidden="1" w:unhideWhenUsed="1"/>
+    <w:lsdException w:name="envelope return" w:semiHidden="1" w:unhideWhenUsed="1"/>
+    <w:lsdException w:name="footnote reference" w:semiHidden="1" w:unhideWhenUsed="1"/>
+    <w:lsdException w:name="annotation reference" w:semiHidden="1" w:unhideWhenUsed="1"/>
+    <w:lsdException w:name="line number" w:semiHidden="1" w:unhideWhenUsed="1"/>
+    <w:lsdException w:name="page number" w:semiHidden="1" w:unhideWhenUsed="1"/>
+    <w:lsdException w:name="endnote reference" w:semiHidden="1" w:unhideWhenUsed="1"/>
+    <w:lsdException w:name="endnote text" w:semiHidden="1" w:unhideWhenUsed="1"/>
+    <w:lsdException w:name="table of authorities" w:semiHidden="1" w:unhideWhenUsed="1"/>
+    <w:lsdException w:name="macro" w:semiHidden="1" w:unhideWhenUsed="1"/>
+    <w:lsdException w:name="toa heading" w:semiHidden="1" w:unhideWhenUsed="1"/>
+    <w:lsdException w:name="List" w:semiHidden="1" w:unhideWhenUsed="1"/>
+    <w:lsdException w:name="List Bullet" w:semiHidden="1" w:unhideWhenUsed="1"/>
+    <w:lsdException w:name="List Number" w:semiHidden="1" w:unhideWhenUsed="1"/>
+    <w:lsdException w:name="List 2" w:semiHidden="1" w:unhideWhenUsed="1"/>
+    <w:lsdException w:name="List 3" w:semiHidden="1" w:unhideWhenUsed="1"/>
+    <w:lsdException w:name="List 4" w:semiHidden="1" w:unhideWhenUsed="1"/>
+    <w:lsdException w:name="List 5" w:semiHidden="1" w:unhideWhenUsed="1"/>
+    <w:lsdException w:name="List Bullet 2" w:semiHidden="1" w:unhideWhenUsed="1"/>
+    <w:lsdException w:name="List Bullet 3" w:semiHidden="1" w:unhideWhenUsed="1"/>
+    <w:lsdException w:name="List Bullet 4" w:semiHidden="1" w:unhideWhenUsed="1"/>
+    <w:lsdException w:name="List Bullet 5" w:semiHidden="1" w:unhideWhenUsed="1"/>
+    <w:lsdException w:name="List Number 2" w:semiHidden="1" w:unhideWhenUsed="1"/>
+    <w:lsdException w:name="List Number 3" w:semiHidden="1" w:unhideWhenUsed="1"/>
+    <w:lsdException w:name="List Number 4" w:semiHidden="1" w:unhideWhenUsed="1"/>
+    <w:lsdException w:name="List Number 5" w:semiHidden="1" w:unhideWhenUsed="1"/>
+    <w:lsdException w:name="Title" w:uiPriority="10" w:qFormat="1"/>
+    <w:lsdException w:name="Closing" w:semiHidden="1" w:unhideWhenUsed="1"/>
+    <w:lsdException w:name="Signature" w:semiHidden="1" w:unhideWhenUsed="1"/>
+    <w:lsdException w:name="Default Paragraph Font" w:semiHidden="1" w:uiPriority="1" w:unhideWhenUsed="1"/>
+    <w:lsdException w:name="Body Text" w:semiHidden="1" w:unhideWhenUsed="1"/>
+    <w:lsdException w:name="Body Text Indent" w:semiHidden="1" w:unhideWhenUsed="1"/>
+    <w:lsdException w:name="List Continue" w:semiHidden="1" w:unhideWhenUsed="1"/>
+    <w:lsdException w:name="List Continue 2" w:semiHidden="1" w:unhideWhenUsed="1"/>
+    <w:lsdException w:name="List Continue 3" w:semiHidden="1" w:unhideWhenUsed="1"/>
+    <w:lsdException w:name="List Continue 4" w:semiHidden="1" w:unhideWhenUsed="1"/>
+    <w:lsdException w:name="List Continue 5" w:semiHidden="1" w:unhideWhenUsed="1"/>
+    <w:lsdException w:name="Message Header" w:semiHidden="1" w:unhideWhenUsed="1"/>
+    <w:lsdException w:name="Subtitle" w:uiPriority="11" w:qFormat="1"/>
+    <w:lsdException w:name="Salutation" w:semiHidden="1" w:unhideWhenUsed="1"/>
+    <w:lsdException w:name="Date" w:semiHidden="1" w:unhideWhenUsed="1"/>
+    <w:lsdException w:name="Body Text First Indent" w:semiHidden="1" w:unhideWhenUsed="1"/>
+    <w:lsdException w:name="Body Text First Indent 2" w:semiHidden="1" w:unhideWhenUsed="1"/>
+    <w:lsdException w:name="Note Heading" w:semiHidden="1" w:unhideWhenUsed="1"/>
+    <w:lsdException w:name="Body Text 2" w:semiHidden="1" w:unhideWhenUsed="1"/>
+    <w:lsdException w:name="Body Text 3" w:semiHidden="1" w:unhideWhenUsed="1"/>
+    <w:lsdException w:name="Body Text Indent 2" w:semiHidden="1" w:unhideWhenUsed="1"/>
+    <w:lsdException w:name="Body Text Indent 3" w:semiHidden="1" w:unhideWhenUsed="1"/>
+    <w:lsdException w:name="Block Text" w:semiHidden="1" w:unhideWhenUsed="1"/>
+    <w:lsdException w:name="Hyperlink" w:semiHidden="1" w:unhideWhenUsed="1"/>
+    <w:lsdException w:name="FollowedHyperlink" w:semiHidden="1" w:unhideWhenUsed="1"/>
+    <w:lsdException w:name="Strong" w:uiPriority="22" w:qFormat="1"/>
+    <w:lsdException w:name="Emphasis" w:uiPriority="20" w:qFormat="1"/>
+    <w:lsdException w:name="Document Map" w:semiHidden="1" w:unhideWhenUsed="1"/>
+    <w:lsdException w:name="Plain Text" w:semiHidden="1" w:unhideWhenUsed="1"/>
+    <w:lsdException w:name="E-mail Signature" w:semiHidden="1" w:unhideWhenUsed="1"/>
+    <w:lsdException w:name="HTML Top of Form" w:semiHidden="1" w:unhideWhenUsed="1"/>
+    <w:lsdException w:name="HTML Bottom of Form" w:semiHidden="1" w:unhideWhenUsed="1"/>
+    <w:lsdException w:name="Normal (Web)" w:semiHidden="1" w:unhideWhenUsed="1"/>
+    <w:lsdException w:name="HTML Acronym" w:semiHidden="1" w:unhideWhenUsed="1"/>
+    <w:lsdException w:name="HTML Address" w:semiHidden="1" w:unhideWhenUsed="1"/>
+    <w:lsdException w:name="HTML Cite" w:semiHidden="1" w:unhideWhenUsed="1"/>
+    <w:lsdException w:name="HTML Code" w:semiHidden="1" w:unhideWhenUsed="1"/>
+    <w:lsdException w:name="HTML Definition" w:semiHidden="1" w:unhideWhenUsed="1"/>
+    <w:lsdException w:name="HTML Keyboard" w:semiHidden="1" w:unhideWhenUsed="1"/>
+    <w:lsdException w:name="HTML Preformatted" w:semiHidden="1" w:unhideWhenUsed="1"/>
+    <w:lsdException w:name="HTML Sample" w:semiHidden="1" w:unhideWhenUsed="1"/>
+    <w:lsdException w:name="HTML Typewriter" w:semiHidden="1" w:unhideWhenUsed="1"/>
+    <w:lsdException w:name="HTML Variable" w:semiHidden="1" w:unhideWhenUsed="1"/>
+    <w:lsdException w:name="Normal Table" w:semiHidden="1" w:unhideWhenUsed="1"/>
+    <w:lsdException w:name="annotation subject" w:semiHidden="1" w:unhideWhenUsed="1"/>
+    <w:lsdException w:name="No List" w:semiHidden="1" w:unhideWhenUsed="1"/>
+    <w:lsdException w:name="Outline List 1" w:semiHidden="1" w:unhideWhenUsed="1"/>
+    <w:lsdException w:name="Outline List 2" w:semiHidden="1" w:unhideWhenUsed="1"/>
+    <w:lsdException w:name="Outline List 3" w:semiHidden="1" w:unhideWhenUsed="1"/>
+    <w:lsdException w:name="Table Simple 1" w:semiHidden="1" w:unhideWhenUsed="1"/>
+    <w:lsdException w:name="Table Simple 2" w:semiHidden="1" w:unhideWhenUsed="1"/>
+    <w:lsdException w:name="Table Simple 3" w:semiHidden="1" w:unhideWhenUsed="1"/>
+    <w:lsdException w:name="Table Classic 1" w:semiHidden="1" w:unhideWhenUsed="1"/>
+    <w:lsdException w:name="Table Classic 2" w:semiHidden="1" w:unhideWhenUsed="1"/>
+    <w:lsdException w:name="Table Classic 3" w:semiHidden="1" w:unhideWhenUsed="1"/>
+    <w:lsdException w:name="Table Classic 4" w:semiHidden="1" w:unhideWhenUsed="1"/>
+    <w:lsdException w:name="Table Colorful 1" w:semiHidden="1" w:unhideWhenUsed="1"/>
+    <w:lsdException w:name="Table Colorful 2" w:semiHidden="1" w:unhideWhenUsed="1"/>
+    <w:lsdException w:name="Table Colorful 3" w:semiHidden="1" w:unhideWhenUsed="1"/>
+    <w:lsdException w:name="Table Columns 1" w:semiHidden="1" w:unhideWhenUsed="1"/>
+    <w:lsdException w:name="Table Columns 2" w:semiHidden="1" w:unhideWhenUsed="1"/>
+    <w:lsdException w:name="Table Columns 3" w:semiHidden="1" w:unhideWhenUsed="1"/>
+    <w:lsdException w:name="Table Columns 4" w:semiHidden="1" w:unhideWhenUsed="1"/>
+    <w:lsdException w:name="Table Columns 5" w:semiHidden="1" w:unhideWhenUsed="1"/>
+    <w:lsdException w:name="Table Grid 1" w:semiHidden="1" w:unhideWhenUsed="1"/>
+    <w:lsdException w:name="Table Grid 2" w:semiHidden="1" w:unhideWhenUsed="1"/>
+    <w:lsdException w:name="Table Grid 3" w:semiHidden="1" w:unhideWhenUsed="1"/>
+    <w:lsdException w:name="Table Grid 4" w:semiHidden="1" w:unhideWhenUsed="1"/>
+    <w:lsdException w:name="Table Grid 5" w:semiHidden="1" w:unhideWhenUsed="1"/>
+    <w:lsdException w:name="Table Grid 6" w:semiHidden="1" w:unhideWhenUsed="1"/>
+    <w:lsdException w:name="Table Grid 7" w:semiHidden="1" w:unhideWhenUsed="1"/>
+    <w:lsdException w:name="Table Grid 8" w:semiHidden="1" w:unhideWhenUsed="1"/>
+    <w:lsdException w:name="Table List 1" w:semiHidden="1" w:unhideWhenUsed="1"/>
+    <w:lsdException w:name="Table List 2" w:semiHidden="1" w:unhideWhenUsed="1"/>
+    <w:lsdException w:name="Table List 3" w:semiHidden="1" w:unhideWhenUsed="1"/>
+    <w:lsdException w:name="Table List 4" w:semiHidden="1" w:unhideWhenUsed="1"/>
+    <w:lsdException w:name="Table List 5" w:semiHidden="1" w:unhideWhenUsed="1"/>
+    <w:lsdException w:name="Table List 6" w:semiHidden="1" w:unhideWhenUsed="1"/>
+    <w:lsdException w:name="Table List 7" w:semiHidden="1" w:unhideWhenUsed="1"/>
+    <w:lsdException w:name="Table List 8" w:semiHidden="1" w:unhideWhenUsed="1"/>
+    <w:lsdException w:name="Table 3D effects 1" w:semiHidden="1" w:unhideWhenUsed="1"/>
+    <w:lsdException w:name="Table 3D effects 2" w:semiHidden="1" w:unhideWhenUsed="1"/>
+    <w:lsdException w:name="Table 3D effects 3" w:semiHidden="1" w:unhideWhenUsed="1"/>
+    <w:lsdException w:name="Table Contemporary" w:semiHidden="1" w:unhideWhenUsed="1"/>
+    <w:lsdException w:name="Table Elegant" w:semiHidden="1" w:unhideWhenUsed="1"/>
+    <w:lsdException w:name="Table Professional" w:semiHidden="1" w:unhideWhenUsed="1"/>
+    <w:lsdException w:name="Table Subtle 1" w:semiHidden="1" w:unhideWhenUsed="1"/>
+    <w:lsdException w:name="Table Subtle 2" w:semiHidden="1" w:unhideWhenUsed="1"/>
+    <w:lsdException w:name="Table Web 1" w:semiHidden="1" w:unhideWhenUsed="1"/>
+    <w:lsdException w:name="Table Web 2" w:semiHidden="1" w:unhideWhenUsed="1"/>
+    <w:lsdException w:name="Table Web 3" w:semiHidden="1" w:unhideWhenUsed="1"/>
+    <w:lsdException w:name="Balloon Text" w:semiHidden="1" w:unhideWhenUsed="1"/>
+    <w:lsdException w:name="Table Grid" w:uiPriority="39"/>
+    <w:lsdException w:name="Table Theme" w:semiHidden="1" w:unhideWhenUsed="1"/>
+    <w:lsdException w:name="Note Level 1" w:semiHidden="1" w:unhideWhenUsed="1"/>
+    <w:lsdException w:name="Note Level 2" w:semiHidden="1" w:unhideWhenUsed="1"/>
+    <w:lsdException w:name="Note Level 3" w:semiHidden="1" w:unhideWhenUsed="1"/>
+    <w:lsdException w:name="Note Level 4" w:semiHidden="1" w:unhideWhenUsed="1"/>
+    <w:lsdException w:name="Note Level 5" w:semiHidden="1" w:unhideWhenUsed="1"/>
+    <w:lsdException w:name="Note Level 6" w:semiHidden="1" w:unhideWhenUsed="1"/>
+    <w:lsdException w:name="Note Level 7" w:semiHidden="1" w:unhideWhenUsed="1"/>
+    <w:lsdException w:name="Note Level 8" w:semiHidden="1" w:unhideWhenUsed="1"/>
+    <w:lsdException w:name="Note Level 9" w:semiHidden="1" w:unhideWhenUsed="1"/>
+    <w:lsdException w:name="Placeholder Text" w:semiHidden="1"/>
+    <w:lsdException w:name="No Spacing" w:uiPriority="1" w:qFormat="1"/>
+    <w:lsdException w:name="Light Shading" w:uiPriority="60"/>
+    <w:lsdException w:name="Light List" w:uiPriority="61"/>
+    <w:lsdException w:name="Light Grid" w:uiPriority="62"/>
+    <w:lsdException w:name="Medium Shading 1" w:uiPriority="63"/>
+    <w:lsdException w:name="Medium Shading 2" w:uiPriority="64"/>
+    <w:lsdException w:name="Medium List 1" w:uiPriority="65"/>
+    <w:lsdException w:name="Medium List 2" w:uiPriority="66"/>
+    <w:lsdException w:name="Medium Grid 1" w:uiPriority="67"/>
+    <w:lsdException w:name="Medium Grid 2" w:uiPriority="68"/>
+    <w:lsdException w:name="Medium Grid 3" w:uiPriority="69"/>
+    <w:lsdException w:name="Dark List" w:uiPriority="70"/>
+    <w:lsdException w:name="Colorful Shading" w:uiPriority="71"/>
+    <w:lsdException w:name="Colorful List" w:uiPriority="72"/>
+    <w:lsdException w:name="Colorful Grid" w:uiPriority="73"/>
+    <w:lsdException w:name="Light Shading Accent 1" w:uiPriority="60"/>
+    <w:lsdException w:name="Light List Accent 1" w:uiPriority="61"/>
+    <w:lsdException w:name="Light Grid Accent 1" w:uiPriority="62"/>
+    <w:lsdException w:name="Medium Shading 1 Accent 1" w:uiPriority="63"/>
+    <w:lsdException w:name="Medium Shading 2 Accent 1" w:uiPriority="64"/>
+    <w:lsdException w:name="Medium List 1 Accent 1" w:uiPriority="65"/>
+    <w:lsdException w:name="Revision" w:semiHidden="1"/>
+    <w:lsdException w:name="List Paragraph" w:uiPriority="34" w:qFormat="1"/>
+    <w:lsdException w:name="Quote" w:uiPriority="29" w:qFormat="1"/>
+    <w:lsdException w:name="Intense Quote" w:uiPriority="30" w:qFormat="1"/>
+    <w:lsdException w:name="Medium List 2 Accent 1" w:uiPriority="66"/>
+    <w:lsdException w:name="Medium Grid 1 Accent 1" w:uiPriority="67"/>
+    <w:lsdException w:name="Medium Grid 2 Accent 1" w:uiPriority="68"/>
+    <w:lsdException w:name="Medium Grid 3 Accent 1" w:uiPriority="69"/>
+    <w:lsdException w:name="Dark List Accent 1" w:uiPriority="70"/>
+    <w:lsdException w:name="Colorful Shading Accent 1" w:uiPriority="71"/>
+    <w:lsdException w:name="Colorful List Accent 1" w:uiPriority="72"/>
+    <w:lsdException w:name="Colorful Grid Accent 1" w:uiPriority="73"/>
+    <w:lsdException w:name="Light Shading Accent 2" w:uiPriority="60"/>
+    <w:lsdException w:name="Light List Accent 2" w:uiPriority="61"/>
+    <w:lsdException w:name="Light Grid Accent 2" w:uiPriority="62"/>
+    <w:lsdException w:name="Medium Shading 1 Accent 2" w:uiPriority="63"/>
+    <w:lsdException w:name="Medium Shading 2 Accent 2" w:uiPriority="64"/>
+    <w:lsdException w:name="Medium List 1 Accent 2" w:uiPriority="65"/>
+    <w:lsdException w:name="Medium List 2 Accent 2" w:uiPriority="66"/>
+    <w:lsdException w:name="Medium Grid 1 Accent 2" w:uiPriority="67"/>
+    <w:lsdException w:name="Medium Grid 2 Accent 2" w:uiPriority="68"/>
+    <w:lsdException w:name="Medium Grid 3 Accent 2" w:uiPriority="69"/>
+    <w:lsdException w:name="Dark List Accent 2" w:uiPriority="70"/>
+    <w:lsdException w:name="Colorful Shading Accent 2" w:uiPriority="71"/>
+    <w:lsdException w:name="Colorful List Accent 2" w:uiPriority="72"/>
+    <w:lsdException w:name="Colorful Grid Accent 2" w:uiPriority="73"/>
+    <w:lsdException w:name="Light Shading Accent 3" w:uiPriority="60"/>
+    <w:lsdException w:name="Light List Accent 3" w:uiPriority="61"/>
+    <w:lsdException w:name="Light Grid Accent 3" w:uiPriority="62"/>
+    <w:lsdException w:name="Medium Shading 1 Accent 3" w:uiPriority="63"/>
+    <w:lsdException w:name="Medium Shading 2 Accent 3" w:uiPriority="64"/>
+    <w:lsdException w:name="Medium List 1 Accent 3" w:uiPriority="65"/>
+    <w:lsdException w:name="Medium List 2 Accent 3" w:uiPriority="66"/>
+    <w:lsdException w:name="Medium Grid 1 Accent 3" w:uiPriority="67"/>
+    <w:lsdException w:name="Medium Grid 2 Accent 3" w:uiPriority="68"/>
+    <w:lsdException w:name="Medium Grid 3 Accent 3" w:uiPriority="69"/>
+    <w:lsdException w:name="Dark List Accent 3" w:uiPriority="70"/>
+    <w:lsdException w:name="Colorful Shading Accent 3" w:uiPriority="71"/>
+    <w:lsdException w:name="Colorful List Accent 3" w:uiPriority="72"/>
+    <w:lsdException w:name="Colorful Grid Accent 3" w:uiPriority="73"/>
+    <w:lsdException w:name="Light Shading Accent 4" w:uiPriority="60"/>
+    <w:lsdException w:name="Light List Accent 4" w:uiPriority="61"/>
+    <w:lsdException w:name="Light Grid Accent 4" w:uiPriority="62"/>
+    <w:lsdException w:name="Medium Shading 1 Accent 4" w:uiPriority="63"/>
+    <w:lsdException w:name="Medium Shading 2 Accent 4" w:uiPriority="64"/>
+    <w:lsdException w:name="Medium List 1 Accent 4" w:uiPriority="65"/>
+    <w:lsdException w:name="Medium List 2 Accent 4" w:uiPriority="66"/>
+    <w:lsdException w:name="Medium Grid 1 Accent 4" w:uiPriority="67"/>
+    <w:lsdException w:name="Medium Grid 2 Accent 4" w:uiPriority="68"/>
+    <w:lsdException w:name="Medium Grid 3 Accent 4" w:uiPriority="69"/>
+    <w:lsdException w:name="Dark List Accent 4" w:uiPriority="70"/>
+    <w:lsdException w:name="Colorful Shading Accent 4" w:uiPriority="71"/>
+    <w:lsdException w:name="Colorful List Accent 4" w:uiPriority="72"/>
+    <w:lsdException w:name="Colorful Grid Accent 4" w:uiPriority="73"/>
+    <w:lsdException w:name="Light Shading Accent 5" w:uiPriority="60"/>
+    <w:lsdException w:name="Light List Accent 5" w:uiPriority="61"/>
+    <w:lsdException w:name="Light Grid Accent 5" w:uiPriority="62"/>
+    <w:lsdException w:name="Medium Shading 1 Accent 5" w:uiPriority="63"/>
+    <w:lsdException w:name="Medium Shading 2 Accent 5" w:uiPriority="64"/>
+    <w:lsdException w:name="Medium List 1 Accent 5" w:uiPriority="65"/>
+    <w:lsdException w:name="Medium List 2 Accent 5" w:uiPriority="66"/>
+    <w:lsdException w:name="Medium Grid 1 Accent 5" w:uiPriority="67"/>
+    <w:lsdException w:name="Medium Grid 2 Accent 5" w:uiPriority="68"/>
+    <w:lsdException w:name="Medium Grid 3 Accent 5" w:uiPriority="69"/>
+    <w:lsdException w:name="Dark List Accent 5" w:uiPriority="70"/>
+    <w:lsdException w:name="Colorful Shading Accent 5" w:uiPriority="71"/>
+    <w:lsdException w:name="Colorful List Accent 5" w:uiPriority="72"/>
+    <w:lsdException w:name="Colorful Grid Accent 5" w:uiPriority="73"/>
+    <w:lsdException w:name="Light Shading Accent 6" w:uiPriority="60"/>
+    <w:lsdException w:name="Light List Accent 6" w:uiPriority="61"/>
+    <w:lsdException w:name="Light Grid Accent 6" w:uiPriority="62"/>
+    <w:lsdException w:name="Medium Shading 1 Accent 6" w:uiPriority="63"/>
+    <w:lsdException w:name="Medium Shading 2 Accent 6" w:uiPriority="64"/>
+    <w:lsdException w:name="Medium List 1 Accent 6" w:uiPriority="65"/>
+    <w:lsdException w:name="Medium List 2 Accent 6" w:uiPriority="66"/>
+    <w:lsdException w:name="Medium Grid 1 Accent 6" w:uiPriority="67"/>
+    <w:lsdException w:name="Medium Grid 2 Accent 6" w:uiPriority="68"/>
+    <w:lsdException w:name="Medium Grid 3 Accent 6" w:uiPriority="69"/>
+    <w:lsdException w:name="Dark List Accent 6" w:uiPriority="70"/>
+    <w:lsdException w:name="Colorful Shading Accent 6" w:uiPriority="71"/>
+    <w:lsdException w:name="Colorful List Accent 6" w:uiPriority="72"/>
+    <w:lsdException w:name="Colorful Grid Accent 6" w:uiPriority="73"/>
+    <w:lsdException w:name="Subtle Emphasis" w:uiPriority="19" w:qFormat="1"/>
+    <w:lsdException w:name="Intense Emphasis" w:uiPriority="21" w:qFormat="1"/>
+    <w:lsdException w:name="Subtle Reference" w:uiPriority="31" w:qFormat="1"/>
+    <w:lsdException w:name="Intense Reference" w:uiPriority="32" w:qFormat="1"/>
+    <w:lsdException w:name="Book Title" w:uiPriority="33" w:qFormat="1"/>
+    <w:lsdException w:name="Bibliography" w:semiHidden="1" w:uiPriority="37" w:unhideWhenUsed="1"/>
+    <w:lsdException w:name="TOC Heading" w:semiHidden="1" w:uiPriority="39" w:unhideWhenUsed="1" w:qFormat="1"/>
+    <w:lsdException w:name="Plain Table 1" w:uiPriority="41"/>
+    <w:lsdException w:name="Plain Table 2" w:uiPriority="42"/>
+    <w:lsdException w:name="Plain Table 3" w:uiPriority="43"/>
+    <w:lsdException w:name="Plain Table 4" w:uiPriority="44"/>
+    <w:lsdException w:name="Plain Table 5" w:uiPriority="45"/>
+    <w:lsdException w:name="Grid Table Light" w:uiPriority="40"/>
+    <w:lsdException w:name="Grid Table 1 Light" w:uiPriority="46"/>
+    <w:lsdException w:name="Grid Table 2" w:uiPriority="47"/>
+    <w:lsdException w:name="Grid Table 3" w:uiPriority="48"/>
+    <w:lsdException w:name="Grid Table 4" w:uiPriority="49"/>
+    <w:lsdException w:name="Grid Table 5 Dark" w:uiPriority="50"/>
+    <w:lsdException w:name="Grid Table 6 Colorful" w:uiPriority="51"/>
+    <w:lsdException w:name="Grid Table 7 Colorful" w:uiPriority="52"/>
+    <w:lsdException w:name="Grid Table 1 Light Accent 1" w:uiPriority="46"/>
+    <w:lsdException w:name="Grid Table 2 Accent 1" w:uiPriority="47"/>
+    <w:lsdException w:name="Grid Table 3 Accent 1" w:uiPriority="48"/>
+    <w:lsdException w:name="Grid Table 4 Accent 1" w:uiPriority="49"/>
+    <w:lsdException w:name="Grid Table 5 Dark Accent 1" w:uiPriority="50"/>
+    <w:lsdException w:name="Grid Table 6 Colorful Accent 1" w:uiPriority="51"/>
+    <w:lsdException w:name="Grid Table 7 Colorful Accent 1" w:uiPriority="52"/>
+    <w:lsdException w:name="Grid Table 1 Light Accent 2" w:uiPriority="46"/>
+    <w:lsdException w:name="Grid Table 2 Accent 2" w:uiPriority="47"/>
+    <w:lsdException w:name="Grid Table 3 Accent 2" w:uiPriority="48"/>
+    <w:lsdException w:name="Grid Table 4 Accent 2" w:uiPriority="49"/>
+    <w:lsdException w:name="Grid Table 5 Dark Accent 2" w:uiPriority="50"/>
+    <w:lsdException w:name="Grid Table 6 Colorful Accent 2" w:uiPriority="51"/>
+    <w:lsdException w:name="Grid Table 7 Colorful Accent 2" w:uiPriority="52"/>
+    <w:lsdException w:name="Grid Table 1 Light Accent 3" w:uiPriority="46"/>
+    <w:lsdException w:name="Grid Table 2 Accent 3" w:uiPriority="47"/>
+    <w:lsdException w:name="Grid Table 3 Accent 3" w:uiPriority="48"/>
+    <w:lsdException w:name="Grid Table 4 Accent 3" w:uiPriority="49"/>
+    <w:lsdException w:name="Grid Table 5 Dark Accent 3" w:uiPriority="50"/>
+    <w:lsdException w:name="Grid Table 6 Colorful Accent 3" w:uiPriority="51"/>
+    <w:lsdException w:name="Grid Table 7 Colorful Accent 3" w:uiPriority="52"/>
+    <w:lsdException w:name="Grid Table 1 Light Accent 4" w:uiPriority="46"/>
+    <w:lsdException w:name="Grid Table 2 Accent 4" w:uiPriority="47"/>
+    <w:lsdException w:name="Grid Table 3 Accent 4" w:uiPriority="48"/>
+    <w:lsdException w:name="Grid Table 4 Accent 4" w:uiPriority="49"/>
+    <w:lsdException w:name="Grid Table 5 Dark Accent 4" w:uiPriority="50"/>
+    <w:lsdException w:name="Grid Table 6 Colorful Accent 4" w:uiPriority="51"/>
+    <w:lsdException w:name="Grid Table 7 Colorful Accent 4" w:uiPriority="52"/>
+    <w:lsdException w:name="Grid Table 1 Light Accent 5" w:uiPriority="46"/>
+    <w:lsdException w:name="Grid Table 2 Accent 5" w:uiPriority="47"/>
+    <w:lsdException w:name="Grid Table 3 Accent 5" w:uiPriority="48"/>
+    <w:lsdException w:name="Grid Table 4 Accent 5" w:uiPriority="49"/>
+    <w:lsdException w:name="Grid Table 5 Dark Accent 5" w:uiPriority="50"/>
+    <w:lsdException w:name="Grid Table 6 Colorful Accent 5" w:uiPriority="51"/>
+    <w:lsdException w:name="Grid Table 7 Colorful Accent 5" w:uiPriority="52"/>
+    <w:lsdException w:name="Grid Table 1 Light Accent 6" w:uiPriority="46"/>
+    <w:lsdException w:name="Grid Table 2 Accent 6" w:uiPriority="47"/>
+    <w:lsdException w:name="Grid Table 3 Accent 6" w:uiPriority="48"/>
+    <w:lsdException w:name="Grid Table 4 Accent 6" w:uiPriority="49"/>
+    <w:lsdException w:name="Grid Table 5 Dark Accent 6" w:uiPriority="50"/>
+    <w:lsdException w:name="Grid Table 6 Colorful Accent 6" w:uiPriority="51"/>
+    <w:lsdException w:name="Grid Table 7 Colorful Accent 6" w:uiPriority="52"/>
+    <w:lsdException w:name="List Table 1 Light" w:uiPriority="46"/>
+    <w:lsdException w:name="List Table 2" w:uiPriority="47"/>
+    <w:lsdException w:name="List Table 3" w:uiPriority="48"/>
+    <w:lsdException w:name="List Table 4" w:uiPriority="49"/>
+    <w:lsdException w:name="List Table 5 Dark" w:uiPriority="50"/>
+    <w:lsdException w:name="List Table 6 Colorful" w:uiPriority="51"/>
+    <w:lsdException w:name="List Table 7 Colorful" w:uiPriority="52"/>
+    <w:lsdException w:name="List Table 1 Light Accent 1" w:uiPriority="46"/>
+    <w:lsdException w:name="List Table 2 Accent 1" w:uiPriority="47"/>
+    <w:lsdException w:name="List Table 3 Accent 1" w:uiPriority="48"/>
+    <w:lsdException w:name="List Table 4 Accent 1" w:uiPriority="49"/>
+    <w:lsdException w:name="List Table 5 Dark Accent 1" w:uiPriority="50"/>
+    <w:lsdException w:name="List Table 6 Colorful Accent 1" w:uiPriority="51"/>
+    <w:lsdException w:name="List Table 7 Colorful Accent 1" w:uiPriority="52"/>
+    <w:lsdException w:name="List Table 1 Light Accent 2" w:uiPriority="46"/>
+    <w:lsdException w:name="List Table 2 Accent 2" w:uiPriority="47"/>
+    <w:lsdException w:name="List Table 3 Accent 2" w:uiPriority="48"/>
+    <w:lsdException w:name="List Table 4 Accent 2" w:uiPriority="49"/>
+    <w:lsdException w:name="List Table 5 Dark Accent 2" w:uiPriority="50"/>
+    <w:lsdException w:name="List Table 6 Colorful Accent 2" w:uiPriority="51"/>
+    <w:lsdException w:name="List Table 7 Colorful Accent 2" w:uiPriority="52"/>
+    <w:lsdException w:name="List Table 1 Light Accent 3" w:uiPriority="46"/>
+    <w:lsdException w:name="List Table 2 Accent 3" w:uiPriority="47"/>
+    <w:lsdException w:name="List Table 3 Accent 3" w:uiPriority="48"/>
+    <w:lsdException w:name="List Table 4 Accent 3" w:uiPriority="49"/>
+    <w:lsdException w:name="List Table 5 Dark Accent 3" w:uiPriority="50"/>
+    <w:lsdException w:name="List Table 6 Colorful Accent 3" w:uiPriority="51"/>
+    <w:lsdException w:name="List Table 7 Colorful Accent 3" w:uiPriority="52"/>
+    <w:lsdException w:name="List Table 1 Light Accent 4" w:uiPriority="46"/>
+    <w:lsdException w:name="List Table 2 Accent 4" w:uiPriority="47"/>
+    <w:lsdException w:name="List Table 3 Accent 4" w:uiPriority="48"/>
+    <w:lsdException w:name="List Table 4 Accent 4" w:uiPriority="49"/>
+    <w:lsdException w:name="List Table 5 Dark Accent 4" w:uiPriority="50"/>
+    <w:lsdException w:name="List Table 6 Colorful Accent 4" w:uiPriority="51"/>
+    <w:lsdException w:name="List Table 7 Colorful Accent 4" w:uiPriority="52"/>
+    <w:lsdException w:name="List Table 1 Light Accent 5" w:uiPriority="46"/>
+    <w:lsdException w:name="List Table 2 Accent 5" w:uiPriority="47"/>
+    <w:lsdException w:name="List Table 3 Accent 5" w:uiPriority="48"/>
+    <w:lsdException w:name="List Table 4 Accent 5" w:uiPriority="49"/>
+    <w:lsdException w:name="List Table 5 Dark Accent 5" w:uiPriority="50"/>
+    <w:lsdException w:name="List Table 6 Colorful Accent 5" w:uiPriority="51"/>
+    <w:lsdException w:name="List Table 7 Colorful Accent 5" w:uiPriority="52"/>
+    <w:lsdException w:name="List Table 1 Light Accent 6" w:uiPriority="46"/>
+    <w:lsdException w:name="List Table 2 Accent 6" w:uiPriority="47"/>
+    <w:lsdException w:name="List Table 3 Accent 6" w:uiPriority="48"/>
+    <w:lsdException w:name="List Table 4 Accent 6" w:uiPriority="49"/>
+    <w:lsdException w:name="List Table 5 Dark Accent 6" w:uiPriority="50"/>
+    <w:lsdException w:name="List Table 6 Colorful Accent 6" w:uiPriority="51"/>
+    <w:lsdException w:name="List Table 7 Colorful Accent 6" w:uiPriority="52"/>
   </w:latentStyles>
   <w:style w:type="paragraph" w:default="1" w:styleId="Normal">
     <w:name w:val="Normal"/>
@@ -7496,7 +7564,7 @@
   <a:extraClrSchemeLst/>
   <a:extLst>
     <a:ext uri="{05A4C25C-085E-4340-85A3-A5531E510DB2}">
-      <thm15:themeFamily xmlns="" xmlns:thm15="http://schemas.microsoft.com/office/thememl/2012/main" name="Office Theme" id="{62F939B6-93AF-4DB8-9C6B-D6C7DFDC589F}" vid="{4A3C46E8-61CC-4603-A589-7422A47A8E4A}"/>
+      <thm15:themeFamily xmlns:thm15="http://schemas.microsoft.com/office/thememl/2012/main" name="Office Theme" id="{62F939B6-93AF-4DB8-9C6B-D6C7DFDC589F}" vid="{4A3C46E8-61CC-4603-A589-7422A47A8E4A}"/>
     </a:ext>
   </a:extLst>
 </a:theme>

</xml_diff>

<commit_message>
Updating tracking form and adding folder
</commit_message>
<xml_diff>
--- a/2017 Project Progress Tracking Form.docx
+++ b/2017 Project Progress Tracking Form.docx
@@ -1,6 +1,6 @@
 
 <file path=word/document.xml><?xml version="1.0" encoding="utf-8"?>
-<w:document xmlns:wpc="http://schemas.microsoft.com/office/word/2010/wordprocessingCanvas" xmlns:cx="http://schemas.microsoft.com/office/drawing/2014/chartex" xmlns:cx1="http://schemas.microsoft.com/office/drawing/2015/9/8/chartex" xmlns:cx2="http://schemas.microsoft.com/office/drawing/2015/10/21/chartex" xmlns:cx3="http://schemas.microsoft.com/office/drawing/2016/5/9/chartex" xmlns:cx4="http://schemas.microsoft.com/office/drawing/2016/5/10/chartex" xmlns:cx5="http://schemas.microsoft.com/office/drawing/2016/5/11/chartex" xmlns:cx6="http://schemas.microsoft.com/office/drawing/2016/5/12/chartex" xmlns:cx7="http://schemas.microsoft.com/office/drawing/2016/5/13/chartex" xmlns:cx8="http://schemas.microsoft.com/office/drawing/2016/5/14/chartex" xmlns:mc="http://schemas.openxmlformats.org/markup-compatibility/2006" xmlns:aink="http://schemas.microsoft.com/office/drawing/2016/ink" xmlns:am3d="http://schemas.microsoft.com/office/drawing/2017/model3d" xmlns:o="urn:schemas-microsoft-com:office:office" xmlns:r="http://schemas.openxmlformats.org/officeDocument/2006/relationships" xmlns:m="http://schemas.openxmlformats.org/officeDocument/2006/math" xmlns:v="urn:schemas-microsoft-com:vml" xmlns:wp14="http://schemas.microsoft.com/office/word/2010/wordprocessingDrawing" xmlns:wp="http://schemas.openxmlformats.org/drawingml/2006/wordprocessingDrawing" xmlns:w10="urn:schemas-microsoft-com:office:word" xmlns:w="http://schemas.openxmlformats.org/wordprocessingml/2006/main" xmlns:w14="http://schemas.microsoft.com/office/word/2010/wordml" xmlns:w15="http://schemas.microsoft.com/office/word/2012/wordml" xmlns:w16cid="http://schemas.microsoft.com/office/word/2016/wordml/cid" xmlns:w16se="http://schemas.microsoft.com/office/word/2015/wordml/symex" xmlns:wpg="http://schemas.microsoft.com/office/word/2010/wordprocessingGroup" xmlns:wpi="http://schemas.microsoft.com/office/word/2010/wordprocessingInk" xmlns:wne="http://schemas.microsoft.com/office/word/2006/wordml" xmlns:wps="http://schemas.microsoft.com/office/word/2010/wordprocessingShape" mc:Ignorable="w14 w15 w16se w16cid wp14">
+<w:document xmlns:wpc="http://schemas.microsoft.com/office/word/2010/wordprocessingCanvas" xmlns:mc="http://schemas.openxmlformats.org/markup-compatibility/2006" xmlns:o="urn:schemas-microsoft-com:office:office" xmlns:r="http://schemas.openxmlformats.org/officeDocument/2006/relationships" xmlns:m="http://schemas.openxmlformats.org/officeDocument/2006/math" xmlns:v="urn:schemas-microsoft-com:vml" xmlns:wp14="http://schemas.microsoft.com/office/word/2010/wordprocessingDrawing" xmlns:wp="http://schemas.openxmlformats.org/drawingml/2006/wordprocessingDrawing" xmlns:w10="urn:schemas-microsoft-com:office:word" xmlns:w="http://schemas.openxmlformats.org/wordprocessingml/2006/main" xmlns:w14="http://schemas.microsoft.com/office/word/2010/wordml" xmlns:w15="http://schemas.microsoft.com/office/word/2012/wordml" xmlns:wpg="http://schemas.microsoft.com/office/word/2010/wordprocessingGroup" xmlns:wpi="http://schemas.microsoft.com/office/word/2010/wordprocessingInk" xmlns:wne="http://schemas.microsoft.com/office/word/2006/wordml" xmlns:wps="http://schemas.microsoft.com/office/word/2010/wordprocessingShape" mc:Ignorable="w14 w15 wp14">
   <w:body>
     <w:p>
       <w:pPr>
@@ -361,27 +361,7 @@
                 <w:szCs w:val="22"/>
                 <w:lang w:eastAsia="en-GB"/>
               </w:rPr>
-              <w:t xml:space="preserve">Develop </w:t>
-            </w:r>
-            <w:proofErr w:type="gramStart"/>
-            <w:r>
-              <w:rPr>
-                <w:rFonts w:ascii="Calibri" w:hAnsi="Calibri" w:cs="Times New Roman"/>
-                <w:sz w:val="22"/>
-                <w:szCs w:val="22"/>
-                <w:lang w:eastAsia="en-GB"/>
-              </w:rPr>
-              <w:t>a handyman/worker/more app matching customers</w:t>
-            </w:r>
-            <w:proofErr w:type="gramEnd"/>
-            <w:r>
-              <w:rPr>
-                <w:rFonts w:ascii="Calibri" w:hAnsi="Calibri" w:cs="Times New Roman"/>
-                <w:sz w:val="22"/>
-                <w:szCs w:val="22"/>
-                <w:lang w:eastAsia="en-GB"/>
-              </w:rPr>
-              <w:t xml:space="preserve"> with workers</w:t>
+              <w:t>Develop a handyman/worker/more app matching customers with workers</w:t>
             </w:r>
           </w:p>
         </w:tc>
@@ -483,27 +463,15 @@
               </w:rPr>
               <w:t xml:space="preserve">Professor Frederic </w:t>
             </w:r>
-            <w:proofErr w:type="spellStart"/>
-            <w:r>
-              <w:rPr>
-                <w:rFonts w:ascii="Calibri" w:hAnsi="Calibri" w:cs="Times New Roman"/>
-                <w:sz w:val="22"/>
-                <w:szCs w:val="22"/>
-                <w:lang w:eastAsia="en-GB"/>
-              </w:rPr>
-              <w:t>Fol</w:t>
-            </w:r>
-            <w:proofErr w:type="spellEnd"/>
-            <w:r>
-              <w:rPr>
-                <w:rFonts w:ascii="Calibri" w:hAnsi="Calibri" w:cs="Times New Roman"/>
-                <w:sz w:val="22"/>
-                <w:szCs w:val="22"/>
-                <w:lang w:eastAsia="en-GB"/>
-              </w:rPr>
-              <w:t xml:space="preserve"> </w:t>
-            </w:r>
-            <w:proofErr w:type="spellStart"/>
+            <w:r>
+              <w:rPr>
+                <w:rFonts w:ascii="Calibri" w:hAnsi="Calibri" w:cs="Times New Roman"/>
+                <w:sz w:val="22"/>
+                <w:szCs w:val="22"/>
+                <w:lang w:eastAsia="en-GB"/>
+              </w:rPr>
+              <w:t xml:space="preserve">Fol </w:t>
+            </w:r>
             <w:r>
               <w:rPr>
                 <w:rFonts w:ascii="Calibri" w:hAnsi="Calibri" w:cs="Times New Roman"/>
@@ -513,7 +481,6 @@
               </w:rPr>
               <w:t>Leymarie</w:t>
             </w:r>
-            <w:proofErr w:type="spellEnd"/>
           </w:p>
         </w:tc>
       </w:tr>
@@ -947,25 +914,14 @@
                 <w:lang w:eastAsia="en-GB"/>
               </w:rPr>
             </w:pPr>
-            <w:proofErr w:type="spellStart"/>
-            <w:r>
-              <w:rPr>
-                <w:rFonts w:ascii="Calibri" w:hAnsi="Calibri" w:cs="Times New Roman"/>
-                <w:sz w:val="22"/>
-                <w:szCs w:val="22"/>
-                <w:lang w:eastAsia="en-GB"/>
-              </w:rPr>
-              <w:t>Tanzum’s</w:t>
-            </w:r>
-            <w:proofErr w:type="spellEnd"/>
-            <w:r>
-              <w:rPr>
-                <w:rFonts w:ascii="Calibri" w:hAnsi="Calibri" w:cs="Times New Roman"/>
-                <w:sz w:val="22"/>
-                <w:szCs w:val="22"/>
-                <w:lang w:eastAsia="en-GB"/>
-              </w:rPr>
-              <w:t xml:space="preserve"> time</w:t>
+            <w:r>
+              <w:rPr>
+                <w:rFonts w:ascii="Calibri" w:hAnsi="Calibri" w:cs="Times New Roman"/>
+                <w:sz w:val="22"/>
+                <w:szCs w:val="22"/>
+                <w:lang w:eastAsia="en-GB"/>
+              </w:rPr>
+              <w:t>Tanzum’s time</w:t>
             </w:r>
           </w:p>
         </w:tc>
@@ -1027,25 +983,14 @@
                 <w:lang w:eastAsia="en-GB"/>
               </w:rPr>
             </w:pPr>
-            <w:proofErr w:type="spellStart"/>
-            <w:r>
-              <w:rPr>
-                <w:rFonts w:ascii="Calibri" w:hAnsi="Calibri" w:cs="Times New Roman"/>
-                <w:sz w:val="22"/>
-                <w:szCs w:val="22"/>
-                <w:lang w:eastAsia="en-GB"/>
-              </w:rPr>
-              <w:t>Ifrah’s</w:t>
-            </w:r>
-            <w:proofErr w:type="spellEnd"/>
-            <w:r>
-              <w:rPr>
-                <w:rFonts w:ascii="Calibri" w:hAnsi="Calibri" w:cs="Times New Roman"/>
-                <w:sz w:val="22"/>
-                <w:szCs w:val="22"/>
-                <w:lang w:eastAsia="en-GB"/>
-              </w:rPr>
-              <w:t xml:space="preserve"> time</w:t>
+            <w:r>
+              <w:rPr>
+                <w:rFonts w:ascii="Calibri" w:hAnsi="Calibri" w:cs="Times New Roman"/>
+                <w:sz w:val="22"/>
+                <w:szCs w:val="22"/>
+                <w:lang w:eastAsia="en-GB"/>
+              </w:rPr>
+              <w:t>Ifrah’s time</w:t>
             </w:r>
           </w:p>
         </w:tc>
@@ -1107,25 +1052,14 @@
                 <w:lang w:eastAsia="en-GB"/>
               </w:rPr>
             </w:pPr>
-            <w:proofErr w:type="spellStart"/>
-            <w:r>
-              <w:rPr>
-                <w:rFonts w:ascii="Calibri" w:hAnsi="Calibri" w:cs="Times New Roman"/>
-                <w:sz w:val="22"/>
-                <w:szCs w:val="22"/>
-                <w:lang w:eastAsia="en-GB"/>
-              </w:rPr>
-              <w:t>Liban’s</w:t>
-            </w:r>
-            <w:proofErr w:type="spellEnd"/>
-            <w:r>
-              <w:rPr>
-                <w:rFonts w:ascii="Calibri" w:hAnsi="Calibri" w:cs="Times New Roman"/>
-                <w:sz w:val="22"/>
-                <w:szCs w:val="22"/>
-                <w:lang w:eastAsia="en-GB"/>
-              </w:rPr>
-              <w:t xml:space="preserve"> time</w:t>
+            <w:r>
+              <w:rPr>
+                <w:rFonts w:ascii="Calibri" w:hAnsi="Calibri" w:cs="Times New Roman"/>
+                <w:sz w:val="22"/>
+                <w:szCs w:val="22"/>
+                <w:lang w:eastAsia="en-GB"/>
+              </w:rPr>
+              <w:t>Liban’s time</w:t>
             </w:r>
           </w:p>
         </w:tc>
@@ -1838,6 +1772,56 @@
     </w:p>
     <w:p>
       <w:pPr>
+        <w:numPr>
+          <w:ilvl w:val="0"/>
+          <w:numId w:val="1"/>
+        </w:numPr>
+        <w:ind w:left="540"/>
+        <w:textAlignment w:val="center"/>
+        <w:rPr>
+          <w:rFonts w:ascii="Calibri" w:eastAsia="Times New Roman" w:hAnsi="Calibri" w:cs="Times New Roman"/>
+          <w:sz w:val="22"/>
+          <w:szCs w:val="22"/>
+          <w:lang w:eastAsia="en-GB"/>
+        </w:rPr>
+      </w:pPr>
+      <w:r>
+        <w:rPr>
+          <w:rFonts w:ascii="Calibri" w:eastAsia="Times New Roman" w:hAnsi="Calibri" w:cs="Times New Roman"/>
+          <w:sz w:val="22"/>
+          <w:szCs w:val="22"/>
+          <w:lang w:eastAsia="en-GB"/>
+        </w:rPr>
+        <w:t>Meet to delegate tasks and consolidate work.</w:t>
+      </w:r>
+    </w:p>
+    <w:p>
+      <w:pPr>
+        <w:numPr>
+          <w:ilvl w:val="0"/>
+          <w:numId w:val="1"/>
+        </w:numPr>
+        <w:ind w:left="540"/>
+        <w:textAlignment w:val="center"/>
+        <w:rPr>
+          <w:rFonts w:ascii="Calibri" w:eastAsia="Times New Roman" w:hAnsi="Calibri" w:cs="Times New Roman"/>
+          <w:sz w:val="22"/>
+          <w:szCs w:val="22"/>
+          <w:lang w:eastAsia="en-GB"/>
+        </w:rPr>
+      </w:pPr>
+      <w:r>
+        <w:rPr>
+          <w:rFonts w:ascii="Calibri" w:eastAsia="Times New Roman" w:hAnsi="Calibri" w:cs="Times New Roman"/>
+          <w:sz w:val="22"/>
+          <w:szCs w:val="22"/>
+          <w:lang w:eastAsia="en-GB"/>
+        </w:rPr>
+        <w:t>Research potential user hubs (forums etc.)</w:t>
+      </w:r>
+    </w:p>
+    <w:p>
+      <w:pPr>
         <w:rPr>
           <w:rFonts w:ascii="Calibri" w:hAnsi="Calibri" w:cs="Times New Roman"/>
           <w:sz w:val="22"/>
@@ -2050,7 +2034,17 @@
                 <w:szCs w:val="22"/>
                 <w:lang w:eastAsia="en-GB"/>
               </w:rPr>
-              <w:t>ame &amp; hrs</w:t>
+              <w:t xml:space="preserve">ame &amp; </w:t>
+            </w:r>
+            <w:r>
+              <w:rPr>
+                <w:rFonts w:ascii="Calibri" w:hAnsi="Calibri" w:cs="Times New Roman"/>
+                <w:sz w:val="22"/>
+                <w:szCs w:val="22"/>
+                <w:lang w:eastAsia="en-GB"/>
+              </w:rPr>
+              <w:lastRenderedPageBreak/>
+              <w:t>hrs</w:t>
             </w:r>
           </w:p>
         </w:tc>
@@ -3739,25 +3733,14 @@
                 <w:lang w:eastAsia="en-GB"/>
               </w:rPr>
             </w:pPr>
-            <w:proofErr w:type="spellStart"/>
-            <w:r>
-              <w:rPr>
-                <w:rFonts w:ascii="Calibri" w:hAnsi="Calibri" w:cs="Times New Roman"/>
-                <w:sz w:val="22"/>
-                <w:szCs w:val="22"/>
-                <w:lang w:eastAsia="en-GB"/>
-              </w:rPr>
-              <w:t>Liban</w:t>
-            </w:r>
-            <w:proofErr w:type="spellEnd"/>
-            <w:r>
-              <w:rPr>
-                <w:rFonts w:ascii="Calibri" w:hAnsi="Calibri" w:cs="Times New Roman"/>
-                <w:sz w:val="22"/>
-                <w:szCs w:val="22"/>
-                <w:lang w:eastAsia="en-GB"/>
-              </w:rPr>
-              <w:t xml:space="preserve"> </w:t>
+            <w:r>
+              <w:rPr>
+                <w:rFonts w:ascii="Calibri" w:hAnsi="Calibri" w:cs="Times New Roman"/>
+                <w:sz w:val="22"/>
+                <w:szCs w:val="22"/>
+                <w:lang w:eastAsia="en-GB"/>
+              </w:rPr>
+              <w:t xml:space="preserve">Liban </w:t>
             </w:r>
             <w:r>
               <w:rPr>
@@ -3911,8 +3894,6 @@
               </w:rPr>
               <w:t xml:space="preserve"> 4</w:t>
             </w:r>
-            <w:bookmarkStart w:id="0" w:name="_GoBack"/>
-            <w:bookmarkEnd w:id="0"/>
             <w:r>
               <w:rPr>
                 <w:rFonts w:ascii="Calibri" w:hAnsi="Calibri" w:cs="Times New Roman"/>
@@ -4056,7 +4037,6 @@
                 <w:lang w:eastAsia="en-GB"/>
               </w:rPr>
             </w:pPr>
-            <w:proofErr w:type="spellStart"/>
             <w:r>
               <w:rPr>
                 <w:rFonts w:ascii="Calibri" w:hAnsi="Calibri" w:cs="Times New Roman"/>
@@ -4066,7 +4046,6 @@
               </w:rPr>
               <w:t>Ifrah</w:t>
             </w:r>
-            <w:proofErr w:type="spellEnd"/>
             <w:r>
               <w:rPr>
                 <w:rFonts w:ascii="Calibri" w:hAnsi="Calibri" w:cs="Times New Roman"/>
@@ -4478,25 +4457,14 @@
                 <w:lang w:eastAsia="en-GB"/>
               </w:rPr>
             </w:pPr>
-            <w:proofErr w:type="gramStart"/>
-            <w:r>
-              <w:rPr>
-                <w:rFonts w:ascii="Calibri" w:hAnsi="Calibri" w:cs="Times New Roman"/>
-                <w:sz w:val="22"/>
-                <w:szCs w:val="22"/>
-                <w:lang w:eastAsia="en-GB"/>
-              </w:rPr>
-              <w:t>E,C</w:t>
-            </w:r>
-            <w:proofErr w:type="gramEnd"/>
-            <w:r>
-              <w:rPr>
-                <w:rFonts w:ascii="Calibri" w:hAnsi="Calibri" w:cs="Times New Roman"/>
-                <w:sz w:val="22"/>
-                <w:szCs w:val="22"/>
-                <w:lang w:eastAsia="en-GB"/>
-              </w:rPr>
-              <w:t>,I,J,S – 2h L 0.5H</w:t>
+            <w:r>
+              <w:rPr>
+                <w:rFonts w:ascii="Calibri" w:hAnsi="Calibri" w:cs="Times New Roman"/>
+                <w:sz w:val="22"/>
+                <w:szCs w:val="22"/>
+                <w:lang w:eastAsia="en-GB"/>
+              </w:rPr>
+              <w:t>E,C,I,J,S – 2h L 0.5H</w:t>
             </w:r>
           </w:p>
         </w:tc>
@@ -4600,7 +4568,25 @@
                 <w:szCs w:val="22"/>
                 <w:lang w:eastAsia="en-GB"/>
               </w:rPr>
-              <w:t xml:space="preserve">Not started </w:t>
+              <w:t>In progress (looked into V</w:t>
+            </w:r>
+            <w:r>
+              <w:rPr>
+                <w:rFonts w:ascii="Calibri" w:hAnsi="Calibri" w:cs="Times New Roman"/>
+                <w:sz w:val="22"/>
+                <w:szCs w:val="22"/>
+                <w:lang w:eastAsia="en-GB"/>
+              </w:rPr>
+              <w:t>uforia)</w:t>
+            </w:r>
+            <w:r>
+              <w:rPr>
+                <w:rFonts w:ascii="Calibri" w:hAnsi="Calibri" w:cs="Times New Roman"/>
+                <w:sz w:val="22"/>
+                <w:szCs w:val="22"/>
+                <w:lang w:eastAsia="en-GB"/>
+              </w:rPr>
+              <w:t xml:space="preserve"> </w:t>
             </w:r>
           </w:p>
         </w:tc>
@@ -4623,7 +4609,6 @@
                 <w:lang w:eastAsia="en-GB"/>
               </w:rPr>
             </w:pPr>
-            <w:proofErr w:type="gramStart"/>
             <w:r>
               <w:rPr>
                 <w:rFonts w:ascii="Calibri" w:hAnsi="Calibri" w:cs="Times New Roman"/>
@@ -4633,7 +4618,15 @@
               </w:rPr>
               <w:t>E,C</w:t>
             </w:r>
-            <w:proofErr w:type="gramEnd"/>
+            <w:r>
+              <w:rPr>
+                <w:rFonts w:ascii="Calibri" w:hAnsi="Calibri" w:cs="Times New Roman"/>
+                <w:sz w:val="22"/>
+                <w:szCs w:val="22"/>
+                <w:lang w:eastAsia="en-GB"/>
+              </w:rPr>
+              <w:t xml:space="preserve"> – 2h</w:t>
+            </w:r>
           </w:p>
         </w:tc>
       </w:tr>
@@ -4663,6 +4656,15 @@
                 <w:lang w:eastAsia="en-GB"/>
               </w:rPr>
             </w:pPr>
+            <w:r>
+              <w:rPr>
+                <w:rFonts w:ascii="Calibri" w:hAnsi="Calibri" w:cs="Times New Roman"/>
+                <w:sz w:val="22"/>
+                <w:szCs w:val="22"/>
+                <w:lang w:eastAsia="en-GB"/>
+              </w:rPr>
+              <w:t>02/10/17</w:t>
+            </w:r>
           </w:p>
         </w:tc>
         <w:tc>
@@ -4690,6 +4692,15 @@
                 <w:lang w:eastAsia="en-GB"/>
               </w:rPr>
             </w:pPr>
+            <w:r>
+              <w:rPr>
+                <w:rFonts w:ascii="Calibri" w:hAnsi="Calibri" w:cs="Times New Roman"/>
+                <w:sz w:val="22"/>
+                <w:szCs w:val="22"/>
+                <w:lang w:eastAsia="en-GB"/>
+              </w:rPr>
+              <w:t>18</w:t>
+            </w:r>
           </w:p>
         </w:tc>
         <w:tc>
@@ -4711,6 +4722,15 @@
                 <w:lang w:eastAsia="en-GB"/>
               </w:rPr>
             </w:pPr>
+            <w:r>
+              <w:rPr>
+                <w:rFonts w:ascii="Calibri" w:hAnsi="Calibri" w:cs="Times New Roman"/>
+                <w:sz w:val="22"/>
+                <w:szCs w:val="22"/>
+                <w:lang w:eastAsia="en-GB"/>
+              </w:rPr>
+              <w:t>Complete</w:t>
+            </w:r>
           </w:p>
         </w:tc>
         <w:tc>
@@ -4732,6 +4752,24 @@
                 <w:lang w:eastAsia="en-GB"/>
               </w:rPr>
             </w:pPr>
+            <w:r>
+              <w:rPr>
+                <w:rFonts w:ascii="Calibri" w:hAnsi="Calibri" w:cs="Times New Roman"/>
+                <w:sz w:val="22"/>
+                <w:szCs w:val="22"/>
+                <w:lang w:eastAsia="en-GB"/>
+              </w:rPr>
+              <w:t>E,C,I,J,T,L</w:t>
+            </w:r>
+            <w:r>
+              <w:rPr>
+                <w:rFonts w:ascii="Calibri" w:hAnsi="Calibri" w:cs="Times New Roman"/>
+                <w:sz w:val="22"/>
+                <w:szCs w:val="22"/>
+                <w:lang w:eastAsia="en-GB"/>
+              </w:rPr>
+              <w:t xml:space="preserve"> 1h</w:t>
+            </w:r>
           </w:p>
         </w:tc>
       </w:tr>
@@ -4761,6 +4799,15 @@
                 <w:lang w:eastAsia="en-GB"/>
               </w:rPr>
             </w:pPr>
+            <w:r>
+              <w:rPr>
+                <w:rFonts w:ascii="Calibri" w:hAnsi="Calibri" w:cs="Times New Roman"/>
+                <w:sz w:val="22"/>
+                <w:szCs w:val="22"/>
+                <w:lang w:eastAsia="en-GB"/>
+              </w:rPr>
+              <w:t>11/10/17</w:t>
+            </w:r>
           </w:p>
         </w:tc>
         <w:tc>
@@ -4788,6 +4835,15 @@
                 <w:lang w:eastAsia="en-GB"/>
               </w:rPr>
             </w:pPr>
+            <w:r>
+              <w:rPr>
+                <w:rFonts w:ascii="Calibri" w:hAnsi="Calibri" w:cs="Times New Roman"/>
+                <w:sz w:val="22"/>
+                <w:szCs w:val="22"/>
+                <w:lang w:eastAsia="en-GB"/>
+              </w:rPr>
+              <w:t>19</w:t>
+            </w:r>
           </w:p>
         </w:tc>
         <w:tc>
@@ -4809,6 +4865,15 @@
                 <w:lang w:eastAsia="en-GB"/>
               </w:rPr>
             </w:pPr>
+            <w:r>
+              <w:rPr>
+                <w:rFonts w:ascii="Calibri" w:hAnsi="Calibri" w:cs="Times New Roman"/>
+                <w:sz w:val="22"/>
+                <w:szCs w:val="22"/>
+                <w:lang w:eastAsia="en-GB"/>
+              </w:rPr>
+              <w:t>In progress (browsing potential users on forums)</w:t>
+            </w:r>
           </w:p>
         </w:tc>
         <w:tc>
@@ -4830,6 +4895,15 @@
                 <w:lang w:eastAsia="en-GB"/>
               </w:rPr>
             </w:pPr>
+            <w:r>
+              <w:rPr>
+                <w:rFonts w:ascii="Calibri" w:hAnsi="Calibri" w:cs="Times New Roman"/>
+                <w:sz w:val="22"/>
+                <w:szCs w:val="22"/>
+                <w:lang w:eastAsia="en-GB"/>
+              </w:rPr>
+              <w:t>Tanzum 1h</w:t>
+            </w:r>
           </w:p>
         </w:tc>
       </w:tr>
@@ -6360,7 +6434,7 @@
                 <w:szCs w:val="22"/>
                 <w:lang w:eastAsia="en-GB"/>
               </w:rPr>
-              <w:t>15</w:t>
+              <w:t>18</w:t>
             </w:r>
           </w:p>
         </w:tc>
@@ -6462,7 +6536,7 @@
                 <w:szCs w:val="22"/>
                 <w:lang w:eastAsia="en-GB"/>
               </w:rPr>
-              <w:t>13</w:t>
+              <w:t>16</w:t>
             </w:r>
             <w:r>
               <w:rPr>
@@ -6538,25 +6612,14 @@
                 <w:lang w:eastAsia="en-GB"/>
               </w:rPr>
             </w:pPr>
-            <w:proofErr w:type="spellStart"/>
-            <w:r>
-              <w:rPr>
-                <w:rFonts w:ascii="Calibri" w:hAnsi="Calibri" w:cs="Times New Roman"/>
-                <w:sz w:val="22"/>
-                <w:szCs w:val="22"/>
-                <w:lang w:eastAsia="en-GB"/>
-              </w:rPr>
-              <w:t>Tanzum’s</w:t>
-            </w:r>
-            <w:proofErr w:type="spellEnd"/>
-            <w:r>
-              <w:rPr>
-                <w:rFonts w:ascii="Calibri" w:hAnsi="Calibri" w:cs="Times New Roman"/>
-                <w:sz w:val="22"/>
-                <w:szCs w:val="22"/>
-                <w:lang w:eastAsia="en-GB"/>
-              </w:rPr>
-              <w:t xml:space="preserve"> time</w:t>
+            <w:r>
+              <w:rPr>
+                <w:rFonts w:ascii="Calibri" w:hAnsi="Calibri" w:cs="Times New Roman"/>
+                <w:sz w:val="22"/>
+                <w:szCs w:val="22"/>
+                <w:lang w:eastAsia="en-GB"/>
+              </w:rPr>
+              <w:t>Tanzum’s time</w:t>
             </w:r>
           </w:p>
         </w:tc>
@@ -6584,7 +6647,7 @@
                 <w:szCs w:val="22"/>
                 <w:lang w:eastAsia="en-GB"/>
               </w:rPr>
-              <w:t>5</w:t>
+              <w:t>7</w:t>
             </w:r>
           </w:p>
         </w:tc>
@@ -6651,25 +6714,14 @@
                 <w:lang w:eastAsia="en-GB"/>
               </w:rPr>
             </w:pPr>
-            <w:proofErr w:type="spellStart"/>
-            <w:r>
-              <w:rPr>
-                <w:rFonts w:ascii="Calibri" w:hAnsi="Calibri" w:cs="Times New Roman"/>
-                <w:sz w:val="22"/>
-                <w:szCs w:val="22"/>
-                <w:lang w:eastAsia="en-GB"/>
-              </w:rPr>
-              <w:t>Ifrah’s</w:t>
-            </w:r>
-            <w:proofErr w:type="spellEnd"/>
-            <w:r>
-              <w:rPr>
-                <w:rFonts w:ascii="Calibri" w:hAnsi="Calibri" w:cs="Times New Roman"/>
-                <w:sz w:val="22"/>
-                <w:szCs w:val="22"/>
-                <w:lang w:eastAsia="en-GB"/>
-              </w:rPr>
-              <w:t xml:space="preserve"> time</w:t>
+            <w:r>
+              <w:rPr>
+                <w:rFonts w:ascii="Calibri" w:hAnsi="Calibri" w:cs="Times New Roman"/>
+                <w:sz w:val="22"/>
+                <w:szCs w:val="22"/>
+                <w:lang w:eastAsia="en-GB"/>
+              </w:rPr>
+              <w:t>Ifrah’s time</w:t>
             </w:r>
           </w:p>
         </w:tc>
@@ -6697,7 +6749,7 @@
                 <w:szCs w:val="22"/>
                 <w:lang w:eastAsia="en-GB"/>
               </w:rPr>
-              <w:t>14</w:t>
+              <w:t>15</w:t>
             </w:r>
             <w:r>
               <w:rPr>
@@ -6773,25 +6825,14 @@
                 <w:lang w:eastAsia="en-GB"/>
               </w:rPr>
             </w:pPr>
-            <w:proofErr w:type="spellStart"/>
-            <w:r>
-              <w:rPr>
-                <w:rFonts w:ascii="Calibri" w:hAnsi="Calibri" w:cs="Times New Roman"/>
-                <w:sz w:val="22"/>
-                <w:szCs w:val="22"/>
-                <w:lang w:eastAsia="en-GB"/>
-              </w:rPr>
-              <w:t>Liban’s</w:t>
-            </w:r>
-            <w:proofErr w:type="spellEnd"/>
-            <w:r>
-              <w:rPr>
-                <w:rFonts w:ascii="Calibri" w:hAnsi="Calibri" w:cs="Times New Roman"/>
-                <w:sz w:val="22"/>
-                <w:szCs w:val="22"/>
-                <w:lang w:eastAsia="en-GB"/>
-              </w:rPr>
-              <w:t xml:space="preserve"> time</w:t>
+            <w:r>
+              <w:rPr>
+                <w:rFonts w:ascii="Calibri" w:hAnsi="Calibri" w:cs="Times New Roman"/>
+                <w:sz w:val="22"/>
+                <w:szCs w:val="22"/>
+                <w:lang w:eastAsia="en-GB"/>
+              </w:rPr>
+              <w:t>Liban’s time</w:t>
             </w:r>
           </w:p>
         </w:tc>
@@ -6819,7 +6860,7 @@
                 <w:szCs w:val="22"/>
                 <w:lang w:eastAsia="en-GB"/>
               </w:rPr>
-              <w:t>12</w:t>
+              <w:t>13</w:t>
             </w:r>
           </w:p>
         </w:tc>
@@ -6924,8 +6965,10 @@
                 <w:szCs w:val="22"/>
                 <w:lang w:eastAsia="en-GB"/>
               </w:rPr>
-              <w:t>12</w:t>
-            </w:r>
+              <w:t>13</w:t>
+            </w:r>
+            <w:bookmarkStart w:id="0" w:name="_GoBack"/>
+            <w:bookmarkEnd w:id="0"/>
             <w:r>
               <w:rPr>
                 <w:rFonts w:ascii="Calibri" w:hAnsi="Calibri" w:cs="Times New Roman"/>
@@ -7107,7 +7150,7 @@
 </file>
 
 <file path=word/numbering.xml><?xml version="1.0" encoding="utf-8"?>
-<w:numbering xmlns:wpc="http://schemas.microsoft.com/office/word/2010/wordprocessingCanvas" xmlns:cx="http://schemas.microsoft.com/office/drawing/2014/chartex" xmlns:cx1="http://schemas.microsoft.com/office/drawing/2015/9/8/chartex" xmlns:cx2="http://schemas.microsoft.com/office/drawing/2015/10/21/chartex" xmlns:cx3="http://schemas.microsoft.com/office/drawing/2016/5/9/chartex" xmlns:cx4="http://schemas.microsoft.com/office/drawing/2016/5/10/chartex" xmlns:cx5="http://schemas.microsoft.com/office/drawing/2016/5/11/chartex" xmlns:cx6="http://schemas.microsoft.com/office/drawing/2016/5/12/chartex" xmlns:cx7="http://schemas.microsoft.com/office/drawing/2016/5/13/chartex" xmlns:cx8="http://schemas.microsoft.com/office/drawing/2016/5/14/chartex" xmlns:mc="http://schemas.openxmlformats.org/markup-compatibility/2006" xmlns:aink="http://schemas.microsoft.com/office/drawing/2016/ink" xmlns:am3d="http://schemas.microsoft.com/office/drawing/2017/model3d" xmlns:o="urn:schemas-microsoft-com:office:office" xmlns:r="http://schemas.openxmlformats.org/officeDocument/2006/relationships" xmlns:m="http://schemas.openxmlformats.org/officeDocument/2006/math" xmlns:v="urn:schemas-microsoft-com:vml" xmlns:wp14="http://schemas.microsoft.com/office/word/2010/wordprocessingDrawing" xmlns:wp="http://schemas.openxmlformats.org/drawingml/2006/wordprocessingDrawing" xmlns:w10="urn:schemas-microsoft-com:office:word" xmlns:w="http://schemas.openxmlformats.org/wordprocessingml/2006/main" xmlns:w14="http://schemas.microsoft.com/office/word/2010/wordml" xmlns:w15="http://schemas.microsoft.com/office/word/2012/wordml" xmlns:w16cid="http://schemas.microsoft.com/office/word/2016/wordml/cid" xmlns:w16se="http://schemas.microsoft.com/office/word/2015/wordml/symex" xmlns:wpg="http://schemas.microsoft.com/office/word/2010/wordprocessingGroup" xmlns:wpi="http://schemas.microsoft.com/office/word/2010/wordprocessingInk" xmlns:wne="http://schemas.microsoft.com/office/word/2006/wordml" xmlns:wps="http://schemas.microsoft.com/office/word/2010/wordprocessingShape" mc:Ignorable="w14 w15 w16se w16cid wp14">
+<w:numbering xmlns:wpc="http://schemas.microsoft.com/office/word/2010/wordprocessingCanvas" xmlns:mc="http://schemas.openxmlformats.org/markup-compatibility/2006" xmlns:o="urn:schemas-microsoft-com:office:office" xmlns:r="http://schemas.openxmlformats.org/officeDocument/2006/relationships" xmlns:m="http://schemas.openxmlformats.org/officeDocument/2006/math" xmlns:v="urn:schemas-microsoft-com:vml" xmlns:wp14="http://schemas.microsoft.com/office/word/2010/wordprocessingDrawing" xmlns:wp="http://schemas.openxmlformats.org/drawingml/2006/wordprocessingDrawing" xmlns:w10="urn:schemas-microsoft-com:office:word" xmlns:w="http://schemas.openxmlformats.org/wordprocessingml/2006/main" xmlns:w14="http://schemas.microsoft.com/office/word/2010/wordml" xmlns:w15="http://schemas.microsoft.com/office/word/2012/wordml" xmlns:wpg="http://schemas.microsoft.com/office/word/2010/wordprocessingGroup" xmlns:wpi="http://schemas.microsoft.com/office/word/2010/wordprocessingInk" xmlns:wne="http://schemas.microsoft.com/office/word/2006/wordml" xmlns:wps="http://schemas.microsoft.com/office/word/2010/wordprocessingShape" mc:Ignorable="w14 w15 wp14">
   <w:abstractNum w:abstractNumId="0" w15:restartNumberingAfterBreak="0">
     <w:nsid w:val="62B6398C"/>
     <w:multiLevelType w:val="multilevel"/>
@@ -7231,7 +7274,7 @@
 </file>
 
 <file path=word/styles.xml><?xml version="1.0" encoding="utf-8"?>
-<w:styles xmlns:mc="http://schemas.openxmlformats.org/markup-compatibility/2006" xmlns:r="http://schemas.openxmlformats.org/officeDocument/2006/relationships" xmlns:w="http://schemas.openxmlformats.org/wordprocessingml/2006/main" xmlns:w14="http://schemas.microsoft.com/office/word/2010/wordml" xmlns:w15="http://schemas.microsoft.com/office/word/2012/wordml" xmlns:w16cid="http://schemas.microsoft.com/office/word/2016/wordml/cid" xmlns:w16se="http://schemas.microsoft.com/office/word/2015/wordml/symex" mc:Ignorable="w14 w15 w16se w16cid">
+<w:styles xmlns:mc="http://schemas.openxmlformats.org/markup-compatibility/2006" xmlns:r="http://schemas.openxmlformats.org/officeDocument/2006/relationships" xmlns:w="http://schemas.openxmlformats.org/wordprocessingml/2006/main" xmlns:w14="http://schemas.microsoft.com/office/word/2010/wordml" xmlns:w15="http://schemas.microsoft.com/office/word/2012/wordml" mc:Ignorable="w14 w15">
   <w:docDefaults>
     <w:rPrDefault>
       <w:rPr>
@@ -7243,7 +7286,7 @@
     </w:rPrDefault>
     <w:pPrDefault/>
   </w:docDefaults>
-  <w:latentStyles w:defLockedState="0" w:defUIPriority="99" w:defSemiHidden="0" w:defUnhideWhenUsed="0" w:defQFormat="0" w:count="375">
+  <w:latentStyles w:defLockedState="0" w:defUIPriority="99" w:defSemiHidden="0" w:defUnhideWhenUsed="0" w:defQFormat="0" w:count="371">
     <w:lsdException w:name="Normal" w:uiPriority="0" w:qFormat="1"/>
     <w:lsdException w:name="heading 1" w:uiPriority="9" w:qFormat="1"/>
     <w:lsdException w:name="heading 2" w:semiHidden="1" w:uiPriority="9" w:unhideWhenUsed="1" w:qFormat="1"/>
@@ -7349,6 +7392,7 @@
     <w:lsdException w:name="HTML Sample" w:semiHidden="1" w:unhideWhenUsed="1"/>
     <w:lsdException w:name="HTML Typewriter" w:semiHidden="1" w:unhideWhenUsed="1"/>
     <w:lsdException w:name="HTML Variable" w:semiHidden="1" w:unhideWhenUsed="1"/>
+    <w:lsdException w:name="Normal Table" w:semiHidden="1" w:unhideWhenUsed="1"/>
     <w:lsdException w:name="annotation subject" w:semiHidden="1" w:unhideWhenUsed="1"/>
     <w:lsdException w:name="No List" w:semiHidden="1" w:unhideWhenUsed="1"/>
     <w:lsdException w:name="Outline List 1" w:semiHidden="1" w:unhideWhenUsed="1"/>
@@ -7392,8 +7436,10 @@
     <w:lsdException w:name="Table Elegant" w:semiHidden="1" w:unhideWhenUsed="1"/>
     <w:lsdException w:name="Table Professional" w:semiHidden="1" w:unhideWhenUsed="1"/>
     <w:lsdException w:name="Table Subtle 1" w:semiHidden="1" w:unhideWhenUsed="1"/>
+    <w:lsdException w:name="Table Subtle 2" w:semiHidden="1" w:unhideWhenUsed="1"/>
     <w:lsdException w:name="Table Web 1" w:semiHidden="1" w:unhideWhenUsed="1"/>
     <w:lsdException w:name="Table Web 2" w:semiHidden="1" w:unhideWhenUsed="1"/>
+    <w:lsdException w:name="Table Web 3" w:semiHidden="1" w:unhideWhenUsed="1"/>
     <w:lsdException w:name="Balloon Text" w:semiHidden="1" w:unhideWhenUsed="1"/>
     <w:lsdException w:name="Table Grid" w:uiPriority="39"/>
     <w:lsdException w:name="Table Theme" w:semiHidden="1" w:unhideWhenUsed="1"/>
@@ -7612,10 +7658,6 @@
     <w:lsdException w:name="List Table 5 Dark Accent 6" w:uiPriority="50"/>
     <w:lsdException w:name="List Table 6 Colorful Accent 6" w:uiPriority="51"/>
     <w:lsdException w:name="List Table 7 Colorful Accent 6" w:uiPriority="52"/>
-    <w:lsdException w:name="Mention" w:semiHidden="1" w:unhideWhenUsed="1"/>
-    <w:lsdException w:name="Smart Hyperlink" w:semiHidden="1" w:unhideWhenUsed="1"/>
-    <w:lsdException w:name="Hashtag" w:semiHidden="1" w:unhideWhenUsed="1"/>
-    <w:lsdException w:name="Unresolved Mention" w:semiHidden="1" w:unhideWhenUsed="1"/>
   </w:latentStyles>
   <w:style w:type="paragraph" w:default="1" w:styleId="Normal">
     <w:name w:val="Normal"/>

</xml_diff>

<commit_message>
Adding draft func prototype docs and updating form
</commit_message>
<xml_diff>
--- a/2017 Project Progress Tracking Form.docx
+++ b/2017 Project Progress Tracking Form.docx
@@ -1941,6 +1941,31 @@
     </w:p>
     <w:p>
       <w:pPr>
+        <w:numPr>
+          <w:ilvl w:val="0"/>
+          <w:numId w:val="1"/>
+        </w:numPr>
+        <w:ind w:left="540"/>
+        <w:textAlignment w:val="center"/>
+        <w:rPr>
+          <w:rFonts w:ascii="Calibri" w:eastAsia="Times New Roman" w:hAnsi="Calibri" w:cs="Times New Roman"/>
+          <w:sz w:val="22"/>
+          <w:szCs w:val="22"/>
+          <w:lang w:eastAsia="en-GB"/>
+        </w:rPr>
+      </w:pPr>
+      <w:r>
+        <w:rPr>
+          <w:rFonts w:ascii="Calibri" w:eastAsia="Times New Roman" w:hAnsi="Calibri" w:cs="Times New Roman"/>
+          <w:sz w:val="22"/>
+          <w:szCs w:val="22"/>
+          <w:lang w:eastAsia="en-GB"/>
+        </w:rPr>
+        <w:t>Group meeting plus supervisor meeting</w:t>
+      </w:r>
+    </w:p>
+    <w:p>
+      <w:pPr>
         <w:rPr>
           <w:rFonts w:ascii="Calibri" w:hAnsi="Calibri" w:cs="Times New Roman"/>
           <w:sz w:val="22"/>
@@ -5726,27 +5751,25 @@
                 <w:szCs w:val="22"/>
                 <w:lang w:eastAsia="en-GB"/>
               </w:rPr>
-              <w:t>E,C</w:t>
-            </w:r>
-            <w:r>
-              <w:rPr>
-                <w:rFonts w:ascii="Calibri" w:hAnsi="Calibri" w:cs="Times New Roman"/>
-                <w:sz w:val="22"/>
-                <w:szCs w:val="22"/>
-                <w:lang w:eastAsia="en-GB"/>
-              </w:rPr>
-              <w:t xml:space="preserve"> -</w:t>
-            </w:r>
-            <w:bookmarkStart w:id="0" w:name="_GoBack"/>
-            <w:bookmarkEnd w:id="0"/>
-            <w:r>
-              <w:rPr>
-                <w:rFonts w:ascii="Calibri" w:hAnsi="Calibri" w:cs="Times New Roman"/>
-                <w:sz w:val="22"/>
-                <w:szCs w:val="22"/>
-                <w:lang w:eastAsia="en-GB"/>
-              </w:rPr>
-              <w:t xml:space="preserve"> 3h</w:t>
+              <w:t>E -</w:t>
+            </w:r>
+            <w:r>
+              <w:rPr>
+                <w:rFonts w:ascii="Calibri" w:hAnsi="Calibri" w:cs="Times New Roman"/>
+                <w:sz w:val="22"/>
+                <w:szCs w:val="22"/>
+                <w:lang w:eastAsia="en-GB"/>
+              </w:rPr>
+              <w:t xml:space="preserve"> </w:t>
+            </w:r>
+            <w:r>
+              <w:rPr>
+                <w:rFonts w:ascii="Calibri" w:hAnsi="Calibri" w:cs="Times New Roman"/>
+                <w:sz w:val="22"/>
+                <w:szCs w:val="22"/>
+                <w:lang w:eastAsia="en-GB"/>
+              </w:rPr>
+              <w:t>4.5h  C – 3h</w:t>
             </w:r>
           </w:p>
         </w:tc>
@@ -5777,6 +5800,15 @@
                 <w:lang w:eastAsia="en-GB"/>
               </w:rPr>
             </w:pPr>
+            <w:r>
+              <w:rPr>
+                <w:rFonts w:ascii="Calibri" w:hAnsi="Calibri" w:cs="Times New Roman"/>
+                <w:sz w:val="22"/>
+                <w:szCs w:val="22"/>
+                <w:lang w:eastAsia="en-GB"/>
+              </w:rPr>
+              <w:t>21/11/17</w:t>
+            </w:r>
           </w:p>
         </w:tc>
         <w:tc>
@@ -5804,6 +5836,15 @@
                 <w:lang w:eastAsia="en-GB"/>
               </w:rPr>
             </w:pPr>
+            <w:r>
+              <w:rPr>
+                <w:rFonts w:ascii="Calibri" w:hAnsi="Calibri" w:cs="Times New Roman"/>
+                <w:sz w:val="22"/>
+                <w:szCs w:val="22"/>
+                <w:lang w:eastAsia="en-GB"/>
+              </w:rPr>
+              <w:t>24</w:t>
+            </w:r>
           </w:p>
         </w:tc>
         <w:tc>
@@ -5825,6 +5866,15 @@
                 <w:lang w:eastAsia="en-GB"/>
               </w:rPr>
             </w:pPr>
+            <w:r>
+              <w:rPr>
+                <w:rFonts w:ascii="Calibri" w:hAnsi="Calibri" w:cs="Times New Roman"/>
+                <w:sz w:val="22"/>
+                <w:szCs w:val="22"/>
+                <w:lang w:eastAsia="en-GB"/>
+              </w:rPr>
+              <w:t>Complete</w:t>
+            </w:r>
           </w:p>
         </w:tc>
         <w:tc>
@@ -5846,6 +5896,15 @@
                 <w:lang w:eastAsia="en-GB"/>
               </w:rPr>
             </w:pPr>
+            <w:r>
+              <w:rPr>
+                <w:rFonts w:ascii="Calibri" w:hAnsi="Calibri" w:cs="Times New Roman"/>
+                <w:sz w:val="22"/>
+                <w:szCs w:val="22"/>
+                <w:lang w:eastAsia="en-GB"/>
+              </w:rPr>
+              <w:t>Full group – 2h</w:t>
+            </w:r>
           </w:p>
         </w:tc>
       </w:tr>
@@ -7387,8 +7446,10 @@
                 <w:szCs w:val="22"/>
                 <w:lang w:eastAsia="en-GB"/>
               </w:rPr>
-              <w:t>24.5</w:t>
-            </w:r>
+              <w:t>29</w:t>
+            </w:r>
+            <w:bookmarkStart w:id="0" w:name="_GoBack"/>
+            <w:bookmarkEnd w:id="0"/>
           </w:p>
         </w:tc>
         <w:tc>
@@ -7489,7 +7550,7 @@
                 <w:szCs w:val="22"/>
                 <w:lang w:eastAsia="en-GB"/>
               </w:rPr>
-              <w:t>22</w:t>
+              <w:t>24</w:t>
             </w:r>
             <w:r>
               <w:rPr>
@@ -7609,7 +7670,7 @@
                 <w:szCs w:val="22"/>
                 <w:lang w:eastAsia="en-GB"/>
               </w:rPr>
-              <w:t>1</w:t>
+              <w:t>3</w:t>
             </w:r>
             <w:r>
               <w:rPr>
@@ -7720,7 +7781,7 @@
                 <w:szCs w:val="22"/>
                 <w:lang w:eastAsia="en-GB"/>
               </w:rPr>
-              <w:t>17</w:t>
+              <w:t>19</w:t>
             </w:r>
             <w:r>
               <w:rPr>
@@ -7831,7 +7892,7 @@
                 <w:szCs w:val="22"/>
                 <w:lang w:eastAsia="en-GB"/>
               </w:rPr>
-              <w:t>15</w:t>
+              <w:t>17</w:t>
             </w:r>
             <w:r>
               <w:rPr>
@@ -7954,7 +8015,7 @@
                 <w:szCs w:val="22"/>
                 <w:lang w:eastAsia="en-GB"/>
               </w:rPr>
-              <w:t>7</w:t>
+              <w:t>9</w:t>
             </w:r>
             <w:r>
               <w:rPr>
@@ -8070,7 +8131,7 @@
                 <w:szCs w:val="22"/>
                 <w:lang w:eastAsia="en-GB"/>
               </w:rPr>
-              <w:t>16</w:t>
+              <w:t>18</w:t>
             </w:r>
             <w:r>
               <w:rPr>
@@ -9075,7 +9136,7 @@
   <a:extraClrSchemeLst/>
   <a:extLst>
     <a:ext uri="{05A4C25C-085E-4340-85A3-A5531E510DB2}">
-      <thm15:themeFamily xmlns:thm15="http://schemas.microsoft.com/office/thememl/2012/main" xmlns="" name="Office Theme" id="{62F939B6-93AF-4DB8-9C6B-D6C7DFDC589F}" vid="{4A3C46E8-61CC-4603-A589-7422A47A8E4A}"/>
+      <thm15:themeFamily xmlns="" xmlns:thm15="http://schemas.microsoft.com/office/thememl/2012/main" name="Office Theme" id="{62F939B6-93AF-4DB8-9C6B-D6C7DFDC589F}" vid="{4A3C46E8-61CC-4603-A589-7422A47A8E4A}"/>
     </a:ext>
   </a:extLst>
 </a:theme>

</xml_diff>

<commit_message>
updating tracking from meeting
</commit_message>
<xml_diff>
--- a/2017 Project Progress Tracking Form.docx
+++ b/2017 Project Progress Tracking Form.docx
@@ -454,15 +454,27 @@
               </w:rPr>
               <w:t xml:space="preserve">Professor Frederic </w:t>
             </w:r>
-            <w:r>
-              <w:rPr>
-                <w:rFonts w:ascii="Calibri" w:hAnsi="Calibri" w:cs="Times New Roman"/>
-                <w:sz w:val="22"/>
-                <w:szCs w:val="22"/>
-                <w:lang w:eastAsia="en-GB"/>
-              </w:rPr>
-              <w:t xml:space="preserve">Fol </w:t>
-            </w:r>
+            <w:proofErr w:type="spellStart"/>
+            <w:r>
+              <w:rPr>
+                <w:rFonts w:ascii="Calibri" w:hAnsi="Calibri" w:cs="Times New Roman"/>
+                <w:sz w:val="22"/>
+                <w:szCs w:val="22"/>
+                <w:lang w:eastAsia="en-GB"/>
+              </w:rPr>
+              <w:t>Fol</w:t>
+            </w:r>
+            <w:proofErr w:type="spellEnd"/>
+            <w:r>
+              <w:rPr>
+                <w:rFonts w:ascii="Calibri" w:hAnsi="Calibri" w:cs="Times New Roman"/>
+                <w:sz w:val="22"/>
+                <w:szCs w:val="22"/>
+                <w:lang w:eastAsia="en-GB"/>
+              </w:rPr>
+              <w:t xml:space="preserve"> </w:t>
+            </w:r>
+            <w:proofErr w:type="spellStart"/>
             <w:r>
               <w:rPr>
                 <w:rFonts w:ascii="Calibri" w:hAnsi="Calibri" w:cs="Times New Roman"/>
@@ -472,6 +484,7 @@
               </w:rPr>
               <w:t>Leymarie</w:t>
             </w:r>
+            <w:proofErr w:type="spellEnd"/>
           </w:p>
         </w:tc>
       </w:tr>
@@ -905,14 +918,25 @@
                 <w:lang w:eastAsia="en-GB"/>
               </w:rPr>
             </w:pPr>
-            <w:r>
-              <w:rPr>
-                <w:rFonts w:ascii="Calibri" w:hAnsi="Calibri" w:cs="Times New Roman"/>
-                <w:sz w:val="22"/>
-                <w:szCs w:val="22"/>
-                <w:lang w:eastAsia="en-GB"/>
-              </w:rPr>
-              <w:t>Tanzum’s time</w:t>
+            <w:proofErr w:type="spellStart"/>
+            <w:r>
+              <w:rPr>
+                <w:rFonts w:ascii="Calibri" w:hAnsi="Calibri" w:cs="Times New Roman"/>
+                <w:sz w:val="22"/>
+                <w:szCs w:val="22"/>
+                <w:lang w:eastAsia="en-GB"/>
+              </w:rPr>
+              <w:t>Tanzum’s</w:t>
+            </w:r>
+            <w:proofErr w:type="spellEnd"/>
+            <w:r>
+              <w:rPr>
+                <w:rFonts w:ascii="Calibri" w:hAnsi="Calibri" w:cs="Times New Roman"/>
+                <w:sz w:val="22"/>
+                <w:szCs w:val="22"/>
+                <w:lang w:eastAsia="en-GB"/>
+              </w:rPr>
+              <w:t xml:space="preserve"> time</w:t>
             </w:r>
           </w:p>
         </w:tc>
@@ -974,14 +998,25 @@
                 <w:lang w:eastAsia="en-GB"/>
               </w:rPr>
             </w:pPr>
-            <w:r>
-              <w:rPr>
-                <w:rFonts w:ascii="Calibri" w:hAnsi="Calibri" w:cs="Times New Roman"/>
-                <w:sz w:val="22"/>
-                <w:szCs w:val="22"/>
-                <w:lang w:eastAsia="en-GB"/>
-              </w:rPr>
-              <w:t>Ifrah’s time</w:t>
+            <w:proofErr w:type="spellStart"/>
+            <w:r>
+              <w:rPr>
+                <w:rFonts w:ascii="Calibri" w:hAnsi="Calibri" w:cs="Times New Roman"/>
+                <w:sz w:val="22"/>
+                <w:szCs w:val="22"/>
+                <w:lang w:eastAsia="en-GB"/>
+              </w:rPr>
+              <w:t>Ifrah’s</w:t>
+            </w:r>
+            <w:proofErr w:type="spellEnd"/>
+            <w:r>
+              <w:rPr>
+                <w:rFonts w:ascii="Calibri" w:hAnsi="Calibri" w:cs="Times New Roman"/>
+                <w:sz w:val="22"/>
+                <w:szCs w:val="22"/>
+                <w:lang w:eastAsia="en-GB"/>
+              </w:rPr>
+              <w:t xml:space="preserve"> time</w:t>
             </w:r>
           </w:p>
         </w:tc>
@@ -1043,14 +1078,25 @@
                 <w:lang w:eastAsia="en-GB"/>
               </w:rPr>
             </w:pPr>
-            <w:r>
-              <w:rPr>
-                <w:rFonts w:ascii="Calibri" w:hAnsi="Calibri" w:cs="Times New Roman"/>
-                <w:sz w:val="22"/>
-                <w:szCs w:val="22"/>
-                <w:lang w:eastAsia="en-GB"/>
-              </w:rPr>
-              <w:t>Liban’s time</w:t>
+            <w:proofErr w:type="spellStart"/>
+            <w:r>
+              <w:rPr>
+                <w:rFonts w:ascii="Calibri" w:hAnsi="Calibri" w:cs="Times New Roman"/>
+                <w:sz w:val="22"/>
+                <w:szCs w:val="22"/>
+                <w:lang w:eastAsia="en-GB"/>
+              </w:rPr>
+              <w:t>Liban’s</w:t>
+            </w:r>
+            <w:proofErr w:type="spellEnd"/>
+            <w:r>
+              <w:rPr>
+                <w:rFonts w:ascii="Calibri" w:hAnsi="Calibri" w:cs="Times New Roman"/>
+                <w:sz w:val="22"/>
+                <w:szCs w:val="22"/>
+                <w:lang w:eastAsia="en-GB"/>
+              </w:rPr>
+              <w:t xml:space="preserve"> time</w:t>
             </w:r>
           </w:p>
         </w:tc>
@@ -1112,14 +1158,25 @@
                 <w:lang w:eastAsia="en-GB"/>
               </w:rPr>
             </w:pPr>
-            <w:r>
-              <w:rPr>
-                <w:rFonts w:ascii="Calibri" w:hAnsi="Calibri" w:cs="Times New Roman"/>
-                <w:sz w:val="22"/>
-                <w:szCs w:val="22"/>
-                <w:lang w:eastAsia="en-GB"/>
-              </w:rPr>
-              <w:t>Jibril’s time</w:t>
+            <w:proofErr w:type="spellStart"/>
+            <w:r>
+              <w:rPr>
+                <w:rFonts w:ascii="Calibri" w:hAnsi="Calibri" w:cs="Times New Roman"/>
+                <w:sz w:val="22"/>
+                <w:szCs w:val="22"/>
+                <w:lang w:eastAsia="en-GB"/>
+              </w:rPr>
+              <w:t>Jibril’s</w:t>
+            </w:r>
+            <w:proofErr w:type="spellEnd"/>
+            <w:r>
+              <w:rPr>
+                <w:rFonts w:ascii="Calibri" w:hAnsi="Calibri" w:cs="Times New Roman"/>
+                <w:sz w:val="22"/>
+                <w:szCs w:val="22"/>
+                <w:lang w:eastAsia="en-GB"/>
+              </w:rPr>
+              <w:t xml:space="preserve"> time</w:t>
             </w:r>
           </w:p>
         </w:tc>
@@ -3893,14 +3950,25 @@
                 <w:lang w:eastAsia="en-GB"/>
               </w:rPr>
             </w:pPr>
-            <w:r>
-              <w:rPr>
-                <w:rFonts w:ascii="Calibri" w:hAnsi="Calibri" w:cs="Times New Roman"/>
-                <w:sz w:val="22"/>
-                <w:szCs w:val="22"/>
-                <w:lang w:eastAsia="en-GB"/>
-              </w:rPr>
-              <w:t xml:space="preserve">Liban </w:t>
+            <w:proofErr w:type="spellStart"/>
+            <w:r>
+              <w:rPr>
+                <w:rFonts w:ascii="Calibri" w:hAnsi="Calibri" w:cs="Times New Roman"/>
+                <w:sz w:val="22"/>
+                <w:szCs w:val="22"/>
+                <w:lang w:eastAsia="en-GB"/>
+              </w:rPr>
+              <w:t>Liban</w:t>
+            </w:r>
+            <w:proofErr w:type="spellEnd"/>
+            <w:r>
+              <w:rPr>
+                <w:rFonts w:ascii="Calibri" w:hAnsi="Calibri" w:cs="Times New Roman"/>
+                <w:sz w:val="22"/>
+                <w:szCs w:val="22"/>
+                <w:lang w:eastAsia="en-GB"/>
+              </w:rPr>
+              <w:t xml:space="preserve"> </w:t>
             </w:r>
             <w:r>
               <w:rPr>
@@ -4188,6 +4256,7 @@
                 <w:lang w:eastAsia="en-GB"/>
               </w:rPr>
             </w:pPr>
+            <w:proofErr w:type="spellStart"/>
             <w:r>
               <w:rPr>
                 <w:rFonts w:ascii="Calibri" w:hAnsi="Calibri" w:cs="Times New Roman"/>
@@ -4197,6 +4266,7 @@
               </w:rPr>
               <w:t>Ifrah</w:t>
             </w:r>
+            <w:proofErr w:type="spellEnd"/>
             <w:r>
               <w:rPr>
                 <w:rFonts w:ascii="Calibri" w:hAnsi="Calibri" w:cs="Times New Roman"/>
@@ -4349,6 +4419,7 @@
                 <w:lang w:eastAsia="en-GB"/>
               </w:rPr>
             </w:pPr>
+            <w:proofErr w:type="spellStart"/>
             <w:r>
               <w:rPr>
                 <w:rFonts w:ascii="Calibri" w:hAnsi="Calibri" w:cs="Times New Roman"/>
@@ -4358,6 +4429,7 @@
               </w:rPr>
               <w:t>Jibril</w:t>
             </w:r>
+            <w:proofErr w:type="spellEnd"/>
             <w:r>
               <w:rPr>
                 <w:rFonts w:ascii="Calibri" w:hAnsi="Calibri" w:cs="Times New Roman"/>
@@ -5154,14 +5226,25 @@
                 <w:lang w:eastAsia="en-GB"/>
               </w:rPr>
             </w:pPr>
-            <w:r>
-              <w:rPr>
-                <w:rFonts w:ascii="Calibri" w:hAnsi="Calibri" w:cs="Times New Roman"/>
-                <w:sz w:val="22"/>
-                <w:szCs w:val="22"/>
-                <w:lang w:eastAsia="en-GB"/>
-              </w:rPr>
-              <w:t>Tanzum 1h</w:t>
+            <w:proofErr w:type="spellStart"/>
+            <w:r>
+              <w:rPr>
+                <w:rFonts w:ascii="Calibri" w:hAnsi="Calibri" w:cs="Times New Roman"/>
+                <w:sz w:val="22"/>
+                <w:szCs w:val="22"/>
+                <w:lang w:eastAsia="en-GB"/>
+              </w:rPr>
+              <w:t>Tanzum</w:t>
+            </w:r>
+            <w:proofErr w:type="spellEnd"/>
+            <w:r>
+              <w:rPr>
+                <w:rFonts w:ascii="Calibri" w:hAnsi="Calibri" w:cs="Times New Roman"/>
+                <w:sz w:val="22"/>
+                <w:szCs w:val="22"/>
+                <w:lang w:eastAsia="en-GB"/>
+              </w:rPr>
+              <w:t xml:space="preserve"> 1h</w:t>
             </w:r>
           </w:p>
         </w:tc>
@@ -5288,14 +5371,25 @@
                 <w:lang w:eastAsia="en-GB"/>
               </w:rPr>
             </w:pPr>
-            <w:r>
-              <w:rPr>
-                <w:rFonts w:ascii="Calibri" w:hAnsi="Calibri" w:cs="Times New Roman"/>
-                <w:sz w:val="22"/>
-                <w:szCs w:val="22"/>
-                <w:lang w:eastAsia="en-GB"/>
-              </w:rPr>
-              <w:t>Liban 2h</w:t>
+            <w:proofErr w:type="spellStart"/>
+            <w:r>
+              <w:rPr>
+                <w:rFonts w:ascii="Calibri" w:hAnsi="Calibri" w:cs="Times New Roman"/>
+                <w:sz w:val="22"/>
+                <w:szCs w:val="22"/>
+                <w:lang w:eastAsia="en-GB"/>
+              </w:rPr>
+              <w:t>Liban</w:t>
+            </w:r>
+            <w:proofErr w:type="spellEnd"/>
+            <w:r>
+              <w:rPr>
+                <w:rFonts w:ascii="Calibri" w:hAnsi="Calibri" w:cs="Times New Roman"/>
+                <w:sz w:val="22"/>
+                <w:szCs w:val="22"/>
+                <w:lang w:eastAsia="en-GB"/>
+              </w:rPr>
+              <w:t xml:space="preserve"> 2h</w:t>
             </w:r>
           </w:p>
         </w:tc>
@@ -5934,6 +6028,15 @@
                 <w:lang w:eastAsia="en-GB"/>
               </w:rPr>
             </w:pPr>
+            <w:r>
+              <w:rPr>
+                <w:rFonts w:ascii="Calibri" w:hAnsi="Calibri" w:cs="Times New Roman"/>
+                <w:sz w:val="22"/>
+                <w:szCs w:val="22"/>
+                <w:lang w:eastAsia="en-GB"/>
+              </w:rPr>
+              <w:t>23/11/17</w:t>
+            </w:r>
           </w:p>
         </w:tc>
         <w:tc>
@@ -5961,6 +6064,15 @@
                 <w:lang w:eastAsia="en-GB"/>
               </w:rPr>
             </w:pPr>
+            <w:r>
+              <w:rPr>
+                <w:rFonts w:ascii="Calibri" w:hAnsi="Calibri" w:cs="Times New Roman"/>
+                <w:sz w:val="22"/>
+                <w:szCs w:val="22"/>
+                <w:lang w:eastAsia="en-GB"/>
+              </w:rPr>
+              <w:t>25</w:t>
+            </w:r>
           </w:p>
         </w:tc>
         <w:tc>
@@ -5982,6 +6094,15 @@
                 <w:lang w:eastAsia="en-GB"/>
               </w:rPr>
             </w:pPr>
+            <w:r>
+              <w:rPr>
+                <w:rFonts w:ascii="Calibri" w:hAnsi="Calibri" w:cs="Times New Roman"/>
+                <w:sz w:val="22"/>
+                <w:szCs w:val="22"/>
+                <w:lang w:eastAsia="en-GB"/>
+              </w:rPr>
+              <w:t>Complete</w:t>
+            </w:r>
           </w:p>
         </w:tc>
         <w:tc>
@@ -6003,6 +6124,15 @@
                 <w:lang w:eastAsia="en-GB"/>
               </w:rPr>
             </w:pPr>
+            <w:r>
+              <w:rPr>
+                <w:rFonts w:ascii="Calibri" w:hAnsi="Calibri" w:cs="Times New Roman"/>
+                <w:sz w:val="22"/>
+                <w:szCs w:val="22"/>
+                <w:lang w:eastAsia="en-GB"/>
+              </w:rPr>
+              <w:t>Full group 0.5h</w:t>
+            </w:r>
           </w:p>
         </w:tc>
       </w:tr>
@@ -7448,8 +7578,15 @@
               </w:rPr>
               <w:t>29</w:t>
             </w:r>
-            <w:bookmarkStart w:id="0" w:name="_GoBack"/>
-            <w:bookmarkEnd w:id="0"/>
+            <w:r>
+              <w:rPr>
+                <w:rFonts w:ascii="Calibri" w:hAnsi="Calibri" w:cs="Times New Roman"/>
+                <w:sz w:val="22"/>
+                <w:szCs w:val="22"/>
+                <w:lang w:eastAsia="en-GB"/>
+              </w:rPr>
+              <w:t>.5</w:t>
+            </w:r>
           </w:p>
         </w:tc>
         <w:tc>
@@ -7550,16 +7687,7 @@
                 <w:szCs w:val="22"/>
                 <w:lang w:eastAsia="en-GB"/>
               </w:rPr>
-              <w:t>24</w:t>
-            </w:r>
-            <w:r>
-              <w:rPr>
-                <w:rFonts w:ascii="Calibri" w:hAnsi="Calibri" w:cs="Times New Roman"/>
-                <w:sz w:val="22"/>
-                <w:szCs w:val="22"/>
-                <w:lang w:eastAsia="en-GB"/>
-              </w:rPr>
-              <w:t>.5</w:t>
+              <w:t>25</w:t>
             </w:r>
           </w:p>
         </w:tc>
@@ -7626,14 +7754,25 @@
                 <w:lang w:eastAsia="en-GB"/>
               </w:rPr>
             </w:pPr>
-            <w:r>
-              <w:rPr>
-                <w:rFonts w:ascii="Calibri" w:hAnsi="Calibri" w:cs="Times New Roman"/>
-                <w:sz w:val="22"/>
-                <w:szCs w:val="22"/>
-                <w:lang w:eastAsia="en-GB"/>
-              </w:rPr>
-              <w:t>Tanzum’s time</w:t>
+            <w:proofErr w:type="spellStart"/>
+            <w:r>
+              <w:rPr>
+                <w:rFonts w:ascii="Calibri" w:hAnsi="Calibri" w:cs="Times New Roman"/>
+                <w:sz w:val="22"/>
+                <w:szCs w:val="22"/>
+                <w:lang w:eastAsia="en-GB"/>
+              </w:rPr>
+              <w:t>Tanzum’s</w:t>
+            </w:r>
+            <w:proofErr w:type="spellEnd"/>
+            <w:r>
+              <w:rPr>
+                <w:rFonts w:ascii="Calibri" w:hAnsi="Calibri" w:cs="Times New Roman"/>
+                <w:sz w:val="22"/>
+                <w:szCs w:val="22"/>
+                <w:lang w:eastAsia="en-GB"/>
+              </w:rPr>
+              <w:t xml:space="preserve"> time</w:t>
             </w:r>
           </w:p>
         </w:tc>
@@ -7670,16 +7809,7 @@
                 <w:szCs w:val="22"/>
                 <w:lang w:eastAsia="en-GB"/>
               </w:rPr>
-              <w:t>3</w:t>
-            </w:r>
-            <w:r>
-              <w:rPr>
-                <w:rFonts w:ascii="Calibri" w:hAnsi="Calibri" w:cs="Times New Roman"/>
-                <w:sz w:val="22"/>
-                <w:szCs w:val="22"/>
-                <w:lang w:eastAsia="en-GB"/>
-              </w:rPr>
-              <w:t>.5</w:t>
+              <w:t>4</w:t>
             </w:r>
           </w:p>
         </w:tc>
@@ -7746,14 +7876,25 @@
                 <w:lang w:eastAsia="en-GB"/>
               </w:rPr>
             </w:pPr>
-            <w:r>
-              <w:rPr>
-                <w:rFonts w:ascii="Calibri" w:hAnsi="Calibri" w:cs="Times New Roman"/>
-                <w:sz w:val="22"/>
-                <w:szCs w:val="22"/>
-                <w:lang w:eastAsia="en-GB"/>
-              </w:rPr>
-              <w:t>Ifrah’s time</w:t>
+            <w:proofErr w:type="spellStart"/>
+            <w:r>
+              <w:rPr>
+                <w:rFonts w:ascii="Calibri" w:hAnsi="Calibri" w:cs="Times New Roman"/>
+                <w:sz w:val="22"/>
+                <w:szCs w:val="22"/>
+                <w:lang w:eastAsia="en-GB"/>
+              </w:rPr>
+              <w:t>Ifrah’s</w:t>
+            </w:r>
+            <w:proofErr w:type="spellEnd"/>
+            <w:r>
+              <w:rPr>
+                <w:rFonts w:ascii="Calibri" w:hAnsi="Calibri" w:cs="Times New Roman"/>
+                <w:sz w:val="22"/>
+                <w:szCs w:val="22"/>
+                <w:lang w:eastAsia="en-GB"/>
+              </w:rPr>
+              <w:t xml:space="preserve"> time</w:t>
             </w:r>
           </w:p>
         </w:tc>
@@ -7781,16 +7922,7 @@
                 <w:szCs w:val="22"/>
                 <w:lang w:eastAsia="en-GB"/>
               </w:rPr>
-              <w:t>19</w:t>
-            </w:r>
-            <w:r>
-              <w:rPr>
-                <w:rFonts w:ascii="Calibri" w:hAnsi="Calibri" w:cs="Times New Roman"/>
-                <w:sz w:val="22"/>
-                <w:szCs w:val="22"/>
-                <w:lang w:eastAsia="en-GB"/>
-              </w:rPr>
-              <w:t>.5</w:t>
+              <w:t>20</w:t>
             </w:r>
           </w:p>
         </w:tc>
@@ -7857,14 +7989,25 @@
                 <w:lang w:eastAsia="en-GB"/>
               </w:rPr>
             </w:pPr>
-            <w:r>
-              <w:rPr>
-                <w:rFonts w:ascii="Calibri" w:hAnsi="Calibri" w:cs="Times New Roman"/>
-                <w:sz w:val="22"/>
-                <w:szCs w:val="22"/>
-                <w:lang w:eastAsia="en-GB"/>
-              </w:rPr>
-              <w:t>Liban’s time</w:t>
+            <w:proofErr w:type="spellStart"/>
+            <w:r>
+              <w:rPr>
+                <w:rFonts w:ascii="Calibri" w:hAnsi="Calibri" w:cs="Times New Roman"/>
+                <w:sz w:val="22"/>
+                <w:szCs w:val="22"/>
+                <w:lang w:eastAsia="en-GB"/>
+              </w:rPr>
+              <w:t>Liban’s</w:t>
+            </w:r>
+            <w:proofErr w:type="spellEnd"/>
+            <w:r>
+              <w:rPr>
+                <w:rFonts w:ascii="Calibri" w:hAnsi="Calibri" w:cs="Times New Roman"/>
+                <w:sz w:val="22"/>
+                <w:szCs w:val="22"/>
+                <w:lang w:eastAsia="en-GB"/>
+              </w:rPr>
+              <w:t xml:space="preserve"> time</w:t>
             </w:r>
           </w:p>
         </w:tc>
@@ -7892,16 +8035,7 @@
                 <w:szCs w:val="22"/>
                 <w:lang w:eastAsia="en-GB"/>
               </w:rPr>
-              <w:t>17</w:t>
-            </w:r>
-            <w:r>
-              <w:rPr>
-                <w:rFonts w:ascii="Calibri" w:hAnsi="Calibri" w:cs="Times New Roman"/>
-                <w:sz w:val="22"/>
-                <w:szCs w:val="22"/>
-                <w:lang w:eastAsia="en-GB"/>
-              </w:rPr>
-              <w:t>.5</w:t>
+              <w:t>18</w:t>
             </w:r>
           </w:p>
         </w:tc>
@@ -7971,14 +8105,25 @@
                 <w:lang w:eastAsia="en-GB"/>
               </w:rPr>
             </w:pPr>
-            <w:r>
-              <w:rPr>
-                <w:rFonts w:ascii="Calibri" w:hAnsi="Calibri" w:cs="Times New Roman"/>
-                <w:sz w:val="22"/>
-                <w:szCs w:val="22"/>
-                <w:lang w:eastAsia="en-GB"/>
-              </w:rPr>
-              <w:t>Jibril’s time</w:t>
+            <w:proofErr w:type="spellStart"/>
+            <w:r>
+              <w:rPr>
+                <w:rFonts w:ascii="Calibri" w:hAnsi="Calibri" w:cs="Times New Roman"/>
+                <w:sz w:val="22"/>
+                <w:szCs w:val="22"/>
+                <w:lang w:eastAsia="en-GB"/>
+              </w:rPr>
+              <w:t>Jibril’s</w:t>
+            </w:r>
+            <w:proofErr w:type="spellEnd"/>
+            <w:r>
+              <w:rPr>
+                <w:rFonts w:ascii="Calibri" w:hAnsi="Calibri" w:cs="Times New Roman"/>
+                <w:sz w:val="22"/>
+                <w:szCs w:val="22"/>
+                <w:lang w:eastAsia="en-GB"/>
+              </w:rPr>
+              <w:t xml:space="preserve"> time</w:t>
             </w:r>
           </w:p>
         </w:tc>
@@ -8006,25 +8151,7 @@
                 <w:szCs w:val="22"/>
                 <w:lang w:eastAsia="en-GB"/>
               </w:rPr>
-              <w:t>1</w:t>
-            </w:r>
-            <w:r>
-              <w:rPr>
-                <w:rFonts w:ascii="Calibri" w:hAnsi="Calibri" w:cs="Times New Roman"/>
-                <w:sz w:val="22"/>
-                <w:szCs w:val="22"/>
-                <w:lang w:eastAsia="en-GB"/>
-              </w:rPr>
-              <w:t>9</w:t>
-            </w:r>
-            <w:r>
-              <w:rPr>
-                <w:rFonts w:ascii="Calibri" w:hAnsi="Calibri" w:cs="Times New Roman"/>
-                <w:sz w:val="22"/>
-                <w:szCs w:val="22"/>
-                <w:lang w:eastAsia="en-GB"/>
-              </w:rPr>
-              <w:t>.5</w:t>
+              <w:t>20</w:t>
             </w:r>
           </w:p>
         </w:tc>
@@ -8131,17 +8258,10 @@
                 <w:szCs w:val="22"/>
                 <w:lang w:eastAsia="en-GB"/>
               </w:rPr>
-              <w:t>18</w:t>
-            </w:r>
-            <w:r>
-              <w:rPr>
-                <w:rFonts w:ascii="Calibri" w:hAnsi="Calibri" w:cs="Times New Roman"/>
-                <w:sz w:val="22"/>
-                <w:szCs w:val="22"/>
-                <w:lang w:eastAsia="en-GB"/>
-              </w:rPr>
-              <w:t>.5</w:t>
-            </w:r>
+              <w:t>19</w:t>
+            </w:r>
+            <w:bookmarkStart w:id="0" w:name="_GoBack"/>
+            <w:bookmarkEnd w:id="0"/>
           </w:p>
         </w:tc>
         <w:tc>
@@ -9136,7 +9256,7 @@
   <a:extraClrSchemeLst/>
   <a:extLst>
     <a:ext uri="{05A4C25C-085E-4340-85A3-A5531E510DB2}">
-      <thm15:themeFamily xmlns="" xmlns:thm15="http://schemas.microsoft.com/office/thememl/2012/main" name="Office Theme" id="{62F939B6-93AF-4DB8-9C6B-D6C7DFDC589F}" vid="{4A3C46E8-61CC-4603-A589-7422A47A8E4A}"/>
+      <thm15:themeFamily xmlns:thm15="http://schemas.microsoft.com/office/thememl/2012/main" xmlns="" name="Office Theme" id="{62F939B6-93AF-4DB8-9C6B-D6C7DFDC589F}" vid="{4A3C46E8-61CC-4603-A589-7422A47A8E4A}"/>
     </a:ext>
   </a:extLst>
 </a:theme>

</xml_diff>

<commit_message>
adding possible term2 for crit path dia
</commit_message>
<xml_diff>
--- a/2017 Project Progress Tracking Form.docx
+++ b/2017 Project Progress Tracking Form.docx
@@ -2023,6 +2023,31 @@
     </w:p>
     <w:p>
       <w:pPr>
+        <w:numPr>
+          <w:ilvl w:val="0"/>
+          <w:numId w:val="1"/>
+        </w:numPr>
+        <w:ind w:left="540"/>
+        <w:textAlignment w:val="center"/>
+        <w:rPr>
+          <w:rFonts w:ascii="Calibri" w:eastAsia="Times New Roman" w:hAnsi="Calibri" w:cs="Times New Roman"/>
+          <w:sz w:val="22"/>
+          <w:szCs w:val="22"/>
+          <w:lang w:eastAsia="en-GB"/>
+        </w:rPr>
+      </w:pPr>
+      <w:r>
+        <w:rPr>
+          <w:rFonts w:ascii="Calibri" w:eastAsia="Times New Roman" w:hAnsi="Calibri" w:cs="Times New Roman"/>
+          <w:sz w:val="22"/>
+          <w:szCs w:val="22"/>
+          <w:lang w:eastAsia="en-GB"/>
+        </w:rPr>
+        <w:t>Group meeting</w:t>
+      </w:r>
+    </w:p>
+    <w:p>
+      <w:pPr>
         <w:rPr>
           <w:rFonts w:ascii="Calibri" w:hAnsi="Calibri" w:cs="Times New Roman"/>
           <w:sz w:val="22"/>
@@ -4911,7 +4936,16 @@
                 <w:szCs w:val="22"/>
                 <w:lang w:eastAsia="en-GB"/>
               </w:rPr>
-              <w:t xml:space="preserve"> – 4</w:t>
+              <w:t xml:space="preserve"> – </w:t>
+            </w:r>
+            <w:r>
+              <w:rPr>
+                <w:rFonts w:ascii="Calibri" w:hAnsi="Calibri" w:cs="Times New Roman"/>
+                <w:sz w:val="22"/>
+                <w:szCs w:val="22"/>
+                <w:lang w:eastAsia="en-GB"/>
+              </w:rPr>
+              <w:t>6</w:t>
             </w:r>
             <w:r>
               <w:rPr>
@@ -5203,7 +5237,7 @@
                 <w:szCs w:val="22"/>
                 <w:lang w:eastAsia="en-GB"/>
               </w:rPr>
-              <w:t>In progress (browsing potential users on forums)</w:t>
+              <w:t>Complete</w:t>
             </w:r>
           </w:p>
         </w:tc>
@@ -5523,7 +5557,18 @@
                 <w:szCs w:val="22"/>
                 <w:lang w:eastAsia="en-GB"/>
               </w:rPr>
-              <w:t>Ethan 0.5h</w:t>
+              <w:t>Ethan 1.5</w:t>
+            </w:r>
+            <w:bookmarkStart w:id="0" w:name="_GoBack"/>
+            <w:bookmarkEnd w:id="0"/>
+            <w:r>
+              <w:rPr>
+                <w:rFonts w:ascii="Calibri" w:hAnsi="Calibri" w:cs="Times New Roman"/>
+                <w:sz w:val="22"/>
+                <w:szCs w:val="22"/>
+                <w:lang w:eastAsia="en-GB"/>
+              </w:rPr>
+              <w:t>h</w:t>
             </w:r>
           </w:p>
         </w:tc>
@@ -8260,8 +8305,6 @@
               </w:rPr>
               <w:t>19</w:t>
             </w:r>
-            <w:bookmarkStart w:id="0" w:name="_GoBack"/>
-            <w:bookmarkEnd w:id="0"/>
           </w:p>
         </w:tc>
         <w:tc>
@@ -9256,7 +9299,7 @@
   <a:extraClrSchemeLst/>
   <a:extLst>
     <a:ext uri="{05A4C25C-085E-4340-85A3-A5531E510DB2}">
-      <thm15:themeFamily xmlns:thm15="http://schemas.microsoft.com/office/thememl/2012/main" xmlns="" name="Office Theme" id="{62F939B6-93AF-4DB8-9C6B-D6C7DFDC589F}" vid="{4A3C46E8-61CC-4603-A589-7422A47A8E4A}"/>
+      <thm15:themeFamily xmlns="" xmlns:thm15="http://schemas.microsoft.com/office/thememl/2012/main" name="Office Theme" id="{62F939B6-93AF-4DB8-9C6B-D6C7DFDC589F}" vid="{4A3C46E8-61CC-4603-A589-7422A47A8E4A}"/>
     </a:ext>
   </a:extLst>
 </a:theme>

</xml_diff>

<commit_message>
more on func drafts and added glossary
</commit_message>
<xml_diff>
--- a/2017 Project Progress Tracking Form.docx
+++ b/2017 Project Progress Tracking Form.docx
@@ -454,27 +454,15 @@
               </w:rPr>
               <w:t xml:space="preserve">Professor Frederic </w:t>
             </w:r>
-            <w:proofErr w:type="spellStart"/>
-            <w:r>
-              <w:rPr>
-                <w:rFonts w:ascii="Calibri" w:hAnsi="Calibri" w:cs="Times New Roman"/>
-                <w:sz w:val="22"/>
-                <w:szCs w:val="22"/>
-                <w:lang w:eastAsia="en-GB"/>
-              </w:rPr>
-              <w:t>Fol</w:t>
-            </w:r>
-            <w:proofErr w:type="spellEnd"/>
-            <w:r>
-              <w:rPr>
-                <w:rFonts w:ascii="Calibri" w:hAnsi="Calibri" w:cs="Times New Roman"/>
-                <w:sz w:val="22"/>
-                <w:szCs w:val="22"/>
-                <w:lang w:eastAsia="en-GB"/>
-              </w:rPr>
-              <w:t xml:space="preserve"> </w:t>
-            </w:r>
-            <w:proofErr w:type="spellStart"/>
+            <w:r>
+              <w:rPr>
+                <w:rFonts w:ascii="Calibri" w:hAnsi="Calibri" w:cs="Times New Roman"/>
+                <w:sz w:val="22"/>
+                <w:szCs w:val="22"/>
+                <w:lang w:eastAsia="en-GB"/>
+              </w:rPr>
+              <w:t xml:space="preserve">Fol </w:t>
+            </w:r>
             <w:r>
               <w:rPr>
                 <w:rFonts w:ascii="Calibri" w:hAnsi="Calibri" w:cs="Times New Roman"/>
@@ -484,7 +472,6 @@
               </w:rPr>
               <w:t>Leymarie</w:t>
             </w:r>
-            <w:proofErr w:type="spellEnd"/>
           </w:p>
         </w:tc>
       </w:tr>
@@ -918,25 +905,14 @@
                 <w:lang w:eastAsia="en-GB"/>
               </w:rPr>
             </w:pPr>
-            <w:proofErr w:type="spellStart"/>
-            <w:r>
-              <w:rPr>
-                <w:rFonts w:ascii="Calibri" w:hAnsi="Calibri" w:cs="Times New Roman"/>
-                <w:sz w:val="22"/>
-                <w:szCs w:val="22"/>
-                <w:lang w:eastAsia="en-GB"/>
-              </w:rPr>
-              <w:t>Tanzum’s</w:t>
-            </w:r>
-            <w:proofErr w:type="spellEnd"/>
-            <w:r>
-              <w:rPr>
-                <w:rFonts w:ascii="Calibri" w:hAnsi="Calibri" w:cs="Times New Roman"/>
-                <w:sz w:val="22"/>
-                <w:szCs w:val="22"/>
-                <w:lang w:eastAsia="en-GB"/>
-              </w:rPr>
-              <w:t xml:space="preserve"> time</w:t>
+            <w:r>
+              <w:rPr>
+                <w:rFonts w:ascii="Calibri" w:hAnsi="Calibri" w:cs="Times New Roman"/>
+                <w:sz w:val="22"/>
+                <w:szCs w:val="22"/>
+                <w:lang w:eastAsia="en-GB"/>
+              </w:rPr>
+              <w:t>Tanzum’s time</w:t>
             </w:r>
           </w:p>
         </w:tc>
@@ -998,25 +974,14 @@
                 <w:lang w:eastAsia="en-GB"/>
               </w:rPr>
             </w:pPr>
-            <w:proofErr w:type="spellStart"/>
-            <w:r>
-              <w:rPr>
-                <w:rFonts w:ascii="Calibri" w:hAnsi="Calibri" w:cs="Times New Roman"/>
-                <w:sz w:val="22"/>
-                <w:szCs w:val="22"/>
-                <w:lang w:eastAsia="en-GB"/>
-              </w:rPr>
-              <w:t>Ifrah’s</w:t>
-            </w:r>
-            <w:proofErr w:type="spellEnd"/>
-            <w:r>
-              <w:rPr>
-                <w:rFonts w:ascii="Calibri" w:hAnsi="Calibri" w:cs="Times New Roman"/>
-                <w:sz w:val="22"/>
-                <w:szCs w:val="22"/>
-                <w:lang w:eastAsia="en-GB"/>
-              </w:rPr>
-              <w:t xml:space="preserve"> time</w:t>
+            <w:r>
+              <w:rPr>
+                <w:rFonts w:ascii="Calibri" w:hAnsi="Calibri" w:cs="Times New Roman"/>
+                <w:sz w:val="22"/>
+                <w:szCs w:val="22"/>
+                <w:lang w:eastAsia="en-GB"/>
+              </w:rPr>
+              <w:t>Ifrah’s time</w:t>
             </w:r>
           </w:p>
         </w:tc>
@@ -1078,25 +1043,14 @@
                 <w:lang w:eastAsia="en-GB"/>
               </w:rPr>
             </w:pPr>
-            <w:proofErr w:type="spellStart"/>
-            <w:r>
-              <w:rPr>
-                <w:rFonts w:ascii="Calibri" w:hAnsi="Calibri" w:cs="Times New Roman"/>
-                <w:sz w:val="22"/>
-                <w:szCs w:val="22"/>
-                <w:lang w:eastAsia="en-GB"/>
-              </w:rPr>
-              <w:t>Liban’s</w:t>
-            </w:r>
-            <w:proofErr w:type="spellEnd"/>
-            <w:r>
-              <w:rPr>
-                <w:rFonts w:ascii="Calibri" w:hAnsi="Calibri" w:cs="Times New Roman"/>
-                <w:sz w:val="22"/>
-                <w:szCs w:val="22"/>
-                <w:lang w:eastAsia="en-GB"/>
-              </w:rPr>
-              <w:t xml:space="preserve"> time</w:t>
+            <w:r>
+              <w:rPr>
+                <w:rFonts w:ascii="Calibri" w:hAnsi="Calibri" w:cs="Times New Roman"/>
+                <w:sz w:val="22"/>
+                <w:szCs w:val="22"/>
+                <w:lang w:eastAsia="en-GB"/>
+              </w:rPr>
+              <w:t>Liban’s time</w:t>
             </w:r>
           </w:p>
         </w:tc>
@@ -1158,25 +1112,14 @@
                 <w:lang w:eastAsia="en-GB"/>
               </w:rPr>
             </w:pPr>
-            <w:proofErr w:type="spellStart"/>
-            <w:r>
-              <w:rPr>
-                <w:rFonts w:ascii="Calibri" w:hAnsi="Calibri" w:cs="Times New Roman"/>
-                <w:sz w:val="22"/>
-                <w:szCs w:val="22"/>
-                <w:lang w:eastAsia="en-GB"/>
-              </w:rPr>
-              <w:t>Jibril’s</w:t>
-            </w:r>
-            <w:proofErr w:type="spellEnd"/>
-            <w:r>
-              <w:rPr>
-                <w:rFonts w:ascii="Calibri" w:hAnsi="Calibri" w:cs="Times New Roman"/>
-                <w:sz w:val="22"/>
-                <w:szCs w:val="22"/>
-                <w:lang w:eastAsia="en-GB"/>
-              </w:rPr>
-              <w:t xml:space="preserve"> time</w:t>
+            <w:r>
+              <w:rPr>
+                <w:rFonts w:ascii="Calibri" w:hAnsi="Calibri" w:cs="Times New Roman"/>
+                <w:sz w:val="22"/>
+                <w:szCs w:val="22"/>
+                <w:lang w:eastAsia="en-GB"/>
+              </w:rPr>
+              <w:t>Jibril’s time</w:t>
             </w:r>
           </w:p>
         </w:tc>
@@ -3975,25 +3918,14 @@
                 <w:lang w:eastAsia="en-GB"/>
               </w:rPr>
             </w:pPr>
-            <w:proofErr w:type="spellStart"/>
-            <w:r>
-              <w:rPr>
-                <w:rFonts w:ascii="Calibri" w:hAnsi="Calibri" w:cs="Times New Roman"/>
-                <w:sz w:val="22"/>
-                <w:szCs w:val="22"/>
-                <w:lang w:eastAsia="en-GB"/>
-              </w:rPr>
-              <w:t>Liban</w:t>
-            </w:r>
-            <w:proofErr w:type="spellEnd"/>
-            <w:r>
-              <w:rPr>
-                <w:rFonts w:ascii="Calibri" w:hAnsi="Calibri" w:cs="Times New Roman"/>
-                <w:sz w:val="22"/>
-                <w:szCs w:val="22"/>
-                <w:lang w:eastAsia="en-GB"/>
-              </w:rPr>
-              <w:t xml:space="preserve"> </w:t>
+            <w:r>
+              <w:rPr>
+                <w:rFonts w:ascii="Calibri" w:hAnsi="Calibri" w:cs="Times New Roman"/>
+                <w:sz w:val="22"/>
+                <w:szCs w:val="22"/>
+                <w:lang w:eastAsia="en-GB"/>
+              </w:rPr>
+              <w:t xml:space="preserve">Liban </w:t>
             </w:r>
             <w:r>
               <w:rPr>
@@ -4281,7 +4213,6 @@
                 <w:lang w:eastAsia="en-GB"/>
               </w:rPr>
             </w:pPr>
-            <w:proofErr w:type="spellStart"/>
             <w:r>
               <w:rPr>
                 <w:rFonts w:ascii="Calibri" w:hAnsi="Calibri" w:cs="Times New Roman"/>
@@ -4291,7 +4222,6 @@
               </w:rPr>
               <w:t>Ifrah</w:t>
             </w:r>
-            <w:proofErr w:type="spellEnd"/>
             <w:r>
               <w:rPr>
                 <w:rFonts w:ascii="Calibri" w:hAnsi="Calibri" w:cs="Times New Roman"/>
@@ -4444,7 +4374,6 @@
                 <w:lang w:eastAsia="en-GB"/>
               </w:rPr>
             </w:pPr>
-            <w:proofErr w:type="spellStart"/>
             <w:r>
               <w:rPr>
                 <w:rFonts w:ascii="Calibri" w:hAnsi="Calibri" w:cs="Times New Roman"/>
@@ -4454,7 +4383,6 @@
               </w:rPr>
               <w:t>Jibril</w:t>
             </w:r>
-            <w:proofErr w:type="spellEnd"/>
             <w:r>
               <w:rPr>
                 <w:rFonts w:ascii="Calibri" w:hAnsi="Calibri" w:cs="Times New Roman"/>
@@ -5260,25 +5188,14 @@
                 <w:lang w:eastAsia="en-GB"/>
               </w:rPr>
             </w:pPr>
-            <w:proofErr w:type="spellStart"/>
-            <w:r>
-              <w:rPr>
-                <w:rFonts w:ascii="Calibri" w:hAnsi="Calibri" w:cs="Times New Roman"/>
-                <w:sz w:val="22"/>
-                <w:szCs w:val="22"/>
-                <w:lang w:eastAsia="en-GB"/>
-              </w:rPr>
-              <w:t>Tanzum</w:t>
-            </w:r>
-            <w:proofErr w:type="spellEnd"/>
-            <w:r>
-              <w:rPr>
-                <w:rFonts w:ascii="Calibri" w:hAnsi="Calibri" w:cs="Times New Roman"/>
-                <w:sz w:val="22"/>
-                <w:szCs w:val="22"/>
-                <w:lang w:eastAsia="en-GB"/>
-              </w:rPr>
-              <w:t xml:space="preserve"> 1h</w:t>
+            <w:r>
+              <w:rPr>
+                <w:rFonts w:ascii="Calibri" w:hAnsi="Calibri" w:cs="Times New Roman"/>
+                <w:sz w:val="22"/>
+                <w:szCs w:val="22"/>
+                <w:lang w:eastAsia="en-GB"/>
+              </w:rPr>
+              <w:t>Tanzum 1h</w:t>
             </w:r>
           </w:p>
         </w:tc>
@@ -5405,25 +5322,14 @@
                 <w:lang w:eastAsia="en-GB"/>
               </w:rPr>
             </w:pPr>
-            <w:proofErr w:type="spellStart"/>
-            <w:r>
-              <w:rPr>
-                <w:rFonts w:ascii="Calibri" w:hAnsi="Calibri" w:cs="Times New Roman"/>
-                <w:sz w:val="22"/>
-                <w:szCs w:val="22"/>
-                <w:lang w:eastAsia="en-GB"/>
-              </w:rPr>
-              <w:t>Liban</w:t>
-            </w:r>
-            <w:proofErr w:type="spellEnd"/>
-            <w:r>
-              <w:rPr>
-                <w:rFonts w:ascii="Calibri" w:hAnsi="Calibri" w:cs="Times New Roman"/>
-                <w:sz w:val="22"/>
-                <w:szCs w:val="22"/>
-                <w:lang w:eastAsia="en-GB"/>
-              </w:rPr>
-              <w:t xml:space="preserve"> 2h</w:t>
+            <w:r>
+              <w:rPr>
+                <w:rFonts w:ascii="Calibri" w:hAnsi="Calibri" w:cs="Times New Roman"/>
+                <w:sz w:val="22"/>
+                <w:szCs w:val="22"/>
+                <w:lang w:eastAsia="en-GB"/>
+              </w:rPr>
+              <w:t>Liban 2h</w:t>
             </w:r>
           </w:p>
         </w:tc>
@@ -5527,40 +5433,40 @@
                 <w:szCs w:val="22"/>
                 <w:lang w:eastAsia="en-GB"/>
               </w:rPr>
-              <w:t>In progress (waiting on critical path diagram)</w:t>
-            </w:r>
-          </w:p>
-        </w:tc>
-        <w:tc>
-          <w:tcPr>
-            <w:tcW w:w="2440" w:type="dxa"/>
-            <w:tcBorders>
-              <w:top w:val="single" w:sz="8" w:space="0" w:color="A3A3A3"/>
-              <w:left w:val="single" w:sz="8" w:space="0" w:color="A3A3A3"/>
-              <w:bottom w:val="single" w:sz="8" w:space="0" w:color="A3A3A3"/>
-              <w:right w:val="single" w:sz="8" w:space="0" w:color="A3A3A3"/>
-            </w:tcBorders>
-          </w:tcPr>
-          <w:p>
-            <w:pPr>
-              <w:rPr>
-                <w:rFonts w:ascii="Calibri" w:hAnsi="Calibri" w:cs="Times New Roman"/>
-                <w:sz w:val="22"/>
-                <w:szCs w:val="22"/>
-                <w:lang w:eastAsia="en-GB"/>
-              </w:rPr>
-            </w:pPr>
-            <w:r>
-              <w:rPr>
-                <w:rFonts w:ascii="Calibri" w:hAnsi="Calibri" w:cs="Times New Roman"/>
-                <w:sz w:val="22"/>
-                <w:szCs w:val="22"/>
-                <w:lang w:eastAsia="en-GB"/>
-              </w:rPr>
-              <w:t>Ethan 1.5</w:t>
+              <w:t>In progress (near complete)</w:t>
             </w:r>
             <w:bookmarkStart w:id="0" w:name="_GoBack"/>
             <w:bookmarkEnd w:id="0"/>
+          </w:p>
+        </w:tc>
+        <w:tc>
+          <w:tcPr>
+            <w:tcW w:w="2440" w:type="dxa"/>
+            <w:tcBorders>
+              <w:top w:val="single" w:sz="8" w:space="0" w:color="A3A3A3"/>
+              <w:left w:val="single" w:sz="8" w:space="0" w:color="A3A3A3"/>
+              <w:bottom w:val="single" w:sz="8" w:space="0" w:color="A3A3A3"/>
+              <w:right w:val="single" w:sz="8" w:space="0" w:color="A3A3A3"/>
+            </w:tcBorders>
+          </w:tcPr>
+          <w:p>
+            <w:pPr>
+              <w:rPr>
+                <w:rFonts w:ascii="Calibri" w:hAnsi="Calibri" w:cs="Times New Roman"/>
+                <w:sz w:val="22"/>
+                <w:szCs w:val="22"/>
+                <w:lang w:eastAsia="en-GB"/>
+              </w:rPr>
+            </w:pPr>
+            <w:r>
+              <w:rPr>
+                <w:rFonts w:ascii="Calibri" w:hAnsi="Calibri" w:cs="Times New Roman"/>
+                <w:sz w:val="22"/>
+                <w:szCs w:val="22"/>
+                <w:lang w:eastAsia="en-GB"/>
+              </w:rPr>
+              <w:t>Ethan 1.5</w:t>
+            </w:r>
             <w:r>
               <w:rPr>
                 <w:rFonts w:ascii="Calibri" w:hAnsi="Calibri" w:cs="Times New Roman"/>
@@ -5908,7 +5814,16 @@
                 <w:szCs w:val="22"/>
                 <w:lang w:eastAsia="en-GB"/>
               </w:rPr>
-              <w:t>4.5h  C – 3h</w:t>
+              <w:t>5</w:t>
+            </w:r>
+            <w:r>
+              <w:rPr>
+                <w:rFonts w:ascii="Calibri" w:hAnsi="Calibri" w:cs="Times New Roman"/>
+                <w:sz w:val="22"/>
+                <w:szCs w:val="22"/>
+                <w:lang w:eastAsia="en-GB"/>
+              </w:rPr>
+              <w:t>h  C – 3h</w:t>
             </w:r>
           </w:p>
         </w:tc>
@@ -7799,25 +7714,14 @@
                 <w:lang w:eastAsia="en-GB"/>
               </w:rPr>
             </w:pPr>
-            <w:proofErr w:type="spellStart"/>
-            <w:r>
-              <w:rPr>
-                <w:rFonts w:ascii="Calibri" w:hAnsi="Calibri" w:cs="Times New Roman"/>
-                <w:sz w:val="22"/>
-                <w:szCs w:val="22"/>
-                <w:lang w:eastAsia="en-GB"/>
-              </w:rPr>
-              <w:t>Tanzum’s</w:t>
-            </w:r>
-            <w:proofErr w:type="spellEnd"/>
-            <w:r>
-              <w:rPr>
-                <w:rFonts w:ascii="Calibri" w:hAnsi="Calibri" w:cs="Times New Roman"/>
-                <w:sz w:val="22"/>
-                <w:szCs w:val="22"/>
-                <w:lang w:eastAsia="en-GB"/>
-              </w:rPr>
-              <w:t xml:space="preserve"> time</w:t>
+            <w:r>
+              <w:rPr>
+                <w:rFonts w:ascii="Calibri" w:hAnsi="Calibri" w:cs="Times New Roman"/>
+                <w:sz w:val="22"/>
+                <w:szCs w:val="22"/>
+                <w:lang w:eastAsia="en-GB"/>
+              </w:rPr>
+              <w:t>Tanzum’s time</w:t>
             </w:r>
           </w:p>
         </w:tc>
@@ -7921,25 +7825,14 @@
                 <w:lang w:eastAsia="en-GB"/>
               </w:rPr>
             </w:pPr>
-            <w:proofErr w:type="spellStart"/>
-            <w:r>
-              <w:rPr>
-                <w:rFonts w:ascii="Calibri" w:hAnsi="Calibri" w:cs="Times New Roman"/>
-                <w:sz w:val="22"/>
-                <w:szCs w:val="22"/>
-                <w:lang w:eastAsia="en-GB"/>
-              </w:rPr>
-              <w:t>Ifrah’s</w:t>
-            </w:r>
-            <w:proofErr w:type="spellEnd"/>
-            <w:r>
-              <w:rPr>
-                <w:rFonts w:ascii="Calibri" w:hAnsi="Calibri" w:cs="Times New Roman"/>
-                <w:sz w:val="22"/>
-                <w:szCs w:val="22"/>
-                <w:lang w:eastAsia="en-GB"/>
-              </w:rPr>
-              <w:t xml:space="preserve"> time</w:t>
+            <w:r>
+              <w:rPr>
+                <w:rFonts w:ascii="Calibri" w:hAnsi="Calibri" w:cs="Times New Roman"/>
+                <w:sz w:val="22"/>
+                <w:szCs w:val="22"/>
+                <w:lang w:eastAsia="en-GB"/>
+              </w:rPr>
+              <w:t>Ifrah’s time</w:t>
             </w:r>
           </w:p>
         </w:tc>
@@ -8034,25 +7927,14 @@
                 <w:lang w:eastAsia="en-GB"/>
               </w:rPr>
             </w:pPr>
-            <w:proofErr w:type="spellStart"/>
-            <w:r>
-              <w:rPr>
-                <w:rFonts w:ascii="Calibri" w:hAnsi="Calibri" w:cs="Times New Roman"/>
-                <w:sz w:val="22"/>
-                <w:szCs w:val="22"/>
-                <w:lang w:eastAsia="en-GB"/>
-              </w:rPr>
-              <w:t>Liban’s</w:t>
-            </w:r>
-            <w:proofErr w:type="spellEnd"/>
-            <w:r>
-              <w:rPr>
-                <w:rFonts w:ascii="Calibri" w:hAnsi="Calibri" w:cs="Times New Roman"/>
-                <w:sz w:val="22"/>
-                <w:szCs w:val="22"/>
-                <w:lang w:eastAsia="en-GB"/>
-              </w:rPr>
-              <w:t xml:space="preserve"> time</w:t>
+            <w:r>
+              <w:rPr>
+                <w:rFonts w:ascii="Calibri" w:hAnsi="Calibri" w:cs="Times New Roman"/>
+                <w:sz w:val="22"/>
+                <w:szCs w:val="22"/>
+                <w:lang w:eastAsia="en-GB"/>
+              </w:rPr>
+              <w:t>Liban’s time</w:t>
             </w:r>
           </w:p>
         </w:tc>
@@ -8150,25 +8032,14 @@
                 <w:lang w:eastAsia="en-GB"/>
               </w:rPr>
             </w:pPr>
-            <w:proofErr w:type="spellStart"/>
-            <w:r>
-              <w:rPr>
-                <w:rFonts w:ascii="Calibri" w:hAnsi="Calibri" w:cs="Times New Roman"/>
-                <w:sz w:val="22"/>
-                <w:szCs w:val="22"/>
-                <w:lang w:eastAsia="en-GB"/>
-              </w:rPr>
-              <w:t>Jibril’s</w:t>
-            </w:r>
-            <w:proofErr w:type="spellEnd"/>
-            <w:r>
-              <w:rPr>
-                <w:rFonts w:ascii="Calibri" w:hAnsi="Calibri" w:cs="Times New Roman"/>
-                <w:sz w:val="22"/>
-                <w:szCs w:val="22"/>
-                <w:lang w:eastAsia="en-GB"/>
-              </w:rPr>
-              <w:t xml:space="preserve"> time</w:t>
+            <w:r>
+              <w:rPr>
+                <w:rFonts w:ascii="Calibri" w:hAnsi="Calibri" w:cs="Times New Roman"/>
+                <w:sz w:val="22"/>
+                <w:szCs w:val="22"/>
+                <w:lang w:eastAsia="en-GB"/>
+              </w:rPr>
+              <w:t>Jibril’s time</w:t>
             </w:r>
           </w:p>
         </w:tc>

</xml_diff>

<commit_message>
adding and updating some docs
</commit_message>
<xml_diff>
--- a/2017 Project Progress Tracking Form.docx
+++ b/2017 Project Progress Tracking Form.docx
@@ -2082,6 +2082,31 @@
     </w:p>
     <w:p>
       <w:pPr>
+        <w:numPr>
+          <w:ilvl w:val="0"/>
+          <w:numId w:val="1"/>
+        </w:numPr>
+        <w:ind w:left="540"/>
+        <w:textAlignment w:val="center"/>
+        <w:rPr>
+          <w:rFonts w:ascii="Calibri" w:eastAsia="Times New Roman" w:hAnsi="Calibri" w:cs="Times New Roman"/>
+          <w:sz w:val="22"/>
+          <w:szCs w:val="22"/>
+          <w:lang w:eastAsia="en-GB"/>
+        </w:rPr>
+      </w:pPr>
+      <w:r>
+        <w:rPr>
+          <w:rFonts w:ascii="Calibri" w:eastAsia="Times New Roman" w:hAnsi="Calibri" w:cs="Times New Roman"/>
+          <w:sz w:val="22"/>
+          <w:szCs w:val="22"/>
+          <w:lang w:eastAsia="en-GB"/>
+        </w:rPr>
+        <w:t>Write up sections for report</w:t>
+      </w:r>
+    </w:p>
+    <w:p>
+      <w:pPr>
         <w:ind w:left="180"/>
         <w:textAlignment w:val="center"/>
         <w:rPr>
@@ -6749,115 +6774,151 @@
               </w:rPr>
               <w:t>.5</w:t>
             </w:r>
+            <w:r>
+              <w:rPr>
+                <w:rFonts w:ascii="Calibri" w:hAnsi="Calibri" w:cs="Times New Roman"/>
+                <w:sz w:val="22"/>
+                <w:szCs w:val="22"/>
+                <w:lang w:eastAsia="en-GB"/>
+              </w:rPr>
+              <w:t>h</w:t>
+            </w:r>
+          </w:p>
+        </w:tc>
+      </w:tr>
+      <w:tr>
+        <w:tc>
+          <w:tcPr>
+            <w:tcW w:w="1009" w:type="dxa"/>
+            <w:tcBorders>
+              <w:top w:val="single" w:sz="8" w:space="0" w:color="A3A3A3"/>
+              <w:left w:val="single" w:sz="8" w:space="0" w:color="A3A3A3"/>
+              <w:bottom w:val="single" w:sz="8" w:space="0" w:color="A3A3A3"/>
+              <w:right w:val="single" w:sz="8" w:space="0" w:color="A3A3A3"/>
+            </w:tcBorders>
+            <w:tcMar>
+              <w:top w:w="40" w:type="dxa"/>
+              <w:left w:w="60" w:type="dxa"/>
+              <w:bottom w:w="40" w:type="dxa"/>
+              <w:right w:w="60" w:type="dxa"/>
+            </w:tcMar>
+          </w:tcPr>
+          <w:p>
+            <w:pPr>
+              <w:rPr>
+                <w:rFonts w:ascii="Calibri" w:hAnsi="Calibri" w:cs="Times New Roman"/>
+                <w:sz w:val="22"/>
+                <w:szCs w:val="22"/>
+                <w:lang w:eastAsia="en-GB"/>
+              </w:rPr>
+            </w:pPr>
+            <w:r>
+              <w:rPr>
+                <w:rFonts w:ascii="Calibri" w:hAnsi="Calibri" w:cs="Times New Roman"/>
+                <w:sz w:val="22"/>
+                <w:szCs w:val="22"/>
+                <w:lang w:eastAsia="en-GB"/>
+              </w:rPr>
+              <w:t>01/12/17</w:t>
+            </w:r>
+          </w:p>
+        </w:tc>
+        <w:tc>
+          <w:tcPr>
+            <w:tcW w:w="909" w:type="dxa"/>
+            <w:tcBorders>
+              <w:top w:val="single" w:sz="8" w:space="0" w:color="A3A3A3"/>
+              <w:left w:val="single" w:sz="8" w:space="0" w:color="A3A3A3"/>
+              <w:bottom w:val="single" w:sz="8" w:space="0" w:color="A3A3A3"/>
+              <w:right w:val="single" w:sz="8" w:space="0" w:color="A3A3A3"/>
+            </w:tcBorders>
+            <w:tcMar>
+              <w:top w:w="40" w:type="dxa"/>
+              <w:left w:w="60" w:type="dxa"/>
+              <w:bottom w:w="40" w:type="dxa"/>
+              <w:right w:w="60" w:type="dxa"/>
+            </w:tcMar>
+          </w:tcPr>
+          <w:p>
+            <w:pPr>
+              <w:rPr>
+                <w:rFonts w:ascii="Calibri" w:hAnsi="Calibri" w:cs="Times New Roman"/>
+                <w:sz w:val="22"/>
+                <w:szCs w:val="22"/>
+                <w:lang w:eastAsia="en-GB"/>
+              </w:rPr>
+            </w:pPr>
+            <w:r>
+              <w:rPr>
+                <w:rFonts w:ascii="Calibri" w:hAnsi="Calibri" w:cs="Times New Roman"/>
+                <w:sz w:val="22"/>
+                <w:szCs w:val="22"/>
+                <w:lang w:eastAsia="en-GB"/>
+              </w:rPr>
+              <w:t>30</w:t>
+            </w:r>
+          </w:p>
+        </w:tc>
+        <w:tc>
+          <w:tcPr>
+            <w:tcW w:w="4680" w:type="dxa"/>
+            <w:tcBorders>
+              <w:top w:val="single" w:sz="8" w:space="0" w:color="A3A3A3"/>
+              <w:left w:val="single" w:sz="8" w:space="0" w:color="A3A3A3"/>
+              <w:bottom w:val="single" w:sz="8" w:space="0" w:color="A3A3A3"/>
+              <w:right w:val="single" w:sz="8" w:space="0" w:color="A3A3A3"/>
+            </w:tcBorders>
+          </w:tcPr>
+          <w:p>
+            <w:pPr>
+              <w:rPr>
+                <w:rFonts w:ascii="Calibri" w:hAnsi="Calibri" w:cs="Times New Roman"/>
+                <w:sz w:val="22"/>
+                <w:szCs w:val="22"/>
+                <w:lang w:eastAsia="en-GB"/>
+              </w:rPr>
+            </w:pPr>
+            <w:r>
+              <w:rPr>
+                <w:rFonts w:ascii="Calibri" w:hAnsi="Calibri" w:cs="Times New Roman"/>
+                <w:sz w:val="22"/>
+                <w:szCs w:val="22"/>
+                <w:lang w:eastAsia="en-GB"/>
+              </w:rPr>
+              <w:t xml:space="preserve">In progress </w:t>
+            </w:r>
+          </w:p>
+        </w:tc>
+        <w:tc>
+          <w:tcPr>
+            <w:tcW w:w="2440" w:type="dxa"/>
+            <w:tcBorders>
+              <w:top w:val="single" w:sz="8" w:space="0" w:color="A3A3A3"/>
+              <w:left w:val="single" w:sz="8" w:space="0" w:color="A3A3A3"/>
+              <w:bottom w:val="single" w:sz="8" w:space="0" w:color="A3A3A3"/>
+              <w:right w:val="single" w:sz="8" w:space="0" w:color="A3A3A3"/>
+            </w:tcBorders>
+          </w:tcPr>
+          <w:p>
+            <w:pPr>
+              <w:rPr>
+                <w:rFonts w:ascii="Calibri" w:hAnsi="Calibri" w:cs="Times New Roman"/>
+                <w:sz w:val="22"/>
+                <w:szCs w:val="22"/>
+                <w:lang w:eastAsia="en-GB"/>
+              </w:rPr>
+            </w:pPr>
+            <w:r>
+              <w:rPr>
+                <w:rFonts w:ascii="Calibri" w:hAnsi="Calibri" w:cs="Times New Roman"/>
+                <w:sz w:val="22"/>
+                <w:szCs w:val="22"/>
+                <w:lang w:eastAsia="en-GB"/>
+              </w:rPr>
+              <w:t>Ethan 1h</w:t>
+            </w:r>
             <w:bookmarkStart w:id="0" w:name="_GoBack"/>
             <w:bookmarkEnd w:id="0"/>
-            <w:r>
-              <w:rPr>
-                <w:rFonts w:ascii="Calibri" w:hAnsi="Calibri" w:cs="Times New Roman"/>
-                <w:sz w:val="22"/>
-                <w:szCs w:val="22"/>
-                <w:lang w:eastAsia="en-GB"/>
-              </w:rPr>
-              <w:t>h</w:t>
-            </w:r>
-          </w:p>
-        </w:tc>
-      </w:tr>
-      <w:tr>
-        <w:tc>
-          <w:tcPr>
-            <w:tcW w:w="1009" w:type="dxa"/>
-            <w:tcBorders>
-              <w:top w:val="single" w:sz="8" w:space="0" w:color="A3A3A3"/>
-              <w:left w:val="single" w:sz="8" w:space="0" w:color="A3A3A3"/>
-              <w:bottom w:val="single" w:sz="8" w:space="0" w:color="A3A3A3"/>
-              <w:right w:val="single" w:sz="8" w:space="0" w:color="A3A3A3"/>
-            </w:tcBorders>
-            <w:tcMar>
-              <w:top w:w="40" w:type="dxa"/>
-              <w:left w:w="60" w:type="dxa"/>
-              <w:bottom w:w="40" w:type="dxa"/>
-              <w:right w:w="60" w:type="dxa"/>
-            </w:tcMar>
-          </w:tcPr>
-          <w:p>
-            <w:pPr>
-              <w:rPr>
-                <w:rFonts w:ascii="Calibri" w:hAnsi="Calibri" w:cs="Times New Roman"/>
-                <w:sz w:val="22"/>
-                <w:szCs w:val="22"/>
-                <w:lang w:eastAsia="en-GB"/>
-              </w:rPr>
-            </w:pPr>
-          </w:p>
-        </w:tc>
-        <w:tc>
-          <w:tcPr>
-            <w:tcW w:w="909" w:type="dxa"/>
-            <w:tcBorders>
-              <w:top w:val="single" w:sz="8" w:space="0" w:color="A3A3A3"/>
-              <w:left w:val="single" w:sz="8" w:space="0" w:color="A3A3A3"/>
-              <w:bottom w:val="single" w:sz="8" w:space="0" w:color="A3A3A3"/>
-              <w:right w:val="single" w:sz="8" w:space="0" w:color="A3A3A3"/>
-            </w:tcBorders>
-            <w:tcMar>
-              <w:top w:w="40" w:type="dxa"/>
-              <w:left w:w="60" w:type="dxa"/>
-              <w:bottom w:w="40" w:type="dxa"/>
-              <w:right w:w="60" w:type="dxa"/>
-            </w:tcMar>
-          </w:tcPr>
-          <w:p>
-            <w:pPr>
-              <w:rPr>
-                <w:rFonts w:ascii="Calibri" w:hAnsi="Calibri" w:cs="Times New Roman"/>
-                <w:sz w:val="22"/>
-                <w:szCs w:val="22"/>
-                <w:lang w:eastAsia="en-GB"/>
-              </w:rPr>
-            </w:pPr>
-          </w:p>
-        </w:tc>
-        <w:tc>
-          <w:tcPr>
-            <w:tcW w:w="4680" w:type="dxa"/>
-            <w:tcBorders>
-              <w:top w:val="single" w:sz="8" w:space="0" w:color="A3A3A3"/>
-              <w:left w:val="single" w:sz="8" w:space="0" w:color="A3A3A3"/>
-              <w:bottom w:val="single" w:sz="8" w:space="0" w:color="A3A3A3"/>
-              <w:right w:val="single" w:sz="8" w:space="0" w:color="A3A3A3"/>
-            </w:tcBorders>
-          </w:tcPr>
-          <w:p>
-            <w:pPr>
-              <w:rPr>
-                <w:rFonts w:ascii="Calibri" w:hAnsi="Calibri" w:cs="Times New Roman"/>
-                <w:sz w:val="22"/>
-                <w:szCs w:val="22"/>
-                <w:lang w:eastAsia="en-GB"/>
-              </w:rPr>
-            </w:pPr>
-          </w:p>
-        </w:tc>
-        <w:tc>
-          <w:tcPr>
-            <w:tcW w:w="2440" w:type="dxa"/>
-            <w:tcBorders>
-              <w:top w:val="single" w:sz="8" w:space="0" w:color="A3A3A3"/>
-              <w:left w:val="single" w:sz="8" w:space="0" w:color="A3A3A3"/>
-              <w:bottom w:val="single" w:sz="8" w:space="0" w:color="A3A3A3"/>
-              <w:right w:val="single" w:sz="8" w:space="0" w:color="A3A3A3"/>
-            </w:tcBorders>
-          </w:tcPr>
-          <w:p>
-            <w:pPr>
-              <w:rPr>
-                <w:rFonts w:ascii="Calibri" w:hAnsi="Calibri" w:cs="Times New Roman"/>
-                <w:sz w:val="22"/>
-                <w:szCs w:val="22"/>
-                <w:lang w:eastAsia="en-GB"/>
-              </w:rPr>
-            </w:pPr>
           </w:p>
         </w:tc>
       </w:tr>
@@ -10229,7 +10290,7 @@
   <a:extraClrSchemeLst/>
   <a:extLst>
     <a:ext uri="{05A4C25C-085E-4340-85A3-A5531E510DB2}">
-      <thm15:themeFamily xmlns="" xmlns:thm15="http://schemas.microsoft.com/office/thememl/2012/main" name="Office Theme" id="{62F939B6-93AF-4DB8-9C6B-D6C7DFDC589F}" vid="{4A3C46E8-61CC-4603-A589-7422A47A8E4A}"/>
+      <thm15:themeFamily xmlns:thm15="http://schemas.microsoft.com/office/thememl/2012/main" xmlns="" name="Office Theme" id="{62F939B6-93AF-4DB8-9C6B-D6C7DFDC589F}" vid="{4A3C46E8-61CC-4603-A589-7422A47A8E4A}"/>
     </a:ext>
   </a:extLst>
 </a:theme>

</xml_diff>

<commit_message>
adding to report and updating form
</commit_message>
<xml_diff>
--- a/2017 Project Progress Tracking Form.docx
+++ b/2017 Project Progress Tracking Form.docx
@@ -454,15 +454,27 @@
               </w:rPr>
               <w:t xml:space="preserve">Professor Frederic </w:t>
             </w:r>
-            <w:r>
-              <w:rPr>
-                <w:rFonts w:ascii="Calibri" w:hAnsi="Calibri" w:cs="Times New Roman"/>
-                <w:sz w:val="22"/>
-                <w:szCs w:val="22"/>
-                <w:lang w:eastAsia="en-GB"/>
-              </w:rPr>
-              <w:t xml:space="preserve">Fol </w:t>
-            </w:r>
+            <w:proofErr w:type="spellStart"/>
+            <w:r>
+              <w:rPr>
+                <w:rFonts w:ascii="Calibri" w:hAnsi="Calibri" w:cs="Times New Roman"/>
+                <w:sz w:val="22"/>
+                <w:szCs w:val="22"/>
+                <w:lang w:eastAsia="en-GB"/>
+              </w:rPr>
+              <w:t>Fol</w:t>
+            </w:r>
+            <w:proofErr w:type="spellEnd"/>
+            <w:r>
+              <w:rPr>
+                <w:rFonts w:ascii="Calibri" w:hAnsi="Calibri" w:cs="Times New Roman"/>
+                <w:sz w:val="22"/>
+                <w:szCs w:val="22"/>
+                <w:lang w:eastAsia="en-GB"/>
+              </w:rPr>
+              <w:t xml:space="preserve"> </w:t>
+            </w:r>
+            <w:proofErr w:type="spellStart"/>
             <w:r>
               <w:rPr>
                 <w:rFonts w:ascii="Calibri" w:hAnsi="Calibri" w:cs="Times New Roman"/>
@@ -472,6 +484,7 @@
               </w:rPr>
               <w:t>Leymarie</w:t>
             </w:r>
+            <w:proofErr w:type="spellEnd"/>
           </w:p>
         </w:tc>
       </w:tr>
@@ -905,14 +918,25 @@
                 <w:lang w:eastAsia="en-GB"/>
               </w:rPr>
             </w:pPr>
-            <w:r>
-              <w:rPr>
-                <w:rFonts w:ascii="Calibri" w:hAnsi="Calibri" w:cs="Times New Roman"/>
-                <w:sz w:val="22"/>
-                <w:szCs w:val="22"/>
-                <w:lang w:eastAsia="en-GB"/>
-              </w:rPr>
-              <w:t>Tanzum’s time</w:t>
+            <w:proofErr w:type="spellStart"/>
+            <w:r>
+              <w:rPr>
+                <w:rFonts w:ascii="Calibri" w:hAnsi="Calibri" w:cs="Times New Roman"/>
+                <w:sz w:val="22"/>
+                <w:szCs w:val="22"/>
+                <w:lang w:eastAsia="en-GB"/>
+              </w:rPr>
+              <w:t>Tanzum’s</w:t>
+            </w:r>
+            <w:proofErr w:type="spellEnd"/>
+            <w:r>
+              <w:rPr>
+                <w:rFonts w:ascii="Calibri" w:hAnsi="Calibri" w:cs="Times New Roman"/>
+                <w:sz w:val="22"/>
+                <w:szCs w:val="22"/>
+                <w:lang w:eastAsia="en-GB"/>
+              </w:rPr>
+              <w:t xml:space="preserve"> time</w:t>
             </w:r>
           </w:p>
         </w:tc>
@@ -974,14 +998,25 @@
                 <w:lang w:eastAsia="en-GB"/>
               </w:rPr>
             </w:pPr>
-            <w:r>
-              <w:rPr>
-                <w:rFonts w:ascii="Calibri" w:hAnsi="Calibri" w:cs="Times New Roman"/>
-                <w:sz w:val="22"/>
-                <w:szCs w:val="22"/>
-                <w:lang w:eastAsia="en-GB"/>
-              </w:rPr>
-              <w:t>Ifrah’s time</w:t>
+            <w:proofErr w:type="spellStart"/>
+            <w:r>
+              <w:rPr>
+                <w:rFonts w:ascii="Calibri" w:hAnsi="Calibri" w:cs="Times New Roman"/>
+                <w:sz w:val="22"/>
+                <w:szCs w:val="22"/>
+                <w:lang w:eastAsia="en-GB"/>
+              </w:rPr>
+              <w:t>Ifrah’s</w:t>
+            </w:r>
+            <w:proofErr w:type="spellEnd"/>
+            <w:r>
+              <w:rPr>
+                <w:rFonts w:ascii="Calibri" w:hAnsi="Calibri" w:cs="Times New Roman"/>
+                <w:sz w:val="22"/>
+                <w:szCs w:val="22"/>
+                <w:lang w:eastAsia="en-GB"/>
+              </w:rPr>
+              <w:t xml:space="preserve"> time</w:t>
             </w:r>
           </w:p>
         </w:tc>
@@ -1043,14 +1078,25 @@
                 <w:lang w:eastAsia="en-GB"/>
               </w:rPr>
             </w:pPr>
-            <w:r>
-              <w:rPr>
-                <w:rFonts w:ascii="Calibri" w:hAnsi="Calibri" w:cs="Times New Roman"/>
-                <w:sz w:val="22"/>
-                <w:szCs w:val="22"/>
-                <w:lang w:eastAsia="en-GB"/>
-              </w:rPr>
-              <w:t>Liban’s time</w:t>
+            <w:proofErr w:type="spellStart"/>
+            <w:r>
+              <w:rPr>
+                <w:rFonts w:ascii="Calibri" w:hAnsi="Calibri" w:cs="Times New Roman"/>
+                <w:sz w:val="22"/>
+                <w:szCs w:val="22"/>
+                <w:lang w:eastAsia="en-GB"/>
+              </w:rPr>
+              <w:t>Liban’s</w:t>
+            </w:r>
+            <w:proofErr w:type="spellEnd"/>
+            <w:r>
+              <w:rPr>
+                <w:rFonts w:ascii="Calibri" w:hAnsi="Calibri" w:cs="Times New Roman"/>
+                <w:sz w:val="22"/>
+                <w:szCs w:val="22"/>
+                <w:lang w:eastAsia="en-GB"/>
+              </w:rPr>
+              <w:t xml:space="preserve"> time</w:t>
             </w:r>
           </w:p>
         </w:tc>
@@ -1112,14 +1158,25 @@
                 <w:lang w:eastAsia="en-GB"/>
               </w:rPr>
             </w:pPr>
-            <w:r>
-              <w:rPr>
-                <w:rFonts w:ascii="Calibri" w:hAnsi="Calibri" w:cs="Times New Roman"/>
-                <w:sz w:val="22"/>
-                <w:szCs w:val="22"/>
-                <w:lang w:eastAsia="en-GB"/>
-              </w:rPr>
-              <w:t>Jibril’s time</w:t>
+            <w:proofErr w:type="spellStart"/>
+            <w:r>
+              <w:rPr>
+                <w:rFonts w:ascii="Calibri" w:hAnsi="Calibri" w:cs="Times New Roman"/>
+                <w:sz w:val="22"/>
+                <w:szCs w:val="22"/>
+                <w:lang w:eastAsia="en-GB"/>
+              </w:rPr>
+              <w:t>Jibril’s</w:t>
+            </w:r>
+            <w:proofErr w:type="spellEnd"/>
+            <w:r>
+              <w:rPr>
+                <w:rFonts w:ascii="Calibri" w:hAnsi="Calibri" w:cs="Times New Roman"/>
+                <w:sz w:val="22"/>
+                <w:szCs w:val="22"/>
+                <w:lang w:eastAsia="en-GB"/>
+              </w:rPr>
+              <w:t xml:space="preserve"> time</w:t>
             </w:r>
           </w:p>
         </w:tc>
@@ -2082,11 +2139,7 @@
     </w:p>
     <w:p>
       <w:pPr>
-        <w:numPr>
-          <w:ilvl w:val="0"/>
-          <w:numId w:val="1"/>
-        </w:numPr>
-        <w:ind w:left="540"/>
+        <w:ind w:left="180"/>
         <w:textAlignment w:val="center"/>
         <w:rPr>
           <w:rFonts w:ascii="Calibri" w:eastAsia="Times New Roman" w:hAnsi="Calibri" w:cs="Times New Roman"/>
@@ -2095,15 +2148,6 @@
           <w:lang w:eastAsia="en-GB"/>
         </w:rPr>
       </w:pPr>
-      <w:r>
-        <w:rPr>
-          <w:rFonts w:ascii="Calibri" w:eastAsia="Times New Roman" w:hAnsi="Calibri" w:cs="Times New Roman"/>
-          <w:sz w:val="22"/>
-          <w:szCs w:val="22"/>
-          <w:lang w:eastAsia="en-GB"/>
-        </w:rPr>
-        <w:t>Write up sections for report</w:t>
-      </w:r>
     </w:p>
     <w:p>
       <w:pPr>
@@ -4046,14 +4090,25 @@
                 <w:lang w:eastAsia="en-GB"/>
               </w:rPr>
             </w:pPr>
-            <w:r>
-              <w:rPr>
-                <w:rFonts w:ascii="Calibri" w:hAnsi="Calibri" w:cs="Times New Roman"/>
-                <w:sz w:val="22"/>
-                <w:szCs w:val="22"/>
-                <w:lang w:eastAsia="en-GB"/>
-              </w:rPr>
-              <w:t xml:space="preserve">Liban </w:t>
+            <w:proofErr w:type="spellStart"/>
+            <w:r>
+              <w:rPr>
+                <w:rFonts w:ascii="Calibri" w:hAnsi="Calibri" w:cs="Times New Roman"/>
+                <w:sz w:val="22"/>
+                <w:szCs w:val="22"/>
+                <w:lang w:eastAsia="en-GB"/>
+              </w:rPr>
+              <w:t>Liban</w:t>
+            </w:r>
+            <w:proofErr w:type="spellEnd"/>
+            <w:r>
+              <w:rPr>
+                <w:rFonts w:ascii="Calibri" w:hAnsi="Calibri" w:cs="Times New Roman"/>
+                <w:sz w:val="22"/>
+                <w:szCs w:val="22"/>
+                <w:lang w:eastAsia="en-GB"/>
+              </w:rPr>
+              <w:t xml:space="preserve"> </w:t>
             </w:r>
             <w:r>
               <w:rPr>
@@ -4341,6 +4396,7 @@
                 <w:lang w:eastAsia="en-GB"/>
               </w:rPr>
             </w:pPr>
+            <w:proofErr w:type="spellStart"/>
             <w:r>
               <w:rPr>
                 <w:rFonts w:ascii="Calibri" w:hAnsi="Calibri" w:cs="Times New Roman"/>
@@ -4350,6 +4406,7 @@
               </w:rPr>
               <w:t>Ifrah</w:t>
             </w:r>
+            <w:proofErr w:type="spellEnd"/>
             <w:r>
               <w:rPr>
                 <w:rFonts w:ascii="Calibri" w:hAnsi="Calibri" w:cs="Times New Roman"/>
@@ -4502,6 +4559,7 @@
                 <w:lang w:eastAsia="en-GB"/>
               </w:rPr>
             </w:pPr>
+            <w:proofErr w:type="spellStart"/>
             <w:r>
               <w:rPr>
                 <w:rFonts w:ascii="Calibri" w:hAnsi="Calibri" w:cs="Times New Roman"/>
@@ -4511,6 +4569,7 @@
               </w:rPr>
               <w:t>Jibril</w:t>
             </w:r>
+            <w:proofErr w:type="spellEnd"/>
             <w:r>
               <w:rPr>
                 <w:rFonts w:ascii="Calibri" w:hAnsi="Calibri" w:cs="Times New Roman"/>
@@ -4944,7 +5003,16 @@
                 <w:szCs w:val="22"/>
                 <w:lang w:eastAsia="en-GB"/>
               </w:rPr>
-              <w:t xml:space="preserve">In progress </w:t>
+              <w:t>Complete</w:t>
+            </w:r>
+            <w:r>
+              <w:rPr>
+                <w:rFonts w:ascii="Calibri" w:hAnsi="Calibri" w:cs="Times New Roman"/>
+                <w:sz w:val="22"/>
+                <w:szCs w:val="22"/>
+                <w:lang w:eastAsia="en-GB"/>
+              </w:rPr>
+              <w:t xml:space="preserve"> </w:t>
             </w:r>
             <w:r>
               <w:rPr>
@@ -5316,14 +5384,25 @@
                 <w:lang w:eastAsia="en-GB"/>
               </w:rPr>
             </w:pPr>
-            <w:r>
-              <w:rPr>
-                <w:rFonts w:ascii="Calibri" w:hAnsi="Calibri" w:cs="Times New Roman"/>
-                <w:sz w:val="22"/>
-                <w:szCs w:val="22"/>
-                <w:lang w:eastAsia="en-GB"/>
-              </w:rPr>
-              <w:t>Tanzum 1h</w:t>
+            <w:proofErr w:type="spellStart"/>
+            <w:r>
+              <w:rPr>
+                <w:rFonts w:ascii="Calibri" w:hAnsi="Calibri" w:cs="Times New Roman"/>
+                <w:sz w:val="22"/>
+                <w:szCs w:val="22"/>
+                <w:lang w:eastAsia="en-GB"/>
+              </w:rPr>
+              <w:t>Tanzum</w:t>
+            </w:r>
+            <w:proofErr w:type="spellEnd"/>
+            <w:r>
+              <w:rPr>
+                <w:rFonts w:ascii="Calibri" w:hAnsi="Calibri" w:cs="Times New Roman"/>
+                <w:sz w:val="22"/>
+                <w:szCs w:val="22"/>
+                <w:lang w:eastAsia="en-GB"/>
+              </w:rPr>
+              <w:t xml:space="preserve"> 1h</w:t>
             </w:r>
           </w:p>
         </w:tc>
@@ -5910,7 +5989,25 @@
                 <w:szCs w:val="22"/>
                 <w:lang w:eastAsia="en-GB"/>
               </w:rPr>
-              <w:t xml:space="preserve"> (working out feasibility)</w:t>
+              <w:t xml:space="preserve"> (</w:t>
+            </w:r>
+            <w:r>
+              <w:rPr>
+                <w:rFonts w:ascii="Calibri" w:hAnsi="Calibri" w:cs="Times New Roman"/>
+                <w:sz w:val="22"/>
+                <w:szCs w:val="22"/>
+                <w:lang w:eastAsia="en-GB"/>
+              </w:rPr>
+              <w:t>database prototype to be done</w:t>
+            </w:r>
+            <w:r>
+              <w:rPr>
+                <w:rFonts w:ascii="Calibri" w:hAnsi="Calibri" w:cs="Times New Roman"/>
+                <w:sz w:val="22"/>
+                <w:szCs w:val="22"/>
+                <w:lang w:eastAsia="en-GB"/>
+              </w:rPr>
+              <w:t>)</w:t>
             </w:r>
           </w:p>
         </w:tc>
@@ -6228,14 +6325,25 @@
                 <w:lang w:eastAsia="en-GB"/>
               </w:rPr>
             </w:pPr>
-            <w:r>
-              <w:rPr>
-                <w:rFonts w:ascii="Calibri" w:hAnsi="Calibri" w:cs="Times New Roman"/>
-                <w:sz w:val="22"/>
-                <w:szCs w:val="22"/>
-                <w:lang w:eastAsia="en-GB"/>
-              </w:rPr>
-              <w:t>Tanzum - ?h</w:t>
+            <w:proofErr w:type="spellStart"/>
+            <w:r>
+              <w:rPr>
+                <w:rFonts w:ascii="Calibri" w:hAnsi="Calibri" w:cs="Times New Roman"/>
+                <w:sz w:val="22"/>
+                <w:szCs w:val="22"/>
+                <w:lang w:eastAsia="en-GB"/>
+              </w:rPr>
+              <w:t>Tanzum</w:t>
+            </w:r>
+            <w:proofErr w:type="spellEnd"/>
+            <w:r>
+              <w:rPr>
+                <w:rFonts w:ascii="Calibri" w:hAnsi="Calibri" w:cs="Times New Roman"/>
+                <w:sz w:val="22"/>
+                <w:szCs w:val="22"/>
+                <w:lang w:eastAsia="en-GB"/>
+              </w:rPr>
+              <w:t xml:space="preserve"> - ?h</w:t>
             </w:r>
             <w:r>
               <w:rPr>
@@ -6505,6 +6613,15 @@
                 <w:lang w:eastAsia="en-GB"/>
               </w:rPr>
             </w:pPr>
+            <w:r>
+              <w:rPr>
+                <w:rFonts w:ascii="Calibri" w:hAnsi="Calibri" w:cs="Times New Roman"/>
+                <w:sz w:val="22"/>
+                <w:szCs w:val="22"/>
+                <w:lang w:eastAsia="en-GB"/>
+              </w:rPr>
+              <w:t>E -2h</w:t>
+            </w:r>
           </w:p>
         </w:tc>
       </w:tr>
@@ -6812,15 +6929,6 @@
                 <w:lang w:eastAsia="en-GB"/>
               </w:rPr>
             </w:pPr>
-            <w:r>
-              <w:rPr>
-                <w:rFonts w:ascii="Calibri" w:hAnsi="Calibri" w:cs="Times New Roman"/>
-                <w:sz w:val="22"/>
-                <w:szCs w:val="22"/>
-                <w:lang w:eastAsia="en-GB"/>
-              </w:rPr>
-              <w:t>01/12/17</w:t>
-            </w:r>
           </w:p>
         </w:tc>
         <w:tc>
@@ -6848,15 +6956,6 @@
                 <w:lang w:eastAsia="en-GB"/>
               </w:rPr>
             </w:pPr>
-            <w:r>
-              <w:rPr>
-                <w:rFonts w:ascii="Calibri" w:hAnsi="Calibri" w:cs="Times New Roman"/>
-                <w:sz w:val="22"/>
-                <w:szCs w:val="22"/>
-                <w:lang w:eastAsia="en-GB"/>
-              </w:rPr>
-              <w:t>30</w:t>
-            </w:r>
           </w:p>
         </w:tc>
         <w:tc>
@@ -6878,15 +6977,6 @@
                 <w:lang w:eastAsia="en-GB"/>
               </w:rPr>
             </w:pPr>
-            <w:r>
-              <w:rPr>
-                <w:rFonts w:ascii="Calibri" w:hAnsi="Calibri" w:cs="Times New Roman"/>
-                <w:sz w:val="22"/>
-                <w:szCs w:val="22"/>
-                <w:lang w:eastAsia="en-GB"/>
-              </w:rPr>
-              <w:t xml:space="preserve">In progress </w:t>
-            </w:r>
           </w:p>
         </w:tc>
         <w:tc>
@@ -6908,17 +6998,6 @@
                 <w:lang w:eastAsia="en-GB"/>
               </w:rPr>
             </w:pPr>
-            <w:r>
-              <w:rPr>
-                <w:rFonts w:ascii="Calibri" w:hAnsi="Calibri" w:cs="Times New Roman"/>
-                <w:sz w:val="22"/>
-                <w:szCs w:val="22"/>
-                <w:lang w:eastAsia="en-GB"/>
-              </w:rPr>
-              <w:t>Ethan 1h</w:t>
-            </w:r>
-            <w:bookmarkStart w:id="0" w:name="_GoBack"/>
-            <w:bookmarkEnd w:id="0"/>
           </w:p>
         </w:tc>
       </w:tr>
@@ -8656,16 +8735,7 @@
                 <w:szCs w:val="22"/>
                 <w:lang w:eastAsia="en-GB"/>
               </w:rPr>
-              <w:t>29</w:t>
-            </w:r>
-            <w:r>
-              <w:rPr>
-                <w:rFonts w:ascii="Calibri" w:hAnsi="Calibri" w:cs="Times New Roman"/>
-                <w:sz w:val="22"/>
-                <w:szCs w:val="22"/>
-                <w:lang w:eastAsia="en-GB"/>
-              </w:rPr>
-              <w:t>.5</w:t>
+              <w:t>38.25</w:t>
             </w:r>
           </w:p>
         </w:tc>
@@ -8834,14 +8904,25 @@
                 <w:lang w:eastAsia="en-GB"/>
               </w:rPr>
             </w:pPr>
-            <w:r>
-              <w:rPr>
-                <w:rFonts w:ascii="Calibri" w:hAnsi="Calibri" w:cs="Times New Roman"/>
-                <w:sz w:val="22"/>
-                <w:szCs w:val="22"/>
-                <w:lang w:eastAsia="en-GB"/>
-              </w:rPr>
-              <w:t>Tanzum’s time</w:t>
+            <w:proofErr w:type="spellStart"/>
+            <w:r>
+              <w:rPr>
+                <w:rFonts w:ascii="Calibri" w:hAnsi="Calibri" w:cs="Times New Roman"/>
+                <w:sz w:val="22"/>
+                <w:szCs w:val="22"/>
+                <w:lang w:eastAsia="en-GB"/>
+              </w:rPr>
+              <w:t>Tanzum’s</w:t>
+            </w:r>
+            <w:proofErr w:type="spellEnd"/>
+            <w:r>
+              <w:rPr>
+                <w:rFonts w:ascii="Calibri" w:hAnsi="Calibri" w:cs="Times New Roman"/>
+                <w:sz w:val="22"/>
+                <w:szCs w:val="22"/>
+                <w:lang w:eastAsia="en-GB"/>
+              </w:rPr>
+              <w:t xml:space="preserve"> time</w:t>
             </w:r>
           </w:p>
         </w:tc>
@@ -8945,14 +9026,25 @@
                 <w:lang w:eastAsia="en-GB"/>
               </w:rPr>
             </w:pPr>
-            <w:r>
-              <w:rPr>
-                <w:rFonts w:ascii="Calibri" w:hAnsi="Calibri" w:cs="Times New Roman"/>
-                <w:sz w:val="22"/>
-                <w:szCs w:val="22"/>
-                <w:lang w:eastAsia="en-GB"/>
-              </w:rPr>
-              <w:t>Ifrah’s time</w:t>
+            <w:proofErr w:type="spellStart"/>
+            <w:r>
+              <w:rPr>
+                <w:rFonts w:ascii="Calibri" w:hAnsi="Calibri" w:cs="Times New Roman"/>
+                <w:sz w:val="22"/>
+                <w:szCs w:val="22"/>
+                <w:lang w:eastAsia="en-GB"/>
+              </w:rPr>
+              <w:t>Ifrah’s</w:t>
+            </w:r>
+            <w:proofErr w:type="spellEnd"/>
+            <w:r>
+              <w:rPr>
+                <w:rFonts w:ascii="Calibri" w:hAnsi="Calibri" w:cs="Times New Roman"/>
+                <w:sz w:val="22"/>
+                <w:szCs w:val="22"/>
+                <w:lang w:eastAsia="en-GB"/>
+              </w:rPr>
+              <w:t xml:space="preserve"> time</w:t>
             </w:r>
           </w:p>
         </w:tc>
@@ -9047,14 +9139,25 @@
                 <w:lang w:eastAsia="en-GB"/>
               </w:rPr>
             </w:pPr>
-            <w:r>
-              <w:rPr>
-                <w:rFonts w:ascii="Calibri" w:hAnsi="Calibri" w:cs="Times New Roman"/>
-                <w:sz w:val="22"/>
-                <w:szCs w:val="22"/>
-                <w:lang w:eastAsia="en-GB"/>
-              </w:rPr>
-              <w:t>Liban’s time</w:t>
+            <w:proofErr w:type="spellStart"/>
+            <w:r>
+              <w:rPr>
+                <w:rFonts w:ascii="Calibri" w:hAnsi="Calibri" w:cs="Times New Roman"/>
+                <w:sz w:val="22"/>
+                <w:szCs w:val="22"/>
+                <w:lang w:eastAsia="en-GB"/>
+              </w:rPr>
+              <w:t>Liban’s</w:t>
+            </w:r>
+            <w:proofErr w:type="spellEnd"/>
+            <w:r>
+              <w:rPr>
+                <w:rFonts w:ascii="Calibri" w:hAnsi="Calibri" w:cs="Times New Roman"/>
+                <w:sz w:val="22"/>
+                <w:szCs w:val="22"/>
+                <w:lang w:eastAsia="en-GB"/>
+              </w:rPr>
+              <w:t xml:space="preserve"> time</w:t>
             </w:r>
           </w:p>
         </w:tc>
@@ -9152,14 +9255,25 @@
                 <w:lang w:eastAsia="en-GB"/>
               </w:rPr>
             </w:pPr>
-            <w:r>
-              <w:rPr>
-                <w:rFonts w:ascii="Calibri" w:hAnsi="Calibri" w:cs="Times New Roman"/>
-                <w:sz w:val="22"/>
-                <w:szCs w:val="22"/>
-                <w:lang w:eastAsia="en-GB"/>
-              </w:rPr>
-              <w:t>Jibril’s time</w:t>
+            <w:proofErr w:type="spellStart"/>
+            <w:r>
+              <w:rPr>
+                <w:rFonts w:ascii="Calibri" w:hAnsi="Calibri" w:cs="Times New Roman"/>
+                <w:sz w:val="22"/>
+                <w:szCs w:val="22"/>
+                <w:lang w:eastAsia="en-GB"/>
+              </w:rPr>
+              <w:t>Jibril’s</w:t>
+            </w:r>
+            <w:proofErr w:type="spellEnd"/>
+            <w:r>
+              <w:rPr>
+                <w:rFonts w:ascii="Calibri" w:hAnsi="Calibri" w:cs="Times New Roman"/>
+                <w:sz w:val="22"/>
+                <w:szCs w:val="22"/>
+                <w:lang w:eastAsia="en-GB"/>
+              </w:rPr>
+              <w:t xml:space="preserve"> time</w:t>
             </w:r>
           </w:p>
         </w:tc>
@@ -9340,7 +9454,10 @@
         </w:tc>
       </w:tr>
     </w:tbl>
-    <w:p/>
+    <w:p>
+      <w:bookmarkStart w:id="0" w:name="_GoBack"/>
+      <w:bookmarkEnd w:id="0"/>
+    </w:p>
     <w:sectPr>
       <w:pgSz w:w="11900" w:h="16840"/>
       <w:pgMar w:top="1440" w:right="1440" w:bottom="1440" w:left="1440" w:header="708" w:footer="708" w:gutter="0"/>
@@ -10290,7 +10407,7 @@
   <a:extraClrSchemeLst/>
   <a:extLst>
     <a:ext uri="{05A4C25C-085E-4340-85A3-A5531E510DB2}">
-      <thm15:themeFamily xmlns:thm15="http://schemas.microsoft.com/office/thememl/2012/main" xmlns="" name="Office Theme" id="{62F939B6-93AF-4DB8-9C6B-D6C7DFDC589F}" vid="{4A3C46E8-61CC-4603-A589-7422A47A8E4A}"/>
+      <thm15:themeFamily xmlns="" xmlns:thm15="http://schemas.microsoft.com/office/thememl/2012/main" name="Office Theme" id="{62F939B6-93AF-4DB8-9C6B-D6C7DFDC589F}" vid="{4A3C46E8-61CC-4603-A589-7422A47A8E4A}"/>
     </a:ext>
   </a:extLst>
 </a:theme>

</xml_diff>

<commit_message>
glossary update and track
</commit_message>
<xml_diff>
--- a/2017 Project Progress Tracking Form.docx
+++ b/2017 Project Progress Tracking Form.docx
@@ -5980,34 +5980,7 @@
                 <w:szCs w:val="22"/>
                 <w:lang w:eastAsia="en-GB"/>
               </w:rPr>
-              <w:t>In Progress</w:t>
-            </w:r>
-            <w:r>
-              <w:rPr>
-                <w:rFonts w:ascii="Calibri" w:hAnsi="Calibri" w:cs="Times New Roman"/>
-                <w:sz w:val="22"/>
-                <w:szCs w:val="22"/>
-                <w:lang w:eastAsia="en-GB"/>
-              </w:rPr>
-              <w:t xml:space="preserve"> (</w:t>
-            </w:r>
-            <w:r>
-              <w:rPr>
-                <w:rFonts w:ascii="Calibri" w:hAnsi="Calibri" w:cs="Times New Roman"/>
-                <w:sz w:val="22"/>
-                <w:szCs w:val="22"/>
-                <w:lang w:eastAsia="en-GB"/>
-              </w:rPr>
-              <w:t>database prototype to be done</w:t>
-            </w:r>
-            <w:r>
-              <w:rPr>
-                <w:rFonts w:ascii="Calibri" w:hAnsi="Calibri" w:cs="Times New Roman"/>
-                <w:sz w:val="22"/>
-                <w:szCs w:val="22"/>
-                <w:lang w:eastAsia="en-GB"/>
-              </w:rPr>
-              <w:t>)</w:t>
+              <w:t>Complete</w:t>
             </w:r>
           </w:p>
         </w:tc>
@@ -6055,7 +6028,7 @@
                 <w:szCs w:val="22"/>
                 <w:lang w:eastAsia="en-GB"/>
               </w:rPr>
-              <w:t>6</w:t>
+              <w:t>8</w:t>
             </w:r>
             <w:r>
               <w:rPr>
@@ -6302,7 +6275,7 @@
                 <w:szCs w:val="22"/>
                 <w:lang w:eastAsia="en-GB"/>
               </w:rPr>
-              <w:t>In progress</w:t>
+              <w:t>Complete</w:t>
             </w:r>
           </w:p>
         </w:tc>
@@ -6620,7 +6593,18 @@
                 <w:szCs w:val="22"/>
                 <w:lang w:eastAsia="en-GB"/>
               </w:rPr>
-              <w:t>E -2h</w:t>
+              <w:t>E -2</w:t>
+            </w:r>
+            <w:bookmarkStart w:id="0" w:name="_GoBack"/>
+            <w:bookmarkEnd w:id="0"/>
+            <w:r>
+              <w:rPr>
+                <w:rFonts w:ascii="Calibri" w:hAnsi="Calibri" w:cs="Times New Roman"/>
+                <w:sz w:val="22"/>
+                <w:szCs w:val="22"/>
+                <w:lang w:eastAsia="en-GB"/>
+              </w:rPr>
+              <w:t>h</w:t>
             </w:r>
           </w:p>
         </w:tc>
@@ -9454,10 +9438,7 @@
         </w:tc>
       </w:tr>
     </w:tbl>
-    <w:p>
-      <w:bookmarkStart w:id="0" w:name="_GoBack"/>
-      <w:bookmarkEnd w:id="0"/>
-    </w:p>
+    <w:p/>
     <w:sectPr>
       <w:pgSz w:w="11900" w:h="16840"/>
       <w:pgMar w:top="1440" w:right="1440" w:bottom="1440" w:left="1440" w:header="708" w:footer="708" w:gutter="0"/>
@@ -10407,7 +10388,7 @@
   <a:extraClrSchemeLst/>
   <a:extLst>
     <a:ext uri="{05A4C25C-085E-4340-85A3-A5531E510DB2}">
-      <thm15:themeFamily xmlns="" xmlns:thm15="http://schemas.microsoft.com/office/thememl/2012/main" name="Office Theme" id="{62F939B6-93AF-4DB8-9C6B-D6C7DFDC589F}" vid="{4A3C46E8-61CC-4603-A589-7422A47A8E4A}"/>
+      <thm15:themeFamily xmlns:thm15="http://schemas.microsoft.com/office/thememl/2012/main" xmlns="" name="Office Theme" id="{62F939B6-93AF-4DB8-9C6B-D6C7DFDC589F}" vid="{4A3C46E8-61CC-4603-A589-7422A47A8E4A}"/>
     </a:ext>
   </a:extLst>
 </a:theme>

</xml_diff>

<commit_message>
2017 Project Progress Tracking Form
</commit_message>
<xml_diff>
--- a/2017 Project Progress Tracking Form.docx
+++ b/2017 Project Progress Tracking Form.docx
@@ -1,6 +1,6 @@
 
 <file path=word/document.xml><?xml version="1.0" encoding="utf-8"?>
-<w:document xmlns:wpc="http://schemas.microsoft.com/office/word/2010/wordprocessingCanvas" xmlns:mc="http://schemas.openxmlformats.org/markup-compatibility/2006" xmlns:o="urn:schemas-microsoft-com:office:office" xmlns:r="http://schemas.openxmlformats.org/officeDocument/2006/relationships" xmlns:m="http://schemas.openxmlformats.org/officeDocument/2006/math" xmlns:v="urn:schemas-microsoft-com:vml" xmlns:wp14="http://schemas.microsoft.com/office/word/2010/wordprocessingDrawing" xmlns:wp="http://schemas.openxmlformats.org/drawingml/2006/wordprocessingDrawing" xmlns:w10="urn:schemas-microsoft-com:office:word" xmlns:w="http://schemas.openxmlformats.org/wordprocessingml/2006/main" xmlns:w14="http://schemas.microsoft.com/office/word/2010/wordml" xmlns:wpg="http://schemas.microsoft.com/office/word/2010/wordprocessingGroup" xmlns:wpi="http://schemas.microsoft.com/office/word/2010/wordprocessingInk" xmlns:wne="http://schemas.microsoft.com/office/word/2006/wordml" xmlns:wps="http://schemas.microsoft.com/office/word/2010/wordprocessingShape" mc:Ignorable="w14 wp14">
+<w:document xmlns:wpc="http://schemas.microsoft.com/office/word/2010/wordprocessingCanvas" xmlns:cx="http://schemas.microsoft.com/office/drawing/2014/chartex" xmlns:cx1="http://schemas.microsoft.com/office/drawing/2015/9/8/chartex" xmlns:cx2="http://schemas.microsoft.com/office/drawing/2015/10/21/chartex" xmlns:cx3="http://schemas.microsoft.com/office/drawing/2016/5/9/chartex" xmlns:cx4="http://schemas.microsoft.com/office/drawing/2016/5/10/chartex" xmlns:cx5="http://schemas.microsoft.com/office/drawing/2016/5/11/chartex" xmlns:cx6="http://schemas.microsoft.com/office/drawing/2016/5/12/chartex" xmlns:cx7="http://schemas.microsoft.com/office/drawing/2016/5/13/chartex" xmlns:cx8="http://schemas.microsoft.com/office/drawing/2016/5/14/chartex" xmlns:mc="http://schemas.openxmlformats.org/markup-compatibility/2006" xmlns:aink="http://schemas.microsoft.com/office/drawing/2016/ink" xmlns:am3d="http://schemas.microsoft.com/office/drawing/2017/model3d" xmlns:o="urn:schemas-microsoft-com:office:office" xmlns:r="http://schemas.openxmlformats.org/officeDocument/2006/relationships" xmlns:m="http://schemas.openxmlformats.org/officeDocument/2006/math" xmlns:v="urn:schemas-microsoft-com:vml" xmlns:wp14="http://schemas.microsoft.com/office/word/2010/wordprocessingDrawing" xmlns:wp="http://schemas.openxmlformats.org/drawingml/2006/wordprocessingDrawing" xmlns:w10="urn:schemas-microsoft-com:office:word" xmlns:w="http://schemas.openxmlformats.org/wordprocessingml/2006/main" xmlns:w14="http://schemas.microsoft.com/office/word/2010/wordml" xmlns:w15="http://schemas.microsoft.com/office/word/2012/wordml" xmlns:w16cid="http://schemas.microsoft.com/office/word/2016/wordml/cid" xmlns:w16se="http://schemas.microsoft.com/office/word/2015/wordml/symex" xmlns:wpg="http://schemas.microsoft.com/office/word/2010/wordprocessingGroup" xmlns:wpi="http://schemas.microsoft.com/office/word/2010/wordprocessingInk" xmlns:wne="http://schemas.microsoft.com/office/word/2006/wordml" xmlns:wps="http://schemas.microsoft.com/office/word/2010/wordprocessingShape" mc:Ignorable="w14 w15 w16se w16cid wp14">
   <w:body>
     <w:p>
       <w:pPr>
@@ -108,6 +108,7 @@
                 <w:lang w:eastAsia="en-GB"/>
               </w:rPr>
             </w:pPr>
+            <w:proofErr w:type="spellStart"/>
             <w:r>
               <w:rPr>
                 <w:rFonts w:ascii="Calibri" w:hAnsi="Calibri" w:cs="Times New Roman"/>
@@ -117,6 +118,7 @@
               </w:rPr>
               <w:t>InteriAR</w:t>
             </w:r>
+            <w:proofErr w:type="spellEnd"/>
           </w:p>
         </w:tc>
       </w:tr>
@@ -449,8 +451,39 @@
                 <w:szCs w:val="22"/>
                 <w:lang w:eastAsia="en-GB"/>
               </w:rPr>
-              <w:t>Professor Frederic Fol Leymarie</w:t>
-            </w:r>
+              <w:t xml:space="preserve">Professor Frederic </w:t>
+            </w:r>
+            <w:proofErr w:type="spellStart"/>
+            <w:r>
+              <w:rPr>
+                <w:rFonts w:ascii="Calibri" w:hAnsi="Calibri" w:cs="Times New Roman"/>
+                <w:sz w:val="22"/>
+                <w:szCs w:val="22"/>
+                <w:lang w:eastAsia="en-GB"/>
+              </w:rPr>
+              <w:t>Fol</w:t>
+            </w:r>
+            <w:proofErr w:type="spellEnd"/>
+            <w:r>
+              <w:rPr>
+                <w:rFonts w:ascii="Calibri" w:hAnsi="Calibri" w:cs="Times New Roman"/>
+                <w:sz w:val="22"/>
+                <w:szCs w:val="22"/>
+                <w:lang w:eastAsia="en-GB"/>
+              </w:rPr>
+              <w:t xml:space="preserve"> </w:t>
+            </w:r>
+            <w:proofErr w:type="spellStart"/>
+            <w:r>
+              <w:rPr>
+                <w:rFonts w:ascii="Calibri" w:hAnsi="Calibri" w:cs="Times New Roman"/>
+                <w:sz w:val="22"/>
+                <w:szCs w:val="22"/>
+                <w:lang w:eastAsia="en-GB"/>
+              </w:rPr>
+              <w:t>Leymarie</w:t>
+            </w:r>
+            <w:proofErr w:type="spellEnd"/>
           </w:p>
         </w:tc>
       </w:tr>
@@ -884,14 +917,25 @@
                 <w:lang w:eastAsia="en-GB"/>
               </w:rPr>
             </w:pPr>
-            <w:r>
-              <w:rPr>
-                <w:rFonts w:ascii="Calibri" w:hAnsi="Calibri" w:cs="Times New Roman"/>
-                <w:sz w:val="22"/>
-                <w:szCs w:val="22"/>
-                <w:lang w:eastAsia="en-GB"/>
-              </w:rPr>
-              <w:t>Tanzum’s time</w:t>
+            <w:proofErr w:type="spellStart"/>
+            <w:r>
+              <w:rPr>
+                <w:rFonts w:ascii="Calibri" w:hAnsi="Calibri" w:cs="Times New Roman"/>
+                <w:sz w:val="22"/>
+                <w:szCs w:val="22"/>
+                <w:lang w:eastAsia="en-GB"/>
+              </w:rPr>
+              <w:t>Tanzum’s</w:t>
+            </w:r>
+            <w:proofErr w:type="spellEnd"/>
+            <w:r>
+              <w:rPr>
+                <w:rFonts w:ascii="Calibri" w:hAnsi="Calibri" w:cs="Times New Roman"/>
+                <w:sz w:val="22"/>
+                <w:szCs w:val="22"/>
+                <w:lang w:eastAsia="en-GB"/>
+              </w:rPr>
+              <w:t xml:space="preserve"> time</w:t>
             </w:r>
           </w:p>
         </w:tc>
@@ -953,14 +997,25 @@
                 <w:lang w:eastAsia="en-GB"/>
               </w:rPr>
             </w:pPr>
-            <w:r>
-              <w:rPr>
-                <w:rFonts w:ascii="Calibri" w:hAnsi="Calibri" w:cs="Times New Roman"/>
-                <w:sz w:val="22"/>
-                <w:szCs w:val="22"/>
-                <w:lang w:eastAsia="en-GB"/>
-              </w:rPr>
-              <w:t>Ifrah’s time</w:t>
+            <w:proofErr w:type="spellStart"/>
+            <w:r>
+              <w:rPr>
+                <w:rFonts w:ascii="Calibri" w:hAnsi="Calibri" w:cs="Times New Roman"/>
+                <w:sz w:val="22"/>
+                <w:szCs w:val="22"/>
+                <w:lang w:eastAsia="en-GB"/>
+              </w:rPr>
+              <w:t>Ifrah’s</w:t>
+            </w:r>
+            <w:proofErr w:type="spellEnd"/>
+            <w:r>
+              <w:rPr>
+                <w:rFonts w:ascii="Calibri" w:hAnsi="Calibri" w:cs="Times New Roman"/>
+                <w:sz w:val="22"/>
+                <w:szCs w:val="22"/>
+                <w:lang w:eastAsia="en-GB"/>
+              </w:rPr>
+              <w:t xml:space="preserve"> time</w:t>
             </w:r>
           </w:p>
         </w:tc>
@@ -1022,14 +1077,25 @@
                 <w:lang w:eastAsia="en-GB"/>
               </w:rPr>
             </w:pPr>
-            <w:r>
-              <w:rPr>
-                <w:rFonts w:ascii="Calibri" w:hAnsi="Calibri" w:cs="Times New Roman"/>
-                <w:sz w:val="22"/>
-                <w:szCs w:val="22"/>
-                <w:lang w:eastAsia="en-GB"/>
-              </w:rPr>
-              <w:t>Liban’s time</w:t>
+            <w:proofErr w:type="spellStart"/>
+            <w:r>
+              <w:rPr>
+                <w:rFonts w:ascii="Calibri" w:hAnsi="Calibri" w:cs="Times New Roman"/>
+                <w:sz w:val="22"/>
+                <w:szCs w:val="22"/>
+                <w:lang w:eastAsia="en-GB"/>
+              </w:rPr>
+              <w:t>Liban’s</w:t>
+            </w:r>
+            <w:proofErr w:type="spellEnd"/>
+            <w:r>
+              <w:rPr>
+                <w:rFonts w:ascii="Calibri" w:hAnsi="Calibri" w:cs="Times New Roman"/>
+                <w:sz w:val="22"/>
+                <w:szCs w:val="22"/>
+                <w:lang w:eastAsia="en-GB"/>
+              </w:rPr>
+              <w:t xml:space="preserve"> time</w:t>
             </w:r>
           </w:p>
         </w:tc>
@@ -2136,8 +2202,6 @@
         </w:rPr>
         <w:t xml:space="preserve"> and tracking testing</w:t>
       </w:r>
-      <w:bookmarkStart w:id="0" w:name="_GoBack"/>
-      <w:bookmarkEnd w:id="0"/>
     </w:p>
     <w:p>
       <w:pPr>
@@ -2222,9 +2286,9 @@
       </w:tblPr>
       <w:tblGrid>
         <w:gridCol w:w="1182"/>
-        <w:gridCol w:w="900"/>
-        <w:gridCol w:w="4600"/>
-        <w:gridCol w:w="2408"/>
+        <w:gridCol w:w="894"/>
+        <w:gridCol w:w="4540"/>
+        <w:gridCol w:w="2384"/>
       </w:tblGrid>
       <w:tr>
         <w:tc>
@@ -3349,14 +3413,25 @@
                 <w:lang w:eastAsia="en-GB"/>
               </w:rPr>
             </w:pPr>
-            <w:r>
-              <w:rPr>
-                <w:rFonts w:ascii="Calibri" w:hAnsi="Calibri" w:cs="Times New Roman"/>
-                <w:sz w:val="22"/>
-                <w:szCs w:val="22"/>
-                <w:lang w:eastAsia="en-GB"/>
-              </w:rPr>
-              <w:t>E,C,I,J,S,L – 1h</w:t>
+            <w:proofErr w:type="gramStart"/>
+            <w:r>
+              <w:rPr>
+                <w:rFonts w:ascii="Calibri" w:hAnsi="Calibri" w:cs="Times New Roman"/>
+                <w:sz w:val="22"/>
+                <w:szCs w:val="22"/>
+                <w:lang w:eastAsia="en-GB"/>
+              </w:rPr>
+              <w:t>E,C</w:t>
+            </w:r>
+            <w:proofErr w:type="gramEnd"/>
+            <w:r>
+              <w:rPr>
+                <w:rFonts w:ascii="Calibri" w:hAnsi="Calibri" w:cs="Times New Roman"/>
+                <w:sz w:val="22"/>
+                <w:szCs w:val="22"/>
+                <w:lang w:eastAsia="en-GB"/>
+              </w:rPr>
+              <w:t>,I,J,S,L – 1h</w:t>
             </w:r>
           </w:p>
         </w:tc>
@@ -3885,14 +3960,25 @@
                 <w:lang w:eastAsia="en-GB"/>
               </w:rPr>
             </w:pPr>
-            <w:r>
-              <w:rPr>
-                <w:rFonts w:ascii="Calibri" w:hAnsi="Calibri" w:cs="Times New Roman"/>
-                <w:sz w:val="22"/>
-                <w:szCs w:val="22"/>
-                <w:lang w:eastAsia="en-GB"/>
-              </w:rPr>
-              <w:t>Liban 1.5h</w:t>
+            <w:proofErr w:type="spellStart"/>
+            <w:r>
+              <w:rPr>
+                <w:rFonts w:ascii="Calibri" w:hAnsi="Calibri" w:cs="Times New Roman"/>
+                <w:sz w:val="22"/>
+                <w:szCs w:val="22"/>
+                <w:lang w:eastAsia="en-GB"/>
+              </w:rPr>
+              <w:t>Liban</w:t>
+            </w:r>
+            <w:proofErr w:type="spellEnd"/>
+            <w:r>
+              <w:rPr>
+                <w:rFonts w:ascii="Calibri" w:hAnsi="Calibri" w:cs="Times New Roman"/>
+                <w:sz w:val="22"/>
+                <w:szCs w:val="22"/>
+                <w:lang w:eastAsia="en-GB"/>
+              </w:rPr>
+              <w:t xml:space="preserve"> 1.5h</w:t>
             </w:r>
           </w:p>
         </w:tc>
@@ -4153,14 +4239,25 @@
                 <w:lang w:eastAsia="en-GB"/>
               </w:rPr>
             </w:pPr>
-            <w:r>
-              <w:rPr>
-                <w:rFonts w:ascii="Calibri" w:hAnsi="Calibri" w:cs="Times New Roman"/>
-                <w:sz w:val="22"/>
-                <w:szCs w:val="22"/>
-                <w:lang w:eastAsia="en-GB"/>
-              </w:rPr>
-              <w:t>Ifrah 5h</w:t>
+            <w:proofErr w:type="spellStart"/>
+            <w:r>
+              <w:rPr>
+                <w:rFonts w:ascii="Calibri" w:hAnsi="Calibri" w:cs="Times New Roman"/>
+                <w:sz w:val="22"/>
+                <w:szCs w:val="22"/>
+                <w:lang w:eastAsia="en-GB"/>
+              </w:rPr>
+              <w:t>Ifrah</w:t>
+            </w:r>
+            <w:proofErr w:type="spellEnd"/>
+            <w:r>
+              <w:rPr>
+                <w:rFonts w:ascii="Calibri" w:hAnsi="Calibri" w:cs="Times New Roman"/>
+                <w:sz w:val="22"/>
+                <w:szCs w:val="22"/>
+                <w:lang w:eastAsia="en-GB"/>
+              </w:rPr>
+              <w:t xml:space="preserve"> 5h</w:t>
             </w:r>
           </w:p>
         </w:tc>
@@ -4421,14 +4518,25 @@
                 <w:lang w:eastAsia="en-GB"/>
               </w:rPr>
             </w:pPr>
-            <w:r>
-              <w:rPr>
-                <w:rFonts w:ascii="Calibri" w:hAnsi="Calibri" w:cs="Times New Roman"/>
-                <w:sz w:val="22"/>
-                <w:szCs w:val="22"/>
-                <w:lang w:eastAsia="en-GB"/>
-              </w:rPr>
-              <w:t>J,S – 7.5h</w:t>
+            <w:proofErr w:type="gramStart"/>
+            <w:r>
+              <w:rPr>
+                <w:rFonts w:ascii="Calibri" w:hAnsi="Calibri" w:cs="Times New Roman"/>
+                <w:sz w:val="22"/>
+                <w:szCs w:val="22"/>
+                <w:lang w:eastAsia="en-GB"/>
+              </w:rPr>
+              <w:t>J,S</w:t>
+            </w:r>
+            <w:proofErr w:type="gramEnd"/>
+            <w:r>
+              <w:rPr>
+                <w:rFonts w:ascii="Calibri" w:hAnsi="Calibri" w:cs="Times New Roman"/>
+                <w:sz w:val="22"/>
+                <w:szCs w:val="22"/>
+                <w:lang w:eastAsia="en-GB"/>
+              </w:rPr>
+              <w:t xml:space="preserve"> – 7.5h</w:t>
             </w:r>
           </w:p>
         </w:tc>
@@ -4555,14 +4663,25 @@
                 <w:lang w:eastAsia="en-GB"/>
               </w:rPr>
             </w:pPr>
-            <w:r>
-              <w:rPr>
-                <w:rFonts w:ascii="Calibri" w:hAnsi="Calibri" w:cs="Times New Roman"/>
-                <w:sz w:val="22"/>
-                <w:szCs w:val="22"/>
-                <w:lang w:eastAsia="en-GB"/>
-              </w:rPr>
-              <w:t>E,C,I,J,S – 2h, L - 0.5H</w:t>
+            <w:proofErr w:type="gramStart"/>
+            <w:r>
+              <w:rPr>
+                <w:rFonts w:ascii="Calibri" w:hAnsi="Calibri" w:cs="Times New Roman"/>
+                <w:sz w:val="22"/>
+                <w:szCs w:val="22"/>
+                <w:lang w:eastAsia="en-GB"/>
+              </w:rPr>
+              <w:t>E,C</w:t>
+            </w:r>
+            <w:proofErr w:type="gramEnd"/>
+            <w:r>
+              <w:rPr>
+                <w:rFonts w:ascii="Calibri" w:hAnsi="Calibri" w:cs="Times New Roman"/>
+                <w:sz w:val="22"/>
+                <w:szCs w:val="22"/>
+                <w:lang w:eastAsia="en-GB"/>
+              </w:rPr>
+              <w:t>,I,J,S – 2h, L - 0.5H</w:t>
             </w:r>
           </w:p>
         </w:tc>
@@ -4689,14 +4808,25 @@
                 <w:lang w:eastAsia="en-GB"/>
               </w:rPr>
             </w:pPr>
-            <w:r>
-              <w:rPr>
-                <w:rFonts w:ascii="Calibri" w:hAnsi="Calibri" w:cs="Times New Roman"/>
-                <w:sz w:val="22"/>
-                <w:szCs w:val="22"/>
-                <w:lang w:eastAsia="en-GB"/>
-              </w:rPr>
-              <w:t>E,C – 6h</w:t>
+            <w:proofErr w:type="gramStart"/>
+            <w:r>
+              <w:rPr>
+                <w:rFonts w:ascii="Calibri" w:hAnsi="Calibri" w:cs="Times New Roman"/>
+                <w:sz w:val="22"/>
+                <w:szCs w:val="22"/>
+                <w:lang w:eastAsia="en-GB"/>
+              </w:rPr>
+              <w:t>E,C</w:t>
+            </w:r>
+            <w:proofErr w:type="gramEnd"/>
+            <w:r>
+              <w:rPr>
+                <w:rFonts w:ascii="Calibri" w:hAnsi="Calibri" w:cs="Times New Roman"/>
+                <w:sz w:val="22"/>
+                <w:szCs w:val="22"/>
+                <w:lang w:eastAsia="en-GB"/>
+              </w:rPr>
+              <w:t xml:space="preserve"> – 6h</w:t>
             </w:r>
           </w:p>
         </w:tc>
@@ -4823,14 +4953,25 @@
                 <w:lang w:eastAsia="en-GB"/>
               </w:rPr>
             </w:pPr>
-            <w:r>
-              <w:rPr>
-                <w:rFonts w:ascii="Calibri" w:hAnsi="Calibri" w:cs="Times New Roman"/>
-                <w:sz w:val="22"/>
-                <w:szCs w:val="22"/>
-                <w:lang w:eastAsia="en-GB"/>
-              </w:rPr>
-              <w:t>E,C,I,J,T,L  - 1h</w:t>
+            <w:proofErr w:type="gramStart"/>
+            <w:r>
+              <w:rPr>
+                <w:rFonts w:ascii="Calibri" w:hAnsi="Calibri" w:cs="Times New Roman"/>
+                <w:sz w:val="22"/>
+                <w:szCs w:val="22"/>
+                <w:lang w:eastAsia="en-GB"/>
+              </w:rPr>
+              <w:t>E,C</w:t>
+            </w:r>
+            <w:proofErr w:type="gramEnd"/>
+            <w:r>
+              <w:rPr>
+                <w:rFonts w:ascii="Calibri" w:hAnsi="Calibri" w:cs="Times New Roman"/>
+                <w:sz w:val="22"/>
+                <w:szCs w:val="22"/>
+                <w:lang w:eastAsia="en-GB"/>
+              </w:rPr>
+              <w:t>,I,J,T,L  - 1h</w:t>
             </w:r>
           </w:p>
         </w:tc>
@@ -5368,14 +5509,25 @@
                 <w:lang w:eastAsia="en-GB"/>
               </w:rPr>
             </w:pPr>
-            <w:r>
-              <w:rPr>
-                <w:rFonts w:ascii="Calibri" w:hAnsi="Calibri" w:cs="Times New Roman"/>
-                <w:sz w:val="22"/>
-                <w:szCs w:val="22"/>
-                <w:lang w:eastAsia="en-GB"/>
-              </w:rPr>
-              <w:t>E,C,L,J,T,S - 2h, I 1h</w:t>
+            <w:proofErr w:type="gramStart"/>
+            <w:r>
+              <w:rPr>
+                <w:rFonts w:ascii="Calibri" w:hAnsi="Calibri" w:cs="Times New Roman"/>
+                <w:sz w:val="22"/>
+                <w:szCs w:val="22"/>
+                <w:lang w:eastAsia="en-GB"/>
+              </w:rPr>
+              <w:t>E,C</w:t>
+            </w:r>
+            <w:proofErr w:type="gramEnd"/>
+            <w:r>
+              <w:rPr>
+                <w:rFonts w:ascii="Calibri" w:hAnsi="Calibri" w:cs="Times New Roman"/>
+                <w:sz w:val="22"/>
+                <w:szCs w:val="22"/>
+                <w:lang w:eastAsia="en-GB"/>
+              </w:rPr>
+              <w:t>,L,J,T,S - 2h, I 1h</w:t>
             </w:r>
           </w:p>
         </w:tc>
@@ -5510,7 +5662,27 @@
                 <w:szCs w:val="22"/>
                 <w:lang w:eastAsia="en-GB"/>
               </w:rPr>
-              <w:t>E - 8h  C – 3h</w:t>
+              <w:t>E - 8</w:t>
+            </w:r>
+            <w:proofErr w:type="gramStart"/>
+            <w:r>
+              <w:rPr>
+                <w:rFonts w:ascii="Calibri" w:hAnsi="Calibri" w:cs="Times New Roman"/>
+                <w:sz w:val="22"/>
+                <w:szCs w:val="22"/>
+                <w:lang w:eastAsia="en-GB"/>
+              </w:rPr>
+              <w:t>h  C</w:t>
+            </w:r>
+            <w:proofErr w:type="gramEnd"/>
+            <w:r>
+              <w:rPr>
+                <w:rFonts w:ascii="Calibri" w:hAnsi="Calibri" w:cs="Times New Roman"/>
+                <w:sz w:val="22"/>
+                <w:szCs w:val="22"/>
+                <w:lang w:eastAsia="en-GB"/>
+              </w:rPr>
+              <w:t xml:space="preserve"> – 3h</w:t>
             </w:r>
           </w:p>
         </w:tc>
@@ -6046,7 +6218,17 @@
                 <w:szCs w:val="22"/>
                 <w:lang w:eastAsia="en-GB"/>
               </w:rPr>
-              <w:t>E -?</w:t>
+              <w:t xml:space="preserve">E </w:t>
+            </w:r>
+            <w:proofErr w:type="gramStart"/>
+            <w:r>
+              <w:rPr>
+                <w:rFonts w:ascii="Calibri" w:hAnsi="Calibri" w:cs="Times New Roman"/>
+                <w:sz w:val="22"/>
+                <w:szCs w:val="22"/>
+                <w:lang w:eastAsia="en-GB"/>
+              </w:rPr>
+              <w:t>-?</w:t>
             </w:r>
             <w:r>
               <w:rPr>
@@ -6057,6 +6239,7 @@
               </w:rPr>
               <w:t>h</w:t>
             </w:r>
+            <w:proofErr w:type="gramEnd"/>
             <w:r>
               <w:rPr>
                 <w:rFonts w:ascii="Calibri" w:hAnsi="Calibri" w:cs="Times New Roman"/>
@@ -6083,7 +6266,27 @@
                 <w:szCs w:val="22"/>
                 <w:lang w:eastAsia="en-GB"/>
               </w:rPr>
-              <w:t>J - ?h, L - ?h, S -?h</w:t>
+              <w:t xml:space="preserve">J </w:t>
+            </w:r>
+            <w:proofErr w:type="gramStart"/>
+            <w:r>
+              <w:rPr>
+                <w:rFonts w:ascii="Calibri" w:hAnsi="Calibri" w:cs="Times New Roman"/>
+                <w:sz w:val="22"/>
+                <w:szCs w:val="22"/>
+                <w:lang w:eastAsia="en-GB"/>
+              </w:rPr>
+              <w:t>- ?h</w:t>
+            </w:r>
+            <w:proofErr w:type="gramEnd"/>
+            <w:r>
+              <w:rPr>
+                <w:rFonts w:ascii="Calibri" w:hAnsi="Calibri" w:cs="Times New Roman"/>
+                <w:sz w:val="22"/>
+                <w:szCs w:val="22"/>
+                <w:lang w:eastAsia="en-GB"/>
+              </w:rPr>
+              <w:t>, L - ?h, S -?h</w:t>
             </w:r>
           </w:p>
         </w:tc>
@@ -6603,14 +6806,25 @@
                 <w:lang w:eastAsia="en-GB"/>
               </w:rPr>
             </w:pPr>
-            <w:r>
-              <w:rPr>
-                <w:rFonts w:ascii="Calibri" w:hAnsi="Calibri" w:cs="Times New Roman"/>
-                <w:sz w:val="22"/>
-                <w:szCs w:val="22"/>
-                <w:lang w:eastAsia="en-GB"/>
-              </w:rPr>
-              <w:t xml:space="preserve">E,C,T,I,J 2.5hr L,S – 1.5 </w:t>
+            <w:proofErr w:type="gramStart"/>
+            <w:r>
+              <w:rPr>
+                <w:rFonts w:ascii="Calibri" w:hAnsi="Calibri" w:cs="Times New Roman"/>
+                <w:sz w:val="22"/>
+                <w:szCs w:val="22"/>
+                <w:lang w:eastAsia="en-GB"/>
+              </w:rPr>
+              <w:t>E,C</w:t>
+            </w:r>
+            <w:proofErr w:type="gramEnd"/>
+            <w:r>
+              <w:rPr>
+                <w:rFonts w:ascii="Calibri" w:hAnsi="Calibri" w:cs="Times New Roman"/>
+                <w:sz w:val="22"/>
+                <w:szCs w:val="22"/>
+                <w:lang w:eastAsia="en-GB"/>
+              </w:rPr>
+              <w:t xml:space="preserve">,T,I,J 2.5hr L,S – 1.5 </w:t>
             </w:r>
           </w:p>
         </w:tc>
@@ -6737,14 +6951,25 @@
                 <w:lang w:eastAsia="en-GB"/>
               </w:rPr>
             </w:pPr>
-            <w:r>
-              <w:rPr>
-                <w:rFonts w:ascii="Calibri" w:hAnsi="Calibri" w:cs="Times New Roman"/>
-                <w:sz w:val="22"/>
-                <w:szCs w:val="22"/>
-                <w:lang w:eastAsia="en-GB"/>
-              </w:rPr>
-              <w:t>E,C,T,J,L,I – 2.5h</w:t>
+            <w:proofErr w:type="gramStart"/>
+            <w:r>
+              <w:rPr>
+                <w:rFonts w:ascii="Calibri" w:hAnsi="Calibri" w:cs="Times New Roman"/>
+                <w:sz w:val="22"/>
+                <w:szCs w:val="22"/>
+                <w:lang w:eastAsia="en-GB"/>
+              </w:rPr>
+              <w:t>E,C</w:t>
+            </w:r>
+            <w:proofErr w:type="gramEnd"/>
+            <w:r>
+              <w:rPr>
+                <w:rFonts w:ascii="Calibri" w:hAnsi="Calibri" w:cs="Times New Roman"/>
+                <w:sz w:val="22"/>
+                <w:szCs w:val="22"/>
+                <w:lang w:eastAsia="en-GB"/>
+              </w:rPr>
+              <w:t>,T,J,L,I – 2.5h</w:t>
             </w:r>
           </w:p>
         </w:tc>
@@ -6871,14 +7096,25 @@
                 <w:lang w:eastAsia="en-GB"/>
               </w:rPr>
             </w:pPr>
-            <w:r>
-              <w:rPr>
-                <w:rFonts w:ascii="Calibri" w:hAnsi="Calibri" w:cs="Times New Roman"/>
-                <w:sz w:val="22"/>
-                <w:szCs w:val="22"/>
-                <w:lang w:eastAsia="en-GB"/>
-              </w:rPr>
-              <w:t>E,C,J – 0.5h</w:t>
+            <w:proofErr w:type="gramStart"/>
+            <w:r>
+              <w:rPr>
+                <w:rFonts w:ascii="Calibri" w:hAnsi="Calibri" w:cs="Times New Roman"/>
+                <w:sz w:val="22"/>
+                <w:szCs w:val="22"/>
+                <w:lang w:eastAsia="en-GB"/>
+              </w:rPr>
+              <w:t>E,C</w:t>
+            </w:r>
+            <w:proofErr w:type="gramEnd"/>
+            <w:r>
+              <w:rPr>
+                <w:rFonts w:ascii="Calibri" w:hAnsi="Calibri" w:cs="Times New Roman"/>
+                <w:sz w:val="22"/>
+                <w:szCs w:val="22"/>
+                <w:lang w:eastAsia="en-GB"/>
+              </w:rPr>
+              <w:t>,J – 0.5h</w:t>
             </w:r>
           </w:p>
         </w:tc>
@@ -7005,14 +7241,25 @@
                 <w:lang w:eastAsia="en-GB"/>
               </w:rPr>
             </w:pPr>
-            <w:r>
-              <w:rPr>
-                <w:rFonts w:ascii="Calibri" w:hAnsi="Calibri" w:cs="Times New Roman"/>
-                <w:sz w:val="22"/>
-                <w:szCs w:val="22"/>
-                <w:lang w:eastAsia="en-GB"/>
-              </w:rPr>
-              <w:t>E,C,J,T,S,I 1.5h L - 0.5h</w:t>
+            <w:proofErr w:type="gramStart"/>
+            <w:r>
+              <w:rPr>
+                <w:rFonts w:ascii="Calibri" w:hAnsi="Calibri" w:cs="Times New Roman"/>
+                <w:sz w:val="22"/>
+                <w:szCs w:val="22"/>
+                <w:lang w:eastAsia="en-GB"/>
+              </w:rPr>
+              <w:t>E,C</w:t>
+            </w:r>
+            <w:proofErr w:type="gramEnd"/>
+            <w:r>
+              <w:rPr>
+                <w:rFonts w:ascii="Calibri" w:hAnsi="Calibri" w:cs="Times New Roman"/>
+                <w:sz w:val="22"/>
+                <w:szCs w:val="22"/>
+                <w:lang w:eastAsia="en-GB"/>
+              </w:rPr>
+              <w:t>,J,T,S,I 1.5h L - 0.5h</w:t>
             </w:r>
           </w:p>
         </w:tc>
@@ -7148,6 +7395,15 @@
               </w:rPr>
               <w:t>Ethan 3h</w:t>
             </w:r>
+            <w:r>
+              <w:rPr>
+                <w:rFonts w:ascii="Calibri" w:hAnsi="Calibri" w:cs="Times New Roman"/>
+                <w:sz w:val="22"/>
+                <w:szCs w:val="22"/>
+                <w:lang w:eastAsia="en-GB"/>
+              </w:rPr>
+              <w:t>, Tanzum 1hr</w:t>
+            </w:r>
           </w:p>
         </w:tc>
       </w:tr>
@@ -7177,6 +7433,15 @@
                 <w:lang w:eastAsia="en-GB"/>
               </w:rPr>
             </w:pPr>
+            <w:r>
+              <w:rPr>
+                <w:rFonts w:ascii="Calibri" w:hAnsi="Calibri" w:cs="Times New Roman"/>
+                <w:sz w:val="22"/>
+                <w:szCs w:val="22"/>
+                <w:lang w:eastAsia="en-GB"/>
+              </w:rPr>
+              <w:t>18/01/18</w:t>
+            </w:r>
           </w:p>
         </w:tc>
         <w:tc>
@@ -7204,6 +7469,15 @@
                 <w:lang w:eastAsia="en-GB"/>
               </w:rPr>
             </w:pPr>
+            <w:r>
+              <w:rPr>
+                <w:rFonts w:ascii="Calibri" w:hAnsi="Calibri" w:cs="Times New Roman"/>
+                <w:sz w:val="22"/>
+                <w:szCs w:val="22"/>
+                <w:lang w:eastAsia="en-GB"/>
+              </w:rPr>
+              <w:t>36</w:t>
+            </w:r>
           </w:p>
         </w:tc>
         <w:tc>
@@ -7225,6 +7499,15 @@
                 <w:lang w:eastAsia="en-GB"/>
               </w:rPr>
             </w:pPr>
+            <w:r>
+              <w:rPr>
+                <w:rFonts w:ascii="Calibri" w:hAnsi="Calibri" w:cs="Times New Roman"/>
+                <w:sz w:val="22"/>
+                <w:szCs w:val="22"/>
+                <w:lang w:eastAsia="en-GB"/>
+              </w:rPr>
+              <w:t xml:space="preserve">In Progress </w:t>
+            </w:r>
           </w:p>
         </w:tc>
         <w:tc>
@@ -7246,6 +7529,17 @@
                 <w:lang w:eastAsia="en-GB"/>
               </w:rPr>
             </w:pPr>
+            <w:r>
+              <w:rPr>
+                <w:rFonts w:ascii="Calibri" w:hAnsi="Calibri" w:cs="Times New Roman"/>
+                <w:sz w:val="22"/>
+                <w:szCs w:val="22"/>
+                <w:lang w:eastAsia="en-GB"/>
+              </w:rPr>
+              <w:t>Tanzum 1hr</w:t>
+            </w:r>
+            <w:bookmarkStart w:id="0" w:name="_GoBack"/>
+            <w:bookmarkEnd w:id="0"/>
           </w:p>
         </w:tc>
       </w:tr>
@@ -8851,7 +9145,31 @@
                 <w:szCs w:val="22"/>
                 <w:lang w:eastAsia="en-GB"/>
               </w:rPr>
-              <w:t>Cumulative Resource Usage/hrs  CURRENTLY OUTDATED, tally up later</w:t>
+              <w:t>Cumulative Resource Usage/</w:t>
+            </w:r>
+            <w:proofErr w:type="gramStart"/>
+            <w:r>
+              <w:rPr>
+                <w:rFonts w:ascii="Calibri" w:hAnsi="Calibri" w:cs="Times New Roman"/>
+                <w:b/>
+                <w:bCs/>
+                <w:sz w:val="22"/>
+                <w:szCs w:val="22"/>
+                <w:lang w:eastAsia="en-GB"/>
+              </w:rPr>
+              <w:t>hrs  CURRENTLY</w:t>
+            </w:r>
+            <w:proofErr w:type="gramEnd"/>
+            <w:r>
+              <w:rPr>
+                <w:rFonts w:ascii="Calibri" w:hAnsi="Calibri" w:cs="Times New Roman"/>
+                <w:b/>
+                <w:bCs/>
+                <w:sz w:val="22"/>
+                <w:szCs w:val="22"/>
+                <w:lang w:eastAsia="en-GB"/>
+              </w:rPr>
+              <w:t xml:space="preserve"> OUTDATED, tally up later</w:t>
             </w:r>
           </w:p>
           <w:p>
@@ -9228,14 +9546,25 @@
                 <w:lang w:eastAsia="en-GB"/>
               </w:rPr>
             </w:pPr>
-            <w:r>
-              <w:rPr>
-                <w:rFonts w:ascii="Calibri" w:hAnsi="Calibri" w:cs="Times New Roman"/>
-                <w:sz w:val="22"/>
-                <w:szCs w:val="22"/>
-                <w:lang w:eastAsia="en-GB"/>
-              </w:rPr>
-              <w:t>Tanzum’s time</w:t>
+            <w:proofErr w:type="spellStart"/>
+            <w:r>
+              <w:rPr>
+                <w:rFonts w:ascii="Calibri" w:hAnsi="Calibri" w:cs="Times New Roman"/>
+                <w:sz w:val="22"/>
+                <w:szCs w:val="22"/>
+                <w:lang w:eastAsia="en-GB"/>
+              </w:rPr>
+              <w:t>Tanzum’s</w:t>
+            </w:r>
+            <w:proofErr w:type="spellEnd"/>
+            <w:r>
+              <w:rPr>
+                <w:rFonts w:ascii="Calibri" w:hAnsi="Calibri" w:cs="Times New Roman"/>
+                <w:sz w:val="22"/>
+                <w:szCs w:val="22"/>
+                <w:lang w:eastAsia="en-GB"/>
+              </w:rPr>
+              <w:t xml:space="preserve"> time</w:t>
             </w:r>
           </w:p>
         </w:tc>
@@ -9263,7 +9592,25 @@
                 <w:szCs w:val="22"/>
                 <w:lang w:eastAsia="en-GB"/>
               </w:rPr>
-              <w:t>22.5</w:t>
+              <w:t>2</w:t>
+            </w:r>
+            <w:r>
+              <w:rPr>
+                <w:rFonts w:ascii="Calibri" w:hAnsi="Calibri" w:cs="Times New Roman"/>
+                <w:sz w:val="22"/>
+                <w:szCs w:val="22"/>
+                <w:lang w:eastAsia="en-GB"/>
+              </w:rPr>
+              <w:t>4</w:t>
+            </w:r>
+            <w:r>
+              <w:rPr>
+                <w:rFonts w:ascii="Calibri" w:hAnsi="Calibri" w:cs="Times New Roman"/>
+                <w:sz w:val="22"/>
+                <w:szCs w:val="22"/>
+                <w:lang w:eastAsia="en-GB"/>
+              </w:rPr>
+              <w:t>.5</w:t>
             </w:r>
           </w:p>
         </w:tc>
@@ -9330,14 +9677,25 @@
                 <w:lang w:eastAsia="en-GB"/>
               </w:rPr>
             </w:pPr>
-            <w:r>
-              <w:rPr>
-                <w:rFonts w:ascii="Calibri" w:hAnsi="Calibri" w:cs="Times New Roman"/>
-                <w:sz w:val="22"/>
-                <w:szCs w:val="22"/>
-                <w:lang w:eastAsia="en-GB"/>
-              </w:rPr>
-              <w:t>Ifrah’s time</w:t>
+            <w:proofErr w:type="spellStart"/>
+            <w:r>
+              <w:rPr>
+                <w:rFonts w:ascii="Calibri" w:hAnsi="Calibri" w:cs="Times New Roman"/>
+                <w:sz w:val="22"/>
+                <w:szCs w:val="22"/>
+                <w:lang w:eastAsia="en-GB"/>
+              </w:rPr>
+              <w:t>Ifrah’s</w:t>
+            </w:r>
+            <w:proofErr w:type="spellEnd"/>
+            <w:r>
+              <w:rPr>
+                <w:rFonts w:ascii="Calibri" w:hAnsi="Calibri" w:cs="Times New Roman"/>
+                <w:sz w:val="22"/>
+                <w:szCs w:val="22"/>
+                <w:lang w:eastAsia="en-GB"/>
+              </w:rPr>
+              <w:t xml:space="preserve"> time</w:t>
             </w:r>
           </w:p>
         </w:tc>
@@ -9432,14 +9790,25 @@
                 <w:lang w:eastAsia="en-GB"/>
               </w:rPr>
             </w:pPr>
-            <w:r>
-              <w:rPr>
-                <w:rFonts w:ascii="Calibri" w:hAnsi="Calibri" w:cs="Times New Roman"/>
-                <w:sz w:val="22"/>
-                <w:szCs w:val="22"/>
-                <w:lang w:eastAsia="en-GB"/>
-              </w:rPr>
-              <w:t>Liban’s time</w:t>
+            <w:proofErr w:type="spellStart"/>
+            <w:r>
+              <w:rPr>
+                <w:rFonts w:ascii="Calibri" w:hAnsi="Calibri" w:cs="Times New Roman"/>
+                <w:sz w:val="22"/>
+                <w:szCs w:val="22"/>
+                <w:lang w:eastAsia="en-GB"/>
+              </w:rPr>
+              <w:t>Liban’s</w:t>
+            </w:r>
+            <w:proofErr w:type="spellEnd"/>
+            <w:r>
+              <w:rPr>
+                <w:rFonts w:ascii="Calibri" w:hAnsi="Calibri" w:cs="Times New Roman"/>
+                <w:sz w:val="22"/>
+                <w:szCs w:val="22"/>
+                <w:lang w:eastAsia="en-GB"/>
+              </w:rPr>
+              <w:t xml:space="preserve"> time</w:t>
             </w:r>
           </w:p>
         </w:tc>
@@ -9738,8 +10107,8 @@
 </file>
 
 <file path=word/numbering.xml><?xml version="1.0" encoding="utf-8"?>
-<w:numbering xmlns:wpc="http://schemas.microsoft.com/office/word/2010/wordprocessingCanvas" xmlns:mc="http://schemas.openxmlformats.org/markup-compatibility/2006" xmlns:o="urn:schemas-microsoft-com:office:office" xmlns:r="http://schemas.openxmlformats.org/officeDocument/2006/relationships" xmlns:m="http://schemas.openxmlformats.org/officeDocument/2006/math" xmlns:v="urn:schemas-microsoft-com:vml" xmlns:wp14="http://schemas.microsoft.com/office/word/2010/wordprocessingDrawing" xmlns:wp="http://schemas.openxmlformats.org/drawingml/2006/wordprocessingDrawing" xmlns:w10="urn:schemas-microsoft-com:office:word" xmlns:w="http://schemas.openxmlformats.org/wordprocessingml/2006/main" xmlns:w14="http://schemas.microsoft.com/office/word/2010/wordml" xmlns:wpg="http://schemas.microsoft.com/office/word/2010/wordprocessingGroup" xmlns:wpi="http://schemas.microsoft.com/office/word/2010/wordprocessingInk" xmlns:wne="http://schemas.microsoft.com/office/word/2006/wordml" xmlns:wps="http://schemas.microsoft.com/office/word/2010/wordprocessingShape" mc:Ignorable="w14 wp14">
-  <w:abstractNum w:abstractNumId="0">
+<w:numbering xmlns:wpc="http://schemas.microsoft.com/office/word/2010/wordprocessingCanvas" xmlns:cx="http://schemas.microsoft.com/office/drawing/2014/chartex" xmlns:cx1="http://schemas.microsoft.com/office/drawing/2015/9/8/chartex" xmlns:cx2="http://schemas.microsoft.com/office/drawing/2015/10/21/chartex" xmlns:cx3="http://schemas.microsoft.com/office/drawing/2016/5/9/chartex" xmlns:cx4="http://schemas.microsoft.com/office/drawing/2016/5/10/chartex" xmlns:cx5="http://schemas.microsoft.com/office/drawing/2016/5/11/chartex" xmlns:cx6="http://schemas.microsoft.com/office/drawing/2016/5/12/chartex" xmlns:cx7="http://schemas.microsoft.com/office/drawing/2016/5/13/chartex" xmlns:cx8="http://schemas.microsoft.com/office/drawing/2016/5/14/chartex" xmlns:mc="http://schemas.openxmlformats.org/markup-compatibility/2006" xmlns:aink="http://schemas.microsoft.com/office/drawing/2016/ink" xmlns:am3d="http://schemas.microsoft.com/office/drawing/2017/model3d" xmlns:o="urn:schemas-microsoft-com:office:office" xmlns:r="http://schemas.openxmlformats.org/officeDocument/2006/relationships" xmlns:m="http://schemas.openxmlformats.org/officeDocument/2006/math" xmlns:v="urn:schemas-microsoft-com:vml" xmlns:wp14="http://schemas.microsoft.com/office/word/2010/wordprocessingDrawing" xmlns:wp="http://schemas.openxmlformats.org/drawingml/2006/wordprocessingDrawing" xmlns:w10="urn:schemas-microsoft-com:office:word" xmlns:w="http://schemas.openxmlformats.org/wordprocessingml/2006/main" xmlns:w14="http://schemas.microsoft.com/office/word/2010/wordml" xmlns:w15="http://schemas.microsoft.com/office/word/2012/wordml" xmlns:w16cid="http://schemas.microsoft.com/office/word/2016/wordml/cid" xmlns:w16se="http://schemas.microsoft.com/office/word/2015/wordml/symex" xmlns:wpg="http://schemas.microsoft.com/office/word/2010/wordprocessingGroup" xmlns:wpi="http://schemas.microsoft.com/office/word/2010/wordprocessingInk" xmlns:wne="http://schemas.microsoft.com/office/word/2006/wordml" xmlns:wps="http://schemas.microsoft.com/office/word/2010/wordprocessingShape" mc:Ignorable="w14 w15 w16se w16cid wp14">
+  <w:abstractNum w:abstractNumId="0" w15:restartNumberingAfterBreak="0">
     <w:nsid w:val="62B6398C"/>
     <w:multiLevelType w:val="multilevel"/>
     <w:tmpl w:val="EEA4C1C0"/>
@@ -9862,7 +10231,7 @@
 </file>
 
 <file path=word/styles.xml><?xml version="1.0" encoding="utf-8"?>
-<w:styles xmlns:mc="http://schemas.openxmlformats.org/markup-compatibility/2006" xmlns:r="http://schemas.openxmlformats.org/officeDocument/2006/relationships" xmlns:w="http://schemas.openxmlformats.org/wordprocessingml/2006/main" xmlns:w14="http://schemas.microsoft.com/office/word/2010/wordml" mc:Ignorable="w14">
+<w:styles xmlns:mc="http://schemas.openxmlformats.org/markup-compatibility/2006" xmlns:r="http://schemas.openxmlformats.org/officeDocument/2006/relationships" xmlns:w="http://schemas.openxmlformats.org/wordprocessingml/2006/main" xmlns:w14="http://schemas.microsoft.com/office/word/2010/wordml" xmlns:w15="http://schemas.microsoft.com/office/word/2012/wordml" xmlns:w16cid="http://schemas.microsoft.com/office/word/2016/wordml/cid" xmlns:w16se="http://schemas.microsoft.com/office/word/2015/wordml/symex" mc:Ignorable="w14 w15 w16se w16cid">
   <w:docDefaults>
     <w:rPrDefault>
       <w:rPr>
@@ -9874,424 +10243,382 @@
     </w:rPrDefault>
     <w:pPrDefault/>
   </w:docDefaults>
-  <w:latentStyles w:defLockedState="0" w:defUIPriority="99" w:defSemiHidden="1" w:defUnhideWhenUsed="1" w:defQFormat="0" w:count="267">
-    <w:lsdException w:name="Normal" w:semiHidden="0" w:uiPriority="0" w:unhideWhenUsed="0" w:qFormat="1"/>
-    <w:lsdException w:name="heading 1" w:semiHidden="0" w:uiPriority="9" w:unhideWhenUsed="0" w:qFormat="1"/>
-    <w:lsdException w:name="heading 2" w:uiPriority="9" w:qFormat="1"/>
-    <w:lsdException w:name="heading 3" w:uiPriority="9" w:qFormat="1"/>
-    <w:lsdException w:name="heading 4" w:uiPriority="9" w:qFormat="1"/>
-    <w:lsdException w:name="heading 5" w:uiPriority="9" w:qFormat="1"/>
-    <w:lsdException w:name="heading 6" w:uiPriority="9" w:qFormat="1"/>
-    <w:lsdException w:name="heading 7" w:uiPriority="9" w:qFormat="1"/>
-    <w:lsdException w:name="heading 8" w:uiPriority="9" w:qFormat="1"/>
-    <w:lsdException w:name="heading 9" w:uiPriority="9" w:qFormat="1"/>
-    <w:lsdException w:name="toc 1" w:uiPriority="39"/>
-    <w:lsdException w:name="toc 2" w:uiPriority="39"/>
-    <w:lsdException w:name="toc 3" w:uiPriority="39"/>
-    <w:lsdException w:name="toc 4" w:uiPriority="39"/>
-    <w:lsdException w:name="toc 5" w:uiPriority="39"/>
-    <w:lsdException w:name="toc 6" w:uiPriority="39"/>
-    <w:lsdException w:name="toc 7" w:uiPriority="39"/>
-    <w:lsdException w:name="toc 8" w:uiPriority="39"/>
-    <w:lsdException w:name="toc 9" w:uiPriority="39"/>
-    <w:lsdException w:name="caption" w:uiPriority="35" w:qFormat="1"/>
-    <w:lsdException w:name="Title" w:semiHidden="0" w:uiPriority="10" w:unhideWhenUsed="0" w:qFormat="1"/>
-    <w:lsdException w:name="Default Paragraph Font" w:uiPriority="1"/>
-    <w:lsdException w:name="Subtitle" w:semiHidden="0" w:uiPriority="11" w:unhideWhenUsed="0" w:qFormat="1"/>
-    <w:lsdException w:name="Strong" w:semiHidden="0" w:uiPriority="22" w:unhideWhenUsed="0" w:qFormat="1"/>
-    <w:lsdException w:name="Emphasis" w:semiHidden="0" w:uiPriority="20" w:unhideWhenUsed="0" w:qFormat="1"/>
-    <w:lsdException w:name="Table Grid" w:semiHidden="0" w:uiPriority="39" w:unhideWhenUsed="0"/>
-    <w:lsdException w:name="Placeholder Text" w:unhideWhenUsed="0"/>
-    <w:lsdException w:name="No Spacing" w:semiHidden="0" w:uiPriority="1" w:unhideWhenUsed="0" w:qFormat="1"/>
-    <w:lsdException w:name="Light Shading" w:semiHidden="0" w:uiPriority="60" w:unhideWhenUsed="0"/>
-    <w:lsdException w:name="Light List" w:semiHidden="0" w:uiPriority="61" w:unhideWhenUsed="0"/>
-    <w:lsdException w:name="Light Grid" w:semiHidden="0" w:uiPriority="62" w:unhideWhenUsed="0"/>
-    <w:lsdException w:name="Medium Shading 1" w:semiHidden="0" w:uiPriority="63" w:unhideWhenUsed="0"/>
-    <w:lsdException w:name="Medium Shading 2" w:semiHidden="0" w:uiPriority="64" w:unhideWhenUsed="0"/>
-    <w:lsdException w:name="Medium List 1" w:semiHidden="0" w:uiPriority="65" w:unhideWhenUsed="0"/>
-    <w:lsdException w:name="Medium List 2" w:semiHidden="0" w:uiPriority="66" w:unhideWhenUsed="0"/>
-    <w:lsdException w:name="Medium Grid 1" w:semiHidden="0" w:uiPriority="67" w:unhideWhenUsed="0"/>
-    <w:lsdException w:name="Medium Grid 2" w:semiHidden="0" w:uiPriority="68" w:unhideWhenUsed="0"/>
-    <w:lsdException w:name="Medium Grid 3" w:semiHidden="0" w:uiPriority="69" w:unhideWhenUsed="0"/>
-    <w:lsdException w:name="Dark List" w:semiHidden="0" w:uiPriority="70" w:unhideWhenUsed="0"/>
-    <w:lsdException w:name="Colorful Shading" w:semiHidden="0" w:uiPriority="71" w:unhideWhenUsed="0"/>
-    <w:lsdException w:name="Colorful List" w:semiHidden="0" w:uiPriority="72" w:unhideWhenUsed="0"/>
-    <w:lsdException w:name="Colorful Grid" w:semiHidden="0" w:uiPriority="73" w:unhideWhenUsed="0"/>
-    <w:lsdException w:name="Light Shading Accent 1" w:semiHidden="0" w:uiPriority="60" w:unhideWhenUsed="0"/>
-    <w:lsdException w:name="Light List Accent 1" w:semiHidden="0" w:uiPriority="61" w:unhideWhenUsed="0"/>
-    <w:lsdException w:name="Light Grid Accent 1" w:semiHidden="0" w:uiPriority="62" w:unhideWhenUsed="0"/>
-    <w:lsdException w:name="Medium Shading 1 Accent 1" w:semiHidden="0" w:uiPriority="63" w:unhideWhenUsed="0"/>
-    <w:lsdException w:name="Medium Shading 2 Accent 1" w:semiHidden="0" w:uiPriority="64" w:unhideWhenUsed="0"/>
-    <w:lsdException w:name="Medium List 1 Accent 1" w:semiHidden="0" w:uiPriority="65" w:unhideWhenUsed="0"/>
-    <w:lsdException w:name="Revision" w:unhideWhenUsed="0"/>
-    <w:lsdException w:name="List Paragraph" w:semiHidden="0" w:uiPriority="34" w:unhideWhenUsed="0" w:qFormat="1"/>
-    <w:lsdException w:name="Quote" w:semiHidden="0" w:uiPriority="29" w:unhideWhenUsed="0" w:qFormat="1"/>
-    <w:lsdException w:name="Intense Quote" w:semiHidden="0" w:uiPriority="30" w:unhideWhenUsed="0" w:qFormat="1"/>
-    <w:lsdException w:name="Medium List 2 Accent 1" w:semiHidden="0" w:uiPriority="66" w:unhideWhenUsed="0"/>
-    <w:lsdException w:name="Medium Grid 1 Accent 1" w:semiHidden="0" w:uiPriority="67" w:unhideWhenUsed="0"/>
-    <w:lsdException w:name="Medium Grid 2 Accent 1" w:semiHidden="0" w:uiPriority="68" w:unhideWhenUsed="0"/>
-    <w:lsdException w:name="Medium Grid 3 Accent 1" w:semiHidden="0" w:uiPriority="69" w:unhideWhenUsed="0"/>
-    <w:lsdException w:name="Dark List Accent 1" w:semiHidden="0" w:uiPriority="70" w:unhideWhenUsed="0"/>
-    <w:lsdException w:name="Colorful Shading Accent 1" w:semiHidden="0" w:uiPriority="71" w:unhideWhenUsed="0"/>
-    <w:lsdException w:name="Colorful List Accent 1" w:semiHidden="0" w:uiPriority="72" w:unhideWhenUsed="0"/>
-    <w:lsdException w:name="Colorful Grid Accent 1" w:semiHidden="0" w:uiPriority="73" w:unhideWhenUsed="0"/>
-    <w:lsdException w:name="Light Shading Accent 2" w:semiHidden="0" w:uiPriority="60" w:unhideWhenUsed="0"/>
-    <w:lsdException w:name="Light List Accent 2" w:semiHidden="0" w:uiPriority="61" w:unhideWhenUsed="0"/>
-    <w:lsdException w:name="Light Grid Accent 2" w:semiHidden="0" w:uiPriority="62" w:unhideWhenUsed="0"/>
-    <w:lsdException w:name="Medium Shading 1 Accent 2" w:semiHidden="0" w:uiPriority="63" w:unhideWhenUsed="0"/>
-    <w:lsdException w:name="Medium Shading 2 Accent 2" w:semiHidden="0" w:uiPriority="64" w:unhideWhenUsed="0"/>
-    <w:lsdException w:name="Medium List 1 Accent 2" w:semiHidden="0" w:uiPriority="65" w:unhideWhenUsed="0"/>
-    <w:lsdException w:name="Medium List 2 Accent 2" w:semiHidden="0" w:uiPriority="66" w:unhideWhenUsed="0"/>
-    <w:lsdException w:name="Medium Grid 1 Accent 2" w:semiHidden="0" w:uiPriority="67" w:unhideWhenUsed="0"/>
-    <w:lsdException w:name="Medium Grid 2 Accent 2" w:semiHidden="0" w:uiPriority="68" w:unhideWhenUsed="0"/>
-    <w:lsdException w:name="Medium Grid 3 Accent 2" w:semiHidden="0" w:uiPriority="69" w:unhideWhenUsed="0"/>
-    <w:lsdException w:name="Dark List Accent 2" w:semiHidden="0" w:uiPriority="70" w:unhideWhenUsed="0"/>
-    <w:lsdException w:name="Colorful Shading Accent 2" w:semiHidden="0" w:uiPriority="71" w:unhideWhenUsed="0"/>
-    <w:lsdException w:name="Colorful List Accent 2" w:semiHidden="0" w:uiPriority="72" w:unhideWhenUsed="0"/>
-    <w:lsdException w:name="Colorful Grid Accent 2" w:semiHidden="0" w:uiPriority="73" w:unhideWhenUsed="0"/>
-    <w:lsdException w:name="Light Shading Accent 3" w:semiHidden="0" w:uiPriority="60" w:unhideWhenUsed="0"/>
-    <w:lsdException w:name="Light List Accent 3" w:semiHidden="0" w:uiPriority="61" w:unhideWhenUsed="0"/>
-    <w:lsdException w:name="Light Grid Accent 3" w:semiHidden="0" w:uiPriority="62" w:unhideWhenUsed="0"/>
-    <w:lsdException w:name="Medium Shading 1 Accent 3" w:semiHidden="0" w:uiPriority="63" w:unhideWhenUsed="0"/>
-    <w:lsdException w:name="Medium Shading 2 Accent 3" w:semiHidden="0" w:uiPriority="64" w:unhideWhenUsed="0"/>
-    <w:lsdException w:name="Medium List 1 Accent 3" w:semiHidden="0" w:uiPriority="65" w:unhideWhenUsed="0"/>
-    <w:lsdException w:name="Medium List 2 Accent 3" w:semiHidden="0" w:uiPriority="66" w:unhideWhenUsed="0"/>
-    <w:lsdException w:name="Medium Grid 1 Accent 3" w:semiHidden="0" w:uiPriority="67" w:unhideWhenUsed="0"/>
-    <w:lsdException w:name="Medium Grid 2 Accent 3" w:semiHidden="0" w:uiPriority="68" w:unhideWhenUsed="0"/>
-    <w:lsdException w:name="Medium Grid 3 Accent 3" w:semiHidden="0" w:uiPriority="69" w:unhideWhenUsed="0"/>
-    <w:lsdException w:name="Dark List Accent 3" w:semiHidden="0" w:uiPriority="70" w:unhideWhenUsed="0"/>
-    <w:lsdException w:name="Colorful Shading Accent 3" w:semiHidden="0" w:uiPriority="71" w:unhideWhenUsed="0"/>
-    <w:lsdException w:name="Colorful List Accent 3" w:semiHidden="0" w:uiPriority="72" w:unhideWhenUsed="0"/>
-    <w:lsdException w:name="Colorful Grid Accent 3" w:semiHidden="0" w:uiPriority="73" w:unhideWhenUsed="0"/>
-    <w:lsdException w:name="Light Shading Accent 4" w:semiHidden="0" w:uiPriority="60" w:unhideWhenUsed="0"/>
-    <w:lsdException w:name="Light List Accent 4" w:semiHidden="0" w:uiPriority="61" w:unhideWhenUsed="0"/>
-    <w:lsdException w:name="Light Grid Accent 4" w:semiHidden="0" w:uiPriority="62" w:unhideWhenUsed="0"/>
-    <w:lsdException w:name="Medium Shading 1 Accent 4" w:semiHidden="0" w:uiPriority="63" w:unhideWhenUsed="0"/>
-    <w:lsdException w:name="Medium Shading 2 Accent 4" w:semiHidden="0" w:uiPriority="64" w:unhideWhenUsed="0"/>
-    <w:lsdException w:name="Medium List 1 Accent 4" w:semiHidden="0" w:uiPriority="65" w:unhideWhenUsed="0"/>
-    <w:lsdException w:name="Medium List 2 Accent 4" w:semiHidden="0" w:uiPriority="66" w:unhideWhenUsed="0"/>
-    <w:lsdException w:name="Medium Grid 1 Accent 4" w:semiHidden="0" w:uiPriority="67" w:unhideWhenUsed="0"/>
-    <w:lsdException w:name="Medium Grid 2 Accent 4" w:semiHidden="0" w:uiPriority="68" w:unhideWhenUsed="0"/>
-    <w:lsdException w:name="Medium Grid 3 Accent 4" w:semiHidden="0" w:uiPriority="69" w:unhideWhenUsed="0"/>
-    <w:lsdException w:name="Dark List Accent 4" w:semiHidden="0" w:uiPriority="70" w:unhideWhenUsed="0"/>
-    <w:lsdException w:name="Colorful Shading Accent 4" w:semiHidden="0" w:uiPriority="71" w:unhideWhenUsed="0"/>
-    <w:lsdException w:name="Colorful List Accent 4" w:semiHidden="0" w:uiPriority="72" w:unhideWhenUsed="0"/>
-    <w:lsdException w:name="Colorful Grid Accent 4" w:semiHidden="0" w:uiPriority="73" w:unhideWhenUsed="0"/>
-    <w:lsdException w:name="Light Shading Accent 5" w:semiHidden="0" w:uiPriority="60" w:unhideWhenUsed="0"/>
-    <w:lsdException w:name="Light List Accent 5" w:semiHidden="0" w:uiPriority="61" w:unhideWhenUsed="0"/>
-    <w:lsdException w:name="Light Grid Accent 5" w:semiHidden="0" w:uiPriority="62" w:unhideWhenUsed="0"/>
-    <w:lsdException w:name="Medium Shading 1 Accent 5" w:semiHidden="0" w:uiPriority="63" w:unhideWhenUsed="0"/>
-    <w:lsdException w:name="Medium Shading 2 Accent 5" w:semiHidden="0" w:uiPriority="64" w:unhideWhenUsed="0"/>
-    <w:lsdException w:name="Medium List 1 Accent 5" w:semiHidden="0" w:uiPriority="65" w:unhideWhenUsed="0"/>
-    <w:lsdException w:name="Medium List 2 Accent 5" w:semiHidden="0" w:uiPriority="66" w:unhideWhenUsed="0"/>
-    <w:lsdException w:name="Medium Grid 1 Accent 5" w:semiHidden="0" w:uiPriority="67" w:unhideWhenUsed="0"/>
-    <w:lsdException w:name="Medium Grid 2 Accent 5" w:semiHidden="0" w:uiPriority="68" w:unhideWhenUsed="0"/>
-    <w:lsdException w:name="Medium Grid 3 Accent 5" w:semiHidden="0" w:uiPriority="69" w:unhideWhenUsed="0"/>
-    <w:lsdException w:name="Dark List Accent 5" w:semiHidden="0" w:uiPriority="70" w:unhideWhenUsed="0"/>
-    <w:lsdException w:name="Colorful Shading Accent 5" w:semiHidden="0" w:uiPriority="71" w:unhideWhenUsed="0"/>
-    <w:lsdException w:name="Colorful List Accent 5" w:semiHidden="0" w:uiPriority="72" w:unhideWhenUsed="0"/>
-    <w:lsdException w:name="Colorful Grid Accent 5" w:semiHidden="0" w:uiPriority="73" w:unhideWhenUsed="0"/>
-    <w:lsdException w:name="Light Shading Accent 6" w:semiHidden="0" w:uiPriority="60" w:unhideWhenUsed="0"/>
-    <w:lsdException w:name="Light List Accent 6" w:semiHidden="0" w:uiPriority="61" w:unhideWhenUsed="0"/>
-    <w:lsdException w:name="Light Grid Accent 6" w:semiHidden="0" w:uiPriority="62" w:unhideWhenUsed="0"/>
-    <w:lsdException w:name="Medium Shading 1 Accent 6" w:semiHidden="0" w:uiPriority="63" w:unhideWhenUsed="0"/>
-    <w:lsdException w:name="Medium Shading 2 Accent 6" w:semiHidden="0" w:uiPriority="64" w:unhideWhenUsed="0"/>
-    <w:lsdException w:name="Medium List 1 Accent 6" w:semiHidden="0" w:uiPriority="65" w:unhideWhenUsed="0"/>
-    <w:lsdException w:name="Medium List 2 Accent 6" w:semiHidden="0" w:uiPriority="66" w:unhideWhenUsed="0"/>
-    <w:lsdException w:name="Medium Grid 1 Accent 6" w:semiHidden="0" w:uiPriority="67" w:unhideWhenUsed="0"/>
-    <w:lsdException w:name="Medium Grid 2 Accent 6" w:semiHidden="0" w:uiPriority="68" w:unhideWhenUsed="0"/>
-    <w:lsdException w:name="Medium Grid 3 Accent 6" w:semiHidden="0" w:uiPriority="69" w:unhideWhenUsed="0"/>
-    <w:lsdException w:name="Dark List Accent 6" w:semiHidden="0" w:uiPriority="70" w:unhideWhenUsed="0"/>
-    <w:lsdException w:name="Colorful Shading Accent 6" w:semiHidden="0" w:uiPriority="71" w:unhideWhenUsed="0"/>
-    <w:lsdException w:name="Colorful List Accent 6" w:semiHidden="0" w:uiPriority="72" w:unhideWhenUsed="0"/>
-    <w:lsdException w:name="Colorful Grid Accent 6" w:semiHidden="0" w:uiPriority="73" w:unhideWhenUsed="0"/>
-    <w:lsdException w:name="Subtle Emphasis" w:semiHidden="0" w:uiPriority="19" w:unhideWhenUsed="0" w:qFormat="1"/>
-    <w:lsdException w:name="Intense Emphasis" w:semiHidden="0" w:uiPriority="21" w:unhideWhenUsed="0" w:qFormat="1"/>
-    <w:lsdException w:name="Subtle Reference" w:semiHidden="0" w:uiPriority="31" w:unhideWhenUsed="0" w:qFormat="1"/>
-    <w:lsdException w:name="Intense Reference" w:semiHidden="0" w:uiPriority="32" w:unhideWhenUsed="0" w:qFormat="1"/>
-    <w:lsdException w:name="Book Title" w:semiHidden="0" w:uiPriority="33" w:unhideWhenUsed="0" w:qFormat="1"/>
-    <w:lsdException w:name="Bibliography" w:uiPriority="37"/>
-    <w:lsdException w:name="TOC Heading" w:uiPriority="39" w:qFormat="1"/>
-  </w:latentStyles>
-  <w:style w:type="paragraph" w:default="1" w:styleId="Normal">
-    <w:name w:val="Normal"/>
-    <w:qFormat/>
-  </w:style>
-  <w:style w:type="paragraph" w:styleId="Heading1">
-    <w:name w:val="heading 1"/>
-    <w:basedOn w:val="Normal"/>
-    <w:next w:val="Normal"/>
-    <w:link w:val="Heading1Char"/>
-    <w:uiPriority w:val="9"/>
-    <w:qFormat/>
-    <w:rsid w:val="00166399"/>
-    <w:pPr>
-      <w:keepNext/>
-      <w:keepLines/>
-      <w:spacing w:before="240"/>
-      <w:outlineLvl w:val="0"/>
-    </w:pPr>
-    <w:rPr>
-      <w:rFonts w:asciiTheme="majorHAnsi" w:eastAsiaTheme="majorEastAsia" w:hAnsiTheme="majorHAnsi" w:cstheme="majorBidi"/>
-      <w:color w:val="2F5496" w:themeColor="accent1" w:themeShade="BF"/>
-      <w:sz w:val="32"/>
-      <w:szCs w:val="32"/>
-    </w:rPr>
-  </w:style>
-  <w:style w:type="character" w:default="1" w:styleId="DefaultParagraphFont">
-    <w:name w:val="Default Paragraph Font"/>
-    <w:uiPriority w:val="1"/>
-    <w:semiHidden/>
-    <w:unhideWhenUsed/>
-  </w:style>
-  <w:style w:type="table" w:default="1" w:styleId="TableNormal">
-    <w:name w:val="Normal Table"/>
-    <w:uiPriority w:val="99"/>
-    <w:semiHidden/>
-    <w:unhideWhenUsed/>
-    <w:tblPr>
-      <w:tblInd w:w="0" w:type="dxa"/>
-      <w:tblCellMar>
-        <w:top w:w="0" w:type="dxa"/>
-        <w:left w:w="108" w:type="dxa"/>
-        <w:bottom w:w="0" w:type="dxa"/>
-        <w:right w:w="108" w:type="dxa"/>
-      </w:tblCellMar>
-    </w:tblPr>
-  </w:style>
-  <w:style w:type="numbering" w:default="1" w:styleId="NoList">
-    <w:name w:val="No List"/>
-    <w:uiPriority w:val="99"/>
-    <w:semiHidden/>
-    <w:unhideWhenUsed/>
-  </w:style>
-  <w:style w:type="character" w:styleId="Hyperlink">
-    <w:name w:val="Hyperlink"/>
-    <w:basedOn w:val="DefaultParagraphFont"/>
-    <w:uiPriority w:val="99"/>
-    <w:semiHidden/>
-    <w:unhideWhenUsed/>
-    <w:rsid w:val="00F875C2"/>
-    <w:rPr>
-      <w:color w:val="0000FF"/>
-      <w:u w:val="single"/>
-    </w:rPr>
-  </w:style>
-  <w:style w:type="paragraph" w:styleId="NormalWeb">
-    <w:name w:val="Normal (Web)"/>
-    <w:basedOn w:val="Normal"/>
-    <w:uiPriority w:val="99"/>
-    <w:semiHidden/>
-    <w:unhideWhenUsed/>
-    <w:rsid w:val="00F875C2"/>
-    <w:pPr>
-      <w:spacing w:before="100" w:beforeAutospacing="1" w:after="100" w:afterAutospacing="1"/>
-    </w:pPr>
-    <w:rPr>
-      <w:rFonts w:ascii="Times New Roman" w:hAnsi="Times New Roman" w:cs="Times New Roman"/>
-      <w:lang w:eastAsia="en-GB"/>
-    </w:rPr>
-  </w:style>
-  <w:style w:type="character" w:customStyle="1" w:styleId="Heading1Char">
-    <w:name w:val="Heading 1 Char"/>
-    <w:basedOn w:val="DefaultParagraphFont"/>
-    <w:link w:val="Heading1"/>
-    <w:uiPriority w:val="9"/>
-    <w:rsid w:val="00166399"/>
-    <w:rPr>
-      <w:rFonts w:asciiTheme="majorHAnsi" w:eastAsiaTheme="majorEastAsia" w:hAnsiTheme="majorHAnsi" w:cstheme="majorBidi"/>
-      <w:color w:val="2F5496" w:themeColor="accent1" w:themeShade="BF"/>
-      <w:sz w:val="32"/>
-      <w:szCs w:val="32"/>
-    </w:rPr>
-  </w:style>
-  <w:style w:type="paragraph" w:styleId="Title">
-    <w:name w:val="Title"/>
-    <w:basedOn w:val="Normal"/>
-    <w:next w:val="Normal"/>
-    <w:link w:val="TitleChar"/>
-    <w:uiPriority w:val="10"/>
-    <w:qFormat/>
-    <w:rsid w:val="00166399"/>
-    <w:pPr>
-      <w:contextualSpacing/>
-    </w:pPr>
-    <w:rPr>
-      <w:rFonts w:asciiTheme="majorHAnsi" w:eastAsiaTheme="majorEastAsia" w:hAnsiTheme="majorHAnsi" w:cstheme="majorBidi"/>
-      <w:spacing w:val="-10"/>
-      <w:kern w:val="28"/>
-      <w:sz w:val="56"/>
-      <w:szCs w:val="56"/>
-    </w:rPr>
-  </w:style>
-  <w:style w:type="character" w:customStyle="1" w:styleId="TitleChar">
-    <w:name w:val="Title Char"/>
-    <w:basedOn w:val="DefaultParagraphFont"/>
-    <w:link w:val="Title"/>
-    <w:uiPriority w:val="10"/>
-    <w:rsid w:val="00166399"/>
-    <w:rPr>
-      <w:rFonts w:asciiTheme="majorHAnsi" w:eastAsiaTheme="majorEastAsia" w:hAnsiTheme="majorHAnsi" w:cstheme="majorBidi"/>
-      <w:spacing w:val="-10"/>
-      <w:kern w:val="28"/>
-      <w:sz w:val="56"/>
-      <w:szCs w:val="56"/>
-    </w:rPr>
-  </w:style>
-</w:styles>
-</file>
-
-<file path=word/stylesWithEffects.xml><?xml version="1.0" encoding="utf-8"?>
-<w:styles xmlns:wpc="http://schemas.microsoft.com/office/word/2010/wordprocessingCanvas" xmlns:mc="http://schemas.openxmlformats.org/markup-compatibility/2006" xmlns:o="urn:schemas-microsoft-com:office:office" xmlns:r="http://schemas.openxmlformats.org/officeDocument/2006/relationships" xmlns:m="http://schemas.openxmlformats.org/officeDocument/2006/math" xmlns:v="urn:schemas-microsoft-com:vml" xmlns:wp14="http://schemas.microsoft.com/office/word/2010/wordprocessingDrawing" xmlns:wp="http://schemas.openxmlformats.org/drawingml/2006/wordprocessingDrawing" xmlns:w10="urn:schemas-microsoft-com:office:word" xmlns:w="http://schemas.openxmlformats.org/wordprocessingml/2006/main" xmlns:w14="http://schemas.microsoft.com/office/word/2010/wordml" xmlns:wpg="http://schemas.microsoft.com/office/word/2010/wordprocessingGroup" xmlns:wpi="http://schemas.microsoft.com/office/word/2010/wordprocessingInk" xmlns:wne="http://schemas.microsoft.com/office/word/2006/wordml" xmlns:wps="http://schemas.microsoft.com/office/word/2010/wordprocessingShape" mc:Ignorable="w14 wp14">
-  <w:docDefaults>
-    <w:rPrDefault>
-      <w:rPr>
-        <w:rFonts w:asciiTheme="minorHAnsi" w:eastAsiaTheme="minorHAnsi" w:hAnsiTheme="minorHAnsi" w:cstheme="minorBidi"/>
-        <w:sz w:val="24"/>
-        <w:szCs w:val="24"/>
-        <w:lang w:val="en-GB" w:eastAsia="en-US" w:bidi="ar-SA"/>
-      </w:rPr>
-    </w:rPrDefault>
-    <w:pPrDefault/>
-  </w:docDefaults>
-  <w:latentStyles w:defLockedState="0" w:defUIPriority="99" w:defSemiHidden="1" w:defUnhideWhenUsed="1" w:defQFormat="0" w:count="267">
-    <w:lsdException w:name="Normal" w:semiHidden="0" w:uiPriority="0" w:unhideWhenUsed="0" w:qFormat="1"/>
-    <w:lsdException w:name="heading 1" w:semiHidden="0" w:uiPriority="9" w:unhideWhenUsed="0" w:qFormat="1"/>
-    <w:lsdException w:name="heading 2" w:uiPriority="9" w:qFormat="1"/>
-    <w:lsdException w:name="heading 3" w:uiPriority="9" w:qFormat="1"/>
-    <w:lsdException w:name="heading 4" w:uiPriority="9" w:qFormat="1"/>
-    <w:lsdException w:name="heading 5" w:uiPriority="9" w:qFormat="1"/>
-    <w:lsdException w:name="heading 6" w:uiPriority="9" w:qFormat="1"/>
-    <w:lsdException w:name="heading 7" w:uiPriority="9" w:qFormat="1"/>
-    <w:lsdException w:name="heading 8" w:uiPriority="9" w:qFormat="1"/>
-    <w:lsdException w:name="heading 9" w:uiPriority="9" w:qFormat="1"/>
-    <w:lsdException w:name="toc 1" w:uiPriority="39"/>
-    <w:lsdException w:name="toc 2" w:uiPriority="39"/>
-    <w:lsdException w:name="toc 3" w:uiPriority="39"/>
-    <w:lsdException w:name="toc 4" w:uiPriority="39"/>
-    <w:lsdException w:name="toc 5" w:uiPriority="39"/>
-    <w:lsdException w:name="toc 6" w:uiPriority="39"/>
-    <w:lsdException w:name="toc 7" w:uiPriority="39"/>
-    <w:lsdException w:name="toc 8" w:uiPriority="39"/>
-    <w:lsdException w:name="toc 9" w:uiPriority="39"/>
-    <w:lsdException w:name="caption" w:uiPriority="35" w:qFormat="1"/>
-    <w:lsdException w:name="Title" w:semiHidden="0" w:uiPriority="10" w:unhideWhenUsed="0" w:qFormat="1"/>
-    <w:lsdException w:name="Default Paragraph Font" w:uiPriority="1"/>
-    <w:lsdException w:name="Subtitle" w:semiHidden="0" w:uiPriority="11" w:unhideWhenUsed="0" w:qFormat="1"/>
-    <w:lsdException w:name="Strong" w:semiHidden="0" w:uiPriority="22" w:unhideWhenUsed="0" w:qFormat="1"/>
-    <w:lsdException w:name="Emphasis" w:semiHidden="0" w:uiPriority="20" w:unhideWhenUsed="0" w:qFormat="1"/>
-    <w:lsdException w:name="Table Grid" w:semiHidden="0" w:uiPriority="39" w:unhideWhenUsed="0"/>
-    <w:lsdException w:name="Placeholder Text" w:unhideWhenUsed="0"/>
-    <w:lsdException w:name="No Spacing" w:semiHidden="0" w:uiPriority="1" w:unhideWhenUsed="0" w:qFormat="1"/>
-    <w:lsdException w:name="Light Shading" w:semiHidden="0" w:uiPriority="60" w:unhideWhenUsed="0"/>
-    <w:lsdException w:name="Light List" w:semiHidden="0" w:uiPriority="61" w:unhideWhenUsed="0"/>
-    <w:lsdException w:name="Light Grid" w:semiHidden="0" w:uiPriority="62" w:unhideWhenUsed="0"/>
-    <w:lsdException w:name="Medium Shading 1" w:semiHidden="0" w:uiPriority="63" w:unhideWhenUsed="0"/>
-    <w:lsdException w:name="Medium Shading 2" w:semiHidden="0" w:uiPriority="64" w:unhideWhenUsed="0"/>
-    <w:lsdException w:name="Medium List 1" w:semiHidden="0" w:uiPriority="65" w:unhideWhenUsed="0"/>
-    <w:lsdException w:name="Medium List 2" w:semiHidden="0" w:uiPriority="66" w:unhideWhenUsed="0"/>
-    <w:lsdException w:name="Medium Grid 1" w:semiHidden="0" w:uiPriority="67" w:unhideWhenUsed="0"/>
-    <w:lsdException w:name="Medium Grid 2" w:semiHidden="0" w:uiPriority="68" w:unhideWhenUsed="0"/>
-    <w:lsdException w:name="Medium Grid 3" w:semiHidden="0" w:uiPriority="69" w:unhideWhenUsed="0"/>
-    <w:lsdException w:name="Dark List" w:semiHidden="0" w:uiPriority="70" w:unhideWhenUsed="0"/>
-    <w:lsdException w:name="Colorful Shading" w:semiHidden="0" w:uiPriority="71" w:unhideWhenUsed="0"/>
-    <w:lsdException w:name="Colorful List" w:semiHidden="0" w:uiPriority="72" w:unhideWhenUsed="0"/>
-    <w:lsdException w:name="Colorful Grid" w:semiHidden="0" w:uiPriority="73" w:unhideWhenUsed="0"/>
-    <w:lsdException w:name="Light Shading Accent 1" w:semiHidden="0" w:uiPriority="60" w:unhideWhenUsed="0"/>
-    <w:lsdException w:name="Light List Accent 1" w:semiHidden="0" w:uiPriority="61" w:unhideWhenUsed="0"/>
-    <w:lsdException w:name="Light Grid Accent 1" w:semiHidden="0" w:uiPriority="62" w:unhideWhenUsed="0"/>
-    <w:lsdException w:name="Medium Shading 1 Accent 1" w:semiHidden="0" w:uiPriority="63" w:unhideWhenUsed="0"/>
-    <w:lsdException w:name="Medium Shading 2 Accent 1" w:semiHidden="0" w:uiPriority="64" w:unhideWhenUsed="0"/>
-    <w:lsdException w:name="Medium List 1 Accent 1" w:semiHidden="0" w:uiPriority="65" w:unhideWhenUsed="0"/>
-    <w:lsdException w:name="Revision" w:unhideWhenUsed="0"/>
-    <w:lsdException w:name="List Paragraph" w:semiHidden="0" w:uiPriority="34" w:unhideWhenUsed="0" w:qFormat="1"/>
-    <w:lsdException w:name="Quote" w:semiHidden="0" w:uiPriority="29" w:unhideWhenUsed="0" w:qFormat="1"/>
-    <w:lsdException w:name="Intense Quote" w:semiHidden="0" w:uiPriority="30" w:unhideWhenUsed="0" w:qFormat="1"/>
-    <w:lsdException w:name="Medium List 2 Accent 1" w:semiHidden="0" w:uiPriority="66" w:unhideWhenUsed="0"/>
-    <w:lsdException w:name="Medium Grid 1 Accent 1" w:semiHidden="0" w:uiPriority="67" w:unhideWhenUsed="0"/>
-    <w:lsdException w:name="Medium Grid 2 Accent 1" w:semiHidden="0" w:uiPriority="68" w:unhideWhenUsed="0"/>
-    <w:lsdException w:name="Medium Grid 3 Accent 1" w:semiHidden="0" w:uiPriority="69" w:unhideWhenUsed="0"/>
-    <w:lsdException w:name="Dark List Accent 1" w:semiHidden="0" w:uiPriority="70" w:unhideWhenUsed="0"/>
-    <w:lsdException w:name="Colorful Shading Accent 1" w:semiHidden="0" w:uiPriority="71" w:unhideWhenUsed="0"/>
-    <w:lsdException w:name="Colorful List Accent 1" w:semiHidden="0" w:uiPriority="72" w:unhideWhenUsed="0"/>
-    <w:lsdException w:name="Colorful Grid Accent 1" w:semiHidden="0" w:uiPriority="73" w:unhideWhenUsed="0"/>
-    <w:lsdException w:name="Light Shading Accent 2" w:semiHidden="0" w:uiPriority="60" w:unhideWhenUsed="0"/>
-    <w:lsdException w:name="Light List Accent 2" w:semiHidden="0" w:uiPriority="61" w:unhideWhenUsed="0"/>
-    <w:lsdException w:name="Light Grid Accent 2" w:semiHidden="0" w:uiPriority="62" w:unhideWhenUsed="0"/>
-    <w:lsdException w:name="Medium Shading 1 Accent 2" w:semiHidden="0" w:uiPriority="63" w:unhideWhenUsed="0"/>
-    <w:lsdException w:name="Medium Shading 2 Accent 2" w:semiHidden="0" w:uiPriority="64" w:unhideWhenUsed="0"/>
-    <w:lsdException w:name="Medium List 1 Accent 2" w:semiHidden="0" w:uiPriority="65" w:unhideWhenUsed="0"/>
-    <w:lsdException w:name="Medium List 2 Accent 2" w:semiHidden="0" w:uiPriority="66" w:unhideWhenUsed="0"/>
-    <w:lsdException w:name="Medium Grid 1 Accent 2" w:semiHidden="0" w:uiPriority="67" w:unhideWhenUsed="0"/>
-    <w:lsdException w:name="Medium Grid 2 Accent 2" w:semiHidden="0" w:uiPriority="68" w:unhideWhenUsed="0"/>
-    <w:lsdException w:name="Medium Grid 3 Accent 2" w:semiHidden="0" w:uiPriority="69" w:unhideWhenUsed="0"/>
-    <w:lsdException w:name="Dark List Accent 2" w:semiHidden="0" w:uiPriority="70" w:unhideWhenUsed="0"/>
-    <w:lsdException w:name="Colorful Shading Accent 2" w:semiHidden="0" w:uiPriority="71" w:unhideWhenUsed="0"/>
-    <w:lsdException w:name="Colorful List Accent 2" w:semiHidden="0" w:uiPriority="72" w:unhideWhenUsed="0"/>
-    <w:lsdException w:name="Colorful Grid Accent 2" w:semiHidden="0" w:uiPriority="73" w:unhideWhenUsed="0"/>
-    <w:lsdException w:name="Light Shading Accent 3" w:semiHidden="0" w:uiPriority="60" w:unhideWhenUsed="0"/>
-    <w:lsdException w:name="Light List Accent 3" w:semiHidden="0" w:uiPriority="61" w:unhideWhenUsed="0"/>
-    <w:lsdException w:name="Light Grid Accent 3" w:semiHidden="0" w:uiPriority="62" w:unhideWhenUsed="0"/>
-    <w:lsdException w:name="Medium Shading 1 Accent 3" w:semiHidden="0" w:uiPriority="63" w:unhideWhenUsed="0"/>
-    <w:lsdException w:name="Medium Shading 2 Accent 3" w:semiHidden="0" w:uiPriority="64" w:unhideWhenUsed="0"/>
-    <w:lsdException w:name="Medium List 1 Accent 3" w:semiHidden="0" w:uiPriority="65" w:unhideWhenUsed="0"/>
-    <w:lsdException w:name="Medium List 2 Accent 3" w:semiHidden="0" w:uiPriority="66" w:unhideWhenUsed="0"/>
-    <w:lsdException w:name="Medium Grid 1 Accent 3" w:semiHidden="0" w:uiPriority="67" w:unhideWhenUsed="0"/>
-    <w:lsdException w:name="Medium Grid 2 Accent 3" w:semiHidden="0" w:uiPriority="68" w:unhideWhenUsed="0"/>
-    <w:lsdException w:name="Medium Grid 3 Accent 3" w:semiHidden="0" w:uiPriority="69" w:unhideWhenUsed="0"/>
-    <w:lsdException w:name="Dark List Accent 3" w:semiHidden="0" w:uiPriority="70" w:unhideWhenUsed="0"/>
-    <w:lsdException w:name="Colorful Shading Accent 3" w:semiHidden="0" w:uiPriority="71" w:unhideWhenUsed="0"/>
-    <w:lsdException w:name="Colorful List Accent 3" w:semiHidden="0" w:uiPriority="72" w:unhideWhenUsed="0"/>
-    <w:lsdException w:name="Colorful Grid Accent 3" w:semiHidden="0" w:uiPriority="73" w:unhideWhenUsed="0"/>
-    <w:lsdException w:name="Light Shading Accent 4" w:semiHidden="0" w:uiPriority="60" w:unhideWhenUsed="0"/>
-    <w:lsdException w:name="Light List Accent 4" w:semiHidden="0" w:uiPriority="61" w:unhideWhenUsed="0"/>
-    <w:lsdException w:name="Light Grid Accent 4" w:semiHidden="0" w:uiPriority="62" w:unhideWhenUsed="0"/>
-    <w:lsdException w:name="Medium Shading 1 Accent 4" w:semiHidden="0" w:uiPriority="63" w:unhideWhenUsed="0"/>
-    <w:lsdException w:name="Medium Shading 2 Accent 4" w:semiHidden="0" w:uiPriority="64" w:unhideWhenUsed="0"/>
-    <w:lsdException w:name="Medium List 1 Accent 4" w:semiHidden="0" w:uiPriority="65" w:unhideWhenUsed="0"/>
-    <w:lsdException w:name="Medium List 2 Accent 4" w:semiHidden="0" w:uiPriority="66" w:unhideWhenUsed="0"/>
-    <w:lsdException w:name="Medium Grid 1 Accent 4" w:semiHidden="0" w:uiPriority="67" w:unhideWhenUsed="0"/>
-    <w:lsdException w:name="Medium Grid 2 Accent 4" w:semiHidden="0" w:uiPriority="68" w:unhideWhenUsed="0"/>
-    <w:lsdException w:name="Medium Grid 3 Accent 4" w:semiHidden="0" w:uiPriority="69" w:unhideWhenUsed="0"/>
-    <w:lsdException w:name="Dark List Accent 4" w:semiHidden="0" w:uiPriority="70" w:unhideWhenUsed="0"/>
-    <w:lsdException w:name="Colorful Shading Accent 4" w:semiHidden="0" w:uiPriority="71" w:unhideWhenUsed="0"/>
-    <w:lsdException w:name="Colorful List Accent 4" w:semiHidden="0" w:uiPriority="72" w:unhideWhenUsed="0"/>
-    <w:lsdException w:name="Colorful Grid Accent 4" w:semiHidden="0" w:uiPriority="73" w:unhideWhenUsed="0"/>
-    <w:lsdException w:name="Light Shading Accent 5" w:semiHidden="0" w:uiPriority="60" w:unhideWhenUsed="0"/>
-    <w:lsdException w:name="Light List Accent 5" w:semiHidden="0" w:uiPriority="61" w:unhideWhenUsed="0"/>
-    <w:lsdException w:name="Light Grid Accent 5" w:semiHidden="0" w:uiPriority="62" w:unhideWhenUsed="0"/>
-    <w:lsdException w:name="Medium Shading 1 Accent 5" w:semiHidden="0" w:uiPriority="63" w:unhideWhenUsed="0"/>
-    <w:lsdException w:name="Medium Shading 2 Accent 5" w:semiHidden="0" w:uiPriority="64" w:unhideWhenUsed="0"/>
-    <w:lsdException w:name="Medium List 1 Accent 5" w:semiHidden="0" w:uiPriority="65" w:unhideWhenUsed="0"/>
-    <w:lsdException w:name="Medium List 2 Accent 5" w:semiHidden="0" w:uiPriority="66" w:unhideWhenUsed="0"/>
-    <w:lsdException w:name="Medium Grid 1 Accent 5" w:semiHidden="0" w:uiPriority="67" w:unhideWhenUsed="0"/>
-    <w:lsdException w:name="Medium Grid 2 Accent 5" w:semiHidden="0" w:uiPriority="68" w:unhideWhenUsed="0"/>
-    <w:lsdException w:name="Medium Grid 3 Accent 5" w:semiHidden="0" w:uiPriority="69" w:unhideWhenUsed="0"/>
-    <w:lsdException w:name="Dark List Accent 5" w:semiHidden="0" w:uiPriority="70" w:unhideWhenUsed="0"/>
-    <w:lsdException w:name="Colorful Shading Accent 5" w:semiHidden="0" w:uiPriority="71" w:unhideWhenUsed="0"/>
-    <w:lsdException w:name="Colorful List Accent 5" w:semiHidden="0" w:uiPriority="72" w:unhideWhenUsed="0"/>
-    <w:lsdException w:name="Colorful Grid Accent 5" w:semiHidden="0" w:uiPriority="73" w:unhideWhenUsed="0"/>
-    <w:lsdException w:name="Light Shading Accent 6" w:semiHidden="0" w:uiPriority="60" w:unhideWhenUsed="0"/>
-    <w:lsdException w:name="Light List Accent 6" w:semiHidden="0" w:uiPriority="61" w:unhideWhenUsed="0"/>
-    <w:lsdException w:name="Light Grid Accent 6" w:semiHidden="0" w:uiPriority="62" w:unhideWhenUsed="0"/>
-    <w:lsdException w:name="Medium Shading 1 Accent 6" w:semiHidden="0" w:uiPriority="63" w:unhideWhenUsed="0"/>
-    <w:lsdException w:name="Medium Shading 2 Accent 6" w:semiHidden="0" w:uiPriority="64" w:unhideWhenUsed="0"/>
-    <w:lsdException w:name="Medium List 1 Accent 6" w:semiHidden="0" w:uiPriority="65" w:unhideWhenUsed="0"/>
-    <w:lsdException w:name="Medium List 2 Accent 6" w:semiHidden="0" w:uiPriority="66" w:unhideWhenUsed="0"/>
-    <w:lsdException w:name="Medium Grid 1 Accent 6" w:semiHidden="0" w:uiPriority="67" w:unhideWhenUsed="0"/>
-    <w:lsdException w:name="Medium Grid 2 Accent 6" w:semiHidden="0" w:uiPriority="68" w:unhideWhenUsed="0"/>
-    <w:lsdException w:name="Medium Grid 3 Accent 6" w:semiHidden="0" w:uiPriority="69" w:unhideWhenUsed="0"/>
-    <w:lsdException w:name="Dark List Accent 6" w:semiHidden="0" w:uiPriority="70" w:unhideWhenUsed="0"/>
-    <w:lsdException w:name="Colorful Shading Accent 6" w:semiHidden="0" w:uiPriority="71" w:unhideWhenUsed="0"/>
-    <w:lsdException w:name="Colorful List Accent 6" w:semiHidden="0" w:uiPriority="72" w:unhideWhenUsed="0"/>
-    <w:lsdException w:name="Colorful Grid Accent 6" w:semiHidden="0" w:uiPriority="73" w:unhideWhenUsed="0"/>
-    <w:lsdException w:name="Subtle Emphasis" w:semiHidden="0" w:uiPriority="19" w:unhideWhenUsed="0" w:qFormat="1"/>
-    <w:lsdException w:name="Intense Emphasis" w:semiHidden="0" w:uiPriority="21" w:unhideWhenUsed="0" w:qFormat="1"/>
-    <w:lsdException w:name="Subtle Reference" w:semiHidden="0" w:uiPriority="31" w:unhideWhenUsed="0" w:qFormat="1"/>
-    <w:lsdException w:name="Intense Reference" w:semiHidden="0" w:uiPriority="32" w:unhideWhenUsed="0" w:qFormat="1"/>
-    <w:lsdException w:name="Book Title" w:semiHidden="0" w:uiPriority="33" w:unhideWhenUsed="0" w:qFormat="1"/>
-    <w:lsdException w:name="Bibliography" w:uiPriority="37"/>
-    <w:lsdException w:name="TOC Heading" w:uiPriority="39" w:qFormat="1"/>
+  <w:latentStyles w:defLockedState="0" w:defUIPriority="99" w:defSemiHidden="0" w:defUnhideWhenUsed="0" w:defQFormat="0" w:count="375">
+    <w:lsdException w:name="Normal" w:uiPriority="0" w:qFormat="1"/>
+    <w:lsdException w:name="heading 1" w:uiPriority="9" w:qFormat="1"/>
+    <w:lsdException w:name="heading 2" w:semiHidden="1" w:uiPriority="9" w:unhideWhenUsed="1" w:qFormat="1"/>
+    <w:lsdException w:name="heading 3" w:semiHidden="1" w:uiPriority="9" w:unhideWhenUsed="1" w:qFormat="1"/>
+    <w:lsdException w:name="heading 4" w:semiHidden="1" w:uiPriority="9" w:unhideWhenUsed="1" w:qFormat="1"/>
+    <w:lsdException w:name="heading 5" w:semiHidden="1" w:uiPriority="9" w:unhideWhenUsed="1" w:qFormat="1"/>
+    <w:lsdException w:name="heading 6" w:semiHidden="1" w:uiPriority="9" w:unhideWhenUsed="1" w:qFormat="1"/>
+    <w:lsdException w:name="heading 7" w:semiHidden="1" w:uiPriority="9" w:unhideWhenUsed="1" w:qFormat="1"/>
+    <w:lsdException w:name="heading 8" w:semiHidden="1" w:uiPriority="9" w:unhideWhenUsed="1" w:qFormat="1"/>
+    <w:lsdException w:name="heading 9" w:semiHidden="1" w:uiPriority="9" w:unhideWhenUsed="1" w:qFormat="1"/>
+    <w:lsdException w:name="index 1" w:semiHidden="1" w:unhideWhenUsed="1"/>
+    <w:lsdException w:name="index 2" w:semiHidden="1" w:unhideWhenUsed="1"/>
+    <w:lsdException w:name="index 3" w:semiHidden="1" w:unhideWhenUsed="1"/>
+    <w:lsdException w:name="index 4" w:semiHidden="1" w:unhideWhenUsed="1"/>
+    <w:lsdException w:name="index 5" w:semiHidden="1" w:unhideWhenUsed="1"/>
+    <w:lsdException w:name="index 6" w:semiHidden="1" w:unhideWhenUsed="1"/>
+    <w:lsdException w:name="index 7" w:semiHidden="1" w:unhideWhenUsed="1"/>
+    <w:lsdException w:name="index 8" w:semiHidden="1" w:unhideWhenUsed="1"/>
+    <w:lsdException w:name="index 9" w:semiHidden="1" w:unhideWhenUsed="1"/>
+    <w:lsdException w:name="toc 1" w:semiHidden="1" w:uiPriority="39" w:unhideWhenUsed="1"/>
+    <w:lsdException w:name="toc 2" w:semiHidden="1" w:uiPriority="39" w:unhideWhenUsed="1"/>
+    <w:lsdException w:name="toc 3" w:semiHidden="1" w:uiPriority="39" w:unhideWhenUsed="1"/>
+    <w:lsdException w:name="toc 4" w:semiHidden="1" w:uiPriority="39" w:unhideWhenUsed="1"/>
+    <w:lsdException w:name="toc 5" w:semiHidden="1" w:uiPriority="39" w:unhideWhenUsed="1"/>
+    <w:lsdException w:name="toc 6" w:semiHidden="1" w:uiPriority="39" w:unhideWhenUsed="1"/>
+    <w:lsdException w:name="toc 7" w:semiHidden="1" w:uiPriority="39" w:unhideWhenUsed="1"/>
+    <w:lsdException w:name="toc 8" w:semiHidden="1" w:uiPriority="39" w:unhideWhenUsed="1"/>
+    <w:lsdException w:name="toc 9" w:semiHidden="1" w:uiPriority="39" w:unhideWhenUsed="1"/>
+    <w:lsdException w:name="Normal Indent" w:semiHidden="1" w:unhideWhenUsed="1"/>
+    <w:lsdException w:name="footnote text" w:semiHidden="1" w:unhideWhenUsed="1"/>
+    <w:lsdException w:name="annotation text" w:semiHidden="1" w:unhideWhenUsed="1"/>
+    <w:lsdException w:name="header" w:semiHidden="1" w:unhideWhenUsed="1"/>
+    <w:lsdException w:name="footer" w:semiHidden="1" w:unhideWhenUsed="1"/>
+    <w:lsdException w:name="index heading" w:semiHidden="1" w:unhideWhenUsed="1"/>
+    <w:lsdException w:name="caption" w:semiHidden="1" w:uiPriority="35" w:unhideWhenUsed="1" w:qFormat="1"/>
+    <w:lsdException w:name="table of figures" w:semiHidden="1" w:unhideWhenUsed="1"/>
+    <w:lsdException w:name="envelope address" w:semiHidden="1" w:unhideWhenUsed="1"/>
+    <w:lsdException w:name="envelope return" w:semiHidden="1" w:unhideWhenUsed="1"/>
+    <w:lsdException w:name="footnote reference" w:semiHidden="1" w:unhideWhenUsed="1"/>
+    <w:lsdException w:name="annotation reference" w:semiHidden="1" w:unhideWhenUsed="1"/>
+    <w:lsdException w:name="line number" w:semiHidden="1" w:unhideWhenUsed="1"/>
+    <w:lsdException w:name="page number" w:semiHidden="1" w:unhideWhenUsed="1"/>
+    <w:lsdException w:name="endnote reference" w:semiHidden="1" w:unhideWhenUsed="1"/>
+    <w:lsdException w:name="endnote text" w:semiHidden="1" w:unhideWhenUsed="1"/>
+    <w:lsdException w:name="table of authorities" w:semiHidden="1" w:unhideWhenUsed="1"/>
+    <w:lsdException w:name="macro" w:semiHidden="1" w:unhideWhenUsed="1"/>
+    <w:lsdException w:name="toa heading" w:semiHidden="1" w:unhideWhenUsed="1"/>
+    <w:lsdException w:name="List" w:semiHidden="1" w:unhideWhenUsed="1"/>
+    <w:lsdException w:name="List Bullet" w:semiHidden="1" w:unhideWhenUsed="1"/>
+    <w:lsdException w:name="List Number" w:semiHidden="1" w:unhideWhenUsed="1"/>
+    <w:lsdException w:name="List 2" w:semiHidden="1" w:unhideWhenUsed="1"/>
+    <w:lsdException w:name="List 3" w:semiHidden="1" w:unhideWhenUsed="1"/>
+    <w:lsdException w:name="List 4" w:semiHidden="1" w:unhideWhenUsed="1"/>
+    <w:lsdException w:name="List 5" w:semiHidden="1" w:unhideWhenUsed="1"/>
+    <w:lsdException w:name="List Bullet 2" w:semiHidden="1" w:unhideWhenUsed="1"/>
+    <w:lsdException w:name="List Bullet 3" w:semiHidden="1" w:unhideWhenUsed="1"/>
+    <w:lsdException w:name="List Bullet 4" w:semiHidden="1" w:unhideWhenUsed="1"/>
+    <w:lsdException w:name="List Bullet 5" w:semiHidden="1" w:unhideWhenUsed="1"/>
+    <w:lsdException w:name="List Number 2" w:semiHidden="1" w:unhideWhenUsed="1"/>
+    <w:lsdException w:name="List Number 3" w:semiHidden="1" w:unhideWhenUsed="1"/>
+    <w:lsdException w:name="List Number 4" w:semiHidden="1" w:unhideWhenUsed="1"/>
+    <w:lsdException w:name="List Number 5" w:semiHidden="1" w:unhideWhenUsed="1"/>
+    <w:lsdException w:name="Title" w:uiPriority="10" w:qFormat="1"/>
+    <w:lsdException w:name="Closing" w:semiHidden="1" w:unhideWhenUsed="1"/>
+    <w:lsdException w:name="Signature" w:semiHidden="1" w:unhideWhenUsed="1"/>
+    <w:lsdException w:name="Default Paragraph Font" w:semiHidden="1" w:uiPriority="1" w:unhideWhenUsed="1"/>
+    <w:lsdException w:name="Body Text" w:semiHidden="1" w:unhideWhenUsed="1"/>
+    <w:lsdException w:name="Body Text Indent" w:semiHidden="1" w:unhideWhenUsed="1"/>
+    <w:lsdException w:name="List Continue" w:semiHidden="1" w:unhideWhenUsed="1"/>
+    <w:lsdException w:name="List Continue 2" w:semiHidden="1" w:unhideWhenUsed="1"/>
+    <w:lsdException w:name="List Continue 3" w:semiHidden="1" w:unhideWhenUsed="1"/>
+    <w:lsdException w:name="List Continue 4" w:semiHidden="1" w:unhideWhenUsed="1"/>
+    <w:lsdException w:name="List Continue 5" w:semiHidden="1" w:unhideWhenUsed="1"/>
+    <w:lsdException w:name="Message Header" w:semiHidden="1" w:unhideWhenUsed="1"/>
+    <w:lsdException w:name="Subtitle" w:uiPriority="11" w:qFormat="1"/>
+    <w:lsdException w:name="Salutation" w:semiHidden="1" w:unhideWhenUsed="1"/>
+    <w:lsdException w:name="Date" w:semiHidden="1" w:unhideWhenUsed="1"/>
+    <w:lsdException w:name="Body Text First Indent" w:semiHidden="1" w:unhideWhenUsed="1"/>
+    <w:lsdException w:name="Body Text First Indent 2" w:semiHidden="1" w:unhideWhenUsed="1"/>
+    <w:lsdException w:name="Note Heading" w:semiHidden="1" w:unhideWhenUsed="1"/>
+    <w:lsdException w:name="Body Text 2" w:semiHidden="1" w:unhideWhenUsed="1"/>
+    <w:lsdException w:name="Body Text 3" w:semiHidden="1" w:unhideWhenUsed="1"/>
+    <w:lsdException w:name="Body Text Indent 2" w:semiHidden="1" w:unhideWhenUsed="1"/>
+    <w:lsdException w:name="Body Text Indent 3" w:semiHidden="1" w:unhideWhenUsed="1"/>
+    <w:lsdException w:name="Block Text" w:semiHidden="1" w:unhideWhenUsed="1"/>
+    <w:lsdException w:name="Hyperlink" w:semiHidden="1" w:unhideWhenUsed="1"/>
+    <w:lsdException w:name="FollowedHyperlink" w:semiHidden="1" w:unhideWhenUsed="1"/>
+    <w:lsdException w:name="Strong" w:uiPriority="22" w:qFormat="1"/>
+    <w:lsdException w:name="Emphasis" w:uiPriority="20" w:qFormat="1"/>
+    <w:lsdException w:name="Document Map" w:semiHidden="1" w:unhideWhenUsed="1"/>
+    <w:lsdException w:name="Plain Text" w:semiHidden="1" w:unhideWhenUsed="1"/>
+    <w:lsdException w:name="E-mail Signature" w:semiHidden="1" w:unhideWhenUsed="1"/>
+    <w:lsdException w:name="HTML Top of Form" w:semiHidden="1" w:unhideWhenUsed="1"/>
+    <w:lsdException w:name="HTML Bottom of Form" w:semiHidden="1" w:unhideWhenUsed="1"/>
+    <w:lsdException w:name="Normal (Web)" w:semiHidden="1" w:unhideWhenUsed="1"/>
+    <w:lsdException w:name="HTML Acronym" w:semiHidden="1" w:unhideWhenUsed="1"/>
+    <w:lsdException w:name="HTML Address" w:semiHidden="1" w:unhideWhenUsed="1"/>
+    <w:lsdException w:name="HTML Cite" w:semiHidden="1" w:unhideWhenUsed="1"/>
+    <w:lsdException w:name="HTML Code" w:semiHidden="1" w:unhideWhenUsed="1"/>
+    <w:lsdException w:name="HTML Definition" w:semiHidden="1" w:unhideWhenUsed="1"/>
+    <w:lsdException w:name="HTML Keyboard" w:semiHidden="1" w:unhideWhenUsed="1"/>
+    <w:lsdException w:name="HTML Preformatted" w:semiHidden="1" w:unhideWhenUsed="1"/>
+    <w:lsdException w:name="HTML Sample" w:semiHidden="1" w:unhideWhenUsed="1"/>
+    <w:lsdException w:name="HTML Typewriter" w:semiHidden="1" w:unhideWhenUsed="1"/>
+    <w:lsdException w:name="HTML Variable" w:semiHidden="1" w:unhideWhenUsed="1"/>
+    <w:lsdException w:name="Normal Table" w:semiHidden="1" w:unhideWhenUsed="1"/>
+    <w:lsdException w:name="annotation subject" w:semiHidden="1" w:unhideWhenUsed="1"/>
+    <w:lsdException w:name="No List" w:semiHidden="1" w:unhideWhenUsed="1"/>
+    <w:lsdException w:name="Outline List 1" w:semiHidden="1" w:unhideWhenUsed="1"/>
+    <w:lsdException w:name="Outline List 2" w:semiHidden="1" w:unhideWhenUsed="1"/>
+    <w:lsdException w:name="Outline List 3" w:semiHidden="1" w:unhideWhenUsed="1"/>
+    <w:lsdException w:name="Table Simple 1" w:semiHidden="1" w:unhideWhenUsed="1"/>
+    <w:lsdException w:name="Table Simple 2" w:semiHidden="1" w:unhideWhenUsed="1"/>
+    <w:lsdException w:name="Table Simple 3" w:semiHidden="1" w:unhideWhenUsed="1"/>
+    <w:lsdException w:name="Table Classic 1" w:semiHidden="1" w:unhideWhenUsed="1"/>
+    <w:lsdException w:name="Table Classic 2" w:semiHidden="1" w:unhideWhenUsed="1"/>
+    <w:lsdException w:name="Table Classic 3" w:semiHidden="1" w:unhideWhenUsed="1"/>
+    <w:lsdException w:name="Table Classic 4" w:semiHidden="1" w:unhideWhenUsed="1"/>
+    <w:lsdException w:name="Table Colorful 1" w:semiHidden="1" w:unhideWhenUsed="1"/>
+    <w:lsdException w:name="Table Colorful 2" w:semiHidden="1" w:unhideWhenUsed="1"/>
+    <w:lsdException w:name="Table Colorful 3" w:semiHidden="1" w:unhideWhenUsed="1"/>
+    <w:lsdException w:name="Table Columns 1" w:semiHidden="1" w:unhideWhenUsed="1"/>
+    <w:lsdException w:name="Table Columns 2" w:semiHidden="1" w:unhideWhenUsed="1"/>
+    <w:lsdException w:name="Table Columns 3" w:semiHidden="1" w:unhideWhenUsed="1"/>
+    <w:lsdException w:name="Table Columns 4" w:semiHidden="1" w:unhideWhenUsed="1"/>
+    <w:lsdException w:name="Table Columns 5" w:semiHidden="1" w:unhideWhenUsed="1"/>
+    <w:lsdException w:name="Table Grid 1" w:semiHidden="1" w:unhideWhenUsed="1"/>
+    <w:lsdException w:name="Table Grid 2" w:semiHidden="1" w:unhideWhenUsed="1"/>
+    <w:lsdException w:name="Table Grid 3" w:semiHidden="1" w:unhideWhenUsed="1"/>
+    <w:lsdException w:name="Table Grid 4" w:semiHidden="1" w:unhideWhenUsed="1"/>
+    <w:lsdException w:name="Table Grid 5" w:semiHidden="1" w:unhideWhenUsed="1"/>
+    <w:lsdException w:name="Table Grid 6" w:semiHidden="1" w:unhideWhenUsed="1"/>
+    <w:lsdException w:name="Table Grid 7" w:semiHidden="1" w:unhideWhenUsed="1"/>
+    <w:lsdException w:name="Table Grid 8" w:semiHidden="1" w:unhideWhenUsed="1"/>
+    <w:lsdException w:name="Table List 1" w:semiHidden="1" w:unhideWhenUsed="1"/>
+    <w:lsdException w:name="Table List 2" w:semiHidden="1" w:unhideWhenUsed="1"/>
+    <w:lsdException w:name="Table List 3" w:semiHidden="1" w:unhideWhenUsed="1"/>
+    <w:lsdException w:name="Table List 4" w:semiHidden="1" w:unhideWhenUsed="1"/>
+    <w:lsdException w:name="Table List 5" w:semiHidden="1" w:unhideWhenUsed="1"/>
+    <w:lsdException w:name="Table List 6" w:semiHidden="1" w:unhideWhenUsed="1"/>
+    <w:lsdException w:name="Table List 7" w:semiHidden="1" w:unhideWhenUsed="1"/>
+    <w:lsdException w:name="Table List 8" w:semiHidden="1" w:unhideWhenUsed="1"/>
+    <w:lsdException w:name="Table 3D effects 1" w:semiHidden="1" w:unhideWhenUsed="1"/>
+    <w:lsdException w:name="Table 3D effects 2" w:semiHidden="1" w:unhideWhenUsed="1"/>
+    <w:lsdException w:name="Table 3D effects 3" w:semiHidden="1" w:unhideWhenUsed="1"/>
+    <w:lsdException w:name="Table Contemporary" w:semiHidden="1" w:unhideWhenUsed="1"/>
+    <w:lsdException w:name="Table Elegant" w:semiHidden="1" w:unhideWhenUsed="1"/>
+    <w:lsdException w:name="Table Professional" w:semiHidden="1" w:unhideWhenUsed="1"/>
+    <w:lsdException w:name="Table Subtle 1" w:semiHidden="1" w:unhideWhenUsed="1"/>
+    <w:lsdException w:name="Table Subtle 2" w:semiHidden="1" w:unhideWhenUsed="1"/>
+    <w:lsdException w:name="Table Web 1" w:semiHidden="1" w:unhideWhenUsed="1"/>
+    <w:lsdException w:name="Table Web 2" w:semiHidden="1" w:unhideWhenUsed="1"/>
+    <w:lsdException w:name="Table Web 3" w:semiHidden="1" w:unhideWhenUsed="1"/>
+    <w:lsdException w:name="Balloon Text" w:semiHidden="1" w:unhideWhenUsed="1"/>
+    <w:lsdException w:name="Table Grid" w:semiHidden="1" w:uiPriority="39" w:unhideWhenUsed="1"/>
+    <w:lsdException w:name="Table Theme" w:semiHidden="1" w:unhideWhenUsed="1"/>
+    <w:lsdException w:name="Placeholder Text" w:semiHidden="1"/>
+    <w:lsdException w:name="No Spacing" w:uiPriority="1" w:qFormat="1"/>
+    <w:lsdException w:name="Light Shading" w:uiPriority="60"/>
+    <w:lsdException w:name="Light List" w:uiPriority="61"/>
+    <w:lsdException w:name="Light Grid" w:uiPriority="62"/>
+    <w:lsdException w:name="Medium Shading 1" w:uiPriority="63"/>
+    <w:lsdException w:name="Medium Shading 2" w:uiPriority="64"/>
+    <w:lsdException w:name="Medium List 1" w:uiPriority="65"/>
+    <w:lsdException w:name="Medium List 2" w:uiPriority="66"/>
+    <w:lsdException w:name="Medium Grid 1" w:uiPriority="67"/>
+    <w:lsdException w:name="Medium Grid 2" w:uiPriority="68"/>
+    <w:lsdException w:name="Medium Grid 3" w:uiPriority="69"/>
+    <w:lsdException w:name="Dark List" w:uiPriority="70"/>
+    <w:lsdException w:name="Colorful Shading" w:uiPriority="71"/>
+    <w:lsdException w:name="Colorful List" w:uiPriority="72"/>
+    <w:lsdException w:name="Colorful Grid" w:uiPriority="73"/>
+    <w:lsdException w:name="Light Shading Accent 1" w:uiPriority="60"/>
+    <w:lsdException w:name="Light List Accent 1" w:uiPriority="61"/>
+    <w:lsdException w:name="Light Grid Accent 1" w:uiPriority="62"/>
+    <w:lsdException w:name="Medium Shading 1 Accent 1" w:uiPriority="63"/>
+    <w:lsdException w:name="Medium Shading 2 Accent 1" w:uiPriority="64"/>
+    <w:lsdException w:name="Medium List 1 Accent 1" w:uiPriority="65"/>
+    <w:lsdException w:name="Revision" w:semiHidden="1"/>
+    <w:lsdException w:name="List Paragraph" w:uiPriority="34" w:qFormat="1"/>
+    <w:lsdException w:name="Quote" w:uiPriority="29" w:qFormat="1"/>
+    <w:lsdException w:name="Intense Quote" w:uiPriority="30" w:qFormat="1"/>
+    <w:lsdException w:name="Medium List 2 Accent 1" w:uiPriority="66"/>
+    <w:lsdException w:name="Medium Grid 1 Accent 1" w:uiPriority="67"/>
+    <w:lsdException w:name="Medium Grid 2 Accent 1" w:uiPriority="68"/>
+    <w:lsdException w:name="Medium Grid 3 Accent 1" w:uiPriority="69"/>
+    <w:lsdException w:name="Dark List Accent 1" w:uiPriority="70"/>
+    <w:lsdException w:name="Colorful Shading Accent 1" w:uiPriority="71"/>
+    <w:lsdException w:name="Colorful List Accent 1" w:uiPriority="72"/>
+    <w:lsdException w:name="Colorful Grid Accent 1" w:uiPriority="73"/>
+    <w:lsdException w:name="Light Shading Accent 2" w:uiPriority="60"/>
+    <w:lsdException w:name="Light List Accent 2" w:uiPriority="61"/>
+    <w:lsdException w:name="Light Grid Accent 2" w:uiPriority="62"/>
+    <w:lsdException w:name="Medium Shading 1 Accent 2" w:uiPriority="63"/>
+    <w:lsdException w:name="Medium Shading 2 Accent 2" w:uiPriority="64"/>
+    <w:lsdException w:name="Medium List 1 Accent 2" w:uiPriority="65"/>
+    <w:lsdException w:name="Medium List 2 Accent 2" w:uiPriority="66"/>
+    <w:lsdException w:name="Medium Grid 1 Accent 2" w:uiPriority="67"/>
+    <w:lsdException w:name="Medium Grid 2 Accent 2" w:uiPriority="68"/>
+    <w:lsdException w:name="Medium Grid 3 Accent 2" w:uiPriority="69"/>
+    <w:lsdException w:name="Dark List Accent 2" w:uiPriority="70"/>
+    <w:lsdException w:name="Colorful Shading Accent 2" w:uiPriority="71"/>
+    <w:lsdException w:name="Colorful List Accent 2" w:uiPriority="72"/>
+    <w:lsdException w:name="Colorful Grid Accent 2" w:uiPriority="73"/>
+    <w:lsdException w:name="Light Shading Accent 3" w:uiPriority="60"/>
+    <w:lsdException w:name="Light List Accent 3" w:uiPriority="61"/>
+    <w:lsdException w:name="Light Grid Accent 3" w:uiPriority="62"/>
+    <w:lsdException w:name="Medium Shading 1 Accent 3" w:uiPriority="63"/>
+    <w:lsdException w:name="Medium Shading 2 Accent 3" w:uiPriority="64"/>
+    <w:lsdException w:name="Medium List 1 Accent 3" w:uiPriority="65"/>
+    <w:lsdException w:name="Medium List 2 Accent 3" w:uiPriority="66"/>
+    <w:lsdException w:name="Medium Grid 1 Accent 3" w:uiPriority="67"/>
+    <w:lsdException w:name="Medium Grid 2 Accent 3" w:uiPriority="68"/>
+    <w:lsdException w:name="Medium Grid 3 Accent 3" w:uiPriority="69"/>
+    <w:lsdException w:name="Dark List Accent 3" w:uiPriority="70"/>
+    <w:lsdException w:name="Colorful Shading Accent 3" w:uiPriority="71"/>
+    <w:lsdException w:name="Colorful List Accent 3" w:uiPriority="72"/>
+    <w:lsdException w:name="Colorful Grid Accent 3" w:uiPriority="73"/>
+    <w:lsdException w:name="Light Shading Accent 4" w:uiPriority="60"/>
+    <w:lsdException w:name="Light List Accent 4" w:uiPriority="61"/>
+    <w:lsdException w:name="Light Grid Accent 4" w:uiPriority="62"/>
+    <w:lsdException w:name="Medium Shading 1 Accent 4" w:uiPriority="63"/>
+    <w:lsdException w:name="Medium Shading 2 Accent 4" w:uiPriority="64"/>
+    <w:lsdException w:name="Medium List 1 Accent 4" w:uiPriority="65"/>
+    <w:lsdException w:name="Medium List 2 Accent 4" w:uiPriority="66"/>
+    <w:lsdException w:name="Medium Grid 1 Accent 4" w:uiPriority="67"/>
+    <w:lsdException w:name="Medium Grid 2 Accent 4" w:uiPriority="68"/>
+    <w:lsdException w:name="Medium Grid 3 Accent 4" w:uiPriority="69"/>
+    <w:lsdException w:name="Dark List Accent 4" w:uiPriority="70"/>
+    <w:lsdException w:name="Colorful Shading Accent 4" w:uiPriority="71"/>
+    <w:lsdException w:name="Colorful List Accent 4" w:uiPriority="72"/>
+    <w:lsdException w:name="Colorful Grid Accent 4" w:uiPriority="73"/>
+    <w:lsdException w:name="Light Shading Accent 5" w:uiPriority="60"/>
+    <w:lsdException w:name="Light List Accent 5" w:uiPriority="61"/>
+    <w:lsdException w:name="Light Grid Accent 5" w:uiPriority="62"/>
+    <w:lsdException w:name="Medium Shading 1 Accent 5" w:uiPriority="63"/>
+    <w:lsdException w:name="Medium Shading 2 Accent 5" w:uiPriority="64"/>
+    <w:lsdException w:name="Medium List 1 Accent 5" w:uiPriority="65"/>
+    <w:lsdException w:name="Medium List 2 Accent 5" w:uiPriority="66"/>
+    <w:lsdException w:name="Medium Grid 1 Accent 5" w:uiPriority="67"/>
+    <w:lsdException w:name="Medium Grid 2 Accent 5" w:uiPriority="68"/>
+    <w:lsdException w:name="Medium Grid 3 Accent 5" w:uiPriority="69"/>
+    <w:lsdException w:name="Dark List Accent 5" w:uiPriority="70"/>
+    <w:lsdException w:name="Colorful Shading Accent 5" w:uiPriority="71"/>
+    <w:lsdException w:name="Colorful List Accent 5" w:uiPriority="72"/>
+    <w:lsdException w:name="Colorful Grid Accent 5" w:uiPriority="73"/>
+    <w:lsdException w:name="Light Shading Accent 6" w:uiPriority="60"/>
+    <w:lsdException w:name="Light List Accent 6" w:uiPriority="61"/>
+    <w:lsdException w:name="Light Grid Accent 6" w:uiPriority="62"/>
+    <w:lsdException w:name="Medium Shading 1 Accent 6" w:uiPriority="63"/>
+    <w:lsdException w:name="Medium Shading 2 Accent 6" w:uiPriority="64"/>
+    <w:lsdException w:name="Medium List 1 Accent 6" w:uiPriority="65"/>
+    <w:lsdException w:name="Medium List 2 Accent 6" w:uiPriority="66"/>
+    <w:lsdException w:name="Medium Grid 1 Accent 6" w:uiPriority="67"/>
+    <w:lsdException w:name="Medium Grid 2 Accent 6" w:uiPriority="68"/>
+    <w:lsdException w:name="Medium Grid 3 Accent 6" w:uiPriority="69"/>
+    <w:lsdException w:name="Dark List Accent 6" w:uiPriority="70"/>
+    <w:lsdException w:name="Colorful Shading Accent 6" w:uiPriority="71"/>
+    <w:lsdException w:name="Colorful List Accent 6" w:uiPriority="72"/>
+    <w:lsdException w:name="Colorful Grid Accent 6" w:uiPriority="73"/>
+    <w:lsdException w:name="Subtle Emphasis" w:uiPriority="19" w:qFormat="1"/>
+    <w:lsdException w:name="Intense Emphasis" w:uiPriority="21" w:qFormat="1"/>
+    <w:lsdException w:name="Subtle Reference" w:uiPriority="31" w:qFormat="1"/>
+    <w:lsdException w:name="Intense Reference" w:uiPriority="32" w:qFormat="1"/>
+    <w:lsdException w:name="Book Title" w:uiPriority="33" w:qFormat="1"/>
+    <w:lsdException w:name="Bibliography" w:semiHidden="1" w:uiPriority="37" w:unhideWhenUsed="1"/>
+    <w:lsdException w:name="TOC Heading" w:semiHidden="1" w:uiPriority="39" w:unhideWhenUsed="1" w:qFormat="1"/>
+    <w:lsdException w:name="Plain Table 1" w:uiPriority="41"/>
+    <w:lsdException w:name="Plain Table 2" w:uiPriority="42"/>
+    <w:lsdException w:name="Plain Table 3" w:uiPriority="43"/>
+    <w:lsdException w:name="Plain Table 4" w:uiPriority="44"/>
+    <w:lsdException w:name="Plain Table 5" w:uiPriority="45"/>
+    <w:lsdException w:name="Grid Table Light" w:uiPriority="40"/>
+    <w:lsdException w:name="Grid Table 1 Light" w:uiPriority="46"/>
+    <w:lsdException w:name="Grid Table 2" w:uiPriority="47"/>
+    <w:lsdException w:name="Grid Table 3" w:uiPriority="48"/>
+    <w:lsdException w:name="Grid Table 4" w:uiPriority="49"/>
+    <w:lsdException w:name="Grid Table 5 Dark" w:uiPriority="50"/>
+    <w:lsdException w:name="Grid Table 6 Colorful" w:uiPriority="51"/>
+    <w:lsdException w:name="Grid Table 7 Colorful" w:uiPriority="52"/>
+    <w:lsdException w:name="Grid Table 1 Light Accent 1" w:uiPriority="46"/>
+    <w:lsdException w:name="Grid Table 2 Accent 1" w:uiPriority="47"/>
+    <w:lsdException w:name="Grid Table 3 Accent 1" w:uiPriority="48"/>
+    <w:lsdException w:name="Grid Table 4 Accent 1" w:uiPriority="49"/>
+    <w:lsdException w:name="Grid Table 5 Dark Accent 1" w:uiPriority="50"/>
+    <w:lsdException w:name="Grid Table 6 Colorful Accent 1" w:uiPriority="51"/>
+    <w:lsdException w:name="Grid Table 7 Colorful Accent 1" w:uiPriority="52"/>
+    <w:lsdException w:name="Grid Table 1 Light Accent 2" w:uiPriority="46"/>
+    <w:lsdException w:name="Grid Table 2 Accent 2" w:uiPriority="47"/>
+    <w:lsdException w:name="Grid Table 3 Accent 2" w:uiPriority="48"/>
+    <w:lsdException w:name="Grid Table 4 Accent 2" w:uiPriority="49"/>
+    <w:lsdException w:name="Grid Table 5 Dark Accent 2" w:uiPriority="50"/>
+    <w:lsdException w:name="Grid Table 6 Colorful Accent 2" w:uiPriority="51"/>
+    <w:lsdException w:name="Grid Table 7 Colorful Accent 2" w:uiPriority="52"/>
+    <w:lsdException w:name="Grid Table 1 Light Accent 3" w:uiPriority="46"/>
+    <w:lsdException w:name="Grid Table 2 Accent 3" w:uiPriority="47"/>
+    <w:lsdException w:name="Grid Table 3 Accent 3" w:uiPriority="48"/>
+    <w:lsdException w:name="Grid Table 4 Accent 3" w:uiPriority="49"/>
+    <w:lsdException w:name="Grid Table 5 Dark Accent 3" w:uiPriority="50"/>
+    <w:lsdException w:name="Grid Table 6 Colorful Accent 3" w:uiPriority="51"/>
+    <w:lsdException w:name="Grid Table 7 Colorful Accent 3" w:uiPriority="52"/>
+    <w:lsdException w:name="Grid Table 1 Light Accent 4" w:uiPriority="46"/>
+    <w:lsdException w:name="Grid Table 2 Accent 4" w:uiPriority="47"/>
+    <w:lsdException w:name="Grid Table 3 Accent 4" w:uiPriority="48"/>
+    <w:lsdException w:name="Grid Table 4 Accent 4" w:uiPriority="49"/>
+    <w:lsdException w:name="Grid Table 5 Dark Accent 4" w:uiPriority="50"/>
+    <w:lsdException w:name="Grid Table 6 Colorful Accent 4" w:uiPriority="51"/>
+    <w:lsdException w:name="Grid Table 7 Colorful Accent 4" w:uiPriority="52"/>
+    <w:lsdException w:name="Grid Table 1 Light Accent 5" w:uiPriority="46"/>
+    <w:lsdException w:name="Grid Table 2 Accent 5" w:uiPriority="47"/>
+    <w:lsdException w:name="Grid Table 3 Accent 5" w:uiPriority="48"/>
+    <w:lsdException w:name="Grid Table 4 Accent 5" w:uiPriority="49"/>
+    <w:lsdException w:name="Grid Table 5 Dark Accent 5" w:uiPriority="50"/>
+    <w:lsdException w:name="Grid Table 6 Colorful Accent 5" w:uiPriority="51"/>
+    <w:lsdException w:name="Grid Table 7 Colorful Accent 5" w:uiPriority="52"/>
+    <w:lsdException w:name="Grid Table 1 Light Accent 6" w:uiPriority="46"/>
+    <w:lsdException w:name="Grid Table 2 Accent 6" w:uiPriority="47"/>
+    <w:lsdException w:name="Grid Table 3 Accent 6" w:uiPriority="48"/>
+    <w:lsdException w:name="Grid Table 4 Accent 6" w:uiPriority="49"/>
+    <w:lsdException w:name="Grid Table 5 Dark Accent 6" w:uiPriority="50"/>
+    <w:lsdException w:name="Grid Table 6 Colorful Accent 6" w:uiPriority="51"/>
+    <w:lsdException w:name="Grid Table 7 Colorful Accent 6" w:uiPriority="52"/>
+    <w:lsdException w:name="List Table 1 Light" w:uiPriority="46"/>
+    <w:lsdException w:name="List Table 2" w:uiPriority="47"/>
+    <w:lsdException w:name="List Table 3" w:uiPriority="48"/>
+    <w:lsdException w:name="List Table 4" w:uiPriority="49"/>
+    <w:lsdException w:name="List Table 5 Dark" w:uiPriority="50"/>
+    <w:lsdException w:name="List Table 6 Colorful" w:uiPriority="51"/>
+    <w:lsdException w:name="List Table 7 Colorful" w:uiPriority="52"/>
+    <w:lsdException w:name="List Table 1 Light Accent 1" w:uiPriority="46"/>
+    <w:lsdException w:name="List Table 2 Accent 1" w:uiPriority="47"/>
+    <w:lsdException w:name="List Table 3 Accent 1" w:uiPriority="48"/>
+    <w:lsdException w:name="List Table 4 Accent 1" w:uiPriority="49"/>
+    <w:lsdException w:name="List Table 5 Dark Accent 1" w:uiPriority="50"/>
+    <w:lsdException w:name="List Table 6 Colorful Accent 1" w:uiPriority="51"/>
+    <w:lsdException w:name="List Table 7 Colorful Accent 1" w:uiPriority="52"/>
+    <w:lsdException w:name="List Table 1 Light Accent 2" w:uiPriority="46"/>
+    <w:lsdException w:name="List Table 2 Accent 2" w:uiPriority="47"/>
+    <w:lsdException w:name="List Table 3 Accent 2" w:uiPriority="48"/>
+    <w:lsdException w:name="List Table 4 Accent 2" w:uiPriority="49"/>
+    <w:lsdException w:name="List Table 5 Dark Accent 2" w:uiPriority="50"/>
+    <w:lsdException w:name="List Table 6 Colorful Accent 2" w:uiPriority="51"/>
+    <w:lsdException w:name="List Table 7 Colorful Accent 2" w:uiPriority="52"/>
+    <w:lsdException w:name="List Table 1 Light Accent 3" w:uiPriority="46"/>
+    <w:lsdException w:name="List Table 2 Accent 3" w:uiPriority="47"/>
+    <w:lsdException w:name="List Table 3 Accent 3" w:uiPriority="48"/>
+    <w:lsdException w:name="List Table 4 Accent 3" w:uiPriority="49"/>
+    <w:lsdException w:name="List Table 5 Dark Accent 3" w:uiPriority="50"/>
+    <w:lsdException w:name="List Table 6 Colorful Accent 3" w:uiPriority="51"/>
+    <w:lsdException w:name="List Table 7 Colorful Accent 3" w:uiPriority="52"/>
+    <w:lsdException w:name="List Table 1 Light Accent 4" w:uiPriority="46"/>
+    <w:lsdException w:name="List Table 2 Accent 4" w:uiPriority="47"/>
+    <w:lsdException w:name="List Table 3 Accent 4" w:uiPriority="48"/>
+    <w:lsdException w:name="List Table 4 Accent 4" w:uiPriority="49"/>
+    <w:lsdException w:name="List Table 5 Dark Accent 4" w:uiPriority="50"/>
+    <w:lsdException w:name="List Table 6 Colorful Accent 4" w:uiPriority="51"/>
+    <w:lsdException w:name="List Table 7 Colorful Accent 4" w:uiPriority="52"/>
+    <w:lsdException w:name="List Table 1 Light Accent 5" w:uiPriority="46"/>
+    <w:lsdException w:name="List Table 2 Accent 5" w:uiPriority="47"/>
+    <w:lsdException w:name="List Table 3 Accent 5" w:uiPriority="48"/>
+    <w:lsdException w:name="List Table 4 Accent 5" w:uiPriority="49"/>
+    <w:lsdException w:name="List Table 5 Dark Accent 5" w:uiPriority="50"/>
+    <w:lsdException w:name="List Table 6 Colorful Accent 5" w:uiPriority="51"/>
+    <w:lsdException w:name="List Table 7 Colorful Accent 5" w:uiPriority="52"/>
+    <w:lsdException w:name="List Table 1 Light Accent 6" w:uiPriority="46"/>
+    <w:lsdException w:name="List Table 2 Accent 6" w:uiPriority="47"/>
+    <w:lsdException w:name="List Table 3 Accent 6" w:uiPriority="48"/>
+    <w:lsdException w:name="List Table 4 Accent 6" w:uiPriority="49"/>
+    <w:lsdException w:name="List Table 5 Dark Accent 6" w:uiPriority="50"/>
+    <w:lsdException w:name="List Table 6 Colorful Accent 6" w:uiPriority="51"/>
+    <w:lsdException w:name="List Table 7 Colorful Accent 6" w:uiPriority="52"/>
+    <w:lsdException w:name="Mention" w:semiHidden="1" w:unhideWhenUsed="1"/>
+    <w:lsdException w:name="Smart Hyperlink" w:semiHidden="1" w:unhideWhenUsed="1"/>
+    <w:lsdException w:name="Hashtag" w:semiHidden="1" w:unhideWhenUsed="1"/>
+    <w:lsdException w:name="Unresolved Mention" w:semiHidden="1" w:unhideWhenUsed="1"/>
   </w:latentStyles>
   <w:style w:type="paragraph" w:default="1" w:styleId="Normal">
     <w:name w:val="Normal"/>
@@ -10676,7 +11003,7 @@
   <a:extraClrSchemeLst/>
   <a:extLst>
     <a:ext uri="{05A4C25C-085E-4340-85A3-A5531E510DB2}">
-      <thm15:themeFamily xmlns="" xmlns:thm15="http://schemas.microsoft.com/office/thememl/2012/main" name="Office Theme" id="{62F939B6-93AF-4DB8-9C6B-D6C7DFDC589F}" vid="{4A3C46E8-61CC-4603-A589-7422A47A8E4A}"/>
+      <thm15:themeFamily xmlns:thm15="http://schemas.microsoft.com/office/thememl/2012/main" name="Office Theme" id="{62F939B6-93AF-4DB8-9C6B-D6C7DFDC589F}" vid="{4A3C46E8-61CC-4603-A589-7422A47A8E4A}"/>
     </a:ext>
   </a:extLst>
 </a:theme>

</xml_diff>

<commit_message>
moving file and updating form
</commit_message>
<xml_diff>
--- a/2017 Project Progress Tracking Form.docx
+++ b/2017 Project Progress Tracking Form.docx
@@ -1,6 +1,6 @@
 
 <file path=word/document.xml><?xml version="1.0" encoding="utf-8"?>
-<w:document xmlns:wpc="http://schemas.microsoft.com/office/word/2010/wordprocessingCanvas" xmlns:cx="http://schemas.microsoft.com/office/drawing/2014/chartex" xmlns:cx1="http://schemas.microsoft.com/office/drawing/2015/9/8/chartex" xmlns:cx2="http://schemas.microsoft.com/office/drawing/2015/10/21/chartex" xmlns:cx3="http://schemas.microsoft.com/office/drawing/2016/5/9/chartex" xmlns:cx4="http://schemas.microsoft.com/office/drawing/2016/5/10/chartex" xmlns:cx5="http://schemas.microsoft.com/office/drawing/2016/5/11/chartex" xmlns:cx6="http://schemas.microsoft.com/office/drawing/2016/5/12/chartex" xmlns:cx7="http://schemas.microsoft.com/office/drawing/2016/5/13/chartex" xmlns:cx8="http://schemas.microsoft.com/office/drawing/2016/5/14/chartex" xmlns:mc="http://schemas.openxmlformats.org/markup-compatibility/2006" xmlns:aink="http://schemas.microsoft.com/office/drawing/2016/ink" xmlns:am3d="http://schemas.microsoft.com/office/drawing/2017/model3d" xmlns:o="urn:schemas-microsoft-com:office:office" xmlns:r="http://schemas.openxmlformats.org/officeDocument/2006/relationships" xmlns:m="http://schemas.openxmlformats.org/officeDocument/2006/math" xmlns:v="urn:schemas-microsoft-com:vml" xmlns:wp14="http://schemas.microsoft.com/office/word/2010/wordprocessingDrawing" xmlns:wp="http://schemas.openxmlformats.org/drawingml/2006/wordprocessingDrawing" xmlns:w10="urn:schemas-microsoft-com:office:word" xmlns:w="http://schemas.openxmlformats.org/wordprocessingml/2006/main" xmlns:w14="http://schemas.microsoft.com/office/word/2010/wordml" xmlns:w15="http://schemas.microsoft.com/office/word/2012/wordml" xmlns:w16cid="http://schemas.microsoft.com/office/word/2016/wordml/cid" xmlns:w16se="http://schemas.microsoft.com/office/word/2015/wordml/symex" xmlns:wpg="http://schemas.microsoft.com/office/word/2010/wordprocessingGroup" xmlns:wpi="http://schemas.microsoft.com/office/word/2010/wordprocessingInk" xmlns:wne="http://schemas.microsoft.com/office/word/2006/wordml" xmlns:wps="http://schemas.microsoft.com/office/word/2010/wordprocessingShape" mc:Ignorable="w14 w15 w16se w16cid wp14">
+<w:document xmlns:wpc="http://schemas.microsoft.com/office/word/2010/wordprocessingCanvas" xmlns:mc="http://schemas.openxmlformats.org/markup-compatibility/2006" xmlns:o="urn:schemas-microsoft-com:office:office" xmlns:r="http://schemas.openxmlformats.org/officeDocument/2006/relationships" xmlns:m="http://schemas.openxmlformats.org/officeDocument/2006/math" xmlns:v="urn:schemas-microsoft-com:vml" xmlns:wp14="http://schemas.microsoft.com/office/word/2010/wordprocessingDrawing" xmlns:wp="http://schemas.openxmlformats.org/drawingml/2006/wordprocessingDrawing" xmlns:w10="urn:schemas-microsoft-com:office:word" xmlns:w="http://schemas.openxmlformats.org/wordprocessingml/2006/main" xmlns:w14="http://schemas.microsoft.com/office/word/2010/wordml" xmlns:wpg="http://schemas.microsoft.com/office/word/2010/wordprocessingGroup" xmlns:wpi="http://schemas.microsoft.com/office/word/2010/wordprocessingInk" xmlns:wne="http://schemas.microsoft.com/office/word/2006/wordml" xmlns:wps="http://schemas.microsoft.com/office/word/2010/wordprocessingShape" mc:Ignorable="w14 wp14">
   <w:body>
     <w:p>
       <w:pPr>
@@ -108,7 +108,6 @@
                 <w:lang w:eastAsia="en-GB"/>
               </w:rPr>
             </w:pPr>
-            <w:proofErr w:type="spellStart"/>
             <w:r>
               <w:rPr>
                 <w:rFonts w:ascii="Calibri" w:hAnsi="Calibri" w:cs="Times New Roman"/>
@@ -118,7 +117,6 @@
               </w:rPr>
               <w:t>InteriAR</w:t>
             </w:r>
-            <w:proofErr w:type="spellEnd"/>
           </w:p>
         </w:tc>
       </w:tr>
@@ -2286,9 +2284,9 @@
       </w:tblPr>
       <w:tblGrid>
         <w:gridCol w:w="1182"/>
-        <w:gridCol w:w="894"/>
-        <w:gridCol w:w="4540"/>
-        <w:gridCol w:w="2384"/>
+        <w:gridCol w:w="900"/>
+        <w:gridCol w:w="4600"/>
+        <w:gridCol w:w="2408"/>
       </w:tblGrid>
       <w:tr>
         <w:tc>
@@ -3413,25 +3411,14 @@
                 <w:lang w:eastAsia="en-GB"/>
               </w:rPr>
             </w:pPr>
-            <w:proofErr w:type="gramStart"/>
-            <w:r>
-              <w:rPr>
-                <w:rFonts w:ascii="Calibri" w:hAnsi="Calibri" w:cs="Times New Roman"/>
-                <w:sz w:val="22"/>
-                <w:szCs w:val="22"/>
-                <w:lang w:eastAsia="en-GB"/>
-              </w:rPr>
-              <w:t>E,C</w:t>
-            </w:r>
-            <w:proofErr w:type="gramEnd"/>
-            <w:r>
-              <w:rPr>
-                <w:rFonts w:ascii="Calibri" w:hAnsi="Calibri" w:cs="Times New Roman"/>
-                <w:sz w:val="22"/>
-                <w:szCs w:val="22"/>
-                <w:lang w:eastAsia="en-GB"/>
-              </w:rPr>
-              <w:t>,I,J,S,L – 1h</w:t>
+            <w:r>
+              <w:rPr>
+                <w:rFonts w:ascii="Calibri" w:hAnsi="Calibri" w:cs="Times New Roman"/>
+                <w:sz w:val="22"/>
+                <w:szCs w:val="22"/>
+                <w:lang w:eastAsia="en-GB"/>
+              </w:rPr>
+              <w:t>E,C,I,J,S,L – 1h</w:t>
             </w:r>
           </w:p>
         </w:tc>
@@ -4518,25 +4505,14 @@
                 <w:lang w:eastAsia="en-GB"/>
               </w:rPr>
             </w:pPr>
-            <w:proofErr w:type="gramStart"/>
-            <w:r>
-              <w:rPr>
-                <w:rFonts w:ascii="Calibri" w:hAnsi="Calibri" w:cs="Times New Roman"/>
-                <w:sz w:val="22"/>
-                <w:szCs w:val="22"/>
-                <w:lang w:eastAsia="en-GB"/>
-              </w:rPr>
-              <w:t>J,S</w:t>
-            </w:r>
-            <w:proofErr w:type="gramEnd"/>
-            <w:r>
-              <w:rPr>
-                <w:rFonts w:ascii="Calibri" w:hAnsi="Calibri" w:cs="Times New Roman"/>
-                <w:sz w:val="22"/>
-                <w:szCs w:val="22"/>
-                <w:lang w:eastAsia="en-GB"/>
-              </w:rPr>
-              <w:t xml:space="preserve"> – 7.5h</w:t>
+            <w:r>
+              <w:rPr>
+                <w:rFonts w:ascii="Calibri" w:hAnsi="Calibri" w:cs="Times New Roman"/>
+                <w:sz w:val="22"/>
+                <w:szCs w:val="22"/>
+                <w:lang w:eastAsia="en-GB"/>
+              </w:rPr>
+              <w:t>J,S – 7.5h</w:t>
             </w:r>
           </w:p>
         </w:tc>
@@ -4663,25 +4639,14 @@
                 <w:lang w:eastAsia="en-GB"/>
               </w:rPr>
             </w:pPr>
-            <w:proofErr w:type="gramStart"/>
-            <w:r>
-              <w:rPr>
-                <w:rFonts w:ascii="Calibri" w:hAnsi="Calibri" w:cs="Times New Roman"/>
-                <w:sz w:val="22"/>
-                <w:szCs w:val="22"/>
-                <w:lang w:eastAsia="en-GB"/>
-              </w:rPr>
-              <w:t>E,C</w:t>
-            </w:r>
-            <w:proofErr w:type="gramEnd"/>
-            <w:r>
-              <w:rPr>
-                <w:rFonts w:ascii="Calibri" w:hAnsi="Calibri" w:cs="Times New Roman"/>
-                <w:sz w:val="22"/>
-                <w:szCs w:val="22"/>
-                <w:lang w:eastAsia="en-GB"/>
-              </w:rPr>
-              <w:t>,I,J,S – 2h, L - 0.5H</w:t>
+            <w:r>
+              <w:rPr>
+                <w:rFonts w:ascii="Calibri" w:hAnsi="Calibri" w:cs="Times New Roman"/>
+                <w:sz w:val="22"/>
+                <w:szCs w:val="22"/>
+                <w:lang w:eastAsia="en-GB"/>
+              </w:rPr>
+              <w:t>E,C,I,J,S – 2h, L - 0.5H</w:t>
             </w:r>
           </w:p>
         </w:tc>
@@ -4808,25 +4773,14 @@
                 <w:lang w:eastAsia="en-GB"/>
               </w:rPr>
             </w:pPr>
-            <w:proofErr w:type="gramStart"/>
-            <w:r>
-              <w:rPr>
-                <w:rFonts w:ascii="Calibri" w:hAnsi="Calibri" w:cs="Times New Roman"/>
-                <w:sz w:val="22"/>
-                <w:szCs w:val="22"/>
-                <w:lang w:eastAsia="en-GB"/>
-              </w:rPr>
-              <w:t>E,C</w:t>
-            </w:r>
-            <w:proofErr w:type="gramEnd"/>
-            <w:r>
-              <w:rPr>
-                <w:rFonts w:ascii="Calibri" w:hAnsi="Calibri" w:cs="Times New Roman"/>
-                <w:sz w:val="22"/>
-                <w:szCs w:val="22"/>
-                <w:lang w:eastAsia="en-GB"/>
-              </w:rPr>
-              <w:t xml:space="preserve"> – 6h</w:t>
+            <w:r>
+              <w:rPr>
+                <w:rFonts w:ascii="Calibri" w:hAnsi="Calibri" w:cs="Times New Roman"/>
+                <w:sz w:val="22"/>
+                <w:szCs w:val="22"/>
+                <w:lang w:eastAsia="en-GB"/>
+              </w:rPr>
+              <w:t>E,C – 6h</w:t>
             </w:r>
           </w:p>
         </w:tc>
@@ -4953,25 +4907,14 @@
                 <w:lang w:eastAsia="en-GB"/>
               </w:rPr>
             </w:pPr>
-            <w:proofErr w:type="gramStart"/>
-            <w:r>
-              <w:rPr>
-                <w:rFonts w:ascii="Calibri" w:hAnsi="Calibri" w:cs="Times New Roman"/>
-                <w:sz w:val="22"/>
-                <w:szCs w:val="22"/>
-                <w:lang w:eastAsia="en-GB"/>
-              </w:rPr>
-              <w:t>E,C</w:t>
-            </w:r>
-            <w:proofErr w:type="gramEnd"/>
-            <w:r>
-              <w:rPr>
-                <w:rFonts w:ascii="Calibri" w:hAnsi="Calibri" w:cs="Times New Roman"/>
-                <w:sz w:val="22"/>
-                <w:szCs w:val="22"/>
-                <w:lang w:eastAsia="en-GB"/>
-              </w:rPr>
-              <w:t>,I,J,T,L  - 1h</w:t>
+            <w:r>
+              <w:rPr>
+                <w:rFonts w:ascii="Calibri" w:hAnsi="Calibri" w:cs="Times New Roman"/>
+                <w:sz w:val="22"/>
+                <w:szCs w:val="22"/>
+                <w:lang w:eastAsia="en-GB"/>
+              </w:rPr>
+              <w:t>E,C,I,J,T,L  - 1h</w:t>
             </w:r>
           </w:p>
         </w:tc>
@@ -5509,25 +5452,14 @@
                 <w:lang w:eastAsia="en-GB"/>
               </w:rPr>
             </w:pPr>
-            <w:proofErr w:type="gramStart"/>
-            <w:r>
-              <w:rPr>
-                <w:rFonts w:ascii="Calibri" w:hAnsi="Calibri" w:cs="Times New Roman"/>
-                <w:sz w:val="22"/>
-                <w:szCs w:val="22"/>
-                <w:lang w:eastAsia="en-GB"/>
-              </w:rPr>
-              <w:t>E,C</w:t>
-            </w:r>
-            <w:proofErr w:type="gramEnd"/>
-            <w:r>
-              <w:rPr>
-                <w:rFonts w:ascii="Calibri" w:hAnsi="Calibri" w:cs="Times New Roman"/>
-                <w:sz w:val="22"/>
-                <w:szCs w:val="22"/>
-                <w:lang w:eastAsia="en-GB"/>
-              </w:rPr>
-              <w:t>,L,J,T,S - 2h, I 1h</w:t>
+            <w:r>
+              <w:rPr>
+                <w:rFonts w:ascii="Calibri" w:hAnsi="Calibri" w:cs="Times New Roman"/>
+                <w:sz w:val="22"/>
+                <w:szCs w:val="22"/>
+                <w:lang w:eastAsia="en-GB"/>
+              </w:rPr>
+              <w:t>E,C,L,J,T,S - 2h, I 1h</w:t>
             </w:r>
           </w:p>
         </w:tc>
@@ -5662,27 +5594,7 @@
                 <w:szCs w:val="22"/>
                 <w:lang w:eastAsia="en-GB"/>
               </w:rPr>
-              <w:t>E - 8</w:t>
-            </w:r>
-            <w:proofErr w:type="gramStart"/>
-            <w:r>
-              <w:rPr>
-                <w:rFonts w:ascii="Calibri" w:hAnsi="Calibri" w:cs="Times New Roman"/>
-                <w:sz w:val="22"/>
-                <w:szCs w:val="22"/>
-                <w:lang w:eastAsia="en-GB"/>
-              </w:rPr>
-              <w:t>h  C</w:t>
-            </w:r>
-            <w:proofErr w:type="gramEnd"/>
-            <w:r>
-              <w:rPr>
-                <w:rFonts w:ascii="Calibri" w:hAnsi="Calibri" w:cs="Times New Roman"/>
-                <w:sz w:val="22"/>
-                <w:szCs w:val="22"/>
-                <w:lang w:eastAsia="en-GB"/>
-              </w:rPr>
-              <w:t xml:space="preserve"> – 3h</w:t>
+              <w:t>E - 8h  C – 3h</w:t>
             </w:r>
           </w:p>
         </w:tc>
@@ -6218,17 +6130,7 @@
                 <w:szCs w:val="22"/>
                 <w:lang w:eastAsia="en-GB"/>
               </w:rPr>
-              <w:t xml:space="preserve">E </w:t>
-            </w:r>
-            <w:proofErr w:type="gramStart"/>
-            <w:r>
-              <w:rPr>
-                <w:rFonts w:ascii="Calibri" w:hAnsi="Calibri" w:cs="Times New Roman"/>
-                <w:sz w:val="22"/>
-                <w:szCs w:val="22"/>
-                <w:lang w:eastAsia="en-GB"/>
-              </w:rPr>
-              <w:t>-?</w:t>
+              <w:t>E -?</w:t>
             </w:r>
             <w:r>
               <w:rPr>
@@ -6239,7 +6141,6 @@
               </w:rPr>
               <w:t>h</w:t>
             </w:r>
-            <w:proofErr w:type="gramEnd"/>
             <w:r>
               <w:rPr>
                 <w:rFonts w:ascii="Calibri" w:hAnsi="Calibri" w:cs="Times New Roman"/>
@@ -6266,27 +6167,7 @@
                 <w:szCs w:val="22"/>
                 <w:lang w:eastAsia="en-GB"/>
               </w:rPr>
-              <w:t xml:space="preserve">J </w:t>
-            </w:r>
-            <w:proofErr w:type="gramStart"/>
-            <w:r>
-              <w:rPr>
-                <w:rFonts w:ascii="Calibri" w:hAnsi="Calibri" w:cs="Times New Roman"/>
-                <w:sz w:val="22"/>
-                <w:szCs w:val="22"/>
-                <w:lang w:eastAsia="en-GB"/>
-              </w:rPr>
-              <w:t>- ?h</w:t>
-            </w:r>
-            <w:proofErr w:type="gramEnd"/>
-            <w:r>
-              <w:rPr>
-                <w:rFonts w:ascii="Calibri" w:hAnsi="Calibri" w:cs="Times New Roman"/>
-                <w:sz w:val="22"/>
-                <w:szCs w:val="22"/>
-                <w:lang w:eastAsia="en-GB"/>
-              </w:rPr>
-              <w:t>, L - ?h, S -?h</w:t>
+              <w:t>J - ?h, L - ?h, S -?h</w:t>
             </w:r>
           </w:p>
         </w:tc>
@@ -6806,25 +6687,14 @@
                 <w:lang w:eastAsia="en-GB"/>
               </w:rPr>
             </w:pPr>
-            <w:proofErr w:type="gramStart"/>
-            <w:r>
-              <w:rPr>
-                <w:rFonts w:ascii="Calibri" w:hAnsi="Calibri" w:cs="Times New Roman"/>
-                <w:sz w:val="22"/>
-                <w:szCs w:val="22"/>
-                <w:lang w:eastAsia="en-GB"/>
-              </w:rPr>
-              <w:t>E,C</w:t>
-            </w:r>
-            <w:proofErr w:type="gramEnd"/>
-            <w:r>
-              <w:rPr>
-                <w:rFonts w:ascii="Calibri" w:hAnsi="Calibri" w:cs="Times New Roman"/>
-                <w:sz w:val="22"/>
-                <w:szCs w:val="22"/>
-                <w:lang w:eastAsia="en-GB"/>
-              </w:rPr>
-              <w:t xml:space="preserve">,T,I,J 2.5hr L,S – 1.5 </w:t>
+            <w:r>
+              <w:rPr>
+                <w:rFonts w:ascii="Calibri" w:hAnsi="Calibri" w:cs="Times New Roman"/>
+                <w:sz w:val="22"/>
+                <w:szCs w:val="22"/>
+                <w:lang w:eastAsia="en-GB"/>
+              </w:rPr>
+              <w:t xml:space="preserve">E,C,T,I,J 2.5hr L,S – 1.5 </w:t>
             </w:r>
           </w:p>
         </w:tc>
@@ -6951,25 +6821,14 @@
                 <w:lang w:eastAsia="en-GB"/>
               </w:rPr>
             </w:pPr>
-            <w:proofErr w:type="gramStart"/>
-            <w:r>
-              <w:rPr>
-                <w:rFonts w:ascii="Calibri" w:hAnsi="Calibri" w:cs="Times New Roman"/>
-                <w:sz w:val="22"/>
-                <w:szCs w:val="22"/>
-                <w:lang w:eastAsia="en-GB"/>
-              </w:rPr>
-              <w:t>E,C</w:t>
-            </w:r>
-            <w:proofErr w:type="gramEnd"/>
-            <w:r>
-              <w:rPr>
-                <w:rFonts w:ascii="Calibri" w:hAnsi="Calibri" w:cs="Times New Roman"/>
-                <w:sz w:val="22"/>
-                <w:szCs w:val="22"/>
-                <w:lang w:eastAsia="en-GB"/>
-              </w:rPr>
-              <w:t>,T,J,L,I – 2.5h</w:t>
+            <w:r>
+              <w:rPr>
+                <w:rFonts w:ascii="Calibri" w:hAnsi="Calibri" w:cs="Times New Roman"/>
+                <w:sz w:val="22"/>
+                <w:szCs w:val="22"/>
+                <w:lang w:eastAsia="en-GB"/>
+              </w:rPr>
+              <w:t>E,C,T,J,L,I – 2.5h</w:t>
             </w:r>
           </w:p>
         </w:tc>
@@ -7096,25 +6955,14 @@
                 <w:lang w:eastAsia="en-GB"/>
               </w:rPr>
             </w:pPr>
-            <w:proofErr w:type="gramStart"/>
-            <w:r>
-              <w:rPr>
-                <w:rFonts w:ascii="Calibri" w:hAnsi="Calibri" w:cs="Times New Roman"/>
-                <w:sz w:val="22"/>
-                <w:szCs w:val="22"/>
-                <w:lang w:eastAsia="en-GB"/>
-              </w:rPr>
-              <w:t>E,C</w:t>
-            </w:r>
-            <w:proofErr w:type="gramEnd"/>
-            <w:r>
-              <w:rPr>
-                <w:rFonts w:ascii="Calibri" w:hAnsi="Calibri" w:cs="Times New Roman"/>
-                <w:sz w:val="22"/>
-                <w:szCs w:val="22"/>
-                <w:lang w:eastAsia="en-GB"/>
-              </w:rPr>
-              <w:t>,J – 0.5h</w:t>
+            <w:r>
+              <w:rPr>
+                <w:rFonts w:ascii="Calibri" w:hAnsi="Calibri" w:cs="Times New Roman"/>
+                <w:sz w:val="22"/>
+                <w:szCs w:val="22"/>
+                <w:lang w:eastAsia="en-GB"/>
+              </w:rPr>
+              <w:t>E,C,J – 0.5h</w:t>
             </w:r>
           </w:p>
         </w:tc>
@@ -7241,25 +7089,14 @@
                 <w:lang w:eastAsia="en-GB"/>
               </w:rPr>
             </w:pPr>
-            <w:proofErr w:type="gramStart"/>
-            <w:r>
-              <w:rPr>
-                <w:rFonts w:ascii="Calibri" w:hAnsi="Calibri" w:cs="Times New Roman"/>
-                <w:sz w:val="22"/>
-                <w:szCs w:val="22"/>
-                <w:lang w:eastAsia="en-GB"/>
-              </w:rPr>
-              <w:t>E,C</w:t>
-            </w:r>
-            <w:proofErr w:type="gramEnd"/>
-            <w:r>
-              <w:rPr>
-                <w:rFonts w:ascii="Calibri" w:hAnsi="Calibri" w:cs="Times New Roman"/>
-                <w:sz w:val="22"/>
-                <w:szCs w:val="22"/>
-                <w:lang w:eastAsia="en-GB"/>
-              </w:rPr>
-              <w:t>,J,T,S,I 1.5h L - 0.5h</w:t>
+            <w:r>
+              <w:rPr>
+                <w:rFonts w:ascii="Calibri" w:hAnsi="Calibri" w:cs="Times New Roman"/>
+                <w:sz w:val="22"/>
+                <w:szCs w:val="22"/>
+                <w:lang w:eastAsia="en-GB"/>
+              </w:rPr>
+              <w:t>E,C,J,T,S,I 1.5h L - 0.5h</w:t>
             </w:r>
           </w:p>
         </w:tc>
@@ -7393,16 +7230,45 @@
                 <w:szCs w:val="22"/>
                 <w:lang w:eastAsia="en-GB"/>
               </w:rPr>
-              <w:t>Ethan 3h</w:t>
-            </w:r>
-            <w:r>
-              <w:rPr>
-                <w:rFonts w:ascii="Calibri" w:hAnsi="Calibri" w:cs="Times New Roman"/>
-                <w:sz w:val="22"/>
-                <w:szCs w:val="22"/>
-                <w:lang w:eastAsia="en-GB"/>
-              </w:rPr>
-              <w:t>, Tanzum 1hr</w:t>
+              <w:t>Ethan 4</w:t>
+            </w:r>
+            <w:r>
+              <w:rPr>
+                <w:rFonts w:ascii="Calibri" w:hAnsi="Calibri" w:cs="Times New Roman"/>
+                <w:sz w:val="22"/>
+                <w:szCs w:val="22"/>
+                <w:lang w:eastAsia="en-GB"/>
+              </w:rPr>
+              <w:t>h</w:t>
+            </w:r>
+            <w:r>
+              <w:rPr>
+                <w:rFonts w:ascii="Calibri" w:hAnsi="Calibri" w:cs="Times New Roman"/>
+                <w:sz w:val="22"/>
+                <w:szCs w:val="22"/>
+                <w:lang w:eastAsia="en-GB"/>
+              </w:rPr>
+              <w:t xml:space="preserve">, </w:t>
+            </w:r>
+            <w:proofErr w:type="spellStart"/>
+            <w:r>
+              <w:rPr>
+                <w:rFonts w:ascii="Calibri" w:hAnsi="Calibri" w:cs="Times New Roman"/>
+                <w:sz w:val="22"/>
+                <w:szCs w:val="22"/>
+                <w:lang w:eastAsia="en-GB"/>
+              </w:rPr>
+              <w:t>Tanzum</w:t>
+            </w:r>
+            <w:proofErr w:type="spellEnd"/>
+            <w:r>
+              <w:rPr>
+                <w:rFonts w:ascii="Calibri" w:hAnsi="Calibri" w:cs="Times New Roman"/>
+                <w:sz w:val="22"/>
+                <w:szCs w:val="22"/>
+                <w:lang w:eastAsia="en-GB"/>
+              </w:rPr>
+              <w:t xml:space="preserve"> 1hr</w:t>
             </w:r>
           </w:p>
         </w:tc>
@@ -7538,37 +7404,37 @@
               </w:rPr>
               <w:t>Tanzum 1hr</w:t>
             </w:r>
+          </w:p>
+        </w:tc>
+      </w:tr>
+      <w:tr>
+        <w:tc>
+          <w:tcPr>
+            <w:tcW w:w="1182" w:type="dxa"/>
+            <w:tcBorders>
+              <w:top w:val="single" w:sz="8" w:space="0" w:color="A3A3A3"/>
+              <w:left w:val="single" w:sz="8" w:space="0" w:color="A3A3A3"/>
+              <w:bottom w:val="single" w:sz="8" w:space="0" w:color="A3A3A3"/>
+              <w:right w:val="single" w:sz="8" w:space="0" w:color="A3A3A3"/>
+            </w:tcBorders>
+            <w:tcMar>
+              <w:top w:w="40" w:type="dxa"/>
+              <w:left w:w="60" w:type="dxa"/>
+              <w:bottom w:w="40" w:type="dxa"/>
+              <w:right w:w="60" w:type="dxa"/>
+            </w:tcMar>
+          </w:tcPr>
+          <w:p>
+            <w:pPr>
+              <w:rPr>
+                <w:rFonts w:ascii="Calibri" w:hAnsi="Calibri" w:cs="Times New Roman"/>
+                <w:sz w:val="22"/>
+                <w:szCs w:val="22"/>
+                <w:lang w:eastAsia="en-GB"/>
+              </w:rPr>
+            </w:pPr>
             <w:bookmarkStart w:id="0" w:name="_GoBack"/>
             <w:bookmarkEnd w:id="0"/>
-          </w:p>
-        </w:tc>
-      </w:tr>
-      <w:tr>
-        <w:tc>
-          <w:tcPr>
-            <w:tcW w:w="1182" w:type="dxa"/>
-            <w:tcBorders>
-              <w:top w:val="single" w:sz="8" w:space="0" w:color="A3A3A3"/>
-              <w:left w:val="single" w:sz="8" w:space="0" w:color="A3A3A3"/>
-              <w:bottom w:val="single" w:sz="8" w:space="0" w:color="A3A3A3"/>
-              <w:right w:val="single" w:sz="8" w:space="0" w:color="A3A3A3"/>
-            </w:tcBorders>
-            <w:tcMar>
-              <w:top w:w="40" w:type="dxa"/>
-              <w:left w:w="60" w:type="dxa"/>
-              <w:bottom w:w="40" w:type="dxa"/>
-              <w:right w:w="60" w:type="dxa"/>
-            </w:tcMar>
-          </w:tcPr>
-          <w:p>
-            <w:pPr>
-              <w:rPr>
-                <w:rFonts w:ascii="Calibri" w:hAnsi="Calibri" w:cs="Times New Roman"/>
-                <w:sz w:val="22"/>
-                <w:szCs w:val="22"/>
-                <w:lang w:eastAsia="en-GB"/>
-              </w:rPr>
-            </w:pPr>
           </w:p>
         </w:tc>
         <w:tc>
@@ -9145,31 +9011,7 @@
                 <w:szCs w:val="22"/>
                 <w:lang w:eastAsia="en-GB"/>
               </w:rPr>
-              <w:t>Cumulative Resource Usage/</w:t>
-            </w:r>
-            <w:proofErr w:type="gramStart"/>
-            <w:r>
-              <w:rPr>
-                <w:rFonts w:ascii="Calibri" w:hAnsi="Calibri" w:cs="Times New Roman"/>
-                <w:b/>
-                <w:bCs/>
-                <w:sz w:val="22"/>
-                <w:szCs w:val="22"/>
-                <w:lang w:eastAsia="en-GB"/>
-              </w:rPr>
-              <w:t>hrs  CURRENTLY</w:t>
-            </w:r>
-            <w:proofErr w:type="gramEnd"/>
-            <w:r>
-              <w:rPr>
-                <w:rFonts w:ascii="Calibri" w:hAnsi="Calibri" w:cs="Times New Roman"/>
-                <w:b/>
-                <w:bCs/>
-                <w:sz w:val="22"/>
-                <w:szCs w:val="22"/>
-                <w:lang w:eastAsia="en-GB"/>
-              </w:rPr>
-              <w:t xml:space="preserve"> OUTDATED, tally up later</w:t>
+              <w:t>Cumulative Resource Usage/hrs  CURRENTLY OUTDATED, tally up later</w:t>
             </w:r>
           </w:p>
           <w:p>
@@ -10107,8 +9949,8 @@
 </file>
 
 <file path=word/numbering.xml><?xml version="1.0" encoding="utf-8"?>
-<w:numbering xmlns:wpc="http://schemas.microsoft.com/office/word/2010/wordprocessingCanvas" xmlns:cx="http://schemas.microsoft.com/office/drawing/2014/chartex" xmlns:cx1="http://schemas.microsoft.com/office/drawing/2015/9/8/chartex" xmlns:cx2="http://schemas.microsoft.com/office/drawing/2015/10/21/chartex" xmlns:cx3="http://schemas.microsoft.com/office/drawing/2016/5/9/chartex" xmlns:cx4="http://schemas.microsoft.com/office/drawing/2016/5/10/chartex" xmlns:cx5="http://schemas.microsoft.com/office/drawing/2016/5/11/chartex" xmlns:cx6="http://schemas.microsoft.com/office/drawing/2016/5/12/chartex" xmlns:cx7="http://schemas.microsoft.com/office/drawing/2016/5/13/chartex" xmlns:cx8="http://schemas.microsoft.com/office/drawing/2016/5/14/chartex" xmlns:mc="http://schemas.openxmlformats.org/markup-compatibility/2006" xmlns:aink="http://schemas.microsoft.com/office/drawing/2016/ink" xmlns:am3d="http://schemas.microsoft.com/office/drawing/2017/model3d" xmlns:o="urn:schemas-microsoft-com:office:office" xmlns:r="http://schemas.openxmlformats.org/officeDocument/2006/relationships" xmlns:m="http://schemas.openxmlformats.org/officeDocument/2006/math" xmlns:v="urn:schemas-microsoft-com:vml" xmlns:wp14="http://schemas.microsoft.com/office/word/2010/wordprocessingDrawing" xmlns:wp="http://schemas.openxmlformats.org/drawingml/2006/wordprocessingDrawing" xmlns:w10="urn:schemas-microsoft-com:office:word" xmlns:w="http://schemas.openxmlformats.org/wordprocessingml/2006/main" xmlns:w14="http://schemas.microsoft.com/office/word/2010/wordml" xmlns:w15="http://schemas.microsoft.com/office/word/2012/wordml" xmlns:w16cid="http://schemas.microsoft.com/office/word/2016/wordml/cid" xmlns:w16se="http://schemas.microsoft.com/office/word/2015/wordml/symex" xmlns:wpg="http://schemas.microsoft.com/office/word/2010/wordprocessingGroup" xmlns:wpi="http://schemas.microsoft.com/office/word/2010/wordprocessingInk" xmlns:wne="http://schemas.microsoft.com/office/word/2006/wordml" xmlns:wps="http://schemas.microsoft.com/office/word/2010/wordprocessingShape" mc:Ignorable="w14 w15 w16se w16cid wp14">
-  <w:abstractNum w:abstractNumId="0" w15:restartNumberingAfterBreak="0">
+<w:numbering xmlns:wpc="http://schemas.microsoft.com/office/word/2010/wordprocessingCanvas" xmlns:mc="http://schemas.openxmlformats.org/markup-compatibility/2006" xmlns:o="urn:schemas-microsoft-com:office:office" xmlns:r="http://schemas.openxmlformats.org/officeDocument/2006/relationships" xmlns:m="http://schemas.openxmlformats.org/officeDocument/2006/math" xmlns:v="urn:schemas-microsoft-com:vml" xmlns:wp14="http://schemas.microsoft.com/office/word/2010/wordprocessingDrawing" xmlns:wp="http://schemas.openxmlformats.org/drawingml/2006/wordprocessingDrawing" xmlns:w10="urn:schemas-microsoft-com:office:word" xmlns:w="http://schemas.openxmlformats.org/wordprocessingml/2006/main" xmlns:w14="http://schemas.microsoft.com/office/word/2010/wordml" xmlns:wpg="http://schemas.microsoft.com/office/word/2010/wordprocessingGroup" xmlns:wpi="http://schemas.microsoft.com/office/word/2010/wordprocessingInk" xmlns:wne="http://schemas.microsoft.com/office/word/2006/wordml" xmlns:wps="http://schemas.microsoft.com/office/word/2010/wordprocessingShape" mc:Ignorable="w14 wp14">
+  <w:abstractNum w:abstractNumId="0">
     <w:nsid w:val="62B6398C"/>
     <w:multiLevelType w:val="multilevel"/>
     <w:tmpl w:val="EEA4C1C0"/>
@@ -10231,7 +10073,7 @@
 </file>
 
 <file path=word/styles.xml><?xml version="1.0" encoding="utf-8"?>
-<w:styles xmlns:mc="http://schemas.openxmlformats.org/markup-compatibility/2006" xmlns:r="http://schemas.openxmlformats.org/officeDocument/2006/relationships" xmlns:w="http://schemas.openxmlformats.org/wordprocessingml/2006/main" xmlns:w14="http://schemas.microsoft.com/office/word/2010/wordml" xmlns:w15="http://schemas.microsoft.com/office/word/2012/wordml" xmlns:w16cid="http://schemas.microsoft.com/office/word/2016/wordml/cid" xmlns:w16se="http://schemas.microsoft.com/office/word/2015/wordml/symex" mc:Ignorable="w14 w15 w16se w16cid">
+<w:styles xmlns:mc="http://schemas.openxmlformats.org/markup-compatibility/2006" xmlns:r="http://schemas.openxmlformats.org/officeDocument/2006/relationships" xmlns:w="http://schemas.openxmlformats.org/wordprocessingml/2006/main" xmlns:w14="http://schemas.microsoft.com/office/word/2010/wordml" mc:Ignorable="w14">
   <w:docDefaults>
     <w:rPrDefault>
       <w:rPr>
@@ -10243,382 +10085,424 @@
     </w:rPrDefault>
     <w:pPrDefault/>
   </w:docDefaults>
-  <w:latentStyles w:defLockedState="0" w:defUIPriority="99" w:defSemiHidden="0" w:defUnhideWhenUsed="0" w:defQFormat="0" w:count="375">
-    <w:lsdException w:name="Normal" w:uiPriority="0" w:qFormat="1"/>
-    <w:lsdException w:name="heading 1" w:uiPriority="9" w:qFormat="1"/>
-    <w:lsdException w:name="heading 2" w:semiHidden="1" w:uiPriority="9" w:unhideWhenUsed="1" w:qFormat="1"/>
-    <w:lsdException w:name="heading 3" w:semiHidden="1" w:uiPriority="9" w:unhideWhenUsed="1" w:qFormat="1"/>
-    <w:lsdException w:name="heading 4" w:semiHidden="1" w:uiPriority="9" w:unhideWhenUsed="1" w:qFormat="1"/>
-    <w:lsdException w:name="heading 5" w:semiHidden="1" w:uiPriority="9" w:unhideWhenUsed="1" w:qFormat="1"/>
-    <w:lsdException w:name="heading 6" w:semiHidden="1" w:uiPriority="9" w:unhideWhenUsed="1" w:qFormat="1"/>
-    <w:lsdException w:name="heading 7" w:semiHidden="1" w:uiPriority="9" w:unhideWhenUsed="1" w:qFormat="1"/>
-    <w:lsdException w:name="heading 8" w:semiHidden="1" w:uiPriority="9" w:unhideWhenUsed="1" w:qFormat="1"/>
-    <w:lsdException w:name="heading 9" w:semiHidden="1" w:uiPriority="9" w:unhideWhenUsed="1" w:qFormat="1"/>
-    <w:lsdException w:name="index 1" w:semiHidden="1" w:unhideWhenUsed="1"/>
-    <w:lsdException w:name="index 2" w:semiHidden="1" w:unhideWhenUsed="1"/>
-    <w:lsdException w:name="index 3" w:semiHidden="1" w:unhideWhenUsed="1"/>
-    <w:lsdException w:name="index 4" w:semiHidden="1" w:unhideWhenUsed="1"/>
-    <w:lsdException w:name="index 5" w:semiHidden="1" w:unhideWhenUsed="1"/>
-    <w:lsdException w:name="index 6" w:semiHidden="1" w:unhideWhenUsed="1"/>
-    <w:lsdException w:name="index 7" w:semiHidden="1" w:unhideWhenUsed="1"/>
-    <w:lsdException w:name="index 8" w:semiHidden="1" w:unhideWhenUsed="1"/>
-    <w:lsdException w:name="index 9" w:semiHidden="1" w:unhideWhenUsed="1"/>
-    <w:lsdException w:name="toc 1" w:semiHidden="1" w:uiPriority="39" w:unhideWhenUsed="1"/>
-    <w:lsdException w:name="toc 2" w:semiHidden="1" w:uiPriority="39" w:unhideWhenUsed="1"/>
-    <w:lsdException w:name="toc 3" w:semiHidden="1" w:uiPriority="39" w:unhideWhenUsed="1"/>
-    <w:lsdException w:name="toc 4" w:semiHidden="1" w:uiPriority="39" w:unhideWhenUsed="1"/>
-    <w:lsdException w:name="toc 5" w:semiHidden="1" w:uiPriority="39" w:unhideWhenUsed="1"/>
-    <w:lsdException w:name="toc 6" w:semiHidden="1" w:uiPriority="39" w:unhideWhenUsed="1"/>
-    <w:lsdException w:name="toc 7" w:semiHidden="1" w:uiPriority="39" w:unhideWhenUsed="1"/>
-    <w:lsdException w:name="toc 8" w:semiHidden="1" w:uiPriority="39" w:unhideWhenUsed="1"/>
-    <w:lsdException w:name="toc 9" w:semiHidden="1" w:uiPriority="39" w:unhideWhenUsed="1"/>
-    <w:lsdException w:name="Normal Indent" w:semiHidden="1" w:unhideWhenUsed="1"/>
-    <w:lsdException w:name="footnote text" w:semiHidden="1" w:unhideWhenUsed="1"/>
-    <w:lsdException w:name="annotation text" w:semiHidden="1" w:unhideWhenUsed="1"/>
-    <w:lsdException w:name="header" w:semiHidden="1" w:unhideWhenUsed="1"/>
-    <w:lsdException w:name="footer" w:semiHidden="1" w:unhideWhenUsed="1"/>
-    <w:lsdException w:name="index heading" w:semiHidden="1" w:unhideWhenUsed="1"/>
-    <w:lsdException w:name="caption" w:semiHidden="1" w:uiPriority="35" w:unhideWhenUsed="1" w:qFormat="1"/>
-    <w:lsdException w:name="table of figures" w:semiHidden="1" w:unhideWhenUsed="1"/>
-    <w:lsdException w:name="envelope address" w:semiHidden="1" w:unhideWhenUsed="1"/>
-    <w:lsdException w:name="envelope return" w:semiHidden="1" w:unhideWhenUsed="1"/>
-    <w:lsdException w:name="footnote reference" w:semiHidden="1" w:unhideWhenUsed="1"/>
-    <w:lsdException w:name="annotation reference" w:semiHidden="1" w:unhideWhenUsed="1"/>
-    <w:lsdException w:name="line number" w:semiHidden="1" w:unhideWhenUsed="1"/>
-    <w:lsdException w:name="page number" w:semiHidden="1" w:unhideWhenUsed="1"/>
-    <w:lsdException w:name="endnote reference" w:semiHidden="1" w:unhideWhenUsed="1"/>
-    <w:lsdException w:name="endnote text" w:semiHidden="1" w:unhideWhenUsed="1"/>
-    <w:lsdException w:name="table of authorities" w:semiHidden="1" w:unhideWhenUsed="1"/>
-    <w:lsdException w:name="macro" w:semiHidden="1" w:unhideWhenUsed="1"/>
-    <w:lsdException w:name="toa heading" w:semiHidden="1" w:unhideWhenUsed="1"/>
-    <w:lsdException w:name="List" w:semiHidden="1" w:unhideWhenUsed="1"/>
-    <w:lsdException w:name="List Bullet" w:semiHidden="1" w:unhideWhenUsed="1"/>
-    <w:lsdException w:name="List Number" w:semiHidden="1" w:unhideWhenUsed="1"/>
-    <w:lsdException w:name="List 2" w:semiHidden="1" w:unhideWhenUsed="1"/>
-    <w:lsdException w:name="List 3" w:semiHidden="1" w:unhideWhenUsed="1"/>
-    <w:lsdException w:name="List 4" w:semiHidden="1" w:unhideWhenUsed="1"/>
-    <w:lsdException w:name="List 5" w:semiHidden="1" w:unhideWhenUsed="1"/>
-    <w:lsdException w:name="List Bullet 2" w:semiHidden="1" w:unhideWhenUsed="1"/>
-    <w:lsdException w:name="List Bullet 3" w:semiHidden="1" w:unhideWhenUsed="1"/>
-    <w:lsdException w:name="List Bullet 4" w:semiHidden="1" w:unhideWhenUsed="1"/>
-    <w:lsdException w:name="List Bullet 5" w:semiHidden="1" w:unhideWhenUsed="1"/>
-    <w:lsdException w:name="List Number 2" w:semiHidden="1" w:unhideWhenUsed="1"/>
-    <w:lsdException w:name="List Number 3" w:semiHidden="1" w:unhideWhenUsed="1"/>
-    <w:lsdException w:name="List Number 4" w:semiHidden="1" w:unhideWhenUsed="1"/>
-    <w:lsdException w:name="List Number 5" w:semiHidden="1" w:unhideWhenUsed="1"/>
-    <w:lsdException w:name="Title" w:uiPriority="10" w:qFormat="1"/>
-    <w:lsdException w:name="Closing" w:semiHidden="1" w:unhideWhenUsed="1"/>
-    <w:lsdException w:name="Signature" w:semiHidden="1" w:unhideWhenUsed="1"/>
-    <w:lsdException w:name="Default Paragraph Font" w:semiHidden="1" w:uiPriority="1" w:unhideWhenUsed="1"/>
-    <w:lsdException w:name="Body Text" w:semiHidden="1" w:unhideWhenUsed="1"/>
-    <w:lsdException w:name="Body Text Indent" w:semiHidden="1" w:unhideWhenUsed="1"/>
-    <w:lsdException w:name="List Continue" w:semiHidden="1" w:unhideWhenUsed="1"/>
-    <w:lsdException w:name="List Continue 2" w:semiHidden="1" w:unhideWhenUsed="1"/>
-    <w:lsdException w:name="List Continue 3" w:semiHidden="1" w:unhideWhenUsed="1"/>
-    <w:lsdException w:name="List Continue 4" w:semiHidden="1" w:unhideWhenUsed="1"/>
-    <w:lsdException w:name="List Continue 5" w:semiHidden="1" w:unhideWhenUsed="1"/>
-    <w:lsdException w:name="Message Header" w:semiHidden="1" w:unhideWhenUsed="1"/>
-    <w:lsdException w:name="Subtitle" w:uiPriority="11" w:qFormat="1"/>
-    <w:lsdException w:name="Salutation" w:semiHidden="1" w:unhideWhenUsed="1"/>
-    <w:lsdException w:name="Date" w:semiHidden="1" w:unhideWhenUsed="1"/>
-    <w:lsdException w:name="Body Text First Indent" w:semiHidden="1" w:unhideWhenUsed="1"/>
-    <w:lsdException w:name="Body Text First Indent 2" w:semiHidden="1" w:unhideWhenUsed="1"/>
-    <w:lsdException w:name="Note Heading" w:semiHidden="1" w:unhideWhenUsed="1"/>
-    <w:lsdException w:name="Body Text 2" w:semiHidden="1" w:unhideWhenUsed="1"/>
-    <w:lsdException w:name="Body Text 3" w:semiHidden="1" w:unhideWhenUsed="1"/>
-    <w:lsdException w:name="Body Text Indent 2" w:semiHidden="1" w:unhideWhenUsed="1"/>
-    <w:lsdException w:name="Body Text Indent 3" w:semiHidden="1" w:unhideWhenUsed="1"/>
-    <w:lsdException w:name="Block Text" w:semiHidden="1" w:unhideWhenUsed="1"/>
-    <w:lsdException w:name="Hyperlink" w:semiHidden="1" w:unhideWhenUsed="1"/>
-    <w:lsdException w:name="FollowedHyperlink" w:semiHidden="1" w:unhideWhenUsed="1"/>
-    <w:lsdException w:name="Strong" w:uiPriority="22" w:qFormat="1"/>
-    <w:lsdException w:name="Emphasis" w:uiPriority="20" w:qFormat="1"/>
-    <w:lsdException w:name="Document Map" w:semiHidden="1" w:unhideWhenUsed="1"/>
-    <w:lsdException w:name="Plain Text" w:semiHidden="1" w:unhideWhenUsed="1"/>
-    <w:lsdException w:name="E-mail Signature" w:semiHidden="1" w:unhideWhenUsed="1"/>
-    <w:lsdException w:name="HTML Top of Form" w:semiHidden="1" w:unhideWhenUsed="1"/>
-    <w:lsdException w:name="HTML Bottom of Form" w:semiHidden="1" w:unhideWhenUsed="1"/>
-    <w:lsdException w:name="Normal (Web)" w:semiHidden="1" w:unhideWhenUsed="1"/>
-    <w:lsdException w:name="HTML Acronym" w:semiHidden="1" w:unhideWhenUsed="1"/>
-    <w:lsdException w:name="HTML Address" w:semiHidden="1" w:unhideWhenUsed="1"/>
-    <w:lsdException w:name="HTML Cite" w:semiHidden="1" w:unhideWhenUsed="1"/>
-    <w:lsdException w:name="HTML Code" w:semiHidden="1" w:unhideWhenUsed="1"/>
-    <w:lsdException w:name="HTML Definition" w:semiHidden="1" w:unhideWhenUsed="1"/>
-    <w:lsdException w:name="HTML Keyboard" w:semiHidden="1" w:unhideWhenUsed="1"/>
-    <w:lsdException w:name="HTML Preformatted" w:semiHidden="1" w:unhideWhenUsed="1"/>
-    <w:lsdException w:name="HTML Sample" w:semiHidden="1" w:unhideWhenUsed="1"/>
-    <w:lsdException w:name="HTML Typewriter" w:semiHidden="1" w:unhideWhenUsed="1"/>
-    <w:lsdException w:name="HTML Variable" w:semiHidden="1" w:unhideWhenUsed="1"/>
-    <w:lsdException w:name="Normal Table" w:semiHidden="1" w:unhideWhenUsed="1"/>
-    <w:lsdException w:name="annotation subject" w:semiHidden="1" w:unhideWhenUsed="1"/>
-    <w:lsdException w:name="No List" w:semiHidden="1" w:unhideWhenUsed="1"/>
-    <w:lsdException w:name="Outline List 1" w:semiHidden="1" w:unhideWhenUsed="1"/>
-    <w:lsdException w:name="Outline List 2" w:semiHidden="1" w:unhideWhenUsed="1"/>
-    <w:lsdException w:name="Outline List 3" w:semiHidden="1" w:unhideWhenUsed="1"/>
-    <w:lsdException w:name="Table Simple 1" w:semiHidden="1" w:unhideWhenUsed="1"/>
-    <w:lsdException w:name="Table Simple 2" w:semiHidden="1" w:unhideWhenUsed="1"/>
-    <w:lsdException w:name="Table Simple 3" w:semiHidden="1" w:unhideWhenUsed="1"/>
-    <w:lsdException w:name="Table Classic 1" w:semiHidden="1" w:unhideWhenUsed="1"/>
-    <w:lsdException w:name="Table Classic 2" w:semiHidden="1" w:unhideWhenUsed="1"/>
-    <w:lsdException w:name="Table Classic 3" w:semiHidden="1" w:unhideWhenUsed="1"/>
-    <w:lsdException w:name="Table Classic 4" w:semiHidden="1" w:unhideWhenUsed="1"/>
-    <w:lsdException w:name="Table Colorful 1" w:semiHidden="1" w:unhideWhenUsed="1"/>
-    <w:lsdException w:name="Table Colorful 2" w:semiHidden="1" w:unhideWhenUsed="1"/>
-    <w:lsdException w:name="Table Colorful 3" w:semiHidden="1" w:unhideWhenUsed="1"/>
-    <w:lsdException w:name="Table Columns 1" w:semiHidden="1" w:unhideWhenUsed="1"/>
-    <w:lsdException w:name="Table Columns 2" w:semiHidden="1" w:unhideWhenUsed="1"/>
-    <w:lsdException w:name="Table Columns 3" w:semiHidden="1" w:unhideWhenUsed="1"/>
-    <w:lsdException w:name="Table Columns 4" w:semiHidden="1" w:unhideWhenUsed="1"/>
-    <w:lsdException w:name="Table Columns 5" w:semiHidden="1" w:unhideWhenUsed="1"/>
-    <w:lsdException w:name="Table Grid 1" w:semiHidden="1" w:unhideWhenUsed="1"/>
-    <w:lsdException w:name="Table Grid 2" w:semiHidden="1" w:unhideWhenUsed="1"/>
-    <w:lsdException w:name="Table Grid 3" w:semiHidden="1" w:unhideWhenUsed="1"/>
-    <w:lsdException w:name="Table Grid 4" w:semiHidden="1" w:unhideWhenUsed="1"/>
-    <w:lsdException w:name="Table Grid 5" w:semiHidden="1" w:unhideWhenUsed="1"/>
-    <w:lsdException w:name="Table Grid 6" w:semiHidden="1" w:unhideWhenUsed="1"/>
-    <w:lsdException w:name="Table Grid 7" w:semiHidden="1" w:unhideWhenUsed="1"/>
-    <w:lsdException w:name="Table Grid 8" w:semiHidden="1" w:unhideWhenUsed="1"/>
-    <w:lsdException w:name="Table List 1" w:semiHidden="1" w:unhideWhenUsed="1"/>
-    <w:lsdException w:name="Table List 2" w:semiHidden="1" w:unhideWhenUsed="1"/>
-    <w:lsdException w:name="Table List 3" w:semiHidden="1" w:unhideWhenUsed="1"/>
-    <w:lsdException w:name="Table List 4" w:semiHidden="1" w:unhideWhenUsed="1"/>
-    <w:lsdException w:name="Table List 5" w:semiHidden="1" w:unhideWhenUsed="1"/>
-    <w:lsdException w:name="Table List 6" w:semiHidden="1" w:unhideWhenUsed="1"/>
-    <w:lsdException w:name="Table List 7" w:semiHidden="1" w:unhideWhenUsed="1"/>
-    <w:lsdException w:name="Table List 8" w:semiHidden="1" w:unhideWhenUsed="1"/>
-    <w:lsdException w:name="Table 3D effects 1" w:semiHidden="1" w:unhideWhenUsed="1"/>
-    <w:lsdException w:name="Table 3D effects 2" w:semiHidden="1" w:unhideWhenUsed="1"/>
-    <w:lsdException w:name="Table 3D effects 3" w:semiHidden="1" w:unhideWhenUsed="1"/>
-    <w:lsdException w:name="Table Contemporary" w:semiHidden="1" w:unhideWhenUsed="1"/>
-    <w:lsdException w:name="Table Elegant" w:semiHidden="1" w:unhideWhenUsed="1"/>
-    <w:lsdException w:name="Table Professional" w:semiHidden="1" w:unhideWhenUsed="1"/>
-    <w:lsdException w:name="Table Subtle 1" w:semiHidden="1" w:unhideWhenUsed="1"/>
-    <w:lsdException w:name="Table Subtle 2" w:semiHidden="1" w:unhideWhenUsed="1"/>
-    <w:lsdException w:name="Table Web 1" w:semiHidden="1" w:unhideWhenUsed="1"/>
-    <w:lsdException w:name="Table Web 2" w:semiHidden="1" w:unhideWhenUsed="1"/>
-    <w:lsdException w:name="Table Web 3" w:semiHidden="1" w:unhideWhenUsed="1"/>
-    <w:lsdException w:name="Balloon Text" w:semiHidden="1" w:unhideWhenUsed="1"/>
-    <w:lsdException w:name="Table Grid" w:semiHidden="1" w:uiPriority="39" w:unhideWhenUsed="1"/>
-    <w:lsdException w:name="Table Theme" w:semiHidden="1" w:unhideWhenUsed="1"/>
-    <w:lsdException w:name="Placeholder Text" w:semiHidden="1"/>
-    <w:lsdException w:name="No Spacing" w:uiPriority="1" w:qFormat="1"/>
-    <w:lsdException w:name="Light Shading" w:uiPriority="60"/>
-    <w:lsdException w:name="Light List" w:uiPriority="61"/>
-    <w:lsdException w:name="Light Grid" w:uiPriority="62"/>
-    <w:lsdException w:name="Medium Shading 1" w:uiPriority="63"/>
-    <w:lsdException w:name="Medium Shading 2" w:uiPriority="64"/>
-    <w:lsdException w:name="Medium List 1" w:uiPriority="65"/>
-    <w:lsdException w:name="Medium List 2" w:uiPriority="66"/>
-    <w:lsdException w:name="Medium Grid 1" w:uiPriority="67"/>
-    <w:lsdException w:name="Medium Grid 2" w:uiPriority="68"/>
-    <w:lsdException w:name="Medium Grid 3" w:uiPriority="69"/>
-    <w:lsdException w:name="Dark List" w:uiPriority="70"/>
-    <w:lsdException w:name="Colorful Shading" w:uiPriority="71"/>
-    <w:lsdException w:name="Colorful List" w:uiPriority="72"/>
-    <w:lsdException w:name="Colorful Grid" w:uiPriority="73"/>
-    <w:lsdException w:name="Light Shading Accent 1" w:uiPriority="60"/>
-    <w:lsdException w:name="Light List Accent 1" w:uiPriority="61"/>
-    <w:lsdException w:name="Light Grid Accent 1" w:uiPriority="62"/>
-    <w:lsdException w:name="Medium Shading 1 Accent 1" w:uiPriority="63"/>
-    <w:lsdException w:name="Medium Shading 2 Accent 1" w:uiPriority="64"/>
-    <w:lsdException w:name="Medium List 1 Accent 1" w:uiPriority="65"/>
-    <w:lsdException w:name="Revision" w:semiHidden="1"/>
-    <w:lsdException w:name="List Paragraph" w:uiPriority="34" w:qFormat="1"/>
-    <w:lsdException w:name="Quote" w:uiPriority="29" w:qFormat="1"/>
-    <w:lsdException w:name="Intense Quote" w:uiPriority="30" w:qFormat="1"/>
-    <w:lsdException w:name="Medium List 2 Accent 1" w:uiPriority="66"/>
-    <w:lsdException w:name="Medium Grid 1 Accent 1" w:uiPriority="67"/>
-    <w:lsdException w:name="Medium Grid 2 Accent 1" w:uiPriority="68"/>
-    <w:lsdException w:name="Medium Grid 3 Accent 1" w:uiPriority="69"/>
-    <w:lsdException w:name="Dark List Accent 1" w:uiPriority="70"/>
-    <w:lsdException w:name="Colorful Shading Accent 1" w:uiPriority="71"/>
-    <w:lsdException w:name="Colorful List Accent 1" w:uiPriority="72"/>
-    <w:lsdException w:name="Colorful Grid Accent 1" w:uiPriority="73"/>
-    <w:lsdException w:name="Light Shading Accent 2" w:uiPriority="60"/>
-    <w:lsdException w:name="Light List Accent 2" w:uiPriority="61"/>
-    <w:lsdException w:name="Light Grid Accent 2" w:uiPriority="62"/>
-    <w:lsdException w:name="Medium Shading 1 Accent 2" w:uiPriority="63"/>
-    <w:lsdException w:name="Medium Shading 2 Accent 2" w:uiPriority="64"/>
-    <w:lsdException w:name="Medium List 1 Accent 2" w:uiPriority="65"/>
-    <w:lsdException w:name="Medium List 2 Accent 2" w:uiPriority="66"/>
-    <w:lsdException w:name="Medium Grid 1 Accent 2" w:uiPriority="67"/>
-    <w:lsdException w:name="Medium Grid 2 Accent 2" w:uiPriority="68"/>
-    <w:lsdException w:name="Medium Grid 3 Accent 2" w:uiPriority="69"/>
-    <w:lsdException w:name="Dark List Accent 2" w:uiPriority="70"/>
-    <w:lsdException w:name="Colorful Shading Accent 2" w:uiPriority="71"/>
-    <w:lsdException w:name="Colorful List Accent 2" w:uiPriority="72"/>
-    <w:lsdException w:name="Colorful Grid Accent 2" w:uiPriority="73"/>
-    <w:lsdException w:name="Light Shading Accent 3" w:uiPriority="60"/>
-    <w:lsdException w:name="Light List Accent 3" w:uiPriority="61"/>
-    <w:lsdException w:name="Light Grid Accent 3" w:uiPriority="62"/>
-    <w:lsdException w:name="Medium Shading 1 Accent 3" w:uiPriority="63"/>
-    <w:lsdException w:name="Medium Shading 2 Accent 3" w:uiPriority="64"/>
-    <w:lsdException w:name="Medium List 1 Accent 3" w:uiPriority="65"/>
-    <w:lsdException w:name="Medium List 2 Accent 3" w:uiPriority="66"/>
-    <w:lsdException w:name="Medium Grid 1 Accent 3" w:uiPriority="67"/>
-    <w:lsdException w:name="Medium Grid 2 Accent 3" w:uiPriority="68"/>
-    <w:lsdException w:name="Medium Grid 3 Accent 3" w:uiPriority="69"/>
-    <w:lsdException w:name="Dark List Accent 3" w:uiPriority="70"/>
-    <w:lsdException w:name="Colorful Shading Accent 3" w:uiPriority="71"/>
-    <w:lsdException w:name="Colorful List Accent 3" w:uiPriority="72"/>
-    <w:lsdException w:name="Colorful Grid Accent 3" w:uiPriority="73"/>
-    <w:lsdException w:name="Light Shading Accent 4" w:uiPriority="60"/>
-    <w:lsdException w:name="Light List Accent 4" w:uiPriority="61"/>
-    <w:lsdException w:name="Light Grid Accent 4" w:uiPriority="62"/>
-    <w:lsdException w:name="Medium Shading 1 Accent 4" w:uiPriority="63"/>
-    <w:lsdException w:name="Medium Shading 2 Accent 4" w:uiPriority="64"/>
-    <w:lsdException w:name="Medium List 1 Accent 4" w:uiPriority="65"/>
-    <w:lsdException w:name="Medium List 2 Accent 4" w:uiPriority="66"/>
-    <w:lsdException w:name="Medium Grid 1 Accent 4" w:uiPriority="67"/>
-    <w:lsdException w:name="Medium Grid 2 Accent 4" w:uiPriority="68"/>
-    <w:lsdException w:name="Medium Grid 3 Accent 4" w:uiPriority="69"/>
-    <w:lsdException w:name="Dark List Accent 4" w:uiPriority="70"/>
-    <w:lsdException w:name="Colorful Shading Accent 4" w:uiPriority="71"/>
-    <w:lsdException w:name="Colorful List Accent 4" w:uiPriority="72"/>
-    <w:lsdException w:name="Colorful Grid Accent 4" w:uiPriority="73"/>
-    <w:lsdException w:name="Light Shading Accent 5" w:uiPriority="60"/>
-    <w:lsdException w:name="Light List Accent 5" w:uiPriority="61"/>
-    <w:lsdException w:name="Light Grid Accent 5" w:uiPriority="62"/>
-    <w:lsdException w:name="Medium Shading 1 Accent 5" w:uiPriority="63"/>
-    <w:lsdException w:name="Medium Shading 2 Accent 5" w:uiPriority="64"/>
-    <w:lsdException w:name="Medium List 1 Accent 5" w:uiPriority="65"/>
-    <w:lsdException w:name="Medium List 2 Accent 5" w:uiPriority="66"/>
-    <w:lsdException w:name="Medium Grid 1 Accent 5" w:uiPriority="67"/>
-    <w:lsdException w:name="Medium Grid 2 Accent 5" w:uiPriority="68"/>
-    <w:lsdException w:name="Medium Grid 3 Accent 5" w:uiPriority="69"/>
-    <w:lsdException w:name="Dark List Accent 5" w:uiPriority="70"/>
-    <w:lsdException w:name="Colorful Shading Accent 5" w:uiPriority="71"/>
-    <w:lsdException w:name="Colorful List Accent 5" w:uiPriority="72"/>
-    <w:lsdException w:name="Colorful Grid Accent 5" w:uiPriority="73"/>
-    <w:lsdException w:name="Light Shading Accent 6" w:uiPriority="60"/>
-    <w:lsdException w:name="Light List Accent 6" w:uiPriority="61"/>
-    <w:lsdException w:name="Light Grid Accent 6" w:uiPriority="62"/>
-    <w:lsdException w:name="Medium Shading 1 Accent 6" w:uiPriority="63"/>
-    <w:lsdException w:name="Medium Shading 2 Accent 6" w:uiPriority="64"/>
-    <w:lsdException w:name="Medium List 1 Accent 6" w:uiPriority="65"/>
-    <w:lsdException w:name="Medium List 2 Accent 6" w:uiPriority="66"/>
-    <w:lsdException w:name="Medium Grid 1 Accent 6" w:uiPriority="67"/>
-    <w:lsdException w:name="Medium Grid 2 Accent 6" w:uiPriority="68"/>
-    <w:lsdException w:name="Medium Grid 3 Accent 6" w:uiPriority="69"/>
-    <w:lsdException w:name="Dark List Accent 6" w:uiPriority="70"/>
-    <w:lsdException w:name="Colorful Shading Accent 6" w:uiPriority="71"/>
-    <w:lsdException w:name="Colorful List Accent 6" w:uiPriority="72"/>
-    <w:lsdException w:name="Colorful Grid Accent 6" w:uiPriority="73"/>
-    <w:lsdException w:name="Subtle Emphasis" w:uiPriority="19" w:qFormat="1"/>
-    <w:lsdException w:name="Intense Emphasis" w:uiPriority="21" w:qFormat="1"/>
-    <w:lsdException w:name="Subtle Reference" w:uiPriority="31" w:qFormat="1"/>
-    <w:lsdException w:name="Intense Reference" w:uiPriority="32" w:qFormat="1"/>
-    <w:lsdException w:name="Book Title" w:uiPriority="33" w:qFormat="1"/>
-    <w:lsdException w:name="Bibliography" w:semiHidden="1" w:uiPriority="37" w:unhideWhenUsed="1"/>
-    <w:lsdException w:name="TOC Heading" w:semiHidden="1" w:uiPriority="39" w:unhideWhenUsed="1" w:qFormat="1"/>
-    <w:lsdException w:name="Plain Table 1" w:uiPriority="41"/>
-    <w:lsdException w:name="Plain Table 2" w:uiPriority="42"/>
-    <w:lsdException w:name="Plain Table 3" w:uiPriority="43"/>
-    <w:lsdException w:name="Plain Table 4" w:uiPriority="44"/>
-    <w:lsdException w:name="Plain Table 5" w:uiPriority="45"/>
-    <w:lsdException w:name="Grid Table Light" w:uiPriority="40"/>
-    <w:lsdException w:name="Grid Table 1 Light" w:uiPriority="46"/>
-    <w:lsdException w:name="Grid Table 2" w:uiPriority="47"/>
-    <w:lsdException w:name="Grid Table 3" w:uiPriority="48"/>
-    <w:lsdException w:name="Grid Table 4" w:uiPriority="49"/>
-    <w:lsdException w:name="Grid Table 5 Dark" w:uiPriority="50"/>
-    <w:lsdException w:name="Grid Table 6 Colorful" w:uiPriority="51"/>
-    <w:lsdException w:name="Grid Table 7 Colorful" w:uiPriority="52"/>
-    <w:lsdException w:name="Grid Table 1 Light Accent 1" w:uiPriority="46"/>
-    <w:lsdException w:name="Grid Table 2 Accent 1" w:uiPriority="47"/>
-    <w:lsdException w:name="Grid Table 3 Accent 1" w:uiPriority="48"/>
-    <w:lsdException w:name="Grid Table 4 Accent 1" w:uiPriority="49"/>
-    <w:lsdException w:name="Grid Table 5 Dark Accent 1" w:uiPriority="50"/>
-    <w:lsdException w:name="Grid Table 6 Colorful Accent 1" w:uiPriority="51"/>
-    <w:lsdException w:name="Grid Table 7 Colorful Accent 1" w:uiPriority="52"/>
-    <w:lsdException w:name="Grid Table 1 Light Accent 2" w:uiPriority="46"/>
-    <w:lsdException w:name="Grid Table 2 Accent 2" w:uiPriority="47"/>
-    <w:lsdException w:name="Grid Table 3 Accent 2" w:uiPriority="48"/>
-    <w:lsdException w:name="Grid Table 4 Accent 2" w:uiPriority="49"/>
-    <w:lsdException w:name="Grid Table 5 Dark Accent 2" w:uiPriority="50"/>
-    <w:lsdException w:name="Grid Table 6 Colorful Accent 2" w:uiPriority="51"/>
-    <w:lsdException w:name="Grid Table 7 Colorful Accent 2" w:uiPriority="52"/>
-    <w:lsdException w:name="Grid Table 1 Light Accent 3" w:uiPriority="46"/>
-    <w:lsdException w:name="Grid Table 2 Accent 3" w:uiPriority="47"/>
-    <w:lsdException w:name="Grid Table 3 Accent 3" w:uiPriority="48"/>
-    <w:lsdException w:name="Grid Table 4 Accent 3" w:uiPriority="49"/>
-    <w:lsdException w:name="Grid Table 5 Dark Accent 3" w:uiPriority="50"/>
-    <w:lsdException w:name="Grid Table 6 Colorful Accent 3" w:uiPriority="51"/>
-    <w:lsdException w:name="Grid Table 7 Colorful Accent 3" w:uiPriority="52"/>
-    <w:lsdException w:name="Grid Table 1 Light Accent 4" w:uiPriority="46"/>
-    <w:lsdException w:name="Grid Table 2 Accent 4" w:uiPriority="47"/>
-    <w:lsdException w:name="Grid Table 3 Accent 4" w:uiPriority="48"/>
-    <w:lsdException w:name="Grid Table 4 Accent 4" w:uiPriority="49"/>
-    <w:lsdException w:name="Grid Table 5 Dark Accent 4" w:uiPriority="50"/>
-    <w:lsdException w:name="Grid Table 6 Colorful Accent 4" w:uiPriority="51"/>
-    <w:lsdException w:name="Grid Table 7 Colorful Accent 4" w:uiPriority="52"/>
-    <w:lsdException w:name="Grid Table 1 Light Accent 5" w:uiPriority="46"/>
-    <w:lsdException w:name="Grid Table 2 Accent 5" w:uiPriority="47"/>
-    <w:lsdException w:name="Grid Table 3 Accent 5" w:uiPriority="48"/>
-    <w:lsdException w:name="Grid Table 4 Accent 5" w:uiPriority="49"/>
-    <w:lsdException w:name="Grid Table 5 Dark Accent 5" w:uiPriority="50"/>
-    <w:lsdException w:name="Grid Table 6 Colorful Accent 5" w:uiPriority="51"/>
-    <w:lsdException w:name="Grid Table 7 Colorful Accent 5" w:uiPriority="52"/>
-    <w:lsdException w:name="Grid Table 1 Light Accent 6" w:uiPriority="46"/>
-    <w:lsdException w:name="Grid Table 2 Accent 6" w:uiPriority="47"/>
-    <w:lsdException w:name="Grid Table 3 Accent 6" w:uiPriority="48"/>
-    <w:lsdException w:name="Grid Table 4 Accent 6" w:uiPriority="49"/>
-    <w:lsdException w:name="Grid Table 5 Dark Accent 6" w:uiPriority="50"/>
-    <w:lsdException w:name="Grid Table 6 Colorful Accent 6" w:uiPriority="51"/>
-    <w:lsdException w:name="Grid Table 7 Colorful Accent 6" w:uiPriority="52"/>
-    <w:lsdException w:name="List Table 1 Light" w:uiPriority="46"/>
-    <w:lsdException w:name="List Table 2" w:uiPriority="47"/>
-    <w:lsdException w:name="List Table 3" w:uiPriority="48"/>
-    <w:lsdException w:name="List Table 4" w:uiPriority="49"/>
-    <w:lsdException w:name="List Table 5 Dark" w:uiPriority="50"/>
-    <w:lsdException w:name="List Table 6 Colorful" w:uiPriority="51"/>
-    <w:lsdException w:name="List Table 7 Colorful" w:uiPriority="52"/>
-    <w:lsdException w:name="List Table 1 Light Accent 1" w:uiPriority="46"/>
-    <w:lsdException w:name="List Table 2 Accent 1" w:uiPriority="47"/>
-    <w:lsdException w:name="List Table 3 Accent 1" w:uiPriority="48"/>
-    <w:lsdException w:name="List Table 4 Accent 1" w:uiPriority="49"/>
-    <w:lsdException w:name="List Table 5 Dark Accent 1" w:uiPriority="50"/>
-    <w:lsdException w:name="List Table 6 Colorful Accent 1" w:uiPriority="51"/>
-    <w:lsdException w:name="List Table 7 Colorful Accent 1" w:uiPriority="52"/>
-    <w:lsdException w:name="List Table 1 Light Accent 2" w:uiPriority="46"/>
-    <w:lsdException w:name="List Table 2 Accent 2" w:uiPriority="47"/>
-    <w:lsdException w:name="List Table 3 Accent 2" w:uiPriority="48"/>
-    <w:lsdException w:name="List Table 4 Accent 2" w:uiPriority="49"/>
-    <w:lsdException w:name="List Table 5 Dark Accent 2" w:uiPriority="50"/>
-    <w:lsdException w:name="List Table 6 Colorful Accent 2" w:uiPriority="51"/>
-    <w:lsdException w:name="List Table 7 Colorful Accent 2" w:uiPriority="52"/>
-    <w:lsdException w:name="List Table 1 Light Accent 3" w:uiPriority="46"/>
-    <w:lsdException w:name="List Table 2 Accent 3" w:uiPriority="47"/>
-    <w:lsdException w:name="List Table 3 Accent 3" w:uiPriority="48"/>
-    <w:lsdException w:name="List Table 4 Accent 3" w:uiPriority="49"/>
-    <w:lsdException w:name="List Table 5 Dark Accent 3" w:uiPriority="50"/>
-    <w:lsdException w:name="List Table 6 Colorful Accent 3" w:uiPriority="51"/>
-    <w:lsdException w:name="List Table 7 Colorful Accent 3" w:uiPriority="52"/>
-    <w:lsdException w:name="List Table 1 Light Accent 4" w:uiPriority="46"/>
-    <w:lsdException w:name="List Table 2 Accent 4" w:uiPriority="47"/>
-    <w:lsdException w:name="List Table 3 Accent 4" w:uiPriority="48"/>
-    <w:lsdException w:name="List Table 4 Accent 4" w:uiPriority="49"/>
-    <w:lsdException w:name="List Table 5 Dark Accent 4" w:uiPriority="50"/>
-    <w:lsdException w:name="List Table 6 Colorful Accent 4" w:uiPriority="51"/>
-    <w:lsdException w:name="List Table 7 Colorful Accent 4" w:uiPriority="52"/>
-    <w:lsdException w:name="List Table 1 Light Accent 5" w:uiPriority="46"/>
-    <w:lsdException w:name="List Table 2 Accent 5" w:uiPriority="47"/>
-    <w:lsdException w:name="List Table 3 Accent 5" w:uiPriority="48"/>
-    <w:lsdException w:name="List Table 4 Accent 5" w:uiPriority="49"/>
-    <w:lsdException w:name="List Table 5 Dark Accent 5" w:uiPriority="50"/>
-    <w:lsdException w:name="List Table 6 Colorful Accent 5" w:uiPriority="51"/>
-    <w:lsdException w:name="List Table 7 Colorful Accent 5" w:uiPriority="52"/>
-    <w:lsdException w:name="List Table 1 Light Accent 6" w:uiPriority="46"/>
-    <w:lsdException w:name="List Table 2 Accent 6" w:uiPriority="47"/>
-    <w:lsdException w:name="List Table 3 Accent 6" w:uiPriority="48"/>
-    <w:lsdException w:name="List Table 4 Accent 6" w:uiPriority="49"/>
-    <w:lsdException w:name="List Table 5 Dark Accent 6" w:uiPriority="50"/>
-    <w:lsdException w:name="List Table 6 Colorful Accent 6" w:uiPriority="51"/>
-    <w:lsdException w:name="List Table 7 Colorful Accent 6" w:uiPriority="52"/>
-    <w:lsdException w:name="Mention" w:semiHidden="1" w:unhideWhenUsed="1"/>
-    <w:lsdException w:name="Smart Hyperlink" w:semiHidden="1" w:unhideWhenUsed="1"/>
-    <w:lsdException w:name="Hashtag" w:semiHidden="1" w:unhideWhenUsed="1"/>
-    <w:lsdException w:name="Unresolved Mention" w:semiHidden="1" w:unhideWhenUsed="1"/>
+  <w:latentStyles w:defLockedState="0" w:defUIPriority="99" w:defSemiHidden="1" w:defUnhideWhenUsed="1" w:defQFormat="0" w:count="267">
+    <w:lsdException w:name="Normal" w:semiHidden="0" w:uiPriority="0" w:unhideWhenUsed="0" w:qFormat="1"/>
+    <w:lsdException w:name="heading 1" w:semiHidden="0" w:uiPriority="9" w:unhideWhenUsed="0" w:qFormat="1"/>
+    <w:lsdException w:name="heading 2" w:uiPriority="9" w:qFormat="1"/>
+    <w:lsdException w:name="heading 3" w:uiPriority="9" w:qFormat="1"/>
+    <w:lsdException w:name="heading 4" w:uiPriority="9" w:qFormat="1"/>
+    <w:lsdException w:name="heading 5" w:uiPriority="9" w:qFormat="1"/>
+    <w:lsdException w:name="heading 6" w:uiPriority="9" w:qFormat="1"/>
+    <w:lsdException w:name="heading 7" w:uiPriority="9" w:qFormat="1"/>
+    <w:lsdException w:name="heading 8" w:uiPriority="9" w:qFormat="1"/>
+    <w:lsdException w:name="heading 9" w:uiPriority="9" w:qFormat="1"/>
+    <w:lsdException w:name="toc 1" w:uiPriority="39"/>
+    <w:lsdException w:name="toc 2" w:uiPriority="39"/>
+    <w:lsdException w:name="toc 3" w:uiPriority="39"/>
+    <w:lsdException w:name="toc 4" w:uiPriority="39"/>
+    <w:lsdException w:name="toc 5" w:uiPriority="39"/>
+    <w:lsdException w:name="toc 6" w:uiPriority="39"/>
+    <w:lsdException w:name="toc 7" w:uiPriority="39"/>
+    <w:lsdException w:name="toc 8" w:uiPriority="39"/>
+    <w:lsdException w:name="toc 9" w:uiPriority="39"/>
+    <w:lsdException w:name="caption" w:uiPriority="35" w:qFormat="1"/>
+    <w:lsdException w:name="Title" w:semiHidden="0" w:uiPriority="10" w:unhideWhenUsed="0" w:qFormat="1"/>
+    <w:lsdException w:name="Default Paragraph Font" w:uiPriority="1"/>
+    <w:lsdException w:name="Subtitle" w:semiHidden="0" w:uiPriority="11" w:unhideWhenUsed="0" w:qFormat="1"/>
+    <w:lsdException w:name="Strong" w:semiHidden="0" w:uiPriority="22" w:unhideWhenUsed="0" w:qFormat="1"/>
+    <w:lsdException w:name="Emphasis" w:semiHidden="0" w:uiPriority="20" w:unhideWhenUsed="0" w:qFormat="1"/>
+    <w:lsdException w:name="Table Grid" w:uiPriority="39"/>
+    <w:lsdException w:name="Placeholder Text" w:unhideWhenUsed="0"/>
+    <w:lsdException w:name="No Spacing" w:semiHidden="0" w:uiPriority="1" w:unhideWhenUsed="0" w:qFormat="1"/>
+    <w:lsdException w:name="Light Shading" w:semiHidden="0" w:uiPriority="60" w:unhideWhenUsed="0"/>
+    <w:lsdException w:name="Light List" w:semiHidden="0" w:uiPriority="61" w:unhideWhenUsed="0"/>
+    <w:lsdException w:name="Light Grid" w:semiHidden="0" w:uiPriority="62" w:unhideWhenUsed="0"/>
+    <w:lsdException w:name="Medium Shading 1" w:semiHidden="0" w:uiPriority="63" w:unhideWhenUsed="0"/>
+    <w:lsdException w:name="Medium Shading 2" w:semiHidden="0" w:uiPriority="64" w:unhideWhenUsed="0"/>
+    <w:lsdException w:name="Medium List 1" w:semiHidden="0" w:uiPriority="65" w:unhideWhenUsed="0"/>
+    <w:lsdException w:name="Medium List 2" w:semiHidden="0" w:uiPriority="66" w:unhideWhenUsed="0"/>
+    <w:lsdException w:name="Medium Grid 1" w:semiHidden="0" w:uiPriority="67" w:unhideWhenUsed="0"/>
+    <w:lsdException w:name="Medium Grid 2" w:semiHidden="0" w:uiPriority="68" w:unhideWhenUsed="0"/>
+    <w:lsdException w:name="Medium Grid 3" w:semiHidden="0" w:uiPriority="69" w:unhideWhenUsed="0"/>
+    <w:lsdException w:name="Dark List" w:semiHidden="0" w:uiPriority="70" w:unhideWhenUsed="0"/>
+    <w:lsdException w:name="Colorful Shading" w:semiHidden="0" w:uiPriority="71" w:unhideWhenUsed="0"/>
+    <w:lsdException w:name="Colorful List" w:semiHidden="0" w:uiPriority="72" w:unhideWhenUsed="0"/>
+    <w:lsdException w:name="Colorful Grid" w:semiHidden="0" w:uiPriority="73" w:unhideWhenUsed="0"/>
+    <w:lsdException w:name="Light Shading Accent 1" w:semiHidden="0" w:uiPriority="60" w:unhideWhenUsed="0"/>
+    <w:lsdException w:name="Light List Accent 1" w:semiHidden="0" w:uiPriority="61" w:unhideWhenUsed="0"/>
+    <w:lsdException w:name="Light Grid Accent 1" w:semiHidden="0" w:uiPriority="62" w:unhideWhenUsed="0"/>
+    <w:lsdException w:name="Medium Shading 1 Accent 1" w:semiHidden="0" w:uiPriority="63" w:unhideWhenUsed="0"/>
+    <w:lsdException w:name="Medium Shading 2 Accent 1" w:semiHidden="0" w:uiPriority="64" w:unhideWhenUsed="0"/>
+    <w:lsdException w:name="Medium List 1 Accent 1" w:semiHidden="0" w:uiPriority="65" w:unhideWhenUsed="0"/>
+    <w:lsdException w:name="Revision" w:unhideWhenUsed="0"/>
+    <w:lsdException w:name="List Paragraph" w:semiHidden="0" w:uiPriority="34" w:unhideWhenUsed="0" w:qFormat="1"/>
+    <w:lsdException w:name="Quote" w:semiHidden="0" w:uiPriority="29" w:unhideWhenUsed="0" w:qFormat="1"/>
+    <w:lsdException w:name="Intense Quote" w:semiHidden="0" w:uiPriority="30" w:unhideWhenUsed="0" w:qFormat="1"/>
+    <w:lsdException w:name="Medium List 2 Accent 1" w:semiHidden="0" w:uiPriority="66" w:unhideWhenUsed="0"/>
+    <w:lsdException w:name="Medium Grid 1 Accent 1" w:semiHidden="0" w:uiPriority="67" w:unhideWhenUsed="0"/>
+    <w:lsdException w:name="Medium Grid 2 Accent 1" w:semiHidden="0" w:uiPriority="68" w:unhideWhenUsed="0"/>
+    <w:lsdException w:name="Medium Grid 3 Accent 1" w:semiHidden="0" w:uiPriority="69" w:unhideWhenUsed="0"/>
+    <w:lsdException w:name="Dark List Accent 1" w:semiHidden="0" w:uiPriority="70" w:unhideWhenUsed="0"/>
+    <w:lsdException w:name="Colorful Shading Accent 1" w:semiHidden="0" w:uiPriority="71" w:unhideWhenUsed="0"/>
+    <w:lsdException w:name="Colorful List Accent 1" w:semiHidden="0" w:uiPriority="72" w:unhideWhenUsed="0"/>
+    <w:lsdException w:name="Colorful Grid Accent 1" w:semiHidden="0" w:uiPriority="73" w:unhideWhenUsed="0"/>
+    <w:lsdException w:name="Light Shading Accent 2" w:semiHidden="0" w:uiPriority="60" w:unhideWhenUsed="0"/>
+    <w:lsdException w:name="Light List Accent 2" w:semiHidden="0" w:uiPriority="61" w:unhideWhenUsed="0"/>
+    <w:lsdException w:name="Light Grid Accent 2" w:semiHidden="0" w:uiPriority="62" w:unhideWhenUsed="0"/>
+    <w:lsdException w:name="Medium Shading 1 Accent 2" w:semiHidden="0" w:uiPriority="63" w:unhideWhenUsed="0"/>
+    <w:lsdException w:name="Medium Shading 2 Accent 2" w:semiHidden="0" w:uiPriority="64" w:unhideWhenUsed="0"/>
+    <w:lsdException w:name="Medium List 1 Accent 2" w:semiHidden="0" w:uiPriority="65" w:unhideWhenUsed="0"/>
+    <w:lsdException w:name="Medium List 2 Accent 2" w:semiHidden="0" w:uiPriority="66" w:unhideWhenUsed="0"/>
+    <w:lsdException w:name="Medium Grid 1 Accent 2" w:semiHidden="0" w:uiPriority="67" w:unhideWhenUsed="0"/>
+    <w:lsdException w:name="Medium Grid 2 Accent 2" w:semiHidden="0" w:uiPriority="68" w:unhideWhenUsed="0"/>
+    <w:lsdException w:name="Medium Grid 3 Accent 2" w:semiHidden="0" w:uiPriority="69" w:unhideWhenUsed="0"/>
+    <w:lsdException w:name="Dark List Accent 2" w:semiHidden="0" w:uiPriority="70" w:unhideWhenUsed="0"/>
+    <w:lsdException w:name="Colorful Shading Accent 2" w:semiHidden="0" w:uiPriority="71" w:unhideWhenUsed="0"/>
+    <w:lsdException w:name="Colorful List Accent 2" w:semiHidden="0" w:uiPriority="72" w:unhideWhenUsed="0"/>
+    <w:lsdException w:name="Colorful Grid Accent 2" w:semiHidden="0" w:uiPriority="73" w:unhideWhenUsed="0"/>
+    <w:lsdException w:name="Light Shading Accent 3" w:semiHidden="0" w:uiPriority="60" w:unhideWhenUsed="0"/>
+    <w:lsdException w:name="Light List Accent 3" w:semiHidden="0" w:uiPriority="61" w:unhideWhenUsed="0"/>
+    <w:lsdException w:name="Light Grid Accent 3" w:semiHidden="0" w:uiPriority="62" w:unhideWhenUsed="0"/>
+    <w:lsdException w:name="Medium Shading 1 Accent 3" w:semiHidden="0" w:uiPriority="63" w:unhideWhenUsed="0"/>
+    <w:lsdException w:name="Medium Shading 2 Accent 3" w:semiHidden="0" w:uiPriority="64" w:unhideWhenUsed="0"/>
+    <w:lsdException w:name="Medium List 1 Accent 3" w:semiHidden="0" w:uiPriority="65" w:unhideWhenUsed="0"/>
+    <w:lsdException w:name="Medium List 2 Accent 3" w:semiHidden="0" w:uiPriority="66" w:unhideWhenUsed="0"/>
+    <w:lsdException w:name="Medium Grid 1 Accent 3" w:semiHidden="0" w:uiPriority="67" w:unhideWhenUsed="0"/>
+    <w:lsdException w:name="Medium Grid 2 Accent 3" w:semiHidden="0" w:uiPriority="68" w:unhideWhenUsed="0"/>
+    <w:lsdException w:name="Medium Grid 3 Accent 3" w:semiHidden="0" w:uiPriority="69" w:unhideWhenUsed="0"/>
+    <w:lsdException w:name="Dark List Accent 3" w:semiHidden="0" w:uiPriority="70" w:unhideWhenUsed="0"/>
+    <w:lsdException w:name="Colorful Shading Accent 3" w:semiHidden="0" w:uiPriority="71" w:unhideWhenUsed="0"/>
+    <w:lsdException w:name="Colorful List Accent 3" w:semiHidden="0" w:uiPriority="72" w:unhideWhenUsed="0"/>
+    <w:lsdException w:name="Colorful Grid Accent 3" w:semiHidden="0" w:uiPriority="73" w:unhideWhenUsed="0"/>
+    <w:lsdException w:name="Light Shading Accent 4" w:semiHidden="0" w:uiPriority="60" w:unhideWhenUsed="0"/>
+    <w:lsdException w:name="Light List Accent 4" w:semiHidden="0" w:uiPriority="61" w:unhideWhenUsed="0"/>
+    <w:lsdException w:name="Light Grid Accent 4" w:semiHidden="0" w:uiPriority="62" w:unhideWhenUsed="0"/>
+    <w:lsdException w:name="Medium Shading 1 Accent 4" w:semiHidden="0" w:uiPriority="63" w:unhideWhenUsed="0"/>
+    <w:lsdException w:name="Medium Shading 2 Accent 4" w:semiHidden="0" w:uiPriority="64" w:unhideWhenUsed="0"/>
+    <w:lsdException w:name="Medium List 1 Accent 4" w:semiHidden="0" w:uiPriority="65" w:unhideWhenUsed="0"/>
+    <w:lsdException w:name="Medium List 2 Accent 4" w:semiHidden="0" w:uiPriority="66" w:unhideWhenUsed="0"/>
+    <w:lsdException w:name="Medium Grid 1 Accent 4" w:semiHidden="0" w:uiPriority="67" w:unhideWhenUsed="0"/>
+    <w:lsdException w:name="Medium Grid 2 Accent 4" w:semiHidden="0" w:uiPriority="68" w:unhideWhenUsed="0"/>
+    <w:lsdException w:name="Medium Grid 3 Accent 4" w:semiHidden="0" w:uiPriority="69" w:unhideWhenUsed="0"/>
+    <w:lsdException w:name="Dark List Accent 4" w:semiHidden="0" w:uiPriority="70" w:unhideWhenUsed="0"/>
+    <w:lsdException w:name="Colorful Shading Accent 4" w:semiHidden="0" w:uiPriority="71" w:unhideWhenUsed="0"/>
+    <w:lsdException w:name="Colorful List Accent 4" w:semiHidden="0" w:uiPriority="72" w:unhideWhenUsed="0"/>
+    <w:lsdException w:name="Colorful Grid Accent 4" w:semiHidden="0" w:uiPriority="73" w:unhideWhenUsed="0"/>
+    <w:lsdException w:name="Light Shading Accent 5" w:semiHidden="0" w:uiPriority="60" w:unhideWhenUsed="0"/>
+    <w:lsdException w:name="Light List Accent 5" w:semiHidden="0" w:uiPriority="61" w:unhideWhenUsed="0"/>
+    <w:lsdException w:name="Light Grid Accent 5" w:semiHidden="0" w:uiPriority="62" w:unhideWhenUsed="0"/>
+    <w:lsdException w:name="Medium Shading 1 Accent 5" w:semiHidden="0" w:uiPriority="63" w:unhideWhenUsed="0"/>
+    <w:lsdException w:name="Medium Shading 2 Accent 5" w:semiHidden="0" w:uiPriority="64" w:unhideWhenUsed="0"/>
+    <w:lsdException w:name="Medium List 1 Accent 5" w:semiHidden="0" w:uiPriority="65" w:unhideWhenUsed="0"/>
+    <w:lsdException w:name="Medium List 2 Accent 5" w:semiHidden="0" w:uiPriority="66" w:unhideWhenUsed="0"/>
+    <w:lsdException w:name="Medium Grid 1 Accent 5" w:semiHidden="0" w:uiPriority="67" w:unhideWhenUsed="0"/>
+    <w:lsdException w:name="Medium Grid 2 Accent 5" w:semiHidden="0" w:uiPriority="68" w:unhideWhenUsed="0"/>
+    <w:lsdException w:name="Medium Grid 3 Accent 5" w:semiHidden="0" w:uiPriority="69" w:unhideWhenUsed="0"/>
+    <w:lsdException w:name="Dark List Accent 5" w:semiHidden="0" w:uiPriority="70" w:unhideWhenUsed="0"/>
+    <w:lsdException w:name="Colorful Shading Accent 5" w:semiHidden="0" w:uiPriority="71" w:unhideWhenUsed="0"/>
+    <w:lsdException w:name="Colorful List Accent 5" w:semiHidden="0" w:uiPriority="72" w:unhideWhenUsed="0"/>
+    <w:lsdException w:name="Colorful Grid Accent 5" w:semiHidden="0" w:uiPriority="73" w:unhideWhenUsed="0"/>
+    <w:lsdException w:name="Light Shading Accent 6" w:semiHidden="0" w:uiPriority="60" w:unhideWhenUsed="0"/>
+    <w:lsdException w:name="Light List Accent 6" w:semiHidden="0" w:uiPriority="61" w:unhideWhenUsed="0"/>
+    <w:lsdException w:name="Light Grid Accent 6" w:semiHidden="0" w:uiPriority="62" w:unhideWhenUsed="0"/>
+    <w:lsdException w:name="Medium Shading 1 Accent 6" w:semiHidden="0" w:uiPriority="63" w:unhideWhenUsed="0"/>
+    <w:lsdException w:name="Medium Shading 2 Accent 6" w:semiHidden="0" w:uiPriority="64" w:unhideWhenUsed="0"/>
+    <w:lsdException w:name="Medium List 1 Accent 6" w:semiHidden="0" w:uiPriority="65" w:unhideWhenUsed="0"/>
+    <w:lsdException w:name="Medium List 2 Accent 6" w:semiHidden="0" w:uiPriority="66" w:unhideWhenUsed="0"/>
+    <w:lsdException w:name="Medium Grid 1 Accent 6" w:semiHidden="0" w:uiPriority="67" w:unhideWhenUsed="0"/>
+    <w:lsdException w:name="Medium Grid 2 Accent 6" w:semiHidden="0" w:uiPriority="68" w:unhideWhenUsed="0"/>
+    <w:lsdException w:name="Medium Grid 3 Accent 6" w:semiHidden="0" w:uiPriority="69" w:unhideWhenUsed="0"/>
+    <w:lsdException w:name="Dark List Accent 6" w:semiHidden="0" w:uiPriority="70" w:unhideWhenUsed="0"/>
+    <w:lsdException w:name="Colorful Shading Accent 6" w:semiHidden="0" w:uiPriority="71" w:unhideWhenUsed="0"/>
+    <w:lsdException w:name="Colorful List Accent 6" w:semiHidden="0" w:uiPriority="72" w:unhideWhenUsed="0"/>
+    <w:lsdException w:name="Colorful Grid Accent 6" w:semiHidden="0" w:uiPriority="73" w:unhideWhenUsed="0"/>
+    <w:lsdException w:name="Subtle Emphasis" w:semiHidden="0" w:uiPriority="19" w:unhideWhenUsed="0" w:qFormat="1"/>
+    <w:lsdException w:name="Intense Emphasis" w:semiHidden="0" w:uiPriority="21" w:unhideWhenUsed="0" w:qFormat="1"/>
+    <w:lsdException w:name="Subtle Reference" w:semiHidden="0" w:uiPriority="31" w:unhideWhenUsed="0" w:qFormat="1"/>
+    <w:lsdException w:name="Intense Reference" w:semiHidden="0" w:uiPriority="32" w:unhideWhenUsed="0" w:qFormat="1"/>
+    <w:lsdException w:name="Book Title" w:semiHidden="0" w:uiPriority="33" w:unhideWhenUsed="0" w:qFormat="1"/>
+    <w:lsdException w:name="Bibliography" w:uiPriority="37"/>
+    <w:lsdException w:name="TOC Heading" w:uiPriority="39" w:qFormat="1"/>
+  </w:latentStyles>
+  <w:style w:type="paragraph" w:default="1" w:styleId="Normal">
+    <w:name w:val="Normal"/>
+    <w:qFormat/>
+  </w:style>
+  <w:style w:type="paragraph" w:styleId="Heading1">
+    <w:name w:val="heading 1"/>
+    <w:basedOn w:val="Normal"/>
+    <w:next w:val="Normal"/>
+    <w:link w:val="Heading1Char"/>
+    <w:uiPriority w:val="9"/>
+    <w:qFormat/>
+    <w:rsid w:val="00166399"/>
+    <w:pPr>
+      <w:keepNext/>
+      <w:keepLines/>
+      <w:spacing w:before="240"/>
+      <w:outlineLvl w:val="0"/>
+    </w:pPr>
+    <w:rPr>
+      <w:rFonts w:asciiTheme="majorHAnsi" w:eastAsiaTheme="majorEastAsia" w:hAnsiTheme="majorHAnsi" w:cstheme="majorBidi"/>
+      <w:color w:val="2F5496" w:themeColor="accent1" w:themeShade="BF"/>
+      <w:sz w:val="32"/>
+      <w:szCs w:val="32"/>
+    </w:rPr>
+  </w:style>
+  <w:style w:type="character" w:default="1" w:styleId="DefaultParagraphFont">
+    <w:name w:val="Default Paragraph Font"/>
+    <w:uiPriority w:val="1"/>
+    <w:semiHidden/>
+    <w:unhideWhenUsed/>
+  </w:style>
+  <w:style w:type="table" w:default="1" w:styleId="TableNormal">
+    <w:name w:val="Normal Table"/>
+    <w:uiPriority w:val="99"/>
+    <w:semiHidden/>
+    <w:unhideWhenUsed/>
+    <w:tblPr>
+      <w:tblInd w:w="0" w:type="dxa"/>
+      <w:tblCellMar>
+        <w:top w:w="0" w:type="dxa"/>
+        <w:left w:w="108" w:type="dxa"/>
+        <w:bottom w:w="0" w:type="dxa"/>
+        <w:right w:w="108" w:type="dxa"/>
+      </w:tblCellMar>
+    </w:tblPr>
+  </w:style>
+  <w:style w:type="numbering" w:default="1" w:styleId="NoList">
+    <w:name w:val="No List"/>
+    <w:uiPriority w:val="99"/>
+    <w:semiHidden/>
+    <w:unhideWhenUsed/>
+  </w:style>
+  <w:style w:type="character" w:styleId="Hyperlink">
+    <w:name w:val="Hyperlink"/>
+    <w:basedOn w:val="DefaultParagraphFont"/>
+    <w:uiPriority w:val="99"/>
+    <w:semiHidden/>
+    <w:unhideWhenUsed/>
+    <w:rsid w:val="00F875C2"/>
+    <w:rPr>
+      <w:color w:val="0000FF"/>
+      <w:u w:val="single"/>
+    </w:rPr>
+  </w:style>
+  <w:style w:type="paragraph" w:styleId="NormalWeb">
+    <w:name w:val="Normal (Web)"/>
+    <w:basedOn w:val="Normal"/>
+    <w:uiPriority w:val="99"/>
+    <w:semiHidden/>
+    <w:unhideWhenUsed/>
+    <w:rsid w:val="00F875C2"/>
+    <w:pPr>
+      <w:spacing w:before="100" w:beforeAutospacing="1" w:after="100" w:afterAutospacing="1"/>
+    </w:pPr>
+    <w:rPr>
+      <w:rFonts w:ascii="Times New Roman" w:hAnsi="Times New Roman" w:cs="Times New Roman"/>
+      <w:lang w:eastAsia="en-GB"/>
+    </w:rPr>
+  </w:style>
+  <w:style w:type="character" w:customStyle="1" w:styleId="Heading1Char">
+    <w:name w:val="Heading 1 Char"/>
+    <w:basedOn w:val="DefaultParagraphFont"/>
+    <w:link w:val="Heading1"/>
+    <w:uiPriority w:val="9"/>
+    <w:rsid w:val="00166399"/>
+    <w:rPr>
+      <w:rFonts w:asciiTheme="majorHAnsi" w:eastAsiaTheme="majorEastAsia" w:hAnsiTheme="majorHAnsi" w:cstheme="majorBidi"/>
+      <w:color w:val="2F5496" w:themeColor="accent1" w:themeShade="BF"/>
+      <w:sz w:val="32"/>
+      <w:szCs w:val="32"/>
+    </w:rPr>
+  </w:style>
+  <w:style w:type="paragraph" w:styleId="Title">
+    <w:name w:val="Title"/>
+    <w:basedOn w:val="Normal"/>
+    <w:next w:val="Normal"/>
+    <w:link w:val="TitleChar"/>
+    <w:uiPriority w:val="10"/>
+    <w:qFormat/>
+    <w:rsid w:val="00166399"/>
+    <w:pPr>
+      <w:contextualSpacing/>
+    </w:pPr>
+    <w:rPr>
+      <w:rFonts w:asciiTheme="majorHAnsi" w:eastAsiaTheme="majorEastAsia" w:hAnsiTheme="majorHAnsi" w:cstheme="majorBidi"/>
+      <w:spacing w:val="-10"/>
+      <w:kern w:val="28"/>
+      <w:sz w:val="56"/>
+      <w:szCs w:val="56"/>
+    </w:rPr>
+  </w:style>
+  <w:style w:type="character" w:customStyle="1" w:styleId="TitleChar">
+    <w:name w:val="Title Char"/>
+    <w:basedOn w:val="DefaultParagraphFont"/>
+    <w:link w:val="Title"/>
+    <w:uiPriority w:val="10"/>
+    <w:rsid w:val="00166399"/>
+    <w:rPr>
+      <w:rFonts w:asciiTheme="majorHAnsi" w:eastAsiaTheme="majorEastAsia" w:hAnsiTheme="majorHAnsi" w:cstheme="majorBidi"/>
+      <w:spacing w:val="-10"/>
+      <w:kern w:val="28"/>
+      <w:sz w:val="56"/>
+      <w:szCs w:val="56"/>
+    </w:rPr>
+  </w:style>
+</w:styles>
+</file>
+
+<file path=word/stylesWithEffects.xml><?xml version="1.0" encoding="utf-8"?>
+<w:styles xmlns:wpc="http://schemas.microsoft.com/office/word/2010/wordprocessingCanvas" xmlns:mc="http://schemas.openxmlformats.org/markup-compatibility/2006" xmlns:o="urn:schemas-microsoft-com:office:office" xmlns:r="http://schemas.openxmlformats.org/officeDocument/2006/relationships" xmlns:m="http://schemas.openxmlformats.org/officeDocument/2006/math" xmlns:v="urn:schemas-microsoft-com:vml" xmlns:wp14="http://schemas.microsoft.com/office/word/2010/wordprocessingDrawing" xmlns:wp="http://schemas.openxmlformats.org/drawingml/2006/wordprocessingDrawing" xmlns:w10="urn:schemas-microsoft-com:office:word" xmlns:w="http://schemas.openxmlformats.org/wordprocessingml/2006/main" xmlns:w14="http://schemas.microsoft.com/office/word/2010/wordml" xmlns:wpg="http://schemas.microsoft.com/office/word/2010/wordprocessingGroup" xmlns:wpi="http://schemas.microsoft.com/office/word/2010/wordprocessingInk" xmlns:wne="http://schemas.microsoft.com/office/word/2006/wordml" xmlns:wps="http://schemas.microsoft.com/office/word/2010/wordprocessingShape" mc:Ignorable="w14 wp14">
+  <w:docDefaults>
+    <w:rPrDefault>
+      <w:rPr>
+        <w:rFonts w:asciiTheme="minorHAnsi" w:eastAsiaTheme="minorHAnsi" w:hAnsiTheme="minorHAnsi" w:cstheme="minorBidi"/>
+        <w:sz w:val="24"/>
+        <w:szCs w:val="24"/>
+        <w:lang w:val="en-GB" w:eastAsia="en-US" w:bidi="ar-SA"/>
+      </w:rPr>
+    </w:rPrDefault>
+    <w:pPrDefault/>
+  </w:docDefaults>
+  <w:latentStyles w:defLockedState="0" w:defUIPriority="99" w:defSemiHidden="1" w:defUnhideWhenUsed="1" w:defQFormat="0" w:count="267">
+    <w:lsdException w:name="Normal" w:semiHidden="0" w:uiPriority="0" w:unhideWhenUsed="0" w:qFormat="1"/>
+    <w:lsdException w:name="heading 1" w:semiHidden="0" w:uiPriority="9" w:unhideWhenUsed="0" w:qFormat="1"/>
+    <w:lsdException w:name="heading 2" w:uiPriority="9" w:qFormat="1"/>
+    <w:lsdException w:name="heading 3" w:uiPriority="9" w:qFormat="1"/>
+    <w:lsdException w:name="heading 4" w:uiPriority="9" w:qFormat="1"/>
+    <w:lsdException w:name="heading 5" w:uiPriority="9" w:qFormat="1"/>
+    <w:lsdException w:name="heading 6" w:uiPriority="9" w:qFormat="1"/>
+    <w:lsdException w:name="heading 7" w:uiPriority="9" w:qFormat="1"/>
+    <w:lsdException w:name="heading 8" w:uiPriority="9" w:qFormat="1"/>
+    <w:lsdException w:name="heading 9" w:uiPriority="9" w:qFormat="1"/>
+    <w:lsdException w:name="toc 1" w:uiPriority="39"/>
+    <w:lsdException w:name="toc 2" w:uiPriority="39"/>
+    <w:lsdException w:name="toc 3" w:uiPriority="39"/>
+    <w:lsdException w:name="toc 4" w:uiPriority="39"/>
+    <w:lsdException w:name="toc 5" w:uiPriority="39"/>
+    <w:lsdException w:name="toc 6" w:uiPriority="39"/>
+    <w:lsdException w:name="toc 7" w:uiPriority="39"/>
+    <w:lsdException w:name="toc 8" w:uiPriority="39"/>
+    <w:lsdException w:name="toc 9" w:uiPriority="39"/>
+    <w:lsdException w:name="caption" w:uiPriority="35" w:qFormat="1"/>
+    <w:lsdException w:name="Title" w:semiHidden="0" w:uiPriority="10" w:unhideWhenUsed="0" w:qFormat="1"/>
+    <w:lsdException w:name="Default Paragraph Font" w:uiPriority="1"/>
+    <w:lsdException w:name="Subtitle" w:semiHidden="0" w:uiPriority="11" w:unhideWhenUsed="0" w:qFormat="1"/>
+    <w:lsdException w:name="Strong" w:semiHidden="0" w:uiPriority="22" w:unhideWhenUsed="0" w:qFormat="1"/>
+    <w:lsdException w:name="Emphasis" w:semiHidden="0" w:uiPriority="20" w:unhideWhenUsed="0" w:qFormat="1"/>
+    <w:lsdException w:name="Table Grid" w:uiPriority="39"/>
+    <w:lsdException w:name="Placeholder Text" w:unhideWhenUsed="0"/>
+    <w:lsdException w:name="No Spacing" w:semiHidden="0" w:uiPriority="1" w:unhideWhenUsed="0" w:qFormat="1"/>
+    <w:lsdException w:name="Light Shading" w:semiHidden="0" w:uiPriority="60" w:unhideWhenUsed="0"/>
+    <w:lsdException w:name="Light List" w:semiHidden="0" w:uiPriority="61" w:unhideWhenUsed="0"/>
+    <w:lsdException w:name="Light Grid" w:semiHidden="0" w:uiPriority="62" w:unhideWhenUsed="0"/>
+    <w:lsdException w:name="Medium Shading 1" w:semiHidden="0" w:uiPriority="63" w:unhideWhenUsed="0"/>
+    <w:lsdException w:name="Medium Shading 2" w:semiHidden="0" w:uiPriority="64" w:unhideWhenUsed="0"/>
+    <w:lsdException w:name="Medium List 1" w:semiHidden="0" w:uiPriority="65" w:unhideWhenUsed="0"/>
+    <w:lsdException w:name="Medium List 2" w:semiHidden="0" w:uiPriority="66" w:unhideWhenUsed="0"/>
+    <w:lsdException w:name="Medium Grid 1" w:semiHidden="0" w:uiPriority="67" w:unhideWhenUsed="0"/>
+    <w:lsdException w:name="Medium Grid 2" w:semiHidden="0" w:uiPriority="68" w:unhideWhenUsed="0"/>
+    <w:lsdException w:name="Medium Grid 3" w:semiHidden="0" w:uiPriority="69" w:unhideWhenUsed="0"/>
+    <w:lsdException w:name="Dark List" w:semiHidden="0" w:uiPriority="70" w:unhideWhenUsed="0"/>
+    <w:lsdException w:name="Colorful Shading" w:semiHidden="0" w:uiPriority="71" w:unhideWhenUsed="0"/>
+    <w:lsdException w:name="Colorful List" w:semiHidden="0" w:uiPriority="72" w:unhideWhenUsed="0"/>
+    <w:lsdException w:name="Colorful Grid" w:semiHidden="0" w:uiPriority="73" w:unhideWhenUsed="0"/>
+    <w:lsdException w:name="Light Shading Accent 1" w:semiHidden="0" w:uiPriority="60" w:unhideWhenUsed="0"/>
+    <w:lsdException w:name="Light List Accent 1" w:semiHidden="0" w:uiPriority="61" w:unhideWhenUsed="0"/>
+    <w:lsdException w:name="Light Grid Accent 1" w:semiHidden="0" w:uiPriority="62" w:unhideWhenUsed="0"/>
+    <w:lsdException w:name="Medium Shading 1 Accent 1" w:semiHidden="0" w:uiPriority="63" w:unhideWhenUsed="0"/>
+    <w:lsdException w:name="Medium Shading 2 Accent 1" w:semiHidden="0" w:uiPriority="64" w:unhideWhenUsed="0"/>
+    <w:lsdException w:name="Medium List 1 Accent 1" w:semiHidden="0" w:uiPriority="65" w:unhideWhenUsed="0"/>
+    <w:lsdException w:name="Revision" w:unhideWhenUsed="0"/>
+    <w:lsdException w:name="List Paragraph" w:semiHidden="0" w:uiPriority="34" w:unhideWhenUsed="0" w:qFormat="1"/>
+    <w:lsdException w:name="Quote" w:semiHidden="0" w:uiPriority="29" w:unhideWhenUsed="0" w:qFormat="1"/>
+    <w:lsdException w:name="Intense Quote" w:semiHidden="0" w:uiPriority="30" w:unhideWhenUsed="0" w:qFormat="1"/>
+    <w:lsdException w:name="Medium List 2 Accent 1" w:semiHidden="0" w:uiPriority="66" w:unhideWhenUsed="0"/>
+    <w:lsdException w:name="Medium Grid 1 Accent 1" w:semiHidden="0" w:uiPriority="67" w:unhideWhenUsed="0"/>
+    <w:lsdException w:name="Medium Grid 2 Accent 1" w:semiHidden="0" w:uiPriority="68" w:unhideWhenUsed="0"/>
+    <w:lsdException w:name="Medium Grid 3 Accent 1" w:semiHidden="0" w:uiPriority="69" w:unhideWhenUsed="0"/>
+    <w:lsdException w:name="Dark List Accent 1" w:semiHidden="0" w:uiPriority="70" w:unhideWhenUsed="0"/>
+    <w:lsdException w:name="Colorful Shading Accent 1" w:semiHidden="0" w:uiPriority="71" w:unhideWhenUsed="0"/>
+    <w:lsdException w:name="Colorful List Accent 1" w:semiHidden="0" w:uiPriority="72" w:unhideWhenUsed="0"/>
+    <w:lsdException w:name="Colorful Grid Accent 1" w:semiHidden="0" w:uiPriority="73" w:unhideWhenUsed="0"/>
+    <w:lsdException w:name="Light Shading Accent 2" w:semiHidden="0" w:uiPriority="60" w:unhideWhenUsed="0"/>
+    <w:lsdException w:name="Light List Accent 2" w:semiHidden="0" w:uiPriority="61" w:unhideWhenUsed="0"/>
+    <w:lsdException w:name="Light Grid Accent 2" w:semiHidden="0" w:uiPriority="62" w:unhideWhenUsed="0"/>
+    <w:lsdException w:name="Medium Shading 1 Accent 2" w:semiHidden="0" w:uiPriority="63" w:unhideWhenUsed="0"/>
+    <w:lsdException w:name="Medium Shading 2 Accent 2" w:semiHidden="0" w:uiPriority="64" w:unhideWhenUsed="0"/>
+    <w:lsdException w:name="Medium List 1 Accent 2" w:semiHidden="0" w:uiPriority="65" w:unhideWhenUsed="0"/>
+    <w:lsdException w:name="Medium List 2 Accent 2" w:semiHidden="0" w:uiPriority="66" w:unhideWhenUsed="0"/>
+    <w:lsdException w:name="Medium Grid 1 Accent 2" w:semiHidden="0" w:uiPriority="67" w:unhideWhenUsed="0"/>
+    <w:lsdException w:name="Medium Grid 2 Accent 2" w:semiHidden="0" w:uiPriority="68" w:unhideWhenUsed="0"/>
+    <w:lsdException w:name="Medium Grid 3 Accent 2" w:semiHidden="0" w:uiPriority="69" w:unhideWhenUsed="0"/>
+    <w:lsdException w:name="Dark List Accent 2" w:semiHidden="0" w:uiPriority="70" w:unhideWhenUsed="0"/>
+    <w:lsdException w:name="Colorful Shading Accent 2" w:semiHidden="0" w:uiPriority="71" w:unhideWhenUsed="0"/>
+    <w:lsdException w:name="Colorful List Accent 2" w:semiHidden="0" w:uiPriority="72" w:unhideWhenUsed="0"/>
+    <w:lsdException w:name="Colorful Grid Accent 2" w:semiHidden="0" w:uiPriority="73" w:unhideWhenUsed="0"/>
+    <w:lsdException w:name="Light Shading Accent 3" w:semiHidden="0" w:uiPriority="60" w:unhideWhenUsed="0"/>
+    <w:lsdException w:name="Light List Accent 3" w:semiHidden="0" w:uiPriority="61" w:unhideWhenUsed="0"/>
+    <w:lsdException w:name="Light Grid Accent 3" w:semiHidden="0" w:uiPriority="62" w:unhideWhenUsed="0"/>
+    <w:lsdException w:name="Medium Shading 1 Accent 3" w:semiHidden="0" w:uiPriority="63" w:unhideWhenUsed="0"/>
+    <w:lsdException w:name="Medium Shading 2 Accent 3" w:semiHidden="0" w:uiPriority="64" w:unhideWhenUsed="0"/>
+    <w:lsdException w:name="Medium List 1 Accent 3" w:semiHidden="0" w:uiPriority="65" w:unhideWhenUsed="0"/>
+    <w:lsdException w:name="Medium List 2 Accent 3" w:semiHidden="0" w:uiPriority="66" w:unhideWhenUsed="0"/>
+    <w:lsdException w:name="Medium Grid 1 Accent 3" w:semiHidden="0" w:uiPriority="67" w:unhideWhenUsed="0"/>
+    <w:lsdException w:name="Medium Grid 2 Accent 3" w:semiHidden="0" w:uiPriority="68" w:unhideWhenUsed="0"/>
+    <w:lsdException w:name="Medium Grid 3 Accent 3" w:semiHidden="0" w:uiPriority="69" w:unhideWhenUsed="0"/>
+    <w:lsdException w:name="Dark List Accent 3" w:semiHidden="0" w:uiPriority="70" w:unhideWhenUsed="0"/>
+    <w:lsdException w:name="Colorful Shading Accent 3" w:semiHidden="0" w:uiPriority="71" w:unhideWhenUsed="0"/>
+    <w:lsdException w:name="Colorful List Accent 3" w:semiHidden="0" w:uiPriority="72" w:unhideWhenUsed="0"/>
+    <w:lsdException w:name="Colorful Grid Accent 3" w:semiHidden="0" w:uiPriority="73" w:unhideWhenUsed="0"/>
+    <w:lsdException w:name="Light Shading Accent 4" w:semiHidden="0" w:uiPriority="60" w:unhideWhenUsed="0"/>
+    <w:lsdException w:name="Light List Accent 4" w:semiHidden="0" w:uiPriority="61" w:unhideWhenUsed="0"/>
+    <w:lsdException w:name="Light Grid Accent 4" w:semiHidden="0" w:uiPriority="62" w:unhideWhenUsed="0"/>
+    <w:lsdException w:name="Medium Shading 1 Accent 4" w:semiHidden="0" w:uiPriority="63" w:unhideWhenUsed="0"/>
+    <w:lsdException w:name="Medium Shading 2 Accent 4" w:semiHidden="0" w:uiPriority="64" w:unhideWhenUsed="0"/>
+    <w:lsdException w:name="Medium List 1 Accent 4" w:semiHidden="0" w:uiPriority="65" w:unhideWhenUsed="0"/>
+    <w:lsdException w:name="Medium List 2 Accent 4" w:semiHidden="0" w:uiPriority="66" w:unhideWhenUsed="0"/>
+    <w:lsdException w:name="Medium Grid 1 Accent 4" w:semiHidden="0" w:uiPriority="67" w:unhideWhenUsed="0"/>
+    <w:lsdException w:name="Medium Grid 2 Accent 4" w:semiHidden="0" w:uiPriority="68" w:unhideWhenUsed="0"/>
+    <w:lsdException w:name="Medium Grid 3 Accent 4" w:semiHidden="0" w:uiPriority="69" w:unhideWhenUsed="0"/>
+    <w:lsdException w:name="Dark List Accent 4" w:semiHidden="0" w:uiPriority="70" w:unhideWhenUsed="0"/>
+    <w:lsdException w:name="Colorful Shading Accent 4" w:semiHidden="0" w:uiPriority="71" w:unhideWhenUsed="0"/>
+    <w:lsdException w:name="Colorful List Accent 4" w:semiHidden="0" w:uiPriority="72" w:unhideWhenUsed="0"/>
+    <w:lsdException w:name="Colorful Grid Accent 4" w:semiHidden="0" w:uiPriority="73" w:unhideWhenUsed="0"/>
+    <w:lsdException w:name="Light Shading Accent 5" w:semiHidden="0" w:uiPriority="60" w:unhideWhenUsed="0"/>
+    <w:lsdException w:name="Light List Accent 5" w:semiHidden="0" w:uiPriority="61" w:unhideWhenUsed="0"/>
+    <w:lsdException w:name="Light Grid Accent 5" w:semiHidden="0" w:uiPriority="62" w:unhideWhenUsed="0"/>
+    <w:lsdException w:name="Medium Shading 1 Accent 5" w:semiHidden="0" w:uiPriority="63" w:unhideWhenUsed="0"/>
+    <w:lsdException w:name="Medium Shading 2 Accent 5" w:semiHidden="0" w:uiPriority="64" w:unhideWhenUsed="0"/>
+    <w:lsdException w:name="Medium List 1 Accent 5" w:semiHidden="0" w:uiPriority="65" w:unhideWhenUsed="0"/>
+    <w:lsdException w:name="Medium List 2 Accent 5" w:semiHidden="0" w:uiPriority="66" w:unhideWhenUsed="0"/>
+    <w:lsdException w:name="Medium Grid 1 Accent 5" w:semiHidden="0" w:uiPriority="67" w:unhideWhenUsed="0"/>
+    <w:lsdException w:name="Medium Grid 2 Accent 5" w:semiHidden="0" w:uiPriority="68" w:unhideWhenUsed="0"/>
+    <w:lsdException w:name="Medium Grid 3 Accent 5" w:semiHidden="0" w:uiPriority="69" w:unhideWhenUsed="0"/>
+    <w:lsdException w:name="Dark List Accent 5" w:semiHidden="0" w:uiPriority="70" w:unhideWhenUsed="0"/>
+    <w:lsdException w:name="Colorful Shading Accent 5" w:semiHidden="0" w:uiPriority="71" w:unhideWhenUsed="0"/>
+    <w:lsdException w:name="Colorful List Accent 5" w:semiHidden="0" w:uiPriority="72" w:unhideWhenUsed="0"/>
+    <w:lsdException w:name="Colorful Grid Accent 5" w:semiHidden="0" w:uiPriority="73" w:unhideWhenUsed="0"/>
+    <w:lsdException w:name="Light Shading Accent 6" w:semiHidden="0" w:uiPriority="60" w:unhideWhenUsed="0"/>
+    <w:lsdException w:name="Light List Accent 6" w:semiHidden="0" w:uiPriority="61" w:unhideWhenUsed="0"/>
+    <w:lsdException w:name="Light Grid Accent 6" w:semiHidden="0" w:uiPriority="62" w:unhideWhenUsed="0"/>
+    <w:lsdException w:name="Medium Shading 1 Accent 6" w:semiHidden="0" w:uiPriority="63" w:unhideWhenUsed="0"/>
+    <w:lsdException w:name="Medium Shading 2 Accent 6" w:semiHidden="0" w:uiPriority="64" w:unhideWhenUsed="0"/>
+    <w:lsdException w:name="Medium List 1 Accent 6" w:semiHidden="0" w:uiPriority="65" w:unhideWhenUsed="0"/>
+    <w:lsdException w:name="Medium List 2 Accent 6" w:semiHidden="0" w:uiPriority="66" w:unhideWhenUsed="0"/>
+    <w:lsdException w:name="Medium Grid 1 Accent 6" w:semiHidden="0" w:uiPriority="67" w:unhideWhenUsed="0"/>
+    <w:lsdException w:name="Medium Grid 2 Accent 6" w:semiHidden="0" w:uiPriority="68" w:unhideWhenUsed="0"/>
+    <w:lsdException w:name="Medium Grid 3 Accent 6" w:semiHidden="0" w:uiPriority="69" w:unhideWhenUsed="0"/>
+    <w:lsdException w:name="Dark List Accent 6" w:semiHidden="0" w:uiPriority="70" w:unhideWhenUsed="0"/>
+    <w:lsdException w:name="Colorful Shading Accent 6" w:semiHidden="0" w:uiPriority="71" w:unhideWhenUsed="0"/>
+    <w:lsdException w:name="Colorful List Accent 6" w:semiHidden="0" w:uiPriority="72" w:unhideWhenUsed="0"/>
+    <w:lsdException w:name="Colorful Grid Accent 6" w:semiHidden="0" w:uiPriority="73" w:unhideWhenUsed="0"/>
+    <w:lsdException w:name="Subtle Emphasis" w:semiHidden="0" w:uiPriority="19" w:unhideWhenUsed="0" w:qFormat="1"/>
+    <w:lsdException w:name="Intense Emphasis" w:semiHidden="0" w:uiPriority="21" w:unhideWhenUsed="0" w:qFormat="1"/>
+    <w:lsdException w:name="Subtle Reference" w:semiHidden="0" w:uiPriority="31" w:unhideWhenUsed="0" w:qFormat="1"/>
+    <w:lsdException w:name="Intense Reference" w:semiHidden="0" w:uiPriority="32" w:unhideWhenUsed="0" w:qFormat="1"/>
+    <w:lsdException w:name="Book Title" w:semiHidden="0" w:uiPriority="33" w:unhideWhenUsed="0" w:qFormat="1"/>
+    <w:lsdException w:name="Bibliography" w:uiPriority="37"/>
+    <w:lsdException w:name="TOC Heading" w:uiPriority="39" w:qFormat="1"/>
   </w:latentStyles>
   <w:style w:type="paragraph" w:default="1" w:styleId="Normal">
     <w:name w:val="Normal"/>
@@ -11003,7 +10887,7 @@
   <a:extraClrSchemeLst/>
   <a:extLst>
     <a:ext uri="{05A4C25C-085E-4340-85A3-A5531E510DB2}">
-      <thm15:themeFamily xmlns:thm15="http://schemas.microsoft.com/office/thememl/2012/main" name="Office Theme" id="{62F939B6-93AF-4DB8-9C6B-D6C7DFDC589F}" vid="{4A3C46E8-61CC-4603-A589-7422A47A8E4A}"/>
+      <thm15:themeFamily xmlns:thm15="http://schemas.microsoft.com/office/thememl/2012/main" xmlns="" name="Office Theme" id="{62F939B6-93AF-4DB8-9C6B-D6C7DFDC589F}" vid="{4A3C46E8-61CC-4603-A589-7422A47A8E4A}"/>
     </a:ext>
   </a:extLst>
 </a:theme>

</xml_diff>